<commit_message>
Added second question in ML supplimental questions
</commit_message>
<xml_diff>
--- a/public/Exam Notes/ML-Vincent-ST-Jun-26.docx
+++ b/public/Exam Notes/ML-Vincent-ST-Jun-26.docx
@@ -115,288 +115,6 @@
         <w:rPr>
           <w:rtl w:val="0"/>
         </w:rPr>
-      </w:r>
-    </w:p>
-    <w:p>
-      <w:pPr>
-        <w:numPr>
-          <w:ilvl w:val="0"/>
-          <w:numId w:val="5"/>
-        </w:numPr>
-        <w:ind w:left="720" w:hanging="360"/>
-        <w:rPr>
-          <w:u w:val="none"/>
-        </w:rPr>
-      </w:pPr>
-      <w:r>
-        <w:rPr>
-          <w:rtl w:val="0"/>
-        </w:rPr>
-        <w:t xml:space="preserve">Questions around core machine learning concepts such as Pearson coefficient and Bayesian classification. </w:t>
-      </w:r>
-    </w:p>
-    <w:p>
-      <w:pPr>
-        <w:rPr/>
-      </w:pPr>
-      <w:r>
-        <w:rPr>
-          <w:rtl w:val="0"/>
-        </w:rPr>
-      </w:r>
-    </w:p>
-    <w:p>
-      <w:pPr>
-        <w:rPr>
-          <w:b w:val="1"/>
-          <w:color w:val="666666"/>
-        </w:rPr>
-      </w:pPr>
-      <w:r>
-        <w:rPr>
-          <w:b w:val="1"/>
-          <w:highlight w:val="yellow"/>
-          <w:rtl w:val="0"/>
-        </w:rPr>
-        <w:t xml:space="preserve">Delivery Timeline</w:t>
-      </w:r>
-      <w:r>
-        <w:rPr>
-          <w:rtl w:val="0"/>
-        </w:rPr>
-        <w:t xml:space="preserve">: </w:t>
-      </w:r>
-      <w:r>
-        <w:rPr>
-          <w:color w:val="666666"/>
-          <w:rtl w:val="0"/>
-        </w:rPr>
-        <w:t xml:space="preserve">July 6</w:t>
-      </w:r>
-      <w:r>
-        <w:rPr>
-          <w:rtl w:val="0"/>
-        </w:rPr>
-      </w:r>
-    </w:p>
-    <w:p>
-      <w:pPr>
-        <w:rPr>
-          <w:b w:val="1"/>
-        </w:rPr>
-      </w:pPr>
-      <w:r>
-        <w:rPr>
-          <w:rtl w:val="0"/>
-        </w:rPr>
-      </w:r>
-    </w:p>
-    <w:p>
-      <w:pPr>
-        <w:rPr>
-          <w:b w:val="1"/>
-        </w:rPr>
-      </w:pPr>
-      <w:r>
-        <w:rPr>
-          <w:b w:val="1"/>
-          <w:rtl w:val="0"/>
-        </w:rPr>
-        <w:t xml:space="preserve">Question Response Types</w:t>
-      </w:r>
-    </w:p>
-    <w:p>
-      <w:pPr>
-        <w:rPr>
-          <w:b w:val="1"/>
-        </w:rPr>
-      </w:pPr>
-      <w:r>
-        <w:rPr>
-          <w:rtl w:val="0"/>
-        </w:rPr>
-      </w:r>
-    </w:p>
-    <w:p>
-      <w:pPr>
-        <w:rPr/>
-      </w:pPr>
-      <w:r>
-        <w:rPr>
-          <w:rtl w:val="0"/>
-        </w:rPr>
-        <w:t xml:space="preserve">There are two types of questions:</w:t>
-      </w:r>
-    </w:p>
-    <w:p>
-      <w:pPr>
-        <w:rPr/>
-      </w:pPr>
-      <w:r>
-        <w:rPr>
-          <w:rtl w:val="0"/>
-        </w:rPr>
-      </w:r>
-    </w:p>
-    <w:p>
-      <w:pPr>
-        <w:numPr>
-          <w:ilvl w:val="0"/>
-          <w:numId w:val="2"/>
-        </w:numPr>
-        <w:spacing w:line="259" w:lineRule="auto"/>
-        <w:ind w:left="720" w:hanging="360"/>
-        <w:rPr>
-          <w:rFonts w:ascii="Noto Sans Symbols" w:cs="Noto Sans Symbols" w:eastAsia="Noto Sans Symbols" w:hAnsi="Noto Sans Symbols"/>
-          <w:sz w:val="24"/>
-          <w:szCs w:val="24"/>
-        </w:rPr>
-      </w:pPr>
-      <w:r>
-        <w:rPr>
-          <w:rFonts w:ascii="Calibri" w:cs="Calibri" w:eastAsia="Calibri" w:hAnsi="Calibri"/>
-          <w:sz w:val="24"/>
-          <w:szCs w:val="24"/>
-          <w:rtl w:val="0"/>
-        </w:rPr>
-        <w:t xml:space="preserve">Multiple Choice Single Response –</w:t>
-      </w:r>
-      <w:r>
-        <w:rPr>
-          <w:rFonts w:ascii="Calibri" w:cs="Calibri" w:eastAsia="Calibri" w:hAnsi="Calibri"/>
-          <w:b w:val="1"/>
-          <w:sz w:val="24"/>
-          <w:szCs w:val="24"/>
-          <w:rtl w:val="0"/>
-        </w:rPr>
-        <w:t xml:space="preserve"> 1</w:t>
-      </w:r>
-      <w:r>
-        <w:rPr>
-          <w:rFonts w:ascii="Calibri" w:cs="Calibri" w:eastAsia="Calibri" w:hAnsi="Calibri"/>
-          <w:sz w:val="24"/>
-          <w:szCs w:val="24"/>
-          <w:rtl w:val="0"/>
-        </w:rPr>
-        <w:t xml:space="preserve"> correct answer </w:t>
-      </w:r>
-      <w:r>
-        <w:rPr>
-          <w:rFonts w:ascii="Calibri" w:cs="Calibri" w:eastAsia="Calibri" w:hAnsi="Calibri"/>
-          <w:b w:val="1"/>
-          <w:sz w:val="24"/>
-          <w:szCs w:val="24"/>
-          <w:rtl w:val="0"/>
-        </w:rPr>
-        <w:t xml:space="preserve">3</w:t>
-      </w:r>
-      <w:r>
-        <w:rPr>
-          <w:rFonts w:ascii="Calibri" w:cs="Calibri" w:eastAsia="Calibri" w:hAnsi="Calibri"/>
-          <w:sz w:val="24"/>
-          <w:szCs w:val="24"/>
-          <w:rtl w:val="0"/>
-        </w:rPr>
-        <w:t xml:space="preserve"> incorrect responses (distractors).</w:t>
-      </w:r>
-    </w:p>
-    <w:p>
-      <w:pPr>
-        <w:numPr>
-          <w:ilvl w:val="0"/>
-          <w:numId w:val="2"/>
-        </w:numPr>
-        <w:spacing w:line="259" w:lineRule="auto"/>
-        <w:ind w:left="720" w:hanging="360"/>
-        <w:rPr>
-          <w:rFonts w:ascii="Noto Sans Symbols" w:cs="Noto Sans Symbols" w:eastAsia="Noto Sans Symbols" w:hAnsi="Noto Sans Symbols"/>
-          <w:sz w:val="24"/>
-          <w:szCs w:val="24"/>
-        </w:rPr>
-      </w:pPr>
-      <w:r>
-        <w:rPr>
-          <w:rFonts w:ascii="Calibri" w:cs="Calibri" w:eastAsia="Calibri" w:hAnsi="Calibri"/>
-          <w:sz w:val="24"/>
-          <w:szCs w:val="24"/>
-          <w:rtl w:val="0"/>
-        </w:rPr>
-        <w:t xml:space="preserve">Multiple Choice Multiple Response –</w:t>
-      </w:r>
-      <w:r>
-        <w:rPr>
-          <w:rFonts w:ascii="Calibri" w:cs="Calibri" w:eastAsia="Calibri" w:hAnsi="Calibri"/>
-          <w:b w:val="1"/>
-          <w:sz w:val="24"/>
-          <w:szCs w:val="24"/>
-          <w:rtl w:val="0"/>
-        </w:rPr>
-        <w:t xml:space="preserve"> 2</w:t>
-      </w:r>
-      <w:r>
-        <w:rPr>
-          <w:rFonts w:ascii="Calibri" w:cs="Calibri" w:eastAsia="Calibri" w:hAnsi="Calibri"/>
-          <w:sz w:val="24"/>
-          <w:szCs w:val="24"/>
-          <w:rtl w:val="0"/>
-        </w:rPr>
-        <w:t xml:space="preserve"> or more correct answers out of</w:t>
-      </w:r>
-      <w:r>
-        <w:rPr>
-          <w:rFonts w:ascii="Calibri" w:cs="Calibri" w:eastAsia="Calibri" w:hAnsi="Calibri"/>
-          <w:b w:val="1"/>
-          <w:sz w:val="24"/>
-          <w:szCs w:val="24"/>
-          <w:rtl w:val="0"/>
-        </w:rPr>
-        <w:t xml:space="preserve"> 5</w:t>
-      </w:r>
-      <w:r>
-        <w:rPr>
-          <w:rFonts w:ascii="Calibri" w:cs="Calibri" w:eastAsia="Calibri" w:hAnsi="Calibri"/>
-          <w:sz w:val="24"/>
-          <w:szCs w:val="24"/>
-          <w:rtl w:val="0"/>
-        </w:rPr>
-        <w:t xml:space="preserve"> or more options.</w:t>
-      </w:r>
-    </w:p>
-    <w:p>
-      <w:pPr>
-        <w:ind w:left="720" w:firstLine="0"/>
-        <w:rPr/>
-      </w:pPr>
-      <w:r>
-        <w:rPr>
-          <w:rtl w:val="0"/>
-        </w:rPr>
-      </w:r>
-    </w:p>
-    <w:p>
-      <w:pPr>
-        <w:rPr>
-          <w:b w:val="1"/>
-        </w:rPr>
-      </w:pPr>
-      <w:r>
-        <w:rPr>
-          <w:rtl w:val="0"/>
-        </w:rPr>
-      </w:r>
-    </w:p>
-    <w:p>
-      <w:pPr>
-        <w:rPr>
-          <w:b w:val="1"/>
-        </w:rPr>
-      </w:pPr>
-      <w:r>
-        <w:rPr>
-          <w:b w:val="1"/>
-          <w:rtl w:val="0"/>
-        </w:rPr>
-        <w:t xml:space="preserve">Important Note</w:t>
       </w:r>
     </w:p>
     <w:p>
@@ -406,184 +124,19 @@
           <w:numId w:val="6"/>
         </w:numPr>
         <w:ind w:left="720" w:hanging="360"/>
-      </w:pPr>
-      <w:r>
-        <w:rPr>
-          <w:rtl w:val="0"/>
-        </w:rPr>
-        <w:t xml:space="preserve">Do write Question Number for quick identification. Q# 1, Q# 2 …. &amp; so on.</w:t>
-      </w:r>
-    </w:p>
-    <w:p>
-      <w:pPr>
-        <w:numPr>
-          <w:ilvl w:val="0"/>
-          <w:numId w:val="6"/>
-        </w:numPr>
-        <w:ind w:left="720" w:hanging="360"/>
-      </w:pPr>
-      <w:r>
-        <w:rPr>
-          <w:rtl w:val="0"/>
-        </w:rPr>
-        <w:t xml:space="preserve">Please mention Domain (based on ML Specialty exam blueprint), Topic &amp; Sub-Topic (If Applicable) with every question.</w:t>
-      </w:r>
-    </w:p>
-    <w:p>
-      <w:pPr>
-        <w:numPr>
-          <w:ilvl w:val="0"/>
-          <w:numId w:val="6"/>
-        </w:numPr>
-        <w:ind w:left="720" w:hanging="360"/>
-      </w:pPr>
-      <w:r>
-        <w:rPr>
-          <w:rtl w:val="0"/>
-        </w:rPr>
-        <w:t xml:space="preserve">Note that we’re expecting standard scenario based questions &amp; NOT </w:t>
-      </w:r>
-      <w:r>
-        <w:rPr>
-          <w:rtl w:val="0"/>
-        </w:rPr>
-        <w:t xml:space="preserve">straight-forward</w:t>
-      </w:r>
-      <w:r>
-        <w:rPr>
-          <w:rtl w:val="0"/>
-        </w:rPr>
-        <w:t xml:space="preserve"> definition kind of questions.</w:t>
-      </w:r>
-    </w:p>
-    <w:p>
-      <w:pPr>
-        <w:numPr>
-          <w:ilvl w:val="0"/>
-          <w:numId w:val="6"/>
-        </w:numPr>
-        <w:ind w:left="720" w:hanging="360"/>
-      </w:pPr>
-      <w:r>
-        <w:rPr>
-          <w:color w:val="222222"/>
-          <w:rtl w:val="0"/>
-        </w:rPr>
-        <w:t xml:space="preserve">The options should not have any obviously incorrect option. We need to word the options so that all of them should appear correct for the students, but a subtle point should mark the correct answer without any ambiguity. So, one answer should be the best choice without any doubt. </w:t>
-      </w:r>
-    </w:p>
-    <w:p>
-      <w:pPr>
-        <w:numPr>
-          <w:ilvl w:val="0"/>
-          <w:numId w:val="6"/>
-        </w:numPr>
-        <w:ind w:left="720" w:hanging="360"/>
-      </w:pPr>
-      <w:r>
-        <w:rPr>
-          <w:color w:val="222222"/>
-          <w:rtl w:val="0"/>
-        </w:rPr>
-        <w:t xml:space="preserve">The answer / explanation section should contain explanations on why the answer is correct and others are incorrect. It should also contain the relevant resource link (for details) preferably from AWS documentation.</w:t>
-      </w:r>
-    </w:p>
-    <w:p>
-      <w:pPr>
-        <w:ind w:left="720" w:firstLine="0"/>
-        <w:rPr>
-          <w:color w:val="222222"/>
-        </w:rPr>
-      </w:pPr>
-      <w:r>
-        <w:rPr>
-          <w:rtl w:val="0"/>
-        </w:rPr>
-      </w:r>
-    </w:p>
-    <w:p>
-      <w:pPr>
-        <w:numPr>
-          <w:ilvl w:val="1"/>
-          <w:numId w:val="6"/>
-        </w:numPr>
-        <w:ind w:left="1440" w:hanging="360"/>
-      </w:pPr>
-      <w:r>
-        <w:rPr>
-          <w:color w:val="222222"/>
-          <w:rtl w:val="0"/>
-        </w:rPr>
-        <w:t xml:space="preserve">Example </w:t>
-      </w:r>
-    </w:p>
-    <w:p>
-      <w:pPr>
-        <w:numPr>
-          <w:ilvl w:val="2"/>
-          <w:numId w:val="6"/>
-        </w:numPr>
-        <w:ind w:left="2160" w:hanging="360"/>
-      </w:pPr>
-      <w:r>
-        <w:rPr>
-          <w:color w:val="222222"/>
-          <w:rtl w:val="0"/>
-        </w:rPr>
-        <w:t xml:space="preserve">Option A is incorrect because..</w:t>
-      </w:r>
-    </w:p>
-    <w:p>
-      <w:pPr>
-        <w:numPr>
-          <w:ilvl w:val="2"/>
-          <w:numId w:val="6"/>
-        </w:numPr>
-        <w:ind w:left="2160" w:hanging="360"/>
-      </w:pPr>
-      <w:r>
-        <w:rPr>
-          <w:color w:val="222222"/>
-          <w:rtl w:val="0"/>
-        </w:rPr>
-        <w:t xml:space="preserve">Option B is CORRECT because…</w:t>
-      </w:r>
-    </w:p>
-    <w:p>
-      <w:pPr>
-        <w:numPr>
-          <w:ilvl w:val="2"/>
-          <w:numId w:val="6"/>
-        </w:numPr>
-        <w:ind w:left="2160" w:hanging="360"/>
-      </w:pPr>
-      <w:r>
-        <w:rPr>
-          <w:color w:val="222222"/>
-          <w:rtl w:val="0"/>
-        </w:rPr>
-        <w:t xml:space="preserve">Option C is incorrect because..</w:t>
-      </w:r>
-    </w:p>
-    <w:p>
-      <w:pPr>
-        <w:numPr>
-          <w:ilvl w:val="2"/>
-          <w:numId w:val="6"/>
-        </w:numPr>
-        <w:ind w:left="2160" w:hanging="360"/>
-      </w:pPr>
-      <w:r>
-        <w:rPr>
-          <w:color w:val="222222"/>
-          <w:rtl w:val="0"/>
-        </w:rPr>
-        <w:t xml:space="preserve">Option D is incorrect because..</w:t>
-      </w:r>
-    </w:p>
-    <w:p>
-      <w:pPr>
-        <w:ind w:left="720" w:firstLine="0"/>
+        <w:rPr>
+          <w:u w:val="none"/>
+        </w:rPr>
+      </w:pPr>
+      <w:r>
+        <w:rPr>
+          <w:rtl w:val="0"/>
+        </w:rPr>
+        <w:t xml:space="preserve">Questions around core machine learning concepts such as Pearson coefficient and Bayesian classification. </w:t>
+      </w:r>
+    </w:p>
+    <w:p>
+      <w:pPr>
         <w:rPr/>
       </w:pPr>
       <w:r>
@@ -594,17 +147,95 @@
     </w:p>
     <w:p>
       <w:pPr>
-        <w:numPr>
-          <w:ilvl w:val="0"/>
-          <w:numId w:val="6"/>
-        </w:numPr>
-        <w:ind w:left="720" w:hanging="360"/>
-      </w:pPr>
-      <w:r>
-        <w:rPr>
-          <w:rtl w:val="0"/>
-        </w:rPr>
-        <w:t xml:space="preserve">Try to balance the domains based on weightage % defined in the exam blueprint.</w:t>
+        <w:rPr>
+          <w:b w:val="1"/>
+          <w:color w:val="666666"/>
+        </w:rPr>
+      </w:pPr>
+      <w:r>
+        <w:rPr>
+          <w:b w:val="1"/>
+          <w:highlight w:val="yellow"/>
+          <w:rtl w:val="0"/>
+        </w:rPr>
+        <w:t xml:space="preserve">Delivery Timeline</w:t>
+      </w:r>
+      <w:r>
+        <w:rPr>
+          <w:rtl w:val="0"/>
+        </w:rPr>
+        <w:t xml:space="preserve">: </w:t>
+      </w:r>
+      <w:r>
+        <w:rPr>
+          <w:color w:val="666666"/>
+          <w:rtl w:val="0"/>
+        </w:rPr>
+        <w:t xml:space="preserve">July 6</w:t>
+      </w:r>
+      <w:r>
+        <w:rPr>
+          <w:rtl w:val="0"/>
+        </w:rPr>
+      </w:r>
+    </w:p>
+    <w:p>
+      <w:pPr>
+        <w:rPr>
+          <w:b w:val="1"/>
+        </w:rPr>
+      </w:pPr>
+      <w:r>
+        <w:rPr>
+          <w:rtl w:val="0"/>
+        </w:rPr>
+      </w:r>
+    </w:p>
+    <w:p>
+      <w:pPr>
+        <w:rPr>
+          <w:b w:val="1"/>
+        </w:rPr>
+      </w:pPr>
+      <w:r>
+        <w:rPr>
+          <w:b w:val="1"/>
+          <w:rtl w:val="0"/>
+        </w:rPr>
+        <w:t xml:space="preserve">Question Response Types</w:t>
+      </w:r>
+    </w:p>
+    <w:p>
+      <w:pPr>
+        <w:rPr>
+          <w:b w:val="1"/>
+        </w:rPr>
+      </w:pPr>
+      <w:r>
+        <w:rPr>
+          <w:rtl w:val="0"/>
+        </w:rPr>
+      </w:r>
+    </w:p>
+    <w:p>
+      <w:pPr>
+        <w:rPr/>
+      </w:pPr>
+      <w:r>
+        <w:rPr>
+          <w:rtl w:val="0"/>
+        </w:rPr>
+        <w:t xml:space="preserve">There are two types of questions:</w:t>
+      </w:r>
+    </w:p>
+    <w:p>
+      <w:pPr>
+        <w:rPr/>
+      </w:pPr>
+      <w:r>
+        <w:rPr>
+          <w:rtl w:val="0"/>
+        </w:rPr>
       </w:r>
     </w:p>
     <w:p>
@@ -613,77 +244,181 @@
           <w:ilvl w:val="0"/>
           <w:numId w:val="3"/>
         </w:numPr>
+        <w:spacing w:line="259" w:lineRule="auto"/>
         <w:ind w:left="720" w:hanging="360"/>
-      </w:pPr>
-      <w:r>
-        <w:rPr>
-          <w:rtl w:val="0"/>
-        </w:rPr>
-        <w:t xml:space="preserve">Any AWS service or feature must be approximately 6 months old to figure out in Practice Tests. Put a note in the explanation for any latest service or feature that might be on the borderline of appearing in the real exam.</w:t>
+        <w:rPr>
+          <w:rFonts w:ascii="Noto Sans Symbols" w:cs="Noto Sans Symbols" w:eastAsia="Noto Sans Symbols" w:hAnsi="Noto Sans Symbols"/>
+          <w:sz w:val="24"/>
+          <w:szCs w:val="24"/>
+        </w:rPr>
+      </w:pPr>
+      <w:r>
+        <w:rPr>
+          <w:rFonts w:ascii="Calibri" w:cs="Calibri" w:eastAsia="Calibri" w:hAnsi="Calibri"/>
+          <w:sz w:val="24"/>
+          <w:szCs w:val="24"/>
+          <w:rtl w:val="0"/>
+        </w:rPr>
+        <w:t xml:space="preserve">Multiple Choice Single Response –</w:t>
+      </w:r>
+      <w:r>
+        <w:rPr>
+          <w:rFonts w:ascii="Calibri" w:cs="Calibri" w:eastAsia="Calibri" w:hAnsi="Calibri"/>
+          <w:b w:val="1"/>
+          <w:sz w:val="24"/>
+          <w:szCs w:val="24"/>
+          <w:rtl w:val="0"/>
+        </w:rPr>
+        <w:t xml:space="preserve"> 1</w:t>
+      </w:r>
+      <w:r>
+        <w:rPr>
+          <w:rFonts w:ascii="Calibri" w:cs="Calibri" w:eastAsia="Calibri" w:hAnsi="Calibri"/>
+          <w:sz w:val="24"/>
+          <w:szCs w:val="24"/>
+          <w:rtl w:val="0"/>
+        </w:rPr>
+        <w:t xml:space="preserve"> correct answer </w:t>
+      </w:r>
+      <w:r>
+        <w:rPr>
+          <w:rFonts w:ascii="Calibri" w:cs="Calibri" w:eastAsia="Calibri" w:hAnsi="Calibri"/>
+          <w:b w:val="1"/>
+          <w:sz w:val="24"/>
+          <w:szCs w:val="24"/>
+          <w:rtl w:val="0"/>
+        </w:rPr>
+        <w:t xml:space="preserve">3</w:t>
+      </w:r>
+      <w:r>
+        <w:rPr>
+          <w:rFonts w:ascii="Calibri" w:cs="Calibri" w:eastAsia="Calibri" w:hAnsi="Calibri"/>
+          <w:sz w:val="24"/>
+          <w:szCs w:val="24"/>
+          <w:rtl w:val="0"/>
+        </w:rPr>
+        <w:t xml:space="preserve"> incorrect responses (distractors).</w:t>
       </w:r>
     </w:p>
     <w:p>
       <w:pPr>
         <w:numPr>
           <w:ilvl w:val="0"/>
-          <w:numId w:val="6"/>
+          <w:numId w:val="3"/>
+        </w:numPr>
+        <w:spacing w:line="259" w:lineRule="auto"/>
+        <w:ind w:left="720" w:hanging="360"/>
+        <w:rPr>
+          <w:rFonts w:ascii="Noto Sans Symbols" w:cs="Noto Sans Symbols" w:eastAsia="Noto Sans Symbols" w:hAnsi="Noto Sans Symbols"/>
+          <w:sz w:val="24"/>
+          <w:szCs w:val="24"/>
+        </w:rPr>
+      </w:pPr>
+      <w:r>
+        <w:rPr>
+          <w:rFonts w:ascii="Calibri" w:cs="Calibri" w:eastAsia="Calibri" w:hAnsi="Calibri"/>
+          <w:sz w:val="24"/>
+          <w:szCs w:val="24"/>
+          <w:rtl w:val="0"/>
+        </w:rPr>
+        <w:t xml:space="preserve">Multiple Choice Multiple Response –</w:t>
+      </w:r>
+      <w:r>
+        <w:rPr>
+          <w:rFonts w:ascii="Calibri" w:cs="Calibri" w:eastAsia="Calibri" w:hAnsi="Calibri"/>
+          <w:b w:val="1"/>
+          <w:sz w:val="24"/>
+          <w:szCs w:val="24"/>
+          <w:rtl w:val="0"/>
+        </w:rPr>
+        <w:t xml:space="preserve"> 2</w:t>
+      </w:r>
+      <w:r>
+        <w:rPr>
+          <w:rFonts w:ascii="Calibri" w:cs="Calibri" w:eastAsia="Calibri" w:hAnsi="Calibri"/>
+          <w:sz w:val="24"/>
+          <w:szCs w:val="24"/>
+          <w:rtl w:val="0"/>
+        </w:rPr>
+        <w:t xml:space="preserve"> or more correct answers out of</w:t>
+      </w:r>
+      <w:r>
+        <w:rPr>
+          <w:rFonts w:ascii="Calibri" w:cs="Calibri" w:eastAsia="Calibri" w:hAnsi="Calibri"/>
+          <w:b w:val="1"/>
+          <w:sz w:val="24"/>
+          <w:szCs w:val="24"/>
+          <w:rtl w:val="0"/>
+        </w:rPr>
+        <w:t xml:space="preserve"> 5</w:t>
+      </w:r>
+      <w:r>
+        <w:rPr>
+          <w:rFonts w:ascii="Calibri" w:cs="Calibri" w:eastAsia="Calibri" w:hAnsi="Calibri"/>
+          <w:sz w:val="24"/>
+          <w:szCs w:val="24"/>
+          <w:rtl w:val="0"/>
+        </w:rPr>
+        <w:t xml:space="preserve"> or more options.</w:t>
+      </w:r>
+    </w:p>
+    <w:p>
+      <w:pPr>
+        <w:ind w:left="720" w:firstLine="0"/>
+        <w:rPr/>
+      </w:pPr>
+      <w:r>
+        <w:rPr>
+          <w:rtl w:val="0"/>
+        </w:rPr>
+      </w:r>
+    </w:p>
+    <w:p>
+      <w:pPr>
+        <w:rPr>
+          <w:b w:val="1"/>
+        </w:rPr>
+      </w:pPr>
+      <w:r>
+        <w:rPr>
+          <w:rtl w:val="0"/>
+        </w:rPr>
+      </w:r>
+    </w:p>
+    <w:p>
+      <w:pPr>
+        <w:rPr>
+          <w:b w:val="1"/>
+        </w:rPr>
+      </w:pPr>
+      <w:r>
+        <w:rPr>
+          <w:b w:val="1"/>
+          <w:rtl w:val="0"/>
+        </w:rPr>
+        <w:t xml:space="preserve">Important Note</w:t>
+      </w:r>
+    </w:p>
+    <w:p>
+      <w:pPr>
+        <w:numPr>
+          <w:ilvl w:val="0"/>
+          <w:numId w:val="7"/>
         </w:numPr>
         <w:ind w:left="720" w:hanging="360"/>
       </w:pPr>
       <w:r>
         <w:rPr>
-          <w:b w:val="1"/>
-          <w:color w:val="ff0000"/>
-          <w:rtl w:val="0"/>
-        </w:rPr>
-        <w:t xml:space="preserve">Plagiarism </w:t>
-      </w:r>
-      <w:r>
-        <w:rPr>
-          <w:rtl w:val="0"/>
-        </w:rPr>
-        <w:t xml:space="preserve">in any form - Question or in Explanation will be </w:t>
-      </w:r>
-      <w:r>
-        <w:rPr>
-          <w:b w:val="1"/>
-          <w:color w:val="ff0000"/>
-          <w:rtl w:val="0"/>
-        </w:rPr>
-        <w:t xml:space="preserve">rejected</w:t>
-      </w:r>
-      <w:r>
-        <w:rPr>
-          <w:b w:val="1"/>
-          <w:rtl w:val="0"/>
-        </w:rPr>
-        <w:t xml:space="preserve">. </w:t>
-      </w:r>
-      <w:r>
-        <w:rPr>
-          <w:rtl w:val="0"/>
-        </w:rPr>
-        <w:t xml:space="preserve">Questions &amp; Explanations should reflect your own professional experience &amp; AWS skills. Author’s who indulge in plagiarism will be </w:t>
-      </w:r>
-      <w:r>
-        <w:rPr>
-          <w:b w:val="1"/>
-          <w:rtl w:val="0"/>
-        </w:rPr>
-        <w:t xml:space="preserve">blacklisted </w:t>
-      </w:r>
-      <w:r>
-        <w:rPr>
-          <w:rtl w:val="0"/>
-        </w:rPr>
-        <w:t xml:space="preserve">&amp; dropped from our author’s list.</w:t>
+          <w:rtl w:val="0"/>
+        </w:rPr>
+        <w:t xml:space="preserve">Do write Question Number for quick identification. Q# 1, Q# 2 …. &amp; so on.</w:t>
       </w:r>
     </w:p>
     <w:p>
       <w:pPr>
         <w:numPr>
           <w:ilvl w:val="0"/>
-          <w:numId w:val="6"/>
+          <w:numId w:val="7"/>
         </w:numPr>
         <w:ind w:left="720" w:hanging="360"/>
       </w:pPr>
@@ -691,272 +426,537 @@
         <w:rPr>
           <w:rtl w:val="0"/>
         </w:rPr>
-        <w:t xml:space="preserve">The ownership of the questions once approved &amp; published on Whizlabs LMS platform, lies solely with Whizlabs Software Pvt. Ltd. You can’t share or publish it elsewhere in any circumstances.</w:t>
-      </w:r>
-    </w:p>
-    <w:p>
-      <w:pPr>
-        <w:rPr/>
-      </w:pPr>
-      <w:r>
-        <w:rPr>
-          <w:rtl w:val="0"/>
-        </w:rPr>
-      </w:r>
-    </w:p>
-    <w:p>
-      <w:pPr>
-        <w:rPr>
-          <w:b w:val="1"/>
-        </w:rPr>
-      </w:pPr>
-      <w:r>
-        <w:rPr>
-          <w:b w:val="1"/>
-          <w:rtl w:val="0"/>
-        </w:rPr>
-        <w:t xml:space="preserve">Sample Format of</w:t>
-      </w:r>
-      <w:r>
-        <w:rPr>
-          <w:rtl w:val="0"/>
-        </w:rPr>
-        <w:t xml:space="preserve"> </w:t>
-      </w:r>
-      <w:r>
-        <w:rPr>
-          <w:b w:val="1"/>
-          <w:rtl w:val="0"/>
-        </w:rPr>
-        <w:t xml:space="preserve">Questions</w:t>
-      </w:r>
-    </w:p>
-    <w:p>
-      <w:pPr>
-        <w:rPr>
-          <w:color w:val="999999"/>
-        </w:rPr>
-      </w:pPr>
-      <w:r>
-        <w:rPr>
-          <w:color w:val="999999"/>
-          <w:rtl w:val="0"/>
-        </w:rPr>
-        <w:t xml:space="preserve">----------------------------------------------------------------------------------------------------------------------------</w:t>
-      </w:r>
-    </w:p>
-    <w:p>
-      <w:pPr>
-        <w:rPr/>
-      </w:pPr>
-      <w:r>
-        <w:rPr>
-          <w:b w:val="1"/>
-          <w:rtl w:val="0"/>
-        </w:rPr>
-        <w:t xml:space="preserve">Question​ ​:​ </w:t>
-      </w:r>
-      <w:r>
-        <w:rPr>
-          <w:rtl w:val="0"/>
-        </w:rPr>
-        <w:t xml:space="preserve">#</w:t>
-      </w:r>
-    </w:p>
-    <w:p>
-      <w:pPr>
-        <w:rPr>
-          <w:color w:val="999999"/>
-        </w:rPr>
-      </w:pPr>
-      <w:r>
-        <w:rPr>
-          <w:b w:val="1"/>
-          <w:rtl w:val="0"/>
-        </w:rPr>
-        <w:t xml:space="preserve">Main​ ​Topic​ ​:​ </w:t>
-      </w:r>
-      <w:r>
-        <w:rPr>
-          <w:color w:val="999999"/>
-          <w:rtl w:val="0"/>
-        </w:rPr>
-        <w:t xml:space="preserve">&lt;    &gt;</w:t>
-      </w:r>
-    </w:p>
-    <w:p>
-      <w:pPr>
-        <w:rPr>
-          <w:color w:val="999999"/>
-        </w:rPr>
-      </w:pPr>
-      <w:r>
-        <w:rPr>
-          <w:b w:val="1"/>
-          <w:rtl w:val="0"/>
-        </w:rPr>
-        <w:t xml:space="preserve">Sub​ ​Topic​ ​:​ </w:t>
-      </w:r>
-      <w:r>
-        <w:rPr>
-          <w:color w:val="999999"/>
-          <w:rtl w:val="0"/>
-        </w:rPr>
-        <w:t xml:space="preserve">[optional]</w:t>
-      </w:r>
-    </w:p>
-    <w:p>
-      <w:pPr>
-        <w:rPr>
-          <w:b w:val="1"/>
-          <w:color w:val="999999"/>
-        </w:rPr>
-      </w:pPr>
-      <w:r>
-        <w:rPr>
-          <w:b w:val="1"/>
-          <w:rtl w:val="0"/>
-        </w:rPr>
-        <w:t xml:space="preserve">Domain: </w:t>
-      </w:r>
-      <w:r>
-        <w:rPr>
-          <w:color w:val="999999"/>
-          <w:rtl w:val="0"/>
-        </w:rPr>
-        <w:t xml:space="preserve">&lt;     &gt;</w:t>
-      </w:r>
-      <w:r>
-        <w:rPr>
-          <w:b w:val="1"/>
-          <w:color w:val="999999"/>
-          <w:rtl w:val="0"/>
-        </w:rPr>
-        <w:t xml:space="preserve"> </w:t>
-      </w:r>
-    </w:p>
-    <w:p>
-      <w:pPr>
-        <w:rPr>
-          <w:b w:val="1"/>
-        </w:rPr>
-      </w:pPr>
-      <w:r>
-        <w:rPr>
-          <w:rtl w:val="0"/>
-        </w:rPr>
-      </w:r>
-    </w:p>
-    <w:p>
-      <w:pPr>
-        <w:rPr>
-          <w:rFonts w:ascii="Calibri" w:cs="Calibri" w:eastAsia="Calibri" w:hAnsi="Calibri"/>
-        </w:rPr>
-      </w:pPr>
-      <w:r>
-        <w:rPr>
-          <w:rFonts w:ascii="Calibri" w:cs="Calibri" w:eastAsia="Calibri" w:hAnsi="Calibri"/>
-          <w:b w:val="1"/>
-          <w:rtl w:val="0"/>
-        </w:rPr>
-        <w:t xml:space="preserve">Question text</w:t>
-      </w:r>
-      <w:r>
-        <w:rPr>
-          <w:rFonts w:ascii="Calibri" w:cs="Calibri" w:eastAsia="Calibri" w:hAnsi="Calibri"/>
-          <w:rtl w:val="0"/>
-        </w:rPr>
-        <w:t xml:space="preserve">: </w:t>
-      </w:r>
-    </w:p>
-    <w:p>
-      <w:pPr>
-        <w:rPr>
-          <w:rFonts w:ascii="Calibri" w:cs="Calibri" w:eastAsia="Calibri" w:hAnsi="Calibri"/>
-        </w:rPr>
-      </w:pPr>
-      <w:r>
-        <w:rPr>
-          <w:rFonts w:ascii="Calibri" w:cs="Calibri" w:eastAsia="Calibri" w:hAnsi="Calibri"/>
-          <w:rtl w:val="0"/>
-        </w:rPr>
-        <w:t xml:space="preserve">&lt;Scenario based. Should be clear in terms of requirements. No ambiguity. No duplicate options. In case of multiple answers, at the end, you should include number of expected answers. e.g. (Select TWO) or (Select THREE) etc. For single answers this is NOT required&gt;</w:t>
-      </w:r>
-    </w:p>
-    <w:p>
-      <w:pPr>
-        <w:rPr>
-          <w:rFonts w:ascii="Calibri" w:cs="Calibri" w:eastAsia="Calibri" w:hAnsi="Calibri"/>
-        </w:rPr>
-      </w:pPr>
-      <w:r>
-        <w:rPr>
-          <w:rtl w:val="0"/>
-        </w:rPr>
+        <w:t xml:space="preserve">Please mention Domain (based on ML Specialty exam blueprint), Topic &amp; Sub-Topic (If Applicable) with every question.</w:t>
       </w:r>
     </w:p>
     <w:p>
       <w:pPr>
         <w:numPr>
           <w:ilvl w:val="0"/>
-          <w:numId w:val="1"/>
+          <w:numId w:val="7"/>
         </w:numPr>
         <w:ind w:left="720" w:hanging="360"/>
-        <w:rPr>
-          <w:rFonts w:ascii="Calibri" w:cs="Calibri" w:eastAsia="Calibri" w:hAnsi="Calibri"/>
-        </w:rPr>
-      </w:pPr>
-      <w:r>
-        <w:rPr>
-          <w:rFonts w:ascii="Calibri" w:cs="Calibri" w:eastAsia="Calibri" w:hAnsi="Calibri"/>
-          <w:rtl w:val="0"/>
-        </w:rPr>
-        <w:t xml:space="preserve">Option A...</w:t>
+      </w:pPr>
+      <w:r>
+        <w:rPr>
+          <w:rtl w:val="0"/>
+        </w:rPr>
+        <w:t xml:space="preserve">Note that we’re expecting standard scenario based questions &amp; NOT </w:t>
+      </w:r>
+      <w:r>
+        <w:rPr>
+          <w:rtl w:val="0"/>
+        </w:rPr>
+        <w:t xml:space="preserve">straight-forward</w:t>
+      </w:r>
+      <w:r>
+        <w:rPr>
+          <w:rtl w:val="0"/>
+        </w:rPr>
+        <w:t xml:space="preserve"> definition kind of questions.</w:t>
       </w:r>
     </w:p>
     <w:p>
       <w:pPr>
         <w:numPr>
           <w:ilvl w:val="0"/>
-          <w:numId w:val="1"/>
+          <w:numId w:val="7"/>
         </w:numPr>
         <w:ind w:left="720" w:hanging="360"/>
-        <w:rPr>
-          <w:rFonts w:ascii="Calibri" w:cs="Calibri" w:eastAsia="Calibri" w:hAnsi="Calibri"/>
-        </w:rPr>
-      </w:pPr>
-      <w:r>
-        <w:rPr>
-          <w:rFonts w:ascii="Calibri" w:cs="Calibri" w:eastAsia="Calibri" w:hAnsi="Calibri"/>
-          <w:rtl w:val="0"/>
-        </w:rPr>
-        <w:t xml:space="preserve">Option B...</w:t>
+      </w:pPr>
+      <w:r>
+        <w:rPr>
+          <w:color w:val="222222"/>
+          <w:rtl w:val="0"/>
+        </w:rPr>
+        <w:t xml:space="preserve">The options should not have any obviously incorrect option. We need to word the options so that all of them should appear correct for the students, but a subtle point should mark the correct answer without any ambiguity. So, one answer should be the best choice without any doubt. </w:t>
       </w:r>
     </w:p>
     <w:p>
       <w:pPr>
         <w:numPr>
           <w:ilvl w:val="0"/>
-          <w:numId w:val="1"/>
+          <w:numId w:val="7"/>
         </w:numPr>
         <w:ind w:left="720" w:hanging="360"/>
-        <w:rPr>
-          <w:rFonts w:ascii="Calibri" w:cs="Calibri" w:eastAsia="Calibri" w:hAnsi="Calibri"/>
-        </w:rPr>
-      </w:pPr>
-      <w:r>
-        <w:rPr>
-          <w:rFonts w:ascii="Calibri" w:cs="Calibri" w:eastAsia="Calibri" w:hAnsi="Calibri"/>
-          <w:rtl w:val="0"/>
-        </w:rPr>
-        <w:t xml:space="preserve">Option C...</w:t>
+      </w:pPr>
+      <w:r>
+        <w:rPr>
+          <w:color w:val="222222"/>
+          <w:rtl w:val="0"/>
+        </w:rPr>
+        <w:t xml:space="preserve">The answer / explanation section should contain explanations on why the answer is correct and others are incorrect. It should also contain the relevant resource link (for details) preferably from AWS documentation.</w:t>
+      </w:r>
+    </w:p>
+    <w:p>
+      <w:pPr>
+        <w:ind w:left="720" w:firstLine="0"/>
+        <w:rPr>
+          <w:color w:val="222222"/>
+        </w:rPr>
+      </w:pPr>
+      <w:r>
+        <w:rPr>
+          <w:rtl w:val="0"/>
+        </w:rPr>
+      </w:r>
+    </w:p>
+    <w:p>
+      <w:pPr>
+        <w:numPr>
+          <w:ilvl w:val="1"/>
+          <w:numId w:val="7"/>
+        </w:numPr>
+        <w:ind w:left="1440" w:hanging="360"/>
+      </w:pPr>
+      <w:r>
+        <w:rPr>
+          <w:color w:val="222222"/>
+          <w:rtl w:val="0"/>
+        </w:rPr>
+        <w:t xml:space="preserve">Example </w:t>
+      </w:r>
+    </w:p>
+    <w:p>
+      <w:pPr>
+        <w:numPr>
+          <w:ilvl w:val="2"/>
+          <w:numId w:val="7"/>
+        </w:numPr>
+        <w:ind w:left="2160" w:hanging="360"/>
+      </w:pPr>
+      <w:r>
+        <w:rPr>
+          <w:color w:val="222222"/>
+          <w:rtl w:val="0"/>
+        </w:rPr>
+        <w:t xml:space="preserve">Option A is incorrect because..</w:t>
+      </w:r>
+    </w:p>
+    <w:p>
+      <w:pPr>
+        <w:numPr>
+          <w:ilvl w:val="2"/>
+          <w:numId w:val="7"/>
+        </w:numPr>
+        <w:ind w:left="2160" w:hanging="360"/>
+      </w:pPr>
+      <w:r>
+        <w:rPr>
+          <w:color w:val="222222"/>
+          <w:rtl w:val="0"/>
+        </w:rPr>
+        <w:t xml:space="preserve">Option B is CORRECT because…</w:t>
+      </w:r>
+    </w:p>
+    <w:p>
+      <w:pPr>
+        <w:numPr>
+          <w:ilvl w:val="2"/>
+          <w:numId w:val="7"/>
+        </w:numPr>
+        <w:ind w:left="2160" w:hanging="360"/>
+      </w:pPr>
+      <w:r>
+        <w:rPr>
+          <w:color w:val="222222"/>
+          <w:rtl w:val="0"/>
+        </w:rPr>
+        <w:t xml:space="preserve">Option C is incorrect because..</w:t>
+      </w:r>
+    </w:p>
+    <w:p>
+      <w:pPr>
+        <w:numPr>
+          <w:ilvl w:val="2"/>
+          <w:numId w:val="7"/>
+        </w:numPr>
+        <w:ind w:left="2160" w:hanging="360"/>
+      </w:pPr>
+      <w:r>
+        <w:rPr>
+          <w:color w:val="222222"/>
+          <w:rtl w:val="0"/>
+        </w:rPr>
+        <w:t xml:space="preserve">Option D is incorrect because..</w:t>
+      </w:r>
+    </w:p>
+    <w:p>
+      <w:pPr>
+        <w:ind w:left="720" w:firstLine="0"/>
+        <w:rPr/>
+      </w:pPr>
+      <w:r>
+        <w:rPr>
+          <w:rtl w:val="0"/>
+        </w:rPr>
       </w:r>
     </w:p>
     <w:p>
       <w:pPr>
         <w:numPr>
           <w:ilvl w:val="0"/>
-          <w:numId w:val="1"/>
+          <w:numId w:val="7"/>
+        </w:numPr>
+        <w:ind w:left="720" w:hanging="360"/>
+      </w:pPr>
+      <w:r>
+        <w:rPr>
+          <w:rtl w:val="0"/>
+        </w:rPr>
+        <w:t xml:space="preserve">Try to balance the domains based on weightage % defined in the exam blueprint.</w:t>
+      </w:r>
+    </w:p>
+    <w:p>
+      <w:pPr>
+        <w:numPr>
+          <w:ilvl w:val="0"/>
+          <w:numId w:val="4"/>
+        </w:numPr>
+        <w:ind w:left="720" w:hanging="360"/>
+      </w:pPr>
+      <w:r>
+        <w:rPr>
+          <w:rtl w:val="0"/>
+        </w:rPr>
+        <w:t xml:space="preserve">Any AWS service or feature must be approximately 6 months old to figure out in Practice Tests. Put a note in the explanation for any latest service or feature that might be on the borderline of appearing in the real exam.</w:t>
+      </w:r>
+    </w:p>
+    <w:p>
+      <w:pPr>
+        <w:numPr>
+          <w:ilvl w:val="0"/>
+          <w:numId w:val="7"/>
+        </w:numPr>
+        <w:ind w:left="720" w:hanging="360"/>
+      </w:pPr>
+      <w:r>
+        <w:rPr>
+          <w:b w:val="1"/>
+          <w:color w:val="ff0000"/>
+          <w:rtl w:val="0"/>
+        </w:rPr>
+        <w:t xml:space="preserve">Plagiarism </w:t>
+      </w:r>
+      <w:r>
+        <w:rPr>
+          <w:rtl w:val="0"/>
+        </w:rPr>
+        <w:t xml:space="preserve">in any form - Question or in Explanation will be </w:t>
+      </w:r>
+      <w:r>
+        <w:rPr>
+          <w:b w:val="1"/>
+          <w:color w:val="ff0000"/>
+          <w:rtl w:val="0"/>
+        </w:rPr>
+        <w:t xml:space="preserve">rejected</w:t>
+      </w:r>
+      <w:r>
+        <w:rPr>
+          <w:b w:val="1"/>
+          <w:rtl w:val="0"/>
+        </w:rPr>
+        <w:t xml:space="preserve">. </w:t>
+      </w:r>
+      <w:r>
+        <w:rPr>
+          <w:rtl w:val="0"/>
+        </w:rPr>
+        <w:t xml:space="preserve">Questions &amp; Explanations should reflect your own professional experience &amp; AWS skills. Author’s who indulge in plagiarism will be </w:t>
+      </w:r>
+      <w:r>
+        <w:rPr>
+          <w:b w:val="1"/>
+          <w:rtl w:val="0"/>
+        </w:rPr>
+        <w:t xml:space="preserve">blacklisted </w:t>
+      </w:r>
+      <w:r>
+        <w:rPr>
+          <w:rtl w:val="0"/>
+        </w:rPr>
+        <w:t xml:space="preserve">&amp; dropped from our author’s list.</w:t>
+      </w:r>
+    </w:p>
+    <w:p>
+      <w:pPr>
+        <w:numPr>
+          <w:ilvl w:val="0"/>
+          <w:numId w:val="7"/>
+        </w:numPr>
+        <w:ind w:left="720" w:hanging="360"/>
+      </w:pPr>
+      <w:r>
+        <w:rPr>
+          <w:rtl w:val="0"/>
+        </w:rPr>
+        <w:t xml:space="preserve">The ownership of the questions once approved &amp; published on Whizlabs LMS platform, lies solely with Whizlabs Software Pvt. Ltd. You can’t share or publish it elsewhere in any circumstances.</w:t>
+      </w:r>
+    </w:p>
+    <w:p>
+      <w:pPr>
+        <w:rPr/>
+      </w:pPr>
+      <w:r>
+        <w:rPr>
+          <w:rtl w:val="0"/>
+        </w:rPr>
+      </w:r>
+    </w:p>
+    <w:p>
+      <w:pPr>
+        <w:rPr>
+          <w:b w:val="1"/>
+        </w:rPr>
+      </w:pPr>
+      <w:r>
+        <w:rPr>
+          <w:b w:val="1"/>
+          <w:rtl w:val="0"/>
+        </w:rPr>
+        <w:t xml:space="preserve">Sample Format of</w:t>
+      </w:r>
+      <w:r>
+        <w:rPr>
+          <w:rtl w:val="0"/>
+        </w:rPr>
+        <w:t xml:space="preserve"> </w:t>
+      </w:r>
+      <w:r>
+        <w:rPr>
+          <w:b w:val="1"/>
+          <w:rtl w:val="0"/>
+        </w:rPr>
+        <w:t xml:space="preserve">Questions</w:t>
+      </w:r>
+    </w:p>
+    <w:p>
+      <w:pPr>
+        <w:rPr>
+          <w:color w:val="999999"/>
+        </w:rPr>
+      </w:pPr>
+      <w:r>
+        <w:rPr>
+          <w:color w:val="999999"/>
+          <w:rtl w:val="0"/>
+        </w:rPr>
+        <w:t xml:space="preserve">----------------------------------------------------------------------------------------------------------------------------</w:t>
+      </w:r>
+    </w:p>
+    <w:p>
+      <w:pPr>
+        <w:rPr/>
+      </w:pPr>
+      <w:r>
+        <w:rPr>
+          <w:b w:val="1"/>
+          <w:rtl w:val="0"/>
+        </w:rPr>
+        <w:t xml:space="preserve">Question​ ​:​ </w:t>
+      </w:r>
+      <w:r>
+        <w:rPr>
+          <w:rtl w:val="0"/>
+        </w:rPr>
+        <w:t xml:space="preserve">#</w:t>
+      </w:r>
+    </w:p>
+    <w:p>
+      <w:pPr>
+        <w:rPr>
+          <w:color w:val="999999"/>
+        </w:rPr>
+      </w:pPr>
+      <w:r>
+        <w:rPr>
+          <w:b w:val="1"/>
+          <w:rtl w:val="0"/>
+        </w:rPr>
+        <w:t xml:space="preserve">Main​ ​Topic​ ​:​ </w:t>
+      </w:r>
+      <w:r>
+        <w:rPr>
+          <w:color w:val="999999"/>
+          <w:rtl w:val="0"/>
+        </w:rPr>
+        <w:t xml:space="preserve">&lt;    &gt;</w:t>
+      </w:r>
+    </w:p>
+    <w:p>
+      <w:pPr>
+        <w:rPr>
+          <w:color w:val="999999"/>
+        </w:rPr>
+      </w:pPr>
+      <w:r>
+        <w:rPr>
+          <w:b w:val="1"/>
+          <w:rtl w:val="0"/>
+        </w:rPr>
+        <w:t xml:space="preserve">Sub​ ​Topic​ ​:​ </w:t>
+      </w:r>
+      <w:r>
+        <w:rPr>
+          <w:color w:val="999999"/>
+          <w:rtl w:val="0"/>
+        </w:rPr>
+        <w:t xml:space="preserve">[optional]</w:t>
+      </w:r>
+    </w:p>
+    <w:p>
+      <w:pPr>
+        <w:rPr>
+          <w:b w:val="1"/>
+          <w:color w:val="999999"/>
+        </w:rPr>
+      </w:pPr>
+      <w:r>
+        <w:rPr>
+          <w:b w:val="1"/>
+          <w:rtl w:val="0"/>
+        </w:rPr>
+        <w:t xml:space="preserve">Domain: </w:t>
+      </w:r>
+      <w:r>
+        <w:rPr>
+          <w:color w:val="999999"/>
+          <w:rtl w:val="0"/>
+        </w:rPr>
+        <w:t xml:space="preserve">&lt;     &gt;</w:t>
+      </w:r>
+      <w:r>
+        <w:rPr>
+          <w:b w:val="1"/>
+          <w:color w:val="999999"/>
+          <w:rtl w:val="0"/>
+        </w:rPr>
+        <w:t xml:space="preserve"> </w:t>
+      </w:r>
+    </w:p>
+    <w:p>
+      <w:pPr>
+        <w:rPr>
+          <w:b w:val="1"/>
+        </w:rPr>
+      </w:pPr>
+      <w:r>
+        <w:rPr>
+          <w:rtl w:val="0"/>
+        </w:rPr>
+      </w:r>
+    </w:p>
+    <w:p>
+      <w:pPr>
+        <w:rPr>
+          <w:rFonts w:ascii="Calibri" w:cs="Calibri" w:eastAsia="Calibri" w:hAnsi="Calibri"/>
+        </w:rPr>
+      </w:pPr>
+      <w:r>
+        <w:rPr>
+          <w:rFonts w:ascii="Calibri" w:cs="Calibri" w:eastAsia="Calibri" w:hAnsi="Calibri"/>
+          <w:b w:val="1"/>
+          <w:rtl w:val="0"/>
+        </w:rPr>
+        <w:t xml:space="preserve">Question text</w:t>
+      </w:r>
+      <w:r>
+        <w:rPr>
+          <w:rFonts w:ascii="Calibri" w:cs="Calibri" w:eastAsia="Calibri" w:hAnsi="Calibri"/>
+          <w:rtl w:val="0"/>
+        </w:rPr>
+        <w:t xml:space="preserve">: </w:t>
+      </w:r>
+    </w:p>
+    <w:p>
+      <w:pPr>
+        <w:rPr>
+          <w:rFonts w:ascii="Calibri" w:cs="Calibri" w:eastAsia="Calibri" w:hAnsi="Calibri"/>
+        </w:rPr>
+      </w:pPr>
+      <w:r>
+        <w:rPr>
+          <w:rFonts w:ascii="Calibri" w:cs="Calibri" w:eastAsia="Calibri" w:hAnsi="Calibri"/>
+          <w:rtl w:val="0"/>
+        </w:rPr>
+        <w:t xml:space="preserve">&lt;Scenario based. Should be clear in terms of requirements. No ambiguity. No duplicate options. In case of multiple answers, at the end, you should include number of expected answers. e.g. (Select TWO) or (Select THREE) etc. For single answers this is NOT required&gt;</w:t>
+      </w:r>
+    </w:p>
+    <w:p>
+      <w:pPr>
+        <w:rPr>
+          <w:rFonts w:ascii="Calibri" w:cs="Calibri" w:eastAsia="Calibri" w:hAnsi="Calibri"/>
+        </w:rPr>
+      </w:pPr>
+      <w:r>
+        <w:rPr>
+          <w:rtl w:val="0"/>
+        </w:rPr>
+      </w:r>
+    </w:p>
+    <w:p>
+      <w:pPr>
+        <w:numPr>
+          <w:ilvl w:val="0"/>
+          <w:numId w:val="2"/>
+        </w:numPr>
+        <w:ind w:left="720" w:hanging="360"/>
+        <w:rPr>
+          <w:rFonts w:ascii="Calibri" w:cs="Calibri" w:eastAsia="Calibri" w:hAnsi="Calibri"/>
+        </w:rPr>
+      </w:pPr>
+      <w:r>
+        <w:rPr>
+          <w:rFonts w:ascii="Calibri" w:cs="Calibri" w:eastAsia="Calibri" w:hAnsi="Calibri"/>
+          <w:rtl w:val="0"/>
+        </w:rPr>
+        <w:t xml:space="preserve">Option A...</w:t>
+      </w:r>
+    </w:p>
+    <w:p>
+      <w:pPr>
+        <w:numPr>
+          <w:ilvl w:val="0"/>
+          <w:numId w:val="2"/>
+        </w:numPr>
+        <w:ind w:left="720" w:hanging="360"/>
+        <w:rPr>
+          <w:rFonts w:ascii="Calibri" w:cs="Calibri" w:eastAsia="Calibri" w:hAnsi="Calibri"/>
+        </w:rPr>
+      </w:pPr>
+      <w:r>
+        <w:rPr>
+          <w:rFonts w:ascii="Calibri" w:cs="Calibri" w:eastAsia="Calibri" w:hAnsi="Calibri"/>
+          <w:rtl w:val="0"/>
+        </w:rPr>
+        <w:t xml:space="preserve">Option B...</w:t>
+      </w:r>
+    </w:p>
+    <w:p>
+      <w:pPr>
+        <w:numPr>
+          <w:ilvl w:val="0"/>
+          <w:numId w:val="2"/>
+        </w:numPr>
+        <w:ind w:left="720" w:hanging="360"/>
+        <w:rPr>
+          <w:rFonts w:ascii="Calibri" w:cs="Calibri" w:eastAsia="Calibri" w:hAnsi="Calibri"/>
+        </w:rPr>
+      </w:pPr>
+      <w:r>
+        <w:rPr>
+          <w:rFonts w:ascii="Calibri" w:cs="Calibri" w:eastAsia="Calibri" w:hAnsi="Calibri"/>
+          <w:rtl w:val="0"/>
+        </w:rPr>
+        <w:t xml:space="preserve">Option C...</w:t>
+      </w:r>
+    </w:p>
+    <w:p>
+      <w:pPr>
+        <w:numPr>
+          <w:ilvl w:val="0"/>
+          <w:numId w:val="2"/>
         </w:numPr>
         <w:ind w:left="720" w:hanging="360"/>
         <w:rPr>
@@ -2469,7 +2469,7 @@
       <w:pPr>
         <w:numPr>
           <w:ilvl w:val="0"/>
-          <w:numId w:val="4"/>
+          <w:numId w:val="5"/>
         </w:numPr>
         <w:ind w:left="720" w:hanging="360"/>
         <w:rPr>
@@ -2489,7 +2489,7 @@
       <w:pPr>
         <w:numPr>
           <w:ilvl w:val="0"/>
-          <w:numId w:val="4"/>
+          <w:numId w:val="5"/>
         </w:numPr>
         <w:ind w:left="720" w:hanging="360"/>
         <w:rPr>
@@ -2510,7 +2510,7 @@
       <w:pPr>
         <w:numPr>
           <w:ilvl w:val="0"/>
-          <w:numId w:val="4"/>
+          <w:numId w:val="5"/>
         </w:numPr>
         <w:ind w:left="720" w:hanging="360"/>
         <w:rPr>
@@ -2531,7 +2531,7 @@
       <w:pPr>
         <w:numPr>
           <w:ilvl w:val="0"/>
-          <w:numId w:val="4"/>
+          <w:numId w:val="5"/>
         </w:numPr>
         <w:ind w:left="720" w:hanging="360"/>
         <w:rPr>
@@ -3012,24 +3012,327 @@
     </w:p>
     <w:p>
       <w:pPr>
-        <w:rPr>
-          <w:b w:val="1"/>
-          <w:color w:val="444444"/>
-        </w:rPr>
-      </w:pPr>
-      <w:r>
-        <w:rPr>
-          <w:rtl w:val="0"/>
-        </w:rPr>
-      </w:r>
-    </w:p>
-    <w:p>
-      <w:pPr>
-        <w:rPr>
-          <w:b w:val="1"/>
-          <w:color w:val="444444"/>
-        </w:rPr>
-      </w:pPr>
+        <w:rPr/>
+      </w:pPr>
+      <w:r>
+        <w:rPr>
+          <w:rtl w:val="0"/>
+        </w:rPr>
+        <w:t xml:space="preserve">Question: 2</w:t>
+      </w:r>
+    </w:p>
+    <w:p>
+      <w:pPr>
+        <w:rPr>
+          <w:color w:val="999999"/>
+        </w:rPr>
+      </w:pPr>
+      <w:r>
+        <w:rPr>
+          <w:b w:val="1"/>
+          <w:rtl w:val="0"/>
+        </w:rPr>
+        <w:t xml:space="preserve">Main​ ​Topic​ ​:​ </w:t>
+      </w:r>
+      <w:r>
+        <w:rPr>
+          <w:color w:val="999999"/>
+          <w:rtl w:val="0"/>
+        </w:rPr>
+        <w:t xml:space="preserve">Machine Learning</w:t>
+      </w:r>
+    </w:p>
+    <w:p>
+      <w:pPr>
+        <w:rPr>
+          <w:b w:val="1"/>
+          <w:color w:val="999999"/>
+        </w:rPr>
+      </w:pPr>
+      <w:r>
+        <w:rPr>
+          <w:b w:val="1"/>
+          <w:rtl w:val="0"/>
+        </w:rPr>
+        <w:t xml:space="preserve">Sub​ ​Topic​ ​:​ </w:t>
+      </w:r>
+      <w:r>
+        <w:rPr>
+          <w:b w:val="1"/>
+          <w:color w:val="999999"/>
+          <w:rtl w:val="0"/>
+        </w:rPr>
+        <w:t xml:space="preserve">Analyze and visualize data for machine learning </w:t>
+      </w:r>
+    </w:p>
+    <w:p>
+      <w:pPr>
+        <w:rPr>
+          <w:color w:val="999999"/>
+        </w:rPr>
+      </w:pPr>
+      <w:r>
+        <w:rPr>
+          <w:rtl w:val="0"/>
+        </w:rPr>
+      </w:r>
+    </w:p>
+    <w:p>
+      <w:pPr>
+        <w:rPr>
+          <w:b w:val="1"/>
+          <w:color w:val="999999"/>
+        </w:rPr>
+      </w:pPr>
+      <w:r>
+        <w:rPr>
+          <w:b w:val="1"/>
+          <w:rtl w:val="0"/>
+        </w:rPr>
+        <w:t xml:space="preserve">Domain: </w:t>
+      </w:r>
+      <w:r>
+        <w:rPr>
+          <w:color w:val="999999"/>
+          <w:rtl w:val="0"/>
+        </w:rPr>
+        <w:t xml:space="preserve">Exploratory Data Analysis  </w:t>
+      </w:r>
+      <w:r>
+        <w:rPr>
+          <w:rtl w:val="0"/>
+        </w:rPr>
+      </w:r>
+    </w:p>
+    <w:p>
+      <w:pPr>
+        <w:rPr>
+          <w:b w:val="1"/>
+        </w:rPr>
+      </w:pPr>
+      <w:r>
+        <w:rPr>
+          <w:rtl w:val="0"/>
+        </w:rPr>
+      </w:r>
+    </w:p>
+    <w:p>
+      <w:pPr>
+        <w:rPr>
+          <w:rFonts w:ascii="Calibri" w:cs="Calibri" w:eastAsia="Calibri" w:hAnsi="Calibri"/>
+        </w:rPr>
+      </w:pPr>
+      <w:r>
+        <w:rPr>
+          <w:rFonts w:ascii="Calibri" w:cs="Calibri" w:eastAsia="Calibri" w:hAnsi="Calibri"/>
+          <w:b w:val="1"/>
+          <w:rtl w:val="0"/>
+        </w:rPr>
+        <w:t xml:space="preserve">Question text</w:t>
+      </w:r>
+      <w:r>
+        <w:rPr>
+          <w:rFonts w:ascii="Calibri" w:cs="Calibri" w:eastAsia="Calibri" w:hAnsi="Calibri"/>
+          <w:rtl w:val="0"/>
+        </w:rPr>
+        <w:t xml:space="preserve">: </w:t>
+      </w:r>
+    </w:p>
+    <w:p>
+      <w:pPr>
+        <w:rPr>
+          <w:color w:val="434343"/>
+        </w:rPr>
+      </w:pPr>
+      <w:r>
+        <w:rPr>
+          <w:color w:val="434343"/>
+          <w:rtl w:val="0"/>
+        </w:rPr>
+        <w:t xml:space="preserve">You are a machine learning specialist working for a clothing manufacturer. You have been tasked with building a machine learning model to determine the return on investment (ROI) for advertising a specific clothing line on social media based on the labeled data of past social media campaigns for similar clothing lines.</w:t>
+      </w:r>
+    </w:p>
+    <w:p>
+      <w:pPr>
+        <w:rPr>
+          <w:color w:val="434343"/>
+        </w:rPr>
+      </w:pPr>
+      <w:r>
+        <w:rPr>
+          <w:rtl w:val="0"/>
+        </w:rPr>
+      </w:r>
+    </w:p>
+    <w:p>
+      <w:pPr>
+        <w:rPr>
+          <w:color w:val="434343"/>
+        </w:rPr>
+      </w:pPr>
+      <w:r>
+        <w:rPr>
+          <w:color w:val="434343"/>
+          <w:rtl w:val="0"/>
+        </w:rPr>
+        <w:t xml:space="preserve">You decide to run a Pearson correlation coefficient to better understand your data correlation. When you calculate your Pearson’s correlation coefficient of social media advertising ROI you get a value of 0.35. What conclusions can you draw from this result?</w:t>
+      </w:r>
+    </w:p>
+    <w:p>
+      <w:pPr>
+        <w:rPr>
+          <w:color w:val="434343"/>
+        </w:rPr>
+      </w:pPr>
+      <w:r>
+        <w:rPr>
+          <w:rtl w:val="0"/>
+        </w:rPr>
+      </w:r>
+    </w:p>
+    <w:p>
+      <w:pPr>
+        <w:numPr>
+          <w:ilvl w:val="0"/>
+          <w:numId w:val="1"/>
+        </w:numPr>
+        <w:ind w:left="720" w:hanging="360"/>
+        <w:rPr>
+          <w:color w:val="434343"/>
+        </w:rPr>
+      </w:pPr>
+      <w:r>
+        <w:rPr>
+          <w:color w:val="383a42"/>
+          <w:shd w:fill="fafafa" w:val="clear"/>
+          <w:rtl w:val="0"/>
+        </w:rPr>
+        <w:t xml:space="preserve">There is an effective relationship between your past social media advertising and corresponding campaign ROI.</w:t>
+      </w:r>
+    </w:p>
+    <w:p>
+      <w:pPr>
+        <w:numPr>
+          <w:ilvl w:val="0"/>
+          <w:numId w:val="1"/>
+        </w:numPr>
+        <w:ind w:left="720" w:hanging="360"/>
+        <w:rPr>
+          <w:color w:val="383a42"/>
+          <w:shd w:fill="fafafa" w:val="clear"/>
+        </w:rPr>
+      </w:pPr>
+      <w:r>
+        <w:rPr>
+          <w:color w:val="383a42"/>
+          <w:shd w:fill="fafafa" w:val="clear"/>
+          <w:rtl w:val="0"/>
+        </w:rPr>
+        <w:t xml:space="preserve">There is an unfavorable relationship between your past social media advertising and corresponding campaign ROI.</w:t>
+      </w:r>
+    </w:p>
+    <w:p>
+      <w:pPr>
+        <w:numPr>
+          <w:ilvl w:val="0"/>
+          <w:numId w:val="1"/>
+        </w:numPr>
+        <w:ind w:left="720" w:hanging="360"/>
+        <w:rPr>
+          <w:color w:val="383a42"/>
+          <w:shd w:fill="fafafa" w:val="clear"/>
+        </w:rPr>
+      </w:pPr>
+      <w:r>
+        <w:rPr>
+          <w:color w:val="383a42"/>
+          <w:shd w:fill="fafafa" w:val="clear"/>
+          <w:rtl w:val="0"/>
+        </w:rPr>
+        <w:t xml:space="preserve">There is no correlation between past social media advertising and the associated ROI.</w:t>
+      </w:r>
+    </w:p>
+    <w:p>
+      <w:pPr>
+        <w:numPr>
+          <w:ilvl w:val="0"/>
+          <w:numId w:val="1"/>
+        </w:numPr>
+        <w:ind w:left="720" w:hanging="360"/>
+        <w:rPr>
+          <w:color w:val="383a42"/>
+          <w:shd w:fill="fafafa" w:val="clear"/>
+        </w:rPr>
+      </w:pPr>
+      <w:r>
+        <w:rPr>
+          <w:color w:val="383a42"/>
+          <w:shd w:fill="fafafa" w:val="clear"/>
+          <w:rtl w:val="0"/>
+        </w:rPr>
+        <w:t xml:space="preserve">You cannot declare a notable correlation with confidence based on the resulting coefficient.</w:t>
+      </w:r>
+    </w:p>
+    <w:p>
+      <w:pPr>
+        <w:rPr>
+          <w:color w:val="434343"/>
+        </w:rPr>
+      </w:pPr>
+      <w:r>
+        <w:rPr>
+          <w:rtl w:val="0"/>
+        </w:rPr>
+      </w:r>
+    </w:p>
+    <w:p>
+      <w:pPr>
+        <w:rPr>
+          <w:color w:val="434343"/>
+        </w:rPr>
+      </w:pPr>
+      <w:r>
+        <w:rPr>
+          <w:rFonts w:ascii="Calibri" w:cs="Calibri" w:eastAsia="Calibri" w:hAnsi="Calibri"/>
+          <w:b w:val="1"/>
+          <w:rtl w:val="0"/>
+        </w:rPr>
+        <w:t xml:space="preserve">Answer:</w:t>
+      </w:r>
+      <w:r>
+        <w:rPr>
+          <w:color w:val="434343"/>
+          <w:rtl w:val="0"/>
+        </w:rPr>
+        <w:t xml:space="preserve"> D</w:t>
+      </w:r>
+    </w:p>
+    <w:p>
+      <w:pPr>
+        <w:rPr>
+          <w:color w:val="434343"/>
+        </w:rPr>
+      </w:pPr>
+      <w:r>
+        <w:rPr>
+          <w:rtl w:val="0"/>
+        </w:rPr>
+      </w:r>
+    </w:p>
+    <w:p>
+      <w:pPr>
+        <w:rPr>
+          <w:color w:val="434343"/>
+        </w:rPr>
+      </w:pPr>
+      <w:r>
+        <w:rPr>
+          <w:rFonts w:ascii="Calibri" w:cs="Calibri" w:eastAsia="Calibri" w:hAnsi="Calibri"/>
+          <w:b w:val="1"/>
+          <w:rtl w:val="0"/>
+        </w:rPr>
+        <w:t xml:space="preserve">Explanation:</w:t>
+      </w:r>
       <w:r>
         <w:rPr>
           <w:rtl w:val="0"/>
@@ -3045,12 +3348,307 @@
       </w:pPr>
       <w:r>
         <w:rPr>
+          <w:color w:val="434343"/>
+          <w:rtl w:val="0"/>
+        </w:rPr>
+        <w:t xml:space="preserve">Option A is incorrect</w:t>
+      </w:r>
+      <w:r>
+        <w:rPr>
+          <w:color w:val="444444"/>
+          <w:highlight w:val="white"/>
+          <w:rtl w:val="0"/>
+        </w:rPr>
+        <w:t xml:space="preserve">. Your coefficient value is not high enough to indicate a positive relationship. For a Pearson’s correlation coefficient to indicate a notable correlation, the coefficient value should be above 0.5 for a positive correlation, or below -0.5 for a negative correlation. Your score is 0.35, which falls into the indeterminate range.</w:t>
+      </w:r>
+    </w:p>
+    <w:p>
+      <w:pPr>
+        <w:rPr>
+          <w:color w:val="444444"/>
+          <w:highlight w:val="white"/>
+        </w:rPr>
+      </w:pPr>
+      <w:r>
+        <w:rPr>
+          <w:rtl w:val="0"/>
+        </w:rPr>
+      </w:r>
+    </w:p>
+    <w:p>
+      <w:pPr>
+        <w:rPr>
+          <w:color w:val="444444"/>
+          <w:highlight w:val="white"/>
+        </w:rPr>
+      </w:pPr>
+      <w:r>
+        <w:rPr>
+          <w:color w:val="444444"/>
+          <w:highlight w:val="white"/>
+          <w:rtl w:val="0"/>
+        </w:rPr>
+        <w:t xml:space="preserve">Option B is incorrect. Your coefficient value is not low enough to indicate a negative relationship. For a Pearson’s correlation coefficient to indicate a notable correlation, the coefficient value should be above 0.5 for a positive correlation, or below -0.5 for a negative correlation. Your score is 0.35, which falls into the indeterminate range.</w:t>
+      </w:r>
+    </w:p>
+    <w:p>
+      <w:pPr>
+        <w:rPr>
+          <w:color w:val="444444"/>
+          <w:highlight w:val="white"/>
+        </w:rPr>
+      </w:pPr>
+      <w:r>
+        <w:rPr>
+          <w:rtl w:val="0"/>
+        </w:rPr>
+      </w:r>
+    </w:p>
+    <w:p>
+      <w:pPr>
+        <w:rPr>
+          <w:color w:val="444444"/>
+          <w:highlight w:val="white"/>
+        </w:rPr>
+      </w:pPr>
+      <w:r>
+        <w:rPr>
+          <w:color w:val="444444"/>
+          <w:highlight w:val="white"/>
+          <w:rtl w:val="0"/>
+        </w:rPr>
+        <w:t xml:space="preserve">Option C is incorrect. A coefficient value of 0 or close to 0 indicates no correlation. Your value of 0.35 is not close enough to 0 to indicate no correlation.</w:t>
+        <w:br w:type="textWrapping"/>
+      </w:r>
+    </w:p>
+    <w:p>
+      <w:pPr>
+        <w:rPr>
+          <w:color w:val="444444"/>
+          <w:highlight w:val="white"/>
+        </w:rPr>
+      </w:pPr>
+      <w:r>
+        <w:rPr>
+          <w:color w:val="444444"/>
+          <w:highlight w:val="white"/>
+          <w:rtl w:val="0"/>
+        </w:rPr>
+        <w:t xml:space="preserve">Option D is correct. Your coefficient falls into the indeterminate range. For a Pearson’s correlation coefficient to indicate a notable correlation, the coefficient value should be above 0.5 for a positive correlation, or below -0.5 for a negative correlation. Your score is 0.35, which falls into the indeterminate range.</w:t>
+      </w:r>
+    </w:p>
+    <w:p>
+      <w:pPr>
+        <w:ind w:right="-360"/>
+        <w:rPr>
+          <w:color w:val="444444"/>
+          <w:highlight w:val="white"/>
+        </w:rPr>
+      </w:pPr>
+      <w:r>
+        <w:rPr>
+          <w:rtl w:val="0"/>
+        </w:rPr>
+      </w:r>
+    </w:p>
+    <w:p>
+      <w:pPr>
+        <w:rPr>
+          <w:color w:val="434343"/>
+        </w:rPr>
+      </w:pPr>
+      <w:r>
+        <w:rPr>
+          <w:rtl w:val="0"/>
+        </w:rPr>
+      </w:r>
+    </w:p>
+    <w:p>
+      <w:pPr>
+        <w:rPr>
+          <w:rFonts w:ascii="Calibri" w:cs="Calibri" w:eastAsia="Calibri" w:hAnsi="Calibri"/>
+          <w:b w:val="1"/>
+        </w:rPr>
+      </w:pPr>
+      <w:r>
+        <w:rPr>
+          <w:rFonts w:ascii="Calibri" w:cs="Calibri" w:eastAsia="Calibri" w:hAnsi="Calibri"/>
+          <w:b w:val="1"/>
+          <w:rtl w:val="0"/>
+        </w:rPr>
+        <w:t xml:space="preserve">Reference:</w:t>
+      </w:r>
+    </w:p>
+    <w:p>
+      <w:pPr>
+        <w:rPr>
+          <w:color w:val="222222"/>
+        </w:rPr>
+      </w:pPr>
+      <w:r>
+        <w:rPr>
+          <w:color w:val="444444"/>
+          <w:rtl w:val="0"/>
+        </w:rPr>
+        <w:t xml:space="preserve">Please see the Machine Learning Mastery page titled</w:t>
+      </w:r>
+      <w:r>
+        <w:rPr>
+          <w:b w:val="1"/>
+          <w:color w:val="444444"/>
+          <w:rtl w:val="0"/>
+        </w:rPr>
+        <w:t xml:space="preserve"> </w:t>
+      </w:r>
+      <w:r>
+        <w:rPr>
+          <w:b w:val="1"/>
+          <w:color w:val="222222"/>
+          <w:rtl w:val="0"/>
+        </w:rPr>
+        <w:t xml:space="preserve">How to Calculate Correlation Between Variables in Python </w:t>
+      </w:r>
+      <w:r>
+        <w:rPr>
+          <w:color w:val="222222"/>
+          <w:rtl w:val="0"/>
+        </w:rPr>
+        <w:t xml:space="preserve">(</w:t>
+      </w:r>
+      <w:hyperlink r:id="rId12">
+        <w:r>
+          <w:rPr>
+            <w:color w:val="1155cc"/>
+            <w:u w:val="single"/>
+            <w:rtl w:val="0"/>
+          </w:rPr>
+          <w:t xml:space="preserve">https://machinelearningmastery.com/how-to-use-correlation-to-understand-the-relationship-between-variables/</w:t>
+        </w:r>
+      </w:hyperlink>
+      <w:r>
+        <w:rPr>
+          <w:color w:val="222222"/>
+          <w:rtl w:val="0"/>
+        </w:rPr>
+        <w:t xml:space="preserve">), the Wikipedia page titled</w:t>
+      </w:r>
+      <w:r>
+        <w:rPr>
+          <w:b w:val="1"/>
+          <w:color w:val="222222"/>
+          <w:rtl w:val="0"/>
+        </w:rPr>
+        <w:t xml:space="preserve"> Correlation coefficient </w:t>
+      </w:r>
+      <w:r>
+        <w:rPr>
+          <w:color w:val="222222"/>
+          <w:rtl w:val="0"/>
+        </w:rPr>
+        <w:t xml:space="preserve">(</w:t>
+      </w:r>
+      <w:hyperlink r:id="rId13">
+        <w:r>
+          <w:rPr>
+            <w:color w:val="1155cc"/>
+            <w:u w:val="single"/>
+            <w:rtl w:val="0"/>
+          </w:rPr>
+          <w:t xml:space="preserve">https://en.wikipedia.org/wiki/Correlation_coefficient</w:t>
+        </w:r>
+      </w:hyperlink>
+      <w:r>
+        <w:rPr>
+          <w:color w:val="222222"/>
+          <w:rtl w:val="0"/>
+        </w:rPr>
+        <w:t xml:space="preserve">), and the Medium article titled </w:t>
+      </w:r>
+      <w:r>
+        <w:rPr>
+          <w:b w:val="1"/>
+          <w:color w:val="222222"/>
+          <w:rtl w:val="0"/>
+        </w:rPr>
+        <w:t xml:space="preserve">What are Covariance and Correlation coefficients and their significance? </w:t>
+      </w:r>
+      <w:r>
+        <w:rPr>
+          <w:color w:val="222222"/>
+          <w:rtl w:val="0"/>
+        </w:rPr>
+        <w:t xml:space="preserve">(</w:t>
+      </w:r>
+      <w:hyperlink r:id="rId14">
+        <w:r>
+          <w:rPr>
+            <w:color w:val="1155cc"/>
+            <w:u w:val="single"/>
+            <w:rtl w:val="0"/>
+          </w:rPr>
+          <w:t xml:space="preserve">https://towardsdatascience.com/covariance-and-correlation-321fdacab168</w:t>
+        </w:r>
+      </w:hyperlink>
+      <w:r>
+        <w:rPr>
+          <w:color w:val="222222"/>
+          <w:rtl w:val="0"/>
+        </w:rPr>
+        <w:t xml:space="preserve">)</w:t>
+      </w:r>
+    </w:p>
+    <w:p>
+      <w:pPr>
+        <w:rPr>
+          <w:color w:val="222222"/>
+        </w:rPr>
+      </w:pPr>
+      <w:r>
+        <w:rPr>
+          <w:rtl w:val="0"/>
+        </w:rPr>
+      </w:r>
+    </w:p>
+    <w:p>
+      <w:pPr>
+        <w:rPr>
+          <w:b w:val="1"/>
+          <w:color w:val="222222"/>
+        </w:rPr>
+      </w:pPr>
+      <w:r>
+        <w:rPr>
+          <w:rtl w:val="0"/>
+        </w:rPr>
+      </w:r>
+    </w:p>
+    <w:p>
+      <w:pPr>
+        <w:rPr>
+          <w:color w:val="222222"/>
+        </w:rPr>
+      </w:pPr>
+      <w:r>
+        <w:rPr>
+          <w:rtl w:val="0"/>
+        </w:rPr>
+      </w:r>
+    </w:p>
+    <w:p>
+      <w:pPr>
+        <w:rPr>
+          <w:color w:val="444444"/>
+          <w:highlight w:val="white"/>
+        </w:rPr>
+      </w:pPr>
+      <w:r>
+        <w:rPr>
           <w:rtl w:val="0"/>
         </w:rPr>
       </w:r>
     </w:p>
     <w:sectPr>
-      <w:headerReference r:id="rId12" w:type="default"/>
+      <w:headerReference r:id="rId15" w:type="default"/>
       <w:pgSz w:h="15840" w:w="12240"/>
       <w:pgMar w:bottom="1440" w:top="1440" w:left="1440" w:right="1440" w:header="720" w:footer="720"/>
       <w:pgNumType w:start="1"/>
@@ -3086,8 +3684,6 @@
         <w:ind w:left="720" w:hanging="360"/>
       </w:pPr>
       <w:rPr>
-        <w:rFonts w:ascii="Arial" w:cs="Arial" w:eastAsia="Arial" w:hAnsi="Arial"/>
-        <w:b w:val="1"/>
         <w:u w:val="none"/>
       </w:rPr>
     </w:lvl>
@@ -3191,20 +3787,22 @@
   <w:abstractNum w:abstractNumId="2">
     <w:lvl w:ilvl="0">
       <w:start w:val="1"/>
-      <w:numFmt w:val="bullet"/>
-      <w:lvlText w:val="●"/>
+      <w:numFmt w:val="upperLetter"/>
+      <w:lvlText w:val="%1)"/>
       <w:lvlJc w:val="left"/>
       <w:pPr>
         <w:ind w:left="720" w:hanging="360"/>
       </w:pPr>
       <w:rPr>
+        <w:rFonts w:ascii="Arial" w:cs="Arial" w:eastAsia="Arial" w:hAnsi="Arial"/>
+        <w:b w:val="1"/>
         <w:u w:val="none"/>
       </w:rPr>
     </w:lvl>
     <w:lvl w:ilvl="1">
       <w:start w:val="1"/>
-      <w:numFmt w:val="bullet"/>
-      <w:lvlText w:val="○"/>
+      <w:numFmt w:val="lowerLetter"/>
+      <w:lvlText w:val="%2)"/>
       <w:lvlJc w:val="left"/>
       <w:pPr>
         <w:ind w:left="1440" w:hanging="360"/>
@@ -3215,9 +3813,9 @@
     </w:lvl>
     <w:lvl w:ilvl="2">
       <w:start w:val="1"/>
-      <w:numFmt w:val="bullet"/>
-      <w:lvlText w:val="■"/>
-      <w:lvlJc w:val="left"/>
+      <w:numFmt w:val="lowerRoman"/>
+      <w:lvlText w:val="%3)"/>
+      <w:lvlJc w:val="right"/>
       <w:pPr>
         <w:ind w:left="2160" w:hanging="360"/>
       </w:pPr>
@@ -3227,8 +3825,8 @@
     </w:lvl>
     <w:lvl w:ilvl="3">
       <w:start w:val="1"/>
-      <w:numFmt w:val="bullet"/>
-      <w:lvlText w:val="●"/>
+      <w:numFmt w:val="decimal"/>
+      <w:lvlText w:val="(%4)"/>
       <w:lvlJc w:val="left"/>
       <w:pPr>
         <w:ind w:left="2880" w:hanging="360"/>
@@ -3239,8 +3837,8 @@
     </w:lvl>
     <w:lvl w:ilvl="4">
       <w:start w:val="1"/>
-      <w:numFmt w:val="bullet"/>
-      <w:lvlText w:val="○"/>
+      <w:numFmt w:val="lowerLetter"/>
+      <w:lvlText w:val="(%5)"/>
       <w:lvlJc w:val="left"/>
       <w:pPr>
         <w:ind w:left="3600" w:hanging="360"/>
@@ -3251,9 +3849,9 @@
     </w:lvl>
     <w:lvl w:ilvl="5">
       <w:start w:val="1"/>
-      <w:numFmt w:val="bullet"/>
-      <w:lvlText w:val="■"/>
-      <w:lvlJc w:val="left"/>
+      <w:numFmt w:val="lowerRoman"/>
+      <w:lvlText w:val="(%6)"/>
+      <w:lvlJc w:val="right"/>
       <w:pPr>
         <w:ind w:left="4320" w:hanging="360"/>
       </w:pPr>
@@ -3263,8 +3861,8 @@
     </w:lvl>
     <w:lvl w:ilvl="6">
       <w:start w:val="1"/>
-      <w:numFmt w:val="bullet"/>
-      <w:lvlText w:val="●"/>
+      <w:numFmt w:val="decimal"/>
+      <w:lvlText w:val="%7."/>
       <w:lvlJc w:val="left"/>
       <w:pPr>
         <w:ind w:left="5040" w:hanging="360"/>
@@ -3275,8 +3873,8 @@
     </w:lvl>
     <w:lvl w:ilvl="7">
       <w:start w:val="1"/>
-      <w:numFmt w:val="bullet"/>
-      <w:lvlText w:val="○"/>
+      <w:numFmt w:val="lowerLetter"/>
+      <w:lvlText w:val="%8."/>
       <w:lvlJc w:val="left"/>
       <w:pPr>
         <w:ind w:left="5760" w:hanging="360"/>
@@ -3287,9 +3885,9 @@
     </w:lvl>
     <w:lvl w:ilvl="8">
       <w:start w:val="1"/>
-      <w:numFmt w:val="bullet"/>
-      <w:lvlText w:val="■"/>
-      <w:lvlJc w:val="left"/>
+      <w:numFmt w:val="lowerRoman"/>
+      <w:lvlText w:val="%9."/>
+      <w:lvlJc w:val="right"/>
       <w:pPr>
         <w:ind w:left="6480" w:hanging="360"/>
       </w:pPr>
@@ -3411,6 +4009,116 @@
   <w:abstractNum w:abstractNumId="4">
     <w:lvl w:ilvl="0">
       <w:start w:val="1"/>
+      <w:numFmt w:val="bullet"/>
+      <w:lvlText w:val="●"/>
+      <w:lvlJc w:val="left"/>
+      <w:pPr>
+        <w:ind w:left="720" w:hanging="360"/>
+      </w:pPr>
+      <w:rPr>
+        <w:u w:val="none"/>
+      </w:rPr>
+    </w:lvl>
+    <w:lvl w:ilvl="1">
+      <w:start w:val="1"/>
+      <w:numFmt w:val="bullet"/>
+      <w:lvlText w:val="○"/>
+      <w:lvlJc w:val="left"/>
+      <w:pPr>
+        <w:ind w:left="1440" w:hanging="360"/>
+      </w:pPr>
+      <w:rPr>
+        <w:u w:val="none"/>
+      </w:rPr>
+    </w:lvl>
+    <w:lvl w:ilvl="2">
+      <w:start w:val="1"/>
+      <w:numFmt w:val="bullet"/>
+      <w:lvlText w:val="■"/>
+      <w:lvlJc w:val="left"/>
+      <w:pPr>
+        <w:ind w:left="2160" w:hanging="360"/>
+      </w:pPr>
+      <w:rPr>
+        <w:u w:val="none"/>
+      </w:rPr>
+    </w:lvl>
+    <w:lvl w:ilvl="3">
+      <w:start w:val="1"/>
+      <w:numFmt w:val="bullet"/>
+      <w:lvlText w:val="●"/>
+      <w:lvlJc w:val="left"/>
+      <w:pPr>
+        <w:ind w:left="2880" w:hanging="360"/>
+      </w:pPr>
+      <w:rPr>
+        <w:u w:val="none"/>
+      </w:rPr>
+    </w:lvl>
+    <w:lvl w:ilvl="4">
+      <w:start w:val="1"/>
+      <w:numFmt w:val="bullet"/>
+      <w:lvlText w:val="○"/>
+      <w:lvlJc w:val="left"/>
+      <w:pPr>
+        <w:ind w:left="3600" w:hanging="360"/>
+      </w:pPr>
+      <w:rPr>
+        <w:u w:val="none"/>
+      </w:rPr>
+    </w:lvl>
+    <w:lvl w:ilvl="5">
+      <w:start w:val="1"/>
+      <w:numFmt w:val="bullet"/>
+      <w:lvlText w:val="■"/>
+      <w:lvlJc w:val="left"/>
+      <w:pPr>
+        <w:ind w:left="4320" w:hanging="360"/>
+      </w:pPr>
+      <w:rPr>
+        <w:u w:val="none"/>
+      </w:rPr>
+    </w:lvl>
+    <w:lvl w:ilvl="6">
+      <w:start w:val="1"/>
+      <w:numFmt w:val="bullet"/>
+      <w:lvlText w:val="●"/>
+      <w:lvlJc w:val="left"/>
+      <w:pPr>
+        <w:ind w:left="5040" w:hanging="360"/>
+      </w:pPr>
+      <w:rPr>
+        <w:u w:val="none"/>
+      </w:rPr>
+    </w:lvl>
+    <w:lvl w:ilvl="7">
+      <w:start w:val="1"/>
+      <w:numFmt w:val="bullet"/>
+      <w:lvlText w:val="○"/>
+      <w:lvlJc w:val="left"/>
+      <w:pPr>
+        <w:ind w:left="5760" w:hanging="360"/>
+      </w:pPr>
+      <w:rPr>
+        <w:u w:val="none"/>
+      </w:rPr>
+    </w:lvl>
+    <w:lvl w:ilvl="8">
+      <w:start w:val="1"/>
+      <w:numFmt w:val="bullet"/>
+      <w:lvlText w:val="■"/>
+      <w:lvlJc w:val="left"/>
+      <w:pPr>
+        <w:ind w:left="6480" w:hanging="360"/>
+      </w:pPr>
+      <w:rPr>
+        <w:u w:val="none"/>
+      </w:rPr>
+    </w:lvl>
+  </w:abstractNum>
+  <w:abstractNum w:abstractNumId="5">
+    <w:lvl w:ilvl="0">
+      <w:start w:val="1"/>
       <w:numFmt w:val="upperLetter"/>
       <w:lvlText w:val="%1)"/>
       <w:lvlJc w:val="left"/>
@@ -3518,7 +4226,7 @@
       </w:rPr>
     </w:lvl>
   </w:abstractNum>
-  <w:abstractNum w:abstractNumId="5">
+  <w:abstractNum w:abstractNumId="6">
     <w:lvl w:ilvl="0">
       <w:start w:val="1"/>
       <w:numFmt w:val="bullet"/>
@@ -3628,7 +4336,7 @@
       </w:rPr>
     </w:lvl>
   </w:abstractNum>
-  <w:abstractNum w:abstractNumId="6">
+  <w:abstractNum w:abstractNumId="7">
     <w:lvl w:ilvl="0">
       <w:start w:val="1"/>
       <w:numFmt w:val="bullet"/>
@@ -3755,6 +4463,9 @@
   </w:num>
   <w:num w:numId="6">
     <w:abstractNumId w:val="6"/>
+  </w:num>
+  <w:num w:numId="7">
+    <w:abstractNumId w:val="7"/>
   </w:num>
 </w:numbering>
 </file>

</xml_diff>

<commit_message>
added question3 to the ML supplimental questions
</commit_message>
<xml_diff>
--- a/public/Exam Notes/ML-Vincent-ST-Jun-26.docx
+++ b/public/Exam Notes/ML-Vincent-ST-Jun-26.docx
@@ -121,7 +121,7 @@
       <w:pPr>
         <w:numPr>
           <w:ilvl w:val="0"/>
-          <w:numId w:val="6"/>
+          <w:numId w:val="7"/>
         </w:numPr>
         <w:ind w:left="720" w:hanging="360"/>
         <w:rPr>
@@ -403,7 +403,7 @@
       <w:pPr>
         <w:numPr>
           <w:ilvl w:val="0"/>
-          <w:numId w:val="7"/>
+          <w:numId w:val="8"/>
         </w:numPr>
         <w:ind w:left="720" w:hanging="360"/>
       </w:pPr>
@@ -418,7 +418,7 @@
       <w:pPr>
         <w:numPr>
           <w:ilvl w:val="0"/>
-          <w:numId w:val="7"/>
+          <w:numId w:val="8"/>
         </w:numPr>
         <w:ind w:left="720" w:hanging="360"/>
       </w:pPr>
@@ -433,7 +433,7 @@
       <w:pPr>
         <w:numPr>
           <w:ilvl w:val="0"/>
-          <w:numId w:val="7"/>
+          <w:numId w:val="8"/>
         </w:numPr>
         <w:ind w:left="720" w:hanging="360"/>
       </w:pPr>
@@ -460,7 +460,7 @@
       <w:pPr>
         <w:numPr>
           <w:ilvl w:val="0"/>
-          <w:numId w:val="7"/>
+          <w:numId w:val="8"/>
         </w:numPr>
         <w:ind w:left="720" w:hanging="360"/>
       </w:pPr>
@@ -476,7 +476,7 @@
       <w:pPr>
         <w:numPr>
           <w:ilvl w:val="0"/>
-          <w:numId w:val="7"/>
+          <w:numId w:val="8"/>
         </w:numPr>
         <w:ind w:left="720" w:hanging="360"/>
       </w:pPr>
@@ -505,7 +505,7 @@
       <w:pPr>
         <w:numPr>
           <w:ilvl w:val="1"/>
-          <w:numId w:val="7"/>
+          <w:numId w:val="8"/>
         </w:numPr>
         <w:ind w:left="1440" w:hanging="360"/>
       </w:pPr>
@@ -521,7 +521,7 @@
       <w:pPr>
         <w:numPr>
           <w:ilvl w:val="2"/>
-          <w:numId w:val="7"/>
+          <w:numId w:val="8"/>
         </w:numPr>
         <w:ind w:left="2160" w:hanging="360"/>
       </w:pPr>
@@ -537,7 +537,7 @@
       <w:pPr>
         <w:numPr>
           <w:ilvl w:val="2"/>
-          <w:numId w:val="7"/>
+          <w:numId w:val="8"/>
         </w:numPr>
         <w:ind w:left="2160" w:hanging="360"/>
       </w:pPr>
@@ -553,7 +553,7 @@
       <w:pPr>
         <w:numPr>
           <w:ilvl w:val="2"/>
-          <w:numId w:val="7"/>
+          <w:numId w:val="8"/>
         </w:numPr>
         <w:ind w:left="2160" w:hanging="360"/>
       </w:pPr>
@@ -569,7 +569,7 @@
       <w:pPr>
         <w:numPr>
           <w:ilvl w:val="2"/>
-          <w:numId w:val="7"/>
+          <w:numId w:val="8"/>
         </w:numPr>
         <w:ind w:left="2160" w:hanging="360"/>
       </w:pPr>
@@ -596,7 +596,7 @@
       <w:pPr>
         <w:numPr>
           <w:ilvl w:val="0"/>
-          <w:numId w:val="7"/>
+          <w:numId w:val="8"/>
         </w:numPr>
         <w:ind w:left="720" w:hanging="360"/>
       </w:pPr>
@@ -626,7 +626,7 @@
       <w:pPr>
         <w:numPr>
           <w:ilvl w:val="0"/>
-          <w:numId w:val="7"/>
+          <w:numId w:val="8"/>
         </w:numPr>
         <w:ind w:left="720" w:hanging="360"/>
       </w:pPr>
@@ -683,7 +683,7 @@
       <w:pPr>
         <w:numPr>
           <w:ilvl w:val="0"/>
-          <w:numId w:val="7"/>
+          <w:numId w:val="8"/>
         </w:numPr>
         <w:ind w:left="720" w:hanging="360"/>
       </w:pPr>
@@ -2750,7 +2750,7 @@
           <w:highlight w:val="white"/>
           <w:rtl w:val="0"/>
         </w:rPr>
-        <w:t xml:space="preserve">Option D is incorrect. The polychoric is used to understand the relationship of</w:t>
+        <w:t xml:space="preserve">Option D is incorrect. The polychoric correlation coefficient is used to understand the relationship of</w:t>
       </w:r>
       <w:r>
         <w:rPr>
@@ -3175,7 +3175,7 @@
           <w:color w:val="434343"/>
           <w:rtl w:val="0"/>
         </w:rPr>
-        <w:t xml:space="preserve">You decide to run a Pearson correlation coefficient to better understand your data correlation. When you calculate your Pearson’s correlation coefficient of social media advertising ROI you get a value of 0.35. What conclusions can you draw from this result?</w:t>
+        <w:t xml:space="preserve">You decide to run a Pearson’s correlation coefficient to better understand your data correlation. When you calculate your Pearson’s correlation coefficient of social media advertising ROI you get a value of 0.35. What conclusions can you draw from this result?</w:t>
       </w:r>
     </w:p>
     <w:p>
@@ -3207,7 +3207,7 @@
           <w:shd w:fill="fafafa" w:val="clear"/>
           <w:rtl w:val="0"/>
         </w:rPr>
-        <w:t xml:space="preserve">There is an effective relationship between your past social media advertising and corresponding campaign ROI.</w:t>
+        <w:t xml:space="preserve">There is a favorable relationship between your past social media advertising and corresponding campaign ROI.</w:t>
       </w:r>
     </w:p>
     <w:p>
@@ -3600,43 +3600,6 @@
     <w:p>
       <w:pPr>
         <w:rPr>
-          <w:color w:val="222222"/>
-        </w:rPr>
-      </w:pPr>
-      <w:r>
-        <w:rPr>
-          <w:rtl w:val="0"/>
-        </w:rPr>
-      </w:r>
-    </w:p>
-    <w:p>
-      <w:pPr>
-        <w:rPr>
-          <w:b w:val="1"/>
-          <w:color w:val="222222"/>
-        </w:rPr>
-      </w:pPr>
-      <w:r>
-        <w:rPr>
-          <w:rtl w:val="0"/>
-        </w:rPr>
-      </w:r>
-    </w:p>
-    <w:p>
-      <w:pPr>
-        <w:rPr>
-          <w:color w:val="222222"/>
-        </w:rPr>
-      </w:pPr>
-      <w:r>
-        <w:rPr>
-          <w:rtl w:val="0"/>
-        </w:rPr>
-      </w:r>
-    </w:p>
-    <w:p>
-      <w:pPr>
-        <w:rPr>
           <w:color w:val="444444"/>
           <w:highlight w:val="white"/>
         </w:rPr>
@@ -3647,8 +3610,841 @@
         </w:rPr>
       </w:r>
     </w:p>
+    <w:p>
+      <w:pPr>
+        <w:rPr/>
+      </w:pPr>
+      <w:r>
+        <w:rPr>
+          <w:rtl w:val="0"/>
+        </w:rPr>
+        <w:t xml:space="preserve">Question: 3</w:t>
+      </w:r>
+    </w:p>
+    <w:p>
+      <w:pPr>
+        <w:rPr>
+          <w:color w:val="999999"/>
+        </w:rPr>
+      </w:pPr>
+      <w:r>
+        <w:rPr>
+          <w:b w:val="1"/>
+          <w:rtl w:val="0"/>
+        </w:rPr>
+        <w:t xml:space="preserve">Main​ ​Topic​ ​:​ </w:t>
+      </w:r>
+      <w:r>
+        <w:rPr>
+          <w:color w:val="999999"/>
+          <w:rtl w:val="0"/>
+        </w:rPr>
+        <w:t xml:space="preserve">Machine Learning</w:t>
+      </w:r>
+    </w:p>
+    <w:p>
+      <w:pPr>
+        <w:rPr>
+          <w:b w:val="1"/>
+          <w:color w:val="999999"/>
+        </w:rPr>
+      </w:pPr>
+      <w:r>
+        <w:rPr>
+          <w:b w:val="1"/>
+          <w:rtl w:val="0"/>
+        </w:rPr>
+        <w:t xml:space="preserve">Sub​ ​Topic​ ​:​ </w:t>
+      </w:r>
+      <w:r>
+        <w:rPr>
+          <w:b w:val="1"/>
+          <w:color w:val="999999"/>
+          <w:rtl w:val="0"/>
+        </w:rPr>
+        <w:t xml:space="preserve">Select the appropriate model(s) for a given machine learning problem </w:t>
+      </w:r>
+    </w:p>
+    <w:p>
+      <w:pPr>
+        <w:rPr>
+          <w:color w:val="999999"/>
+        </w:rPr>
+      </w:pPr>
+      <w:r>
+        <w:rPr>
+          <w:rtl w:val="0"/>
+        </w:rPr>
+      </w:r>
+    </w:p>
+    <w:p>
+      <w:pPr>
+        <w:rPr>
+          <w:b w:val="1"/>
+          <w:color w:val="999999"/>
+        </w:rPr>
+      </w:pPr>
+      <w:r>
+        <w:rPr>
+          <w:b w:val="1"/>
+          <w:rtl w:val="0"/>
+        </w:rPr>
+        <w:t xml:space="preserve">Domain: </w:t>
+      </w:r>
+      <w:r>
+        <w:rPr>
+          <w:color w:val="999999"/>
+          <w:rtl w:val="0"/>
+        </w:rPr>
+        <w:t xml:space="preserve">Modeling  </w:t>
+      </w:r>
+      <w:r>
+        <w:rPr>
+          <w:rtl w:val="0"/>
+        </w:rPr>
+      </w:r>
+    </w:p>
+    <w:p>
+      <w:pPr>
+        <w:rPr>
+          <w:b w:val="1"/>
+        </w:rPr>
+      </w:pPr>
+      <w:r>
+        <w:rPr>
+          <w:rtl w:val="0"/>
+        </w:rPr>
+      </w:r>
+    </w:p>
+    <w:p>
+      <w:pPr>
+        <w:rPr>
+          <w:rFonts w:ascii="Calibri" w:cs="Calibri" w:eastAsia="Calibri" w:hAnsi="Calibri"/>
+        </w:rPr>
+      </w:pPr>
+      <w:r>
+        <w:rPr>
+          <w:rFonts w:ascii="Calibri" w:cs="Calibri" w:eastAsia="Calibri" w:hAnsi="Calibri"/>
+          <w:b w:val="1"/>
+          <w:rtl w:val="0"/>
+        </w:rPr>
+        <w:t xml:space="preserve">Question text</w:t>
+      </w:r>
+      <w:r>
+        <w:rPr>
+          <w:rFonts w:ascii="Calibri" w:cs="Calibri" w:eastAsia="Calibri" w:hAnsi="Calibri"/>
+          <w:rtl w:val="0"/>
+        </w:rPr>
+        <w:t xml:space="preserve">: </w:t>
+      </w:r>
+    </w:p>
+    <w:p>
+      <w:pPr>
+        <w:rPr>
+          <w:color w:val="434343"/>
+        </w:rPr>
+      </w:pPr>
+      <w:r>
+        <w:rPr>
+          <w:color w:val="434343"/>
+          <w:rtl w:val="0"/>
+        </w:rPr>
+        <w:t xml:space="preserve">You are a machine learning specialist working for the social media software development division of your company. The social media features of your web applications allow users to post text messages and pictures about their experiences with your company’s products. You need to be able to quickly block posts that contain inappropriate words. You have defined a vocabulary of words deemed inappropriate for your site.</w:t>
+      </w:r>
+    </w:p>
+    <w:p>
+      <w:pPr>
+        <w:rPr>
+          <w:color w:val="434343"/>
+        </w:rPr>
+      </w:pPr>
+      <w:r>
+        <w:rPr>
+          <w:rtl w:val="0"/>
+        </w:rPr>
+      </w:r>
+    </w:p>
+    <w:p>
+      <w:pPr>
+        <w:rPr>
+          <w:color w:val="434343"/>
+        </w:rPr>
+      </w:pPr>
+      <w:r>
+        <w:rPr>
+          <w:color w:val="434343"/>
+          <w:rtl w:val="0"/>
+        </w:rPr>
+        <w:t xml:space="preserve">Which algorithm is best suited to your task?</w:t>
+      </w:r>
+    </w:p>
+    <w:p>
+      <w:pPr>
+        <w:rPr>
+          <w:color w:val="434343"/>
+        </w:rPr>
+      </w:pPr>
+      <w:r>
+        <w:rPr>
+          <w:rtl w:val="0"/>
+        </w:rPr>
+      </w:r>
+    </w:p>
+    <w:p>
+      <w:pPr>
+        <w:numPr>
+          <w:ilvl w:val="0"/>
+          <w:numId w:val="6"/>
+        </w:numPr>
+        <w:ind w:left="720" w:hanging="360"/>
+        <w:rPr>
+          <w:color w:val="434343"/>
+        </w:rPr>
+      </w:pPr>
+      <w:r>
+        <w:rPr>
+          <w:color w:val="383a42"/>
+          <w:shd w:fill="fafafa" w:val="clear"/>
+          <w:rtl w:val="0"/>
+        </w:rPr>
+        <w:t xml:space="preserve">Multinomial Naive Bayes</w:t>
+      </w:r>
+    </w:p>
+    <w:p>
+      <w:pPr>
+        <w:numPr>
+          <w:ilvl w:val="0"/>
+          <w:numId w:val="6"/>
+        </w:numPr>
+        <w:ind w:left="720" w:hanging="360"/>
+        <w:rPr>
+          <w:color w:val="383a42"/>
+          <w:shd w:fill="fafafa" w:val="clear"/>
+        </w:rPr>
+      </w:pPr>
+      <w:r>
+        <w:rPr>
+          <w:color w:val="383a42"/>
+          <w:shd w:fill="fafafa" w:val="clear"/>
+          <w:rtl w:val="0"/>
+        </w:rPr>
+        <w:t xml:space="preserve">Bernoulli Naive Bayes</w:t>
+      </w:r>
+    </w:p>
+    <w:p>
+      <w:pPr>
+        <w:numPr>
+          <w:ilvl w:val="0"/>
+          <w:numId w:val="6"/>
+        </w:numPr>
+        <w:ind w:left="720" w:hanging="360"/>
+        <w:rPr>
+          <w:color w:val="383a42"/>
+          <w:shd w:fill="fafafa" w:val="clear"/>
+        </w:rPr>
+      </w:pPr>
+      <w:r>
+        <w:rPr>
+          <w:color w:val="383a42"/>
+          <w:shd w:fill="fafafa" w:val="clear"/>
+          <w:rtl w:val="0"/>
+        </w:rPr>
+        <w:t xml:space="preserve">Gaussian Naive Bayes</w:t>
+      </w:r>
+    </w:p>
+    <w:p>
+      <w:pPr>
+        <w:numPr>
+          <w:ilvl w:val="0"/>
+          <w:numId w:val="6"/>
+        </w:numPr>
+        <w:ind w:left="720" w:hanging="360"/>
+        <w:rPr>
+          <w:color w:val="383a42"/>
+          <w:shd w:fill="fafafa" w:val="clear"/>
+        </w:rPr>
+      </w:pPr>
+      <w:r>
+        <w:rPr>
+          <w:color w:val="383a42"/>
+          <w:shd w:fill="fafafa" w:val="clear"/>
+          <w:rtl w:val="0"/>
+        </w:rPr>
+        <w:t xml:space="preserve">Polychoric Naive Bayes</w:t>
+      </w:r>
+    </w:p>
+    <w:p>
+      <w:pPr>
+        <w:rPr>
+          <w:color w:val="434343"/>
+        </w:rPr>
+      </w:pPr>
+      <w:r>
+        <w:rPr>
+          <w:rtl w:val="0"/>
+        </w:rPr>
+      </w:r>
+    </w:p>
+    <w:p>
+      <w:pPr>
+        <w:rPr>
+          <w:color w:val="434343"/>
+        </w:rPr>
+      </w:pPr>
+      <w:r>
+        <w:rPr>
+          <w:rFonts w:ascii="Calibri" w:cs="Calibri" w:eastAsia="Calibri" w:hAnsi="Calibri"/>
+          <w:b w:val="1"/>
+          <w:rtl w:val="0"/>
+        </w:rPr>
+        <w:t xml:space="preserve">Answer:</w:t>
+      </w:r>
+      <w:r>
+        <w:rPr>
+          <w:color w:val="434343"/>
+          <w:rtl w:val="0"/>
+        </w:rPr>
+        <w:t xml:space="preserve"> B</w:t>
+      </w:r>
+    </w:p>
+    <w:p>
+      <w:pPr>
+        <w:rPr>
+          <w:color w:val="434343"/>
+        </w:rPr>
+      </w:pPr>
+      <w:r>
+        <w:rPr>
+          <w:rtl w:val="0"/>
+        </w:rPr>
+      </w:r>
+    </w:p>
+    <w:p>
+      <w:pPr>
+        <w:rPr>
+          <w:color w:val="434343"/>
+        </w:rPr>
+      </w:pPr>
+      <w:r>
+        <w:rPr>
+          <w:rFonts w:ascii="Calibri" w:cs="Calibri" w:eastAsia="Calibri" w:hAnsi="Calibri"/>
+          <w:b w:val="1"/>
+          <w:rtl w:val="0"/>
+        </w:rPr>
+        <w:t xml:space="preserve">Explanation:</w:t>
+      </w:r>
+      <w:r>
+        <w:rPr>
+          <w:rtl w:val="0"/>
+        </w:rPr>
+      </w:r>
+    </w:p>
+    <w:p>
+      <w:pPr>
+        <w:rPr>
+          <w:color w:val="444444"/>
+          <w:highlight w:val="white"/>
+        </w:rPr>
+      </w:pPr>
+      <w:r>
+        <w:rPr>
+          <w:color w:val="434343"/>
+          <w:rtl w:val="0"/>
+        </w:rPr>
+        <w:t xml:space="preserve">Option A is incorrect</w:t>
+      </w:r>
+      <w:r>
+        <w:rPr>
+          <w:color w:val="444444"/>
+          <w:highlight w:val="white"/>
+          <w:rtl w:val="0"/>
+        </w:rPr>
+        <w:t xml:space="preserve">. The </w:t>
+      </w:r>
+      <w:r>
+        <w:rPr>
+          <w:color w:val="383a42"/>
+          <w:shd w:fill="fafafa" w:val="clear"/>
+          <w:rtl w:val="0"/>
+        </w:rPr>
+        <w:t xml:space="preserve">Multinomial Naive Bayes algorithm is best suited for document classification tasks where you wish to know the frequency of a given word from your vocabulary in your observed text. You need to know whether a word from your vocabulary appears in the given post text or not.</w:t>
+      </w:r>
+      <w:r>
+        <w:rPr>
+          <w:rtl w:val="0"/>
+        </w:rPr>
+      </w:r>
+    </w:p>
+    <w:p>
+      <w:pPr>
+        <w:rPr>
+          <w:color w:val="444444"/>
+          <w:highlight w:val="white"/>
+        </w:rPr>
+      </w:pPr>
+      <w:r>
+        <w:rPr>
+          <w:rtl w:val="0"/>
+        </w:rPr>
+      </w:r>
+    </w:p>
+    <w:p>
+      <w:pPr>
+        <w:rPr>
+          <w:color w:val="444444"/>
+          <w:highlight w:val="white"/>
+        </w:rPr>
+      </w:pPr>
+      <w:r>
+        <w:rPr>
+          <w:color w:val="444444"/>
+          <w:highlight w:val="white"/>
+          <w:rtl w:val="0"/>
+        </w:rPr>
+        <w:t xml:space="preserve">Option B is correct. The </w:t>
+      </w:r>
+      <w:r>
+        <w:rPr>
+          <w:color w:val="383a42"/>
+          <w:shd w:fill="fafafa" w:val="clear"/>
+          <w:rtl w:val="0"/>
+        </w:rPr>
+        <w:t xml:space="preserve">Bernoulli Naive Bayes algorithm is used in document classification tasks where you wish to know whether a word from your vocabulary appears in your observed text or not. This is exactly what you are trying to accomplish, you need to know whether a word from your vocabulary of inappropriate words appears in the given post text or not.</w:t>
+      </w:r>
+      <w:r>
+        <w:rPr>
+          <w:rtl w:val="0"/>
+        </w:rPr>
+      </w:r>
+    </w:p>
+    <w:p>
+      <w:pPr>
+        <w:rPr>
+          <w:color w:val="444444"/>
+          <w:highlight w:val="white"/>
+        </w:rPr>
+      </w:pPr>
+      <w:r>
+        <w:rPr>
+          <w:rtl w:val="0"/>
+        </w:rPr>
+      </w:r>
+    </w:p>
+    <w:p>
+      <w:pPr>
+        <w:rPr>
+          <w:color w:val="444444"/>
+          <w:highlight w:val="white"/>
+        </w:rPr>
+      </w:pPr>
+      <w:r>
+        <w:rPr>
+          <w:color w:val="444444"/>
+          <w:highlight w:val="white"/>
+          <w:rtl w:val="0"/>
+        </w:rPr>
+        <w:t xml:space="preserve">Option C is incorrect. The </w:t>
+      </w:r>
+      <w:r>
+        <w:rPr>
+          <w:color w:val="383a42"/>
+          <w:shd w:fill="fafafa" w:val="clear"/>
+          <w:rtl w:val="0"/>
+        </w:rPr>
+        <w:t xml:space="preserve">Gaussian Naive Bayes algorithm works continuous values in your observations, not discrete values. Your classification problem uses discrete data, the occurrence of a word or not.</w:t>
+      </w:r>
+      <w:r>
+        <w:rPr>
+          <w:color w:val="444444"/>
+          <w:highlight w:val="white"/>
+          <w:rtl w:val="0"/>
+        </w:rPr>
+        <w:br w:type="textWrapping"/>
+      </w:r>
+    </w:p>
+    <w:p>
+      <w:pPr>
+        <w:rPr>
+          <w:color w:val="444444"/>
+          <w:highlight w:val="white"/>
+        </w:rPr>
+      </w:pPr>
+      <w:r>
+        <w:rPr>
+          <w:color w:val="444444"/>
+          <w:highlight w:val="white"/>
+          <w:rtl w:val="0"/>
+        </w:rPr>
+        <w:t xml:space="preserve">Option D is incorrect. There is no </w:t>
+      </w:r>
+      <w:r>
+        <w:rPr>
+          <w:color w:val="383a42"/>
+          <w:shd w:fill="fafafa" w:val="clear"/>
+          <w:rtl w:val="0"/>
+        </w:rPr>
+        <w:t xml:space="preserve">Polychoric Naive Bayes algorithm.</w:t>
+      </w:r>
+      <w:r>
+        <w:rPr>
+          <w:rtl w:val="0"/>
+        </w:rPr>
+      </w:r>
+    </w:p>
+    <w:p>
+      <w:pPr>
+        <w:ind w:right="-360"/>
+        <w:rPr>
+          <w:color w:val="444444"/>
+          <w:highlight w:val="white"/>
+        </w:rPr>
+      </w:pPr>
+      <w:r>
+        <w:rPr>
+          <w:rtl w:val="0"/>
+        </w:rPr>
+      </w:r>
+    </w:p>
+    <w:p>
+      <w:pPr>
+        <w:rPr>
+          <w:color w:val="434343"/>
+        </w:rPr>
+      </w:pPr>
+      <w:r>
+        <w:rPr>
+          <w:rtl w:val="0"/>
+        </w:rPr>
+      </w:r>
+    </w:p>
+    <w:p>
+      <w:pPr>
+        <w:rPr>
+          <w:rFonts w:ascii="Calibri" w:cs="Calibri" w:eastAsia="Calibri" w:hAnsi="Calibri"/>
+          <w:b w:val="1"/>
+        </w:rPr>
+      </w:pPr>
+      <w:r>
+        <w:rPr>
+          <w:rFonts w:ascii="Calibri" w:cs="Calibri" w:eastAsia="Calibri" w:hAnsi="Calibri"/>
+          <w:b w:val="1"/>
+          <w:rtl w:val="0"/>
+        </w:rPr>
+        <w:t xml:space="preserve">Reference:</w:t>
+      </w:r>
+    </w:p>
+    <w:p>
+      <w:pPr>
+        <w:rPr>
+          <w:color w:val="222222"/>
+        </w:rPr>
+      </w:pPr>
+      <w:r>
+        <w:rPr>
+          <w:color w:val="444444"/>
+          <w:rtl w:val="0"/>
+        </w:rPr>
+        <w:t xml:space="preserve">Please see the DatumBox page titled</w:t>
+      </w:r>
+      <w:r>
+        <w:rPr>
+          <w:b w:val="1"/>
+          <w:color w:val="222222"/>
+          <w:rtl w:val="0"/>
+        </w:rPr>
+        <w:t xml:space="preserve"> </w:t>
+      </w:r>
+      <w:r>
+        <w:rPr>
+          <w:b w:val="1"/>
+          <w:color w:val="222222"/>
+          <w:rtl w:val="0"/>
+        </w:rPr>
+        <w:t xml:space="preserve">Machine Learning Blog &amp; Software Development News</w:t>
+      </w:r>
+      <w:r>
+        <w:rPr>
+          <w:color w:val="444444"/>
+          <w:rtl w:val="0"/>
+        </w:rPr>
+        <w:t xml:space="preserve"> (</w:t>
+      </w:r>
+      <w:hyperlink r:id="rId15">
+        <w:r>
+          <w:rPr>
+            <w:color w:val="1155cc"/>
+            <w:u w:val="single"/>
+            <w:rtl w:val="0"/>
+          </w:rPr>
+          <w:t xml:space="preserve">http://blog.datumbox.com/machine-learning-tutorial-the-naive-bayes-text-classifier/</w:t>
+        </w:r>
+      </w:hyperlink>
+      <w:r>
+        <w:rPr>
+          <w:color w:val="444444"/>
+          <w:rtl w:val="0"/>
+        </w:rPr>
+        <w:t xml:space="preserve">), the SebastianRaschka page titled</w:t>
+      </w:r>
+      <w:r>
+        <w:rPr>
+          <w:b w:val="1"/>
+          <w:color w:val="222222"/>
+          <w:rtl w:val="0"/>
+        </w:rPr>
+        <w:t xml:space="preserve"> </w:t>
+      </w:r>
+      <w:r>
+        <w:rPr>
+          <w:b w:val="1"/>
+          <w:color w:val="222222"/>
+          <w:rtl w:val="0"/>
+        </w:rPr>
+        <w:t xml:space="preserve">Naive Bayes and Text Classification </w:t>
+      </w:r>
+      <w:r>
+        <w:rPr>
+          <w:b w:val="1"/>
+          <w:color w:val="222222"/>
+          <w:rtl w:val="0"/>
+        </w:rPr>
+        <w:t xml:space="preserve">– Introduction and Theory </w:t>
+      </w:r>
+      <w:r>
+        <w:rPr>
+          <w:color w:val="222222"/>
+          <w:rtl w:val="0"/>
+        </w:rPr>
+        <w:t xml:space="preserve">(</w:t>
+      </w:r>
+      <w:hyperlink r:id="rId16">
+        <w:r>
+          <w:rPr>
+            <w:color w:val="1155cc"/>
+            <w:u w:val="single"/>
+            <w:rtl w:val="0"/>
+          </w:rPr>
+          <w:t xml:space="preserve">http://sebastianraschka.com/Articles/2014_naive_bayes_1.html#3_3_multivariate</w:t>
+        </w:r>
+      </w:hyperlink>
+      <w:r>
+        <w:rPr>
+          <w:color w:val="222222"/>
+          <w:rtl w:val="0"/>
+        </w:rPr>
+        <w:t xml:space="preserve">), the Medium page titled</w:t>
+      </w:r>
+      <w:r>
+        <w:rPr>
+          <w:b w:val="1"/>
+          <w:color w:val="222222"/>
+          <w:rtl w:val="0"/>
+        </w:rPr>
+        <w:t xml:space="preserve"> </w:t>
+      </w:r>
+      <w:r>
+        <w:rPr>
+          <w:b w:val="1"/>
+          <w:color w:val="222222"/>
+          <w:rtl w:val="0"/>
+        </w:rPr>
+        <w:t xml:space="preserve">Naive Bayes Classifier </w:t>
+      </w:r>
+      <w:r>
+        <w:rPr>
+          <w:color w:val="222222"/>
+          <w:rtl w:val="0"/>
+        </w:rPr>
+        <w:t xml:space="preserve">(</w:t>
+      </w:r>
+      <w:hyperlink r:id="rId17">
+        <w:r>
+          <w:rPr>
+            <w:color w:val="1155cc"/>
+            <w:u w:val="single"/>
+            <w:rtl w:val="0"/>
+          </w:rPr>
+          <w:t xml:space="preserve">https://towardsdatascience.com/naive-bayes-classifier-81d512f50a7c</w:t>
+        </w:r>
+      </w:hyperlink>
+      <w:r>
+        <w:rPr>
+          <w:color w:val="222222"/>
+          <w:rtl w:val="0"/>
+        </w:rPr>
+        <w:t xml:space="preserve">), the Packt page titled </w:t>
+      </w:r>
+      <w:r>
+        <w:rPr>
+          <w:b w:val="1"/>
+          <w:color w:val="222222"/>
+          <w:rtl w:val="0"/>
+        </w:rPr>
+        <w:t xml:space="preserve">Machine Learning Algorithms: Implementing Naive Bayes with Spark MLlib </w:t>
+      </w:r>
+      <w:r>
+        <w:rPr>
+          <w:color w:val="222222"/>
+          <w:rtl w:val="0"/>
+        </w:rPr>
+        <w:t xml:space="preserve">(</w:t>
+      </w:r>
+      <w:hyperlink r:id="rId18">
+        <w:r>
+          <w:rPr>
+            <w:color w:val="1155cc"/>
+            <w:u w:val="single"/>
+            <w:rtl w:val="0"/>
+          </w:rPr>
+          <w:t xml:space="preserve">https://hub.packtpub.com/machine-learning-algorithms-naive-bayes-with-spark-mllib/</w:t>
+        </w:r>
+      </w:hyperlink>
+      <w:r>
+        <w:rPr>
+          <w:color w:val="222222"/>
+          <w:rtl w:val="0"/>
+        </w:rPr>
+        <w:t xml:space="preserve">), the Wikipedia article page titled</w:t>
+      </w:r>
+      <w:r>
+        <w:rPr>
+          <w:b w:val="1"/>
+          <w:color w:val="222222"/>
+          <w:rtl w:val="0"/>
+        </w:rPr>
+        <w:t xml:space="preserve"> </w:t>
+      </w:r>
+      <w:r>
+        <w:rPr>
+          <w:b w:val="1"/>
+          <w:color w:val="222222"/>
+          <w:rtl w:val="0"/>
+        </w:rPr>
+        <w:t xml:space="preserve">Naive Bayes classifier </w:t>
+      </w:r>
+      <w:r>
+        <w:rPr>
+          <w:color w:val="222222"/>
+          <w:rtl w:val="0"/>
+        </w:rPr>
+        <w:t xml:space="preserve">(</w:t>
+      </w:r>
+      <w:hyperlink r:id="rId19">
+        <w:r>
+          <w:rPr>
+            <w:color w:val="1155cc"/>
+            <w:u w:val="single"/>
+            <w:rtl w:val="0"/>
+          </w:rPr>
+          <w:t xml:space="preserve">https://en.wikipedia.org/wiki/Naive_Bayes_classifier</w:t>
+        </w:r>
+      </w:hyperlink>
+      <w:r>
+        <w:rPr>
+          <w:color w:val="222222"/>
+          <w:rtl w:val="0"/>
+        </w:rPr>
+        <w:t xml:space="preserve">), and the Medium article page titled </w:t>
+      </w:r>
+      <w:r>
+        <w:rPr>
+          <w:b w:val="1"/>
+          <w:color w:val="222222"/>
+          <w:rtl w:val="0"/>
+        </w:rPr>
+        <w:t xml:space="preserve">Naive Bayes Explained! </w:t>
+      </w:r>
+      <w:r>
+        <w:rPr>
+          <w:color w:val="222222"/>
+          <w:rtl w:val="0"/>
+        </w:rPr>
+        <w:t xml:space="preserve">(</w:t>
+      </w:r>
+      <w:hyperlink r:id="rId20">
+        <w:r>
+          <w:rPr>
+            <w:color w:val="1155cc"/>
+            <w:u w:val="single"/>
+            <w:rtl w:val="0"/>
+          </w:rPr>
+          <w:t xml:space="preserve">https://medium.com/swlh/things-you-never-knew-about-naive-bayes-eb84b6ee039a</w:t>
+        </w:r>
+      </w:hyperlink>
+      <w:r>
+        <w:rPr>
+          <w:color w:val="222222"/>
+          <w:rtl w:val="0"/>
+        </w:rPr>
+        <w:t xml:space="preserve">)</w:t>
+      </w:r>
+    </w:p>
+    <w:p>
+      <w:pPr>
+        <w:rPr>
+          <w:b w:val="1"/>
+          <w:color w:val="222222"/>
+        </w:rPr>
+      </w:pPr>
+      <w:r>
+        <w:rPr>
+          <w:rtl w:val="0"/>
+        </w:rPr>
+      </w:r>
+    </w:p>
+    <w:p>
+      <w:pPr>
+        <w:rPr>
+          <w:b w:val="1"/>
+          <w:color w:val="222222"/>
+        </w:rPr>
+      </w:pPr>
+      <w:r>
+        <w:rPr>
+          <w:rtl w:val="0"/>
+        </w:rPr>
+      </w:r>
+    </w:p>
+    <w:p>
+      <w:pPr>
+        <w:rPr>
+          <w:b w:val="1"/>
+          <w:color w:val="222222"/>
+        </w:rPr>
+      </w:pPr>
+      <w:r>
+        <w:rPr>
+          <w:rtl w:val="0"/>
+        </w:rPr>
+      </w:r>
+    </w:p>
+    <w:p>
+      <w:pPr>
+        <w:rPr>
+          <w:b w:val="1"/>
+          <w:color w:val="222222"/>
+        </w:rPr>
+      </w:pPr>
+      <w:r>
+        <w:rPr>
+          <w:rtl w:val="0"/>
+        </w:rPr>
+      </w:r>
+    </w:p>
+    <w:p>
+      <w:pPr>
+        <w:rPr>
+          <w:color w:val="444444"/>
+        </w:rPr>
+      </w:pPr>
+      <w:r>
+        <w:rPr>
+          <w:rtl w:val="0"/>
+        </w:rPr>
+      </w:r>
+    </w:p>
     <w:sectPr>
-      <w:headerReference r:id="rId15" w:type="default"/>
+      <w:headerReference r:id="rId21" w:type="default"/>
       <w:pgSz w:h="15840" w:w="12240"/>
       <w:pgMar w:bottom="1440" w:top="1440" w:left="1440" w:right="1440" w:header="720" w:footer="720"/>
       <w:pgNumType w:start="1"/>
@@ -4229,6 +5025,116 @@
   <w:abstractNum w:abstractNumId="6">
     <w:lvl w:ilvl="0">
       <w:start w:val="1"/>
+      <w:numFmt w:val="upperLetter"/>
+      <w:lvlText w:val="%1)"/>
+      <w:lvlJc w:val="left"/>
+      <w:pPr>
+        <w:ind w:left="720" w:hanging="360"/>
+      </w:pPr>
+      <w:rPr>
+        <w:u w:val="none"/>
+      </w:rPr>
+    </w:lvl>
+    <w:lvl w:ilvl="1">
+      <w:start w:val="1"/>
+      <w:numFmt w:val="lowerLetter"/>
+      <w:lvlText w:val="%2)"/>
+      <w:lvlJc w:val="left"/>
+      <w:pPr>
+        <w:ind w:left="1440" w:hanging="360"/>
+      </w:pPr>
+      <w:rPr>
+        <w:u w:val="none"/>
+      </w:rPr>
+    </w:lvl>
+    <w:lvl w:ilvl="2">
+      <w:start w:val="1"/>
+      <w:numFmt w:val="lowerRoman"/>
+      <w:lvlText w:val="%3)"/>
+      <w:lvlJc w:val="right"/>
+      <w:pPr>
+        <w:ind w:left="2160" w:hanging="360"/>
+      </w:pPr>
+      <w:rPr>
+        <w:u w:val="none"/>
+      </w:rPr>
+    </w:lvl>
+    <w:lvl w:ilvl="3">
+      <w:start w:val="1"/>
+      <w:numFmt w:val="decimal"/>
+      <w:lvlText w:val="(%4)"/>
+      <w:lvlJc w:val="left"/>
+      <w:pPr>
+        <w:ind w:left="2880" w:hanging="360"/>
+      </w:pPr>
+      <w:rPr>
+        <w:u w:val="none"/>
+      </w:rPr>
+    </w:lvl>
+    <w:lvl w:ilvl="4">
+      <w:start w:val="1"/>
+      <w:numFmt w:val="lowerLetter"/>
+      <w:lvlText w:val="(%5)"/>
+      <w:lvlJc w:val="left"/>
+      <w:pPr>
+        <w:ind w:left="3600" w:hanging="360"/>
+      </w:pPr>
+      <w:rPr>
+        <w:u w:val="none"/>
+      </w:rPr>
+    </w:lvl>
+    <w:lvl w:ilvl="5">
+      <w:start w:val="1"/>
+      <w:numFmt w:val="lowerRoman"/>
+      <w:lvlText w:val="(%6)"/>
+      <w:lvlJc w:val="right"/>
+      <w:pPr>
+        <w:ind w:left="4320" w:hanging="360"/>
+      </w:pPr>
+      <w:rPr>
+        <w:u w:val="none"/>
+      </w:rPr>
+    </w:lvl>
+    <w:lvl w:ilvl="6">
+      <w:start w:val="1"/>
+      <w:numFmt w:val="decimal"/>
+      <w:lvlText w:val="%7."/>
+      <w:lvlJc w:val="left"/>
+      <w:pPr>
+        <w:ind w:left="5040" w:hanging="360"/>
+      </w:pPr>
+      <w:rPr>
+        <w:u w:val="none"/>
+      </w:rPr>
+    </w:lvl>
+    <w:lvl w:ilvl="7">
+      <w:start w:val="1"/>
+      <w:numFmt w:val="lowerLetter"/>
+      <w:lvlText w:val="%8."/>
+      <w:lvlJc w:val="left"/>
+      <w:pPr>
+        <w:ind w:left="5760" w:hanging="360"/>
+      </w:pPr>
+      <w:rPr>
+        <w:u w:val="none"/>
+      </w:rPr>
+    </w:lvl>
+    <w:lvl w:ilvl="8">
+      <w:start w:val="1"/>
+      <w:numFmt w:val="lowerRoman"/>
+      <w:lvlText w:val="%9."/>
+      <w:lvlJc w:val="right"/>
+      <w:pPr>
+        <w:ind w:left="6480" w:hanging="360"/>
+      </w:pPr>
+      <w:rPr>
+        <w:u w:val="none"/>
+      </w:rPr>
+    </w:lvl>
+  </w:abstractNum>
+  <w:abstractNum w:abstractNumId="7">
+    <w:lvl w:ilvl="0">
+      <w:start w:val="1"/>
       <w:numFmt w:val="bullet"/>
       <w:lvlText w:val="●"/>
       <w:lvlJc w:val="left"/>
@@ -4336,7 +5242,7 @@
       </w:rPr>
     </w:lvl>
   </w:abstractNum>
-  <w:abstractNum w:abstractNumId="7">
+  <w:abstractNum w:abstractNumId="8">
     <w:lvl w:ilvl="0">
       <w:start w:val="1"/>
       <w:numFmt w:val="bullet"/>
@@ -4466,6 +5372,9 @@
   </w:num>
   <w:num w:numId="7">
     <w:abstractNumId w:val="7"/>
+  </w:num>
+  <w:num w:numId="8">
+    <w:abstractNumId w:val="8"/>
   </w:num>
 </w:numbering>
 </file>

</xml_diff>

<commit_message>
added question 4 to the ML supplimental questions
</commit_message>
<xml_diff>
--- a/public/Exam Notes/ML-Vincent-ST-Jun-26.docx
+++ b/public/Exam Notes/ML-Vincent-ST-Jun-26.docx
@@ -115,288 +115,6 @@
         <w:rPr>
           <w:rtl w:val="0"/>
         </w:rPr>
-      </w:r>
-    </w:p>
-    <w:p>
-      <w:pPr>
-        <w:numPr>
-          <w:ilvl w:val="0"/>
-          <w:numId w:val="7"/>
-        </w:numPr>
-        <w:ind w:left="720" w:hanging="360"/>
-        <w:rPr>
-          <w:u w:val="none"/>
-        </w:rPr>
-      </w:pPr>
-      <w:r>
-        <w:rPr>
-          <w:rtl w:val="0"/>
-        </w:rPr>
-        <w:t xml:space="preserve">Questions around core machine learning concepts such as Pearson coefficient and Bayesian classification. </w:t>
-      </w:r>
-    </w:p>
-    <w:p>
-      <w:pPr>
-        <w:rPr/>
-      </w:pPr>
-      <w:r>
-        <w:rPr>
-          <w:rtl w:val="0"/>
-        </w:rPr>
-      </w:r>
-    </w:p>
-    <w:p>
-      <w:pPr>
-        <w:rPr>
-          <w:b w:val="1"/>
-          <w:color w:val="666666"/>
-        </w:rPr>
-      </w:pPr>
-      <w:r>
-        <w:rPr>
-          <w:b w:val="1"/>
-          <w:highlight w:val="yellow"/>
-          <w:rtl w:val="0"/>
-        </w:rPr>
-        <w:t xml:space="preserve">Delivery Timeline</w:t>
-      </w:r>
-      <w:r>
-        <w:rPr>
-          <w:rtl w:val="0"/>
-        </w:rPr>
-        <w:t xml:space="preserve">: </w:t>
-      </w:r>
-      <w:r>
-        <w:rPr>
-          <w:color w:val="666666"/>
-          <w:rtl w:val="0"/>
-        </w:rPr>
-        <w:t xml:space="preserve">July 6</w:t>
-      </w:r>
-      <w:r>
-        <w:rPr>
-          <w:rtl w:val="0"/>
-        </w:rPr>
-      </w:r>
-    </w:p>
-    <w:p>
-      <w:pPr>
-        <w:rPr>
-          <w:b w:val="1"/>
-        </w:rPr>
-      </w:pPr>
-      <w:r>
-        <w:rPr>
-          <w:rtl w:val="0"/>
-        </w:rPr>
-      </w:r>
-    </w:p>
-    <w:p>
-      <w:pPr>
-        <w:rPr>
-          <w:b w:val="1"/>
-        </w:rPr>
-      </w:pPr>
-      <w:r>
-        <w:rPr>
-          <w:b w:val="1"/>
-          <w:rtl w:val="0"/>
-        </w:rPr>
-        <w:t xml:space="preserve">Question Response Types</w:t>
-      </w:r>
-    </w:p>
-    <w:p>
-      <w:pPr>
-        <w:rPr>
-          <w:b w:val="1"/>
-        </w:rPr>
-      </w:pPr>
-      <w:r>
-        <w:rPr>
-          <w:rtl w:val="0"/>
-        </w:rPr>
-      </w:r>
-    </w:p>
-    <w:p>
-      <w:pPr>
-        <w:rPr/>
-      </w:pPr>
-      <w:r>
-        <w:rPr>
-          <w:rtl w:val="0"/>
-        </w:rPr>
-        <w:t xml:space="preserve">There are two types of questions:</w:t>
-      </w:r>
-    </w:p>
-    <w:p>
-      <w:pPr>
-        <w:rPr/>
-      </w:pPr>
-      <w:r>
-        <w:rPr>
-          <w:rtl w:val="0"/>
-        </w:rPr>
-      </w:r>
-    </w:p>
-    <w:p>
-      <w:pPr>
-        <w:numPr>
-          <w:ilvl w:val="0"/>
-          <w:numId w:val="3"/>
-        </w:numPr>
-        <w:spacing w:line="259" w:lineRule="auto"/>
-        <w:ind w:left="720" w:hanging="360"/>
-        <w:rPr>
-          <w:rFonts w:ascii="Noto Sans Symbols" w:cs="Noto Sans Symbols" w:eastAsia="Noto Sans Symbols" w:hAnsi="Noto Sans Symbols"/>
-          <w:sz w:val="24"/>
-          <w:szCs w:val="24"/>
-        </w:rPr>
-      </w:pPr>
-      <w:r>
-        <w:rPr>
-          <w:rFonts w:ascii="Calibri" w:cs="Calibri" w:eastAsia="Calibri" w:hAnsi="Calibri"/>
-          <w:sz w:val="24"/>
-          <w:szCs w:val="24"/>
-          <w:rtl w:val="0"/>
-        </w:rPr>
-        <w:t xml:space="preserve">Multiple Choice Single Response –</w:t>
-      </w:r>
-      <w:r>
-        <w:rPr>
-          <w:rFonts w:ascii="Calibri" w:cs="Calibri" w:eastAsia="Calibri" w:hAnsi="Calibri"/>
-          <w:b w:val="1"/>
-          <w:sz w:val="24"/>
-          <w:szCs w:val="24"/>
-          <w:rtl w:val="0"/>
-        </w:rPr>
-        <w:t xml:space="preserve"> 1</w:t>
-      </w:r>
-      <w:r>
-        <w:rPr>
-          <w:rFonts w:ascii="Calibri" w:cs="Calibri" w:eastAsia="Calibri" w:hAnsi="Calibri"/>
-          <w:sz w:val="24"/>
-          <w:szCs w:val="24"/>
-          <w:rtl w:val="0"/>
-        </w:rPr>
-        <w:t xml:space="preserve"> correct answer </w:t>
-      </w:r>
-      <w:r>
-        <w:rPr>
-          <w:rFonts w:ascii="Calibri" w:cs="Calibri" w:eastAsia="Calibri" w:hAnsi="Calibri"/>
-          <w:b w:val="1"/>
-          <w:sz w:val="24"/>
-          <w:szCs w:val="24"/>
-          <w:rtl w:val="0"/>
-        </w:rPr>
-        <w:t xml:space="preserve">3</w:t>
-      </w:r>
-      <w:r>
-        <w:rPr>
-          <w:rFonts w:ascii="Calibri" w:cs="Calibri" w:eastAsia="Calibri" w:hAnsi="Calibri"/>
-          <w:sz w:val="24"/>
-          <w:szCs w:val="24"/>
-          <w:rtl w:val="0"/>
-        </w:rPr>
-        <w:t xml:space="preserve"> incorrect responses (distractors).</w:t>
-      </w:r>
-    </w:p>
-    <w:p>
-      <w:pPr>
-        <w:numPr>
-          <w:ilvl w:val="0"/>
-          <w:numId w:val="3"/>
-        </w:numPr>
-        <w:spacing w:line="259" w:lineRule="auto"/>
-        <w:ind w:left="720" w:hanging="360"/>
-        <w:rPr>
-          <w:rFonts w:ascii="Noto Sans Symbols" w:cs="Noto Sans Symbols" w:eastAsia="Noto Sans Symbols" w:hAnsi="Noto Sans Symbols"/>
-          <w:sz w:val="24"/>
-          <w:szCs w:val="24"/>
-        </w:rPr>
-      </w:pPr>
-      <w:r>
-        <w:rPr>
-          <w:rFonts w:ascii="Calibri" w:cs="Calibri" w:eastAsia="Calibri" w:hAnsi="Calibri"/>
-          <w:sz w:val="24"/>
-          <w:szCs w:val="24"/>
-          <w:rtl w:val="0"/>
-        </w:rPr>
-        <w:t xml:space="preserve">Multiple Choice Multiple Response –</w:t>
-      </w:r>
-      <w:r>
-        <w:rPr>
-          <w:rFonts w:ascii="Calibri" w:cs="Calibri" w:eastAsia="Calibri" w:hAnsi="Calibri"/>
-          <w:b w:val="1"/>
-          <w:sz w:val="24"/>
-          <w:szCs w:val="24"/>
-          <w:rtl w:val="0"/>
-        </w:rPr>
-        <w:t xml:space="preserve"> 2</w:t>
-      </w:r>
-      <w:r>
-        <w:rPr>
-          <w:rFonts w:ascii="Calibri" w:cs="Calibri" w:eastAsia="Calibri" w:hAnsi="Calibri"/>
-          <w:sz w:val="24"/>
-          <w:szCs w:val="24"/>
-          <w:rtl w:val="0"/>
-        </w:rPr>
-        <w:t xml:space="preserve"> or more correct answers out of</w:t>
-      </w:r>
-      <w:r>
-        <w:rPr>
-          <w:rFonts w:ascii="Calibri" w:cs="Calibri" w:eastAsia="Calibri" w:hAnsi="Calibri"/>
-          <w:b w:val="1"/>
-          <w:sz w:val="24"/>
-          <w:szCs w:val="24"/>
-          <w:rtl w:val="0"/>
-        </w:rPr>
-        <w:t xml:space="preserve"> 5</w:t>
-      </w:r>
-      <w:r>
-        <w:rPr>
-          <w:rFonts w:ascii="Calibri" w:cs="Calibri" w:eastAsia="Calibri" w:hAnsi="Calibri"/>
-          <w:sz w:val="24"/>
-          <w:szCs w:val="24"/>
-          <w:rtl w:val="0"/>
-        </w:rPr>
-        <w:t xml:space="preserve"> or more options.</w:t>
-      </w:r>
-    </w:p>
-    <w:p>
-      <w:pPr>
-        <w:ind w:left="720" w:firstLine="0"/>
-        <w:rPr/>
-      </w:pPr>
-      <w:r>
-        <w:rPr>
-          <w:rtl w:val="0"/>
-        </w:rPr>
-      </w:r>
-    </w:p>
-    <w:p>
-      <w:pPr>
-        <w:rPr>
-          <w:b w:val="1"/>
-        </w:rPr>
-      </w:pPr>
-      <w:r>
-        <w:rPr>
-          <w:rtl w:val="0"/>
-        </w:rPr>
-      </w:r>
-    </w:p>
-    <w:p>
-      <w:pPr>
-        <w:rPr>
-          <w:b w:val="1"/>
-        </w:rPr>
-      </w:pPr>
-      <w:r>
-        <w:rPr>
-          <w:b w:val="1"/>
-          <w:rtl w:val="0"/>
-        </w:rPr>
-        <w:t xml:space="preserve">Important Note</w:t>
       </w:r>
     </w:p>
     <w:p>
@@ -406,184 +124,19 @@
           <w:numId w:val="8"/>
         </w:numPr>
         <w:ind w:left="720" w:hanging="360"/>
-      </w:pPr>
-      <w:r>
-        <w:rPr>
-          <w:rtl w:val="0"/>
-        </w:rPr>
-        <w:t xml:space="preserve">Do write Question Number for quick identification. Q# 1, Q# 2 …. &amp; so on.</w:t>
-      </w:r>
-    </w:p>
-    <w:p>
-      <w:pPr>
-        <w:numPr>
-          <w:ilvl w:val="0"/>
-          <w:numId w:val="8"/>
-        </w:numPr>
-        <w:ind w:left="720" w:hanging="360"/>
-      </w:pPr>
-      <w:r>
-        <w:rPr>
-          <w:rtl w:val="0"/>
-        </w:rPr>
-        <w:t xml:space="preserve">Please mention Domain (based on ML Specialty exam blueprint), Topic &amp; Sub-Topic (If Applicable) with every question.</w:t>
-      </w:r>
-    </w:p>
-    <w:p>
-      <w:pPr>
-        <w:numPr>
-          <w:ilvl w:val="0"/>
-          <w:numId w:val="8"/>
-        </w:numPr>
-        <w:ind w:left="720" w:hanging="360"/>
-      </w:pPr>
-      <w:r>
-        <w:rPr>
-          <w:rtl w:val="0"/>
-        </w:rPr>
-        <w:t xml:space="preserve">Note that we’re expecting standard scenario based questions &amp; NOT </w:t>
-      </w:r>
-      <w:r>
-        <w:rPr>
-          <w:rtl w:val="0"/>
-        </w:rPr>
-        <w:t xml:space="preserve">straight-forward</w:t>
-      </w:r>
-      <w:r>
-        <w:rPr>
-          <w:rtl w:val="0"/>
-        </w:rPr>
-        <w:t xml:space="preserve"> definition kind of questions.</w:t>
-      </w:r>
-    </w:p>
-    <w:p>
-      <w:pPr>
-        <w:numPr>
-          <w:ilvl w:val="0"/>
-          <w:numId w:val="8"/>
-        </w:numPr>
-        <w:ind w:left="720" w:hanging="360"/>
-      </w:pPr>
-      <w:r>
-        <w:rPr>
-          <w:color w:val="222222"/>
-          <w:rtl w:val="0"/>
-        </w:rPr>
-        <w:t xml:space="preserve">The options should not have any obviously incorrect option. We need to word the options so that all of them should appear correct for the students, but a subtle point should mark the correct answer without any ambiguity. So, one answer should be the best choice without any doubt. </w:t>
-      </w:r>
-    </w:p>
-    <w:p>
-      <w:pPr>
-        <w:numPr>
-          <w:ilvl w:val="0"/>
-          <w:numId w:val="8"/>
-        </w:numPr>
-        <w:ind w:left="720" w:hanging="360"/>
-      </w:pPr>
-      <w:r>
-        <w:rPr>
-          <w:color w:val="222222"/>
-          <w:rtl w:val="0"/>
-        </w:rPr>
-        <w:t xml:space="preserve">The answer / explanation section should contain explanations on why the answer is correct and others are incorrect. It should also contain the relevant resource link (for details) preferably from AWS documentation.</w:t>
-      </w:r>
-    </w:p>
-    <w:p>
-      <w:pPr>
-        <w:ind w:left="720" w:firstLine="0"/>
-        <w:rPr>
-          <w:color w:val="222222"/>
-        </w:rPr>
-      </w:pPr>
-      <w:r>
-        <w:rPr>
-          <w:rtl w:val="0"/>
-        </w:rPr>
-      </w:r>
-    </w:p>
-    <w:p>
-      <w:pPr>
-        <w:numPr>
-          <w:ilvl w:val="1"/>
-          <w:numId w:val="8"/>
-        </w:numPr>
-        <w:ind w:left="1440" w:hanging="360"/>
-      </w:pPr>
-      <w:r>
-        <w:rPr>
-          <w:color w:val="222222"/>
-          <w:rtl w:val="0"/>
-        </w:rPr>
-        <w:t xml:space="preserve">Example </w:t>
-      </w:r>
-    </w:p>
-    <w:p>
-      <w:pPr>
-        <w:numPr>
-          <w:ilvl w:val="2"/>
-          <w:numId w:val="8"/>
-        </w:numPr>
-        <w:ind w:left="2160" w:hanging="360"/>
-      </w:pPr>
-      <w:r>
-        <w:rPr>
-          <w:color w:val="222222"/>
-          <w:rtl w:val="0"/>
-        </w:rPr>
-        <w:t xml:space="preserve">Option A is incorrect because..</w:t>
-      </w:r>
-    </w:p>
-    <w:p>
-      <w:pPr>
-        <w:numPr>
-          <w:ilvl w:val="2"/>
-          <w:numId w:val="8"/>
-        </w:numPr>
-        <w:ind w:left="2160" w:hanging="360"/>
-      </w:pPr>
-      <w:r>
-        <w:rPr>
-          <w:color w:val="222222"/>
-          <w:rtl w:val="0"/>
-        </w:rPr>
-        <w:t xml:space="preserve">Option B is CORRECT because…</w:t>
-      </w:r>
-    </w:p>
-    <w:p>
-      <w:pPr>
-        <w:numPr>
-          <w:ilvl w:val="2"/>
-          <w:numId w:val="8"/>
-        </w:numPr>
-        <w:ind w:left="2160" w:hanging="360"/>
-      </w:pPr>
-      <w:r>
-        <w:rPr>
-          <w:color w:val="222222"/>
-          <w:rtl w:val="0"/>
-        </w:rPr>
-        <w:t xml:space="preserve">Option C is incorrect because..</w:t>
-      </w:r>
-    </w:p>
-    <w:p>
-      <w:pPr>
-        <w:numPr>
-          <w:ilvl w:val="2"/>
-          <w:numId w:val="8"/>
-        </w:numPr>
-        <w:ind w:left="2160" w:hanging="360"/>
-      </w:pPr>
-      <w:r>
-        <w:rPr>
-          <w:color w:val="222222"/>
-          <w:rtl w:val="0"/>
-        </w:rPr>
-        <w:t xml:space="preserve">Option D is incorrect because..</w:t>
-      </w:r>
-    </w:p>
-    <w:p>
-      <w:pPr>
-        <w:ind w:left="720" w:firstLine="0"/>
+        <w:rPr>
+          <w:u w:val="none"/>
+        </w:rPr>
+      </w:pPr>
+      <w:r>
+        <w:rPr>
+          <w:rtl w:val="0"/>
+        </w:rPr>
+        <w:t xml:space="preserve">Questions around core machine learning concepts such as Pearson coefficient and Bayesian classification. </w:t>
+      </w:r>
+    </w:p>
+    <w:p>
+      <w:pPr>
         <w:rPr/>
       </w:pPr>
       <w:r>
@@ -594,17 +147,95 @@
     </w:p>
     <w:p>
       <w:pPr>
-        <w:numPr>
-          <w:ilvl w:val="0"/>
-          <w:numId w:val="8"/>
-        </w:numPr>
-        <w:ind w:left="720" w:hanging="360"/>
-      </w:pPr>
-      <w:r>
-        <w:rPr>
-          <w:rtl w:val="0"/>
-        </w:rPr>
-        <w:t xml:space="preserve">Try to balance the domains based on weightage % defined in the exam blueprint.</w:t>
+        <w:rPr>
+          <w:b w:val="1"/>
+          <w:color w:val="666666"/>
+        </w:rPr>
+      </w:pPr>
+      <w:r>
+        <w:rPr>
+          <w:b w:val="1"/>
+          <w:highlight w:val="yellow"/>
+          <w:rtl w:val="0"/>
+        </w:rPr>
+        <w:t xml:space="preserve">Delivery Timeline</w:t>
+      </w:r>
+      <w:r>
+        <w:rPr>
+          <w:rtl w:val="0"/>
+        </w:rPr>
+        <w:t xml:space="preserve">: </w:t>
+      </w:r>
+      <w:r>
+        <w:rPr>
+          <w:color w:val="666666"/>
+          <w:rtl w:val="0"/>
+        </w:rPr>
+        <w:t xml:space="preserve">July 6</w:t>
+      </w:r>
+      <w:r>
+        <w:rPr>
+          <w:rtl w:val="0"/>
+        </w:rPr>
+      </w:r>
+    </w:p>
+    <w:p>
+      <w:pPr>
+        <w:rPr>
+          <w:b w:val="1"/>
+        </w:rPr>
+      </w:pPr>
+      <w:r>
+        <w:rPr>
+          <w:rtl w:val="0"/>
+        </w:rPr>
+      </w:r>
+    </w:p>
+    <w:p>
+      <w:pPr>
+        <w:rPr>
+          <w:b w:val="1"/>
+        </w:rPr>
+      </w:pPr>
+      <w:r>
+        <w:rPr>
+          <w:b w:val="1"/>
+          <w:rtl w:val="0"/>
+        </w:rPr>
+        <w:t xml:space="preserve">Question Response Types</w:t>
+      </w:r>
+    </w:p>
+    <w:p>
+      <w:pPr>
+        <w:rPr>
+          <w:b w:val="1"/>
+        </w:rPr>
+      </w:pPr>
+      <w:r>
+        <w:rPr>
+          <w:rtl w:val="0"/>
+        </w:rPr>
+      </w:r>
+    </w:p>
+    <w:p>
+      <w:pPr>
+        <w:rPr/>
+      </w:pPr>
+      <w:r>
+        <w:rPr>
+          <w:rtl w:val="0"/>
+        </w:rPr>
+        <w:t xml:space="preserve">There are two types of questions:</w:t>
+      </w:r>
+    </w:p>
+    <w:p>
+      <w:pPr>
+        <w:rPr/>
+      </w:pPr>
+      <w:r>
+        <w:rPr>
+          <w:rtl w:val="0"/>
+        </w:rPr>
       </w:r>
     </w:p>
     <w:p>
@@ -613,77 +244,181 @@
           <w:ilvl w:val="0"/>
           <w:numId w:val="4"/>
         </w:numPr>
+        <w:spacing w:line="259" w:lineRule="auto"/>
         <w:ind w:left="720" w:hanging="360"/>
-      </w:pPr>
-      <w:r>
-        <w:rPr>
-          <w:rtl w:val="0"/>
-        </w:rPr>
-        <w:t xml:space="preserve">Any AWS service or feature must be approximately 6 months old to figure out in Practice Tests. Put a note in the explanation for any latest service or feature that might be on the borderline of appearing in the real exam.</w:t>
+        <w:rPr>
+          <w:rFonts w:ascii="Noto Sans Symbols" w:cs="Noto Sans Symbols" w:eastAsia="Noto Sans Symbols" w:hAnsi="Noto Sans Symbols"/>
+          <w:sz w:val="24"/>
+          <w:szCs w:val="24"/>
+        </w:rPr>
+      </w:pPr>
+      <w:r>
+        <w:rPr>
+          <w:rFonts w:ascii="Calibri" w:cs="Calibri" w:eastAsia="Calibri" w:hAnsi="Calibri"/>
+          <w:sz w:val="24"/>
+          <w:szCs w:val="24"/>
+          <w:rtl w:val="0"/>
+        </w:rPr>
+        <w:t xml:space="preserve">Multiple Choice Single Response –</w:t>
+      </w:r>
+      <w:r>
+        <w:rPr>
+          <w:rFonts w:ascii="Calibri" w:cs="Calibri" w:eastAsia="Calibri" w:hAnsi="Calibri"/>
+          <w:b w:val="1"/>
+          <w:sz w:val="24"/>
+          <w:szCs w:val="24"/>
+          <w:rtl w:val="0"/>
+        </w:rPr>
+        <w:t xml:space="preserve"> 1</w:t>
+      </w:r>
+      <w:r>
+        <w:rPr>
+          <w:rFonts w:ascii="Calibri" w:cs="Calibri" w:eastAsia="Calibri" w:hAnsi="Calibri"/>
+          <w:sz w:val="24"/>
+          <w:szCs w:val="24"/>
+          <w:rtl w:val="0"/>
+        </w:rPr>
+        <w:t xml:space="preserve"> correct answer </w:t>
+      </w:r>
+      <w:r>
+        <w:rPr>
+          <w:rFonts w:ascii="Calibri" w:cs="Calibri" w:eastAsia="Calibri" w:hAnsi="Calibri"/>
+          <w:b w:val="1"/>
+          <w:sz w:val="24"/>
+          <w:szCs w:val="24"/>
+          <w:rtl w:val="0"/>
+        </w:rPr>
+        <w:t xml:space="preserve">3</w:t>
+      </w:r>
+      <w:r>
+        <w:rPr>
+          <w:rFonts w:ascii="Calibri" w:cs="Calibri" w:eastAsia="Calibri" w:hAnsi="Calibri"/>
+          <w:sz w:val="24"/>
+          <w:szCs w:val="24"/>
+          <w:rtl w:val="0"/>
+        </w:rPr>
+        <w:t xml:space="preserve"> incorrect responses (distractors).</w:t>
       </w:r>
     </w:p>
     <w:p>
       <w:pPr>
         <w:numPr>
           <w:ilvl w:val="0"/>
-          <w:numId w:val="8"/>
+          <w:numId w:val="4"/>
+        </w:numPr>
+        <w:spacing w:line="259" w:lineRule="auto"/>
+        <w:ind w:left="720" w:hanging="360"/>
+        <w:rPr>
+          <w:rFonts w:ascii="Noto Sans Symbols" w:cs="Noto Sans Symbols" w:eastAsia="Noto Sans Symbols" w:hAnsi="Noto Sans Symbols"/>
+          <w:sz w:val="24"/>
+          <w:szCs w:val="24"/>
+        </w:rPr>
+      </w:pPr>
+      <w:r>
+        <w:rPr>
+          <w:rFonts w:ascii="Calibri" w:cs="Calibri" w:eastAsia="Calibri" w:hAnsi="Calibri"/>
+          <w:sz w:val="24"/>
+          <w:szCs w:val="24"/>
+          <w:rtl w:val="0"/>
+        </w:rPr>
+        <w:t xml:space="preserve">Multiple Choice Multiple Response –</w:t>
+      </w:r>
+      <w:r>
+        <w:rPr>
+          <w:rFonts w:ascii="Calibri" w:cs="Calibri" w:eastAsia="Calibri" w:hAnsi="Calibri"/>
+          <w:b w:val="1"/>
+          <w:sz w:val="24"/>
+          <w:szCs w:val="24"/>
+          <w:rtl w:val="0"/>
+        </w:rPr>
+        <w:t xml:space="preserve"> 2</w:t>
+      </w:r>
+      <w:r>
+        <w:rPr>
+          <w:rFonts w:ascii="Calibri" w:cs="Calibri" w:eastAsia="Calibri" w:hAnsi="Calibri"/>
+          <w:sz w:val="24"/>
+          <w:szCs w:val="24"/>
+          <w:rtl w:val="0"/>
+        </w:rPr>
+        <w:t xml:space="preserve"> or more correct answers out of</w:t>
+      </w:r>
+      <w:r>
+        <w:rPr>
+          <w:rFonts w:ascii="Calibri" w:cs="Calibri" w:eastAsia="Calibri" w:hAnsi="Calibri"/>
+          <w:b w:val="1"/>
+          <w:sz w:val="24"/>
+          <w:szCs w:val="24"/>
+          <w:rtl w:val="0"/>
+        </w:rPr>
+        <w:t xml:space="preserve"> 5</w:t>
+      </w:r>
+      <w:r>
+        <w:rPr>
+          <w:rFonts w:ascii="Calibri" w:cs="Calibri" w:eastAsia="Calibri" w:hAnsi="Calibri"/>
+          <w:sz w:val="24"/>
+          <w:szCs w:val="24"/>
+          <w:rtl w:val="0"/>
+        </w:rPr>
+        <w:t xml:space="preserve"> or more options.</w:t>
+      </w:r>
+    </w:p>
+    <w:p>
+      <w:pPr>
+        <w:ind w:left="720" w:firstLine="0"/>
+        <w:rPr/>
+      </w:pPr>
+      <w:r>
+        <w:rPr>
+          <w:rtl w:val="0"/>
+        </w:rPr>
+      </w:r>
+    </w:p>
+    <w:p>
+      <w:pPr>
+        <w:rPr>
+          <w:b w:val="1"/>
+        </w:rPr>
+      </w:pPr>
+      <w:r>
+        <w:rPr>
+          <w:rtl w:val="0"/>
+        </w:rPr>
+      </w:r>
+    </w:p>
+    <w:p>
+      <w:pPr>
+        <w:rPr>
+          <w:b w:val="1"/>
+        </w:rPr>
+      </w:pPr>
+      <w:r>
+        <w:rPr>
+          <w:b w:val="1"/>
+          <w:rtl w:val="0"/>
+        </w:rPr>
+        <w:t xml:space="preserve">Important Note</w:t>
+      </w:r>
+    </w:p>
+    <w:p>
+      <w:pPr>
+        <w:numPr>
+          <w:ilvl w:val="0"/>
+          <w:numId w:val="9"/>
         </w:numPr>
         <w:ind w:left="720" w:hanging="360"/>
       </w:pPr>
       <w:r>
         <w:rPr>
-          <w:b w:val="1"/>
-          <w:color w:val="ff0000"/>
-          <w:rtl w:val="0"/>
-        </w:rPr>
-        <w:t xml:space="preserve">Plagiarism </w:t>
-      </w:r>
-      <w:r>
-        <w:rPr>
-          <w:rtl w:val="0"/>
-        </w:rPr>
-        <w:t xml:space="preserve">in any form - Question or in Explanation will be </w:t>
-      </w:r>
-      <w:r>
-        <w:rPr>
-          <w:b w:val="1"/>
-          <w:color w:val="ff0000"/>
-          <w:rtl w:val="0"/>
-        </w:rPr>
-        <w:t xml:space="preserve">rejected</w:t>
-      </w:r>
-      <w:r>
-        <w:rPr>
-          <w:b w:val="1"/>
-          <w:rtl w:val="0"/>
-        </w:rPr>
-        <w:t xml:space="preserve">. </w:t>
-      </w:r>
-      <w:r>
-        <w:rPr>
-          <w:rtl w:val="0"/>
-        </w:rPr>
-        <w:t xml:space="preserve">Questions &amp; Explanations should reflect your own professional experience &amp; AWS skills. Author’s who indulge in plagiarism will be </w:t>
-      </w:r>
-      <w:r>
-        <w:rPr>
-          <w:b w:val="1"/>
-          <w:rtl w:val="0"/>
-        </w:rPr>
-        <w:t xml:space="preserve">blacklisted </w:t>
-      </w:r>
-      <w:r>
-        <w:rPr>
-          <w:rtl w:val="0"/>
-        </w:rPr>
-        <w:t xml:space="preserve">&amp; dropped from our author’s list.</w:t>
+          <w:rtl w:val="0"/>
+        </w:rPr>
+        <w:t xml:space="preserve">Do write Question Number for quick identification. Q# 1, Q# 2 …. &amp; so on.</w:t>
       </w:r>
     </w:p>
     <w:p>
       <w:pPr>
         <w:numPr>
           <w:ilvl w:val="0"/>
-          <w:numId w:val="8"/>
+          <w:numId w:val="9"/>
         </w:numPr>
         <w:ind w:left="720" w:hanging="360"/>
       </w:pPr>
@@ -691,272 +426,537 @@
         <w:rPr>
           <w:rtl w:val="0"/>
         </w:rPr>
-        <w:t xml:space="preserve">The ownership of the questions once approved &amp; published on Whizlabs LMS platform, lies solely with Whizlabs Software Pvt. Ltd. You can’t share or publish it elsewhere in any circumstances.</w:t>
-      </w:r>
-    </w:p>
-    <w:p>
-      <w:pPr>
-        <w:rPr/>
-      </w:pPr>
-      <w:r>
-        <w:rPr>
-          <w:rtl w:val="0"/>
-        </w:rPr>
-      </w:r>
-    </w:p>
-    <w:p>
-      <w:pPr>
-        <w:rPr>
-          <w:b w:val="1"/>
-        </w:rPr>
-      </w:pPr>
-      <w:r>
-        <w:rPr>
-          <w:b w:val="1"/>
-          <w:rtl w:val="0"/>
-        </w:rPr>
-        <w:t xml:space="preserve">Sample Format of</w:t>
-      </w:r>
-      <w:r>
-        <w:rPr>
-          <w:rtl w:val="0"/>
-        </w:rPr>
-        <w:t xml:space="preserve"> </w:t>
-      </w:r>
-      <w:r>
-        <w:rPr>
-          <w:b w:val="1"/>
-          <w:rtl w:val="0"/>
-        </w:rPr>
-        <w:t xml:space="preserve">Questions</w:t>
-      </w:r>
-    </w:p>
-    <w:p>
-      <w:pPr>
-        <w:rPr>
-          <w:color w:val="999999"/>
-        </w:rPr>
-      </w:pPr>
-      <w:r>
-        <w:rPr>
-          <w:color w:val="999999"/>
-          <w:rtl w:val="0"/>
-        </w:rPr>
-        <w:t xml:space="preserve">----------------------------------------------------------------------------------------------------------------------------</w:t>
-      </w:r>
-    </w:p>
-    <w:p>
-      <w:pPr>
-        <w:rPr/>
-      </w:pPr>
-      <w:r>
-        <w:rPr>
-          <w:b w:val="1"/>
-          <w:rtl w:val="0"/>
-        </w:rPr>
-        <w:t xml:space="preserve">Question​ ​:​ </w:t>
-      </w:r>
-      <w:r>
-        <w:rPr>
-          <w:rtl w:val="0"/>
-        </w:rPr>
-        <w:t xml:space="preserve">#</w:t>
-      </w:r>
-    </w:p>
-    <w:p>
-      <w:pPr>
-        <w:rPr>
-          <w:color w:val="999999"/>
-        </w:rPr>
-      </w:pPr>
-      <w:r>
-        <w:rPr>
-          <w:b w:val="1"/>
-          <w:rtl w:val="0"/>
-        </w:rPr>
-        <w:t xml:space="preserve">Main​ ​Topic​ ​:​ </w:t>
-      </w:r>
-      <w:r>
-        <w:rPr>
-          <w:color w:val="999999"/>
-          <w:rtl w:val="0"/>
-        </w:rPr>
-        <w:t xml:space="preserve">&lt;    &gt;</w:t>
-      </w:r>
-    </w:p>
-    <w:p>
-      <w:pPr>
-        <w:rPr>
-          <w:color w:val="999999"/>
-        </w:rPr>
-      </w:pPr>
-      <w:r>
-        <w:rPr>
-          <w:b w:val="1"/>
-          <w:rtl w:val="0"/>
-        </w:rPr>
-        <w:t xml:space="preserve">Sub​ ​Topic​ ​:​ </w:t>
-      </w:r>
-      <w:r>
-        <w:rPr>
-          <w:color w:val="999999"/>
-          <w:rtl w:val="0"/>
-        </w:rPr>
-        <w:t xml:space="preserve">[optional]</w:t>
-      </w:r>
-    </w:p>
-    <w:p>
-      <w:pPr>
-        <w:rPr>
-          <w:b w:val="1"/>
-          <w:color w:val="999999"/>
-        </w:rPr>
-      </w:pPr>
-      <w:r>
-        <w:rPr>
-          <w:b w:val="1"/>
-          <w:rtl w:val="0"/>
-        </w:rPr>
-        <w:t xml:space="preserve">Domain: </w:t>
-      </w:r>
-      <w:r>
-        <w:rPr>
-          <w:color w:val="999999"/>
-          <w:rtl w:val="0"/>
-        </w:rPr>
-        <w:t xml:space="preserve">&lt;     &gt;</w:t>
-      </w:r>
-      <w:r>
-        <w:rPr>
-          <w:b w:val="1"/>
-          <w:color w:val="999999"/>
-          <w:rtl w:val="0"/>
-        </w:rPr>
-        <w:t xml:space="preserve"> </w:t>
-      </w:r>
-    </w:p>
-    <w:p>
-      <w:pPr>
-        <w:rPr>
-          <w:b w:val="1"/>
-        </w:rPr>
-      </w:pPr>
-      <w:r>
-        <w:rPr>
-          <w:rtl w:val="0"/>
-        </w:rPr>
-      </w:r>
-    </w:p>
-    <w:p>
-      <w:pPr>
-        <w:rPr>
-          <w:rFonts w:ascii="Calibri" w:cs="Calibri" w:eastAsia="Calibri" w:hAnsi="Calibri"/>
-        </w:rPr>
-      </w:pPr>
-      <w:r>
-        <w:rPr>
-          <w:rFonts w:ascii="Calibri" w:cs="Calibri" w:eastAsia="Calibri" w:hAnsi="Calibri"/>
-          <w:b w:val="1"/>
-          <w:rtl w:val="0"/>
-        </w:rPr>
-        <w:t xml:space="preserve">Question text</w:t>
-      </w:r>
-      <w:r>
-        <w:rPr>
-          <w:rFonts w:ascii="Calibri" w:cs="Calibri" w:eastAsia="Calibri" w:hAnsi="Calibri"/>
-          <w:rtl w:val="0"/>
-        </w:rPr>
-        <w:t xml:space="preserve">: </w:t>
-      </w:r>
-    </w:p>
-    <w:p>
-      <w:pPr>
-        <w:rPr>
-          <w:rFonts w:ascii="Calibri" w:cs="Calibri" w:eastAsia="Calibri" w:hAnsi="Calibri"/>
-        </w:rPr>
-      </w:pPr>
-      <w:r>
-        <w:rPr>
-          <w:rFonts w:ascii="Calibri" w:cs="Calibri" w:eastAsia="Calibri" w:hAnsi="Calibri"/>
-          <w:rtl w:val="0"/>
-        </w:rPr>
-        <w:t xml:space="preserve">&lt;Scenario based. Should be clear in terms of requirements. No ambiguity. No duplicate options. In case of multiple answers, at the end, you should include number of expected answers. e.g. (Select TWO) or (Select THREE) etc. For single answers this is NOT required&gt;</w:t>
-      </w:r>
-    </w:p>
-    <w:p>
-      <w:pPr>
-        <w:rPr>
-          <w:rFonts w:ascii="Calibri" w:cs="Calibri" w:eastAsia="Calibri" w:hAnsi="Calibri"/>
-        </w:rPr>
-      </w:pPr>
-      <w:r>
-        <w:rPr>
-          <w:rtl w:val="0"/>
-        </w:rPr>
+        <w:t xml:space="preserve">Please mention Domain (based on ML Specialty exam blueprint), Topic &amp; Sub-Topic (If Applicable) with every question.</w:t>
       </w:r>
     </w:p>
     <w:p>
       <w:pPr>
         <w:numPr>
           <w:ilvl w:val="0"/>
-          <w:numId w:val="2"/>
+          <w:numId w:val="9"/>
         </w:numPr>
         <w:ind w:left="720" w:hanging="360"/>
-        <w:rPr>
-          <w:rFonts w:ascii="Calibri" w:cs="Calibri" w:eastAsia="Calibri" w:hAnsi="Calibri"/>
-        </w:rPr>
-      </w:pPr>
-      <w:r>
-        <w:rPr>
-          <w:rFonts w:ascii="Calibri" w:cs="Calibri" w:eastAsia="Calibri" w:hAnsi="Calibri"/>
-          <w:rtl w:val="0"/>
-        </w:rPr>
-        <w:t xml:space="preserve">Option A...</w:t>
+      </w:pPr>
+      <w:r>
+        <w:rPr>
+          <w:rtl w:val="0"/>
+        </w:rPr>
+        <w:t xml:space="preserve">Note that we’re expecting standard scenario based questions &amp; NOT </w:t>
+      </w:r>
+      <w:r>
+        <w:rPr>
+          <w:rtl w:val="0"/>
+        </w:rPr>
+        <w:t xml:space="preserve">straight-forward</w:t>
+      </w:r>
+      <w:r>
+        <w:rPr>
+          <w:rtl w:val="0"/>
+        </w:rPr>
+        <w:t xml:space="preserve"> definition kind of questions.</w:t>
       </w:r>
     </w:p>
     <w:p>
       <w:pPr>
         <w:numPr>
           <w:ilvl w:val="0"/>
-          <w:numId w:val="2"/>
+          <w:numId w:val="9"/>
         </w:numPr>
         <w:ind w:left="720" w:hanging="360"/>
-        <w:rPr>
-          <w:rFonts w:ascii="Calibri" w:cs="Calibri" w:eastAsia="Calibri" w:hAnsi="Calibri"/>
-        </w:rPr>
-      </w:pPr>
-      <w:r>
-        <w:rPr>
-          <w:rFonts w:ascii="Calibri" w:cs="Calibri" w:eastAsia="Calibri" w:hAnsi="Calibri"/>
-          <w:rtl w:val="0"/>
-        </w:rPr>
-        <w:t xml:space="preserve">Option B...</w:t>
+      </w:pPr>
+      <w:r>
+        <w:rPr>
+          <w:color w:val="222222"/>
+          <w:rtl w:val="0"/>
+        </w:rPr>
+        <w:t xml:space="preserve">The options should not have any obviously incorrect option. We need to word the options so that all of them should appear correct for the students, but a subtle point should mark the correct answer without any ambiguity. So, one answer should be the best choice without any doubt. </w:t>
       </w:r>
     </w:p>
     <w:p>
       <w:pPr>
         <w:numPr>
           <w:ilvl w:val="0"/>
-          <w:numId w:val="2"/>
+          <w:numId w:val="9"/>
         </w:numPr>
         <w:ind w:left="720" w:hanging="360"/>
-        <w:rPr>
-          <w:rFonts w:ascii="Calibri" w:cs="Calibri" w:eastAsia="Calibri" w:hAnsi="Calibri"/>
-        </w:rPr>
-      </w:pPr>
-      <w:r>
-        <w:rPr>
-          <w:rFonts w:ascii="Calibri" w:cs="Calibri" w:eastAsia="Calibri" w:hAnsi="Calibri"/>
-          <w:rtl w:val="0"/>
-        </w:rPr>
-        <w:t xml:space="preserve">Option C...</w:t>
+      </w:pPr>
+      <w:r>
+        <w:rPr>
+          <w:color w:val="222222"/>
+          <w:rtl w:val="0"/>
+        </w:rPr>
+        <w:t xml:space="preserve">The answer / explanation section should contain explanations on why the answer is correct and others are incorrect. It should also contain the relevant resource link (for details) preferably from AWS documentation.</w:t>
+      </w:r>
+    </w:p>
+    <w:p>
+      <w:pPr>
+        <w:ind w:left="720" w:firstLine="0"/>
+        <w:rPr>
+          <w:color w:val="222222"/>
+        </w:rPr>
+      </w:pPr>
+      <w:r>
+        <w:rPr>
+          <w:rtl w:val="0"/>
+        </w:rPr>
+      </w:r>
+    </w:p>
+    <w:p>
+      <w:pPr>
+        <w:numPr>
+          <w:ilvl w:val="1"/>
+          <w:numId w:val="9"/>
+        </w:numPr>
+        <w:ind w:left="1440" w:hanging="360"/>
+      </w:pPr>
+      <w:r>
+        <w:rPr>
+          <w:color w:val="222222"/>
+          <w:rtl w:val="0"/>
+        </w:rPr>
+        <w:t xml:space="preserve">Example </w:t>
+      </w:r>
+    </w:p>
+    <w:p>
+      <w:pPr>
+        <w:numPr>
+          <w:ilvl w:val="2"/>
+          <w:numId w:val="9"/>
+        </w:numPr>
+        <w:ind w:left="2160" w:hanging="360"/>
+      </w:pPr>
+      <w:r>
+        <w:rPr>
+          <w:color w:val="222222"/>
+          <w:rtl w:val="0"/>
+        </w:rPr>
+        <w:t xml:space="preserve">Option A is incorrect because..</w:t>
+      </w:r>
+    </w:p>
+    <w:p>
+      <w:pPr>
+        <w:numPr>
+          <w:ilvl w:val="2"/>
+          <w:numId w:val="9"/>
+        </w:numPr>
+        <w:ind w:left="2160" w:hanging="360"/>
+      </w:pPr>
+      <w:r>
+        <w:rPr>
+          <w:color w:val="222222"/>
+          <w:rtl w:val="0"/>
+        </w:rPr>
+        <w:t xml:space="preserve">Option B is CORRECT because…</w:t>
+      </w:r>
+    </w:p>
+    <w:p>
+      <w:pPr>
+        <w:numPr>
+          <w:ilvl w:val="2"/>
+          <w:numId w:val="9"/>
+        </w:numPr>
+        <w:ind w:left="2160" w:hanging="360"/>
+      </w:pPr>
+      <w:r>
+        <w:rPr>
+          <w:color w:val="222222"/>
+          <w:rtl w:val="0"/>
+        </w:rPr>
+        <w:t xml:space="preserve">Option C is incorrect because..</w:t>
+      </w:r>
+    </w:p>
+    <w:p>
+      <w:pPr>
+        <w:numPr>
+          <w:ilvl w:val="2"/>
+          <w:numId w:val="9"/>
+        </w:numPr>
+        <w:ind w:left="2160" w:hanging="360"/>
+      </w:pPr>
+      <w:r>
+        <w:rPr>
+          <w:color w:val="222222"/>
+          <w:rtl w:val="0"/>
+        </w:rPr>
+        <w:t xml:space="preserve">Option D is incorrect because..</w:t>
+      </w:r>
+    </w:p>
+    <w:p>
+      <w:pPr>
+        <w:ind w:left="720" w:firstLine="0"/>
+        <w:rPr/>
+      </w:pPr>
+      <w:r>
+        <w:rPr>
+          <w:rtl w:val="0"/>
+        </w:rPr>
       </w:r>
     </w:p>
     <w:p>
       <w:pPr>
         <w:numPr>
           <w:ilvl w:val="0"/>
-          <w:numId w:val="2"/>
+          <w:numId w:val="9"/>
+        </w:numPr>
+        <w:ind w:left="720" w:hanging="360"/>
+      </w:pPr>
+      <w:r>
+        <w:rPr>
+          <w:rtl w:val="0"/>
+        </w:rPr>
+        <w:t xml:space="preserve">Try to balance the domains based on weightage % defined in the exam blueprint.</w:t>
+      </w:r>
+    </w:p>
+    <w:p>
+      <w:pPr>
+        <w:numPr>
+          <w:ilvl w:val="0"/>
+          <w:numId w:val="5"/>
+        </w:numPr>
+        <w:ind w:left="720" w:hanging="360"/>
+      </w:pPr>
+      <w:r>
+        <w:rPr>
+          <w:rtl w:val="0"/>
+        </w:rPr>
+        <w:t xml:space="preserve">Any AWS service or feature must be approximately 6 months old to figure out in Practice Tests. Put a note in the explanation for any latest service or feature that might be on the borderline of appearing in the real exam.</w:t>
+      </w:r>
+    </w:p>
+    <w:p>
+      <w:pPr>
+        <w:numPr>
+          <w:ilvl w:val="0"/>
+          <w:numId w:val="9"/>
+        </w:numPr>
+        <w:ind w:left="720" w:hanging="360"/>
+      </w:pPr>
+      <w:r>
+        <w:rPr>
+          <w:b w:val="1"/>
+          <w:color w:val="ff0000"/>
+          <w:rtl w:val="0"/>
+        </w:rPr>
+        <w:t xml:space="preserve">Plagiarism </w:t>
+      </w:r>
+      <w:r>
+        <w:rPr>
+          <w:rtl w:val="0"/>
+        </w:rPr>
+        <w:t xml:space="preserve">in any form - Question or in Explanation will be </w:t>
+      </w:r>
+      <w:r>
+        <w:rPr>
+          <w:b w:val="1"/>
+          <w:color w:val="ff0000"/>
+          <w:rtl w:val="0"/>
+        </w:rPr>
+        <w:t xml:space="preserve">rejected</w:t>
+      </w:r>
+      <w:r>
+        <w:rPr>
+          <w:b w:val="1"/>
+          <w:rtl w:val="0"/>
+        </w:rPr>
+        <w:t xml:space="preserve">. </w:t>
+      </w:r>
+      <w:r>
+        <w:rPr>
+          <w:rtl w:val="0"/>
+        </w:rPr>
+        <w:t xml:space="preserve">Questions &amp; Explanations should reflect your own professional experience &amp; AWS skills. Author’s who indulge in plagiarism will be </w:t>
+      </w:r>
+      <w:r>
+        <w:rPr>
+          <w:b w:val="1"/>
+          <w:rtl w:val="0"/>
+        </w:rPr>
+        <w:t xml:space="preserve">blacklisted </w:t>
+      </w:r>
+      <w:r>
+        <w:rPr>
+          <w:rtl w:val="0"/>
+        </w:rPr>
+        <w:t xml:space="preserve">&amp; dropped from our author’s list.</w:t>
+      </w:r>
+    </w:p>
+    <w:p>
+      <w:pPr>
+        <w:numPr>
+          <w:ilvl w:val="0"/>
+          <w:numId w:val="9"/>
+        </w:numPr>
+        <w:ind w:left="720" w:hanging="360"/>
+      </w:pPr>
+      <w:r>
+        <w:rPr>
+          <w:rtl w:val="0"/>
+        </w:rPr>
+        <w:t xml:space="preserve">The ownership of the questions once approved &amp; published on Whizlabs LMS platform, lies solely with Whizlabs Software Pvt. Ltd. You can’t share or publish it elsewhere in any circumstances.</w:t>
+      </w:r>
+    </w:p>
+    <w:p>
+      <w:pPr>
+        <w:rPr/>
+      </w:pPr>
+      <w:r>
+        <w:rPr>
+          <w:rtl w:val="0"/>
+        </w:rPr>
+      </w:r>
+    </w:p>
+    <w:p>
+      <w:pPr>
+        <w:rPr>
+          <w:b w:val="1"/>
+        </w:rPr>
+      </w:pPr>
+      <w:r>
+        <w:rPr>
+          <w:b w:val="1"/>
+          <w:rtl w:val="0"/>
+        </w:rPr>
+        <w:t xml:space="preserve">Sample Format of</w:t>
+      </w:r>
+      <w:r>
+        <w:rPr>
+          <w:rtl w:val="0"/>
+        </w:rPr>
+        <w:t xml:space="preserve"> </w:t>
+      </w:r>
+      <w:r>
+        <w:rPr>
+          <w:b w:val="1"/>
+          <w:rtl w:val="0"/>
+        </w:rPr>
+        <w:t xml:space="preserve">Questions</w:t>
+      </w:r>
+    </w:p>
+    <w:p>
+      <w:pPr>
+        <w:rPr>
+          <w:color w:val="999999"/>
+        </w:rPr>
+      </w:pPr>
+      <w:r>
+        <w:rPr>
+          <w:color w:val="999999"/>
+          <w:rtl w:val="0"/>
+        </w:rPr>
+        <w:t xml:space="preserve">----------------------------------------------------------------------------------------------------------------------------</w:t>
+      </w:r>
+    </w:p>
+    <w:p>
+      <w:pPr>
+        <w:rPr/>
+      </w:pPr>
+      <w:r>
+        <w:rPr>
+          <w:b w:val="1"/>
+          <w:rtl w:val="0"/>
+        </w:rPr>
+        <w:t xml:space="preserve">Question​ ​:​ </w:t>
+      </w:r>
+      <w:r>
+        <w:rPr>
+          <w:rtl w:val="0"/>
+        </w:rPr>
+        <w:t xml:space="preserve">#</w:t>
+      </w:r>
+    </w:p>
+    <w:p>
+      <w:pPr>
+        <w:rPr>
+          <w:color w:val="999999"/>
+        </w:rPr>
+      </w:pPr>
+      <w:r>
+        <w:rPr>
+          <w:b w:val="1"/>
+          <w:rtl w:val="0"/>
+        </w:rPr>
+        <w:t xml:space="preserve">Main​ ​Topic​ ​:​ </w:t>
+      </w:r>
+      <w:r>
+        <w:rPr>
+          <w:color w:val="999999"/>
+          <w:rtl w:val="0"/>
+        </w:rPr>
+        <w:t xml:space="preserve">&lt;    &gt;</w:t>
+      </w:r>
+    </w:p>
+    <w:p>
+      <w:pPr>
+        <w:rPr>
+          <w:color w:val="999999"/>
+        </w:rPr>
+      </w:pPr>
+      <w:r>
+        <w:rPr>
+          <w:b w:val="1"/>
+          <w:rtl w:val="0"/>
+        </w:rPr>
+        <w:t xml:space="preserve">Sub​ ​Topic​ ​:​ </w:t>
+      </w:r>
+      <w:r>
+        <w:rPr>
+          <w:color w:val="999999"/>
+          <w:rtl w:val="0"/>
+        </w:rPr>
+        <w:t xml:space="preserve">[optional]</w:t>
+      </w:r>
+    </w:p>
+    <w:p>
+      <w:pPr>
+        <w:rPr>
+          <w:b w:val="1"/>
+          <w:color w:val="999999"/>
+        </w:rPr>
+      </w:pPr>
+      <w:r>
+        <w:rPr>
+          <w:b w:val="1"/>
+          <w:rtl w:val="0"/>
+        </w:rPr>
+        <w:t xml:space="preserve">Domain: </w:t>
+      </w:r>
+      <w:r>
+        <w:rPr>
+          <w:color w:val="999999"/>
+          <w:rtl w:val="0"/>
+        </w:rPr>
+        <w:t xml:space="preserve">&lt;     &gt;</w:t>
+      </w:r>
+      <w:r>
+        <w:rPr>
+          <w:b w:val="1"/>
+          <w:color w:val="999999"/>
+          <w:rtl w:val="0"/>
+        </w:rPr>
+        <w:t xml:space="preserve"> </w:t>
+      </w:r>
+    </w:p>
+    <w:p>
+      <w:pPr>
+        <w:rPr>
+          <w:b w:val="1"/>
+        </w:rPr>
+      </w:pPr>
+      <w:r>
+        <w:rPr>
+          <w:rtl w:val="0"/>
+        </w:rPr>
+      </w:r>
+    </w:p>
+    <w:p>
+      <w:pPr>
+        <w:rPr>
+          <w:rFonts w:ascii="Calibri" w:cs="Calibri" w:eastAsia="Calibri" w:hAnsi="Calibri"/>
+        </w:rPr>
+      </w:pPr>
+      <w:r>
+        <w:rPr>
+          <w:rFonts w:ascii="Calibri" w:cs="Calibri" w:eastAsia="Calibri" w:hAnsi="Calibri"/>
+          <w:b w:val="1"/>
+          <w:rtl w:val="0"/>
+        </w:rPr>
+        <w:t xml:space="preserve">Question text</w:t>
+      </w:r>
+      <w:r>
+        <w:rPr>
+          <w:rFonts w:ascii="Calibri" w:cs="Calibri" w:eastAsia="Calibri" w:hAnsi="Calibri"/>
+          <w:rtl w:val="0"/>
+        </w:rPr>
+        <w:t xml:space="preserve">: </w:t>
+      </w:r>
+    </w:p>
+    <w:p>
+      <w:pPr>
+        <w:rPr>
+          <w:rFonts w:ascii="Calibri" w:cs="Calibri" w:eastAsia="Calibri" w:hAnsi="Calibri"/>
+        </w:rPr>
+      </w:pPr>
+      <w:r>
+        <w:rPr>
+          <w:rFonts w:ascii="Calibri" w:cs="Calibri" w:eastAsia="Calibri" w:hAnsi="Calibri"/>
+          <w:rtl w:val="0"/>
+        </w:rPr>
+        <w:t xml:space="preserve">&lt;Scenario based. Should be clear in terms of requirements. No ambiguity. No duplicate options. In case of multiple answers, at the end, you should include number of expected answers. e.g. (Select TWO) or (Select THREE) etc. For single answers this is NOT required&gt;</w:t>
+      </w:r>
+    </w:p>
+    <w:p>
+      <w:pPr>
+        <w:rPr>
+          <w:rFonts w:ascii="Calibri" w:cs="Calibri" w:eastAsia="Calibri" w:hAnsi="Calibri"/>
+        </w:rPr>
+      </w:pPr>
+      <w:r>
+        <w:rPr>
+          <w:rtl w:val="0"/>
+        </w:rPr>
+      </w:r>
+    </w:p>
+    <w:p>
+      <w:pPr>
+        <w:numPr>
+          <w:ilvl w:val="0"/>
+          <w:numId w:val="3"/>
+        </w:numPr>
+        <w:ind w:left="720" w:hanging="360"/>
+        <w:rPr>
+          <w:rFonts w:ascii="Calibri" w:cs="Calibri" w:eastAsia="Calibri" w:hAnsi="Calibri"/>
+        </w:rPr>
+      </w:pPr>
+      <w:r>
+        <w:rPr>
+          <w:rFonts w:ascii="Calibri" w:cs="Calibri" w:eastAsia="Calibri" w:hAnsi="Calibri"/>
+          <w:rtl w:val="0"/>
+        </w:rPr>
+        <w:t xml:space="preserve">Option A...</w:t>
+      </w:r>
+    </w:p>
+    <w:p>
+      <w:pPr>
+        <w:numPr>
+          <w:ilvl w:val="0"/>
+          <w:numId w:val="3"/>
+        </w:numPr>
+        <w:ind w:left="720" w:hanging="360"/>
+        <w:rPr>
+          <w:rFonts w:ascii="Calibri" w:cs="Calibri" w:eastAsia="Calibri" w:hAnsi="Calibri"/>
+        </w:rPr>
+      </w:pPr>
+      <w:r>
+        <w:rPr>
+          <w:rFonts w:ascii="Calibri" w:cs="Calibri" w:eastAsia="Calibri" w:hAnsi="Calibri"/>
+          <w:rtl w:val="0"/>
+        </w:rPr>
+        <w:t xml:space="preserve">Option B...</w:t>
+      </w:r>
+    </w:p>
+    <w:p>
+      <w:pPr>
+        <w:numPr>
+          <w:ilvl w:val="0"/>
+          <w:numId w:val="3"/>
+        </w:numPr>
+        <w:ind w:left="720" w:hanging="360"/>
+        <w:rPr>
+          <w:rFonts w:ascii="Calibri" w:cs="Calibri" w:eastAsia="Calibri" w:hAnsi="Calibri"/>
+        </w:rPr>
+      </w:pPr>
+      <w:r>
+        <w:rPr>
+          <w:rFonts w:ascii="Calibri" w:cs="Calibri" w:eastAsia="Calibri" w:hAnsi="Calibri"/>
+          <w:rtl w:val="0"/>
+        </w:rPr>
+        <w:t xml:space="preserve">Option C...</w:t>
+      </w:r>
+    </w:p>
+    <w:p>
+      <w:pPr>
+        <w:numPr>
+          <w:ilvl w:val="0"/>
+          <w:numId w:val="3"/>
         </w:numPr>
         <w:ind w:left="720" w:hanging="360"/>
         <w:rPr>
@@ -2469,7 +2469,7 @@
       <w:pPr>
         <w:numPr>
           <w:ilvl w:val="0"/>
-          <w:numId w:val="5"/>
+          <w:numId w:val="6"/>
         </w:numPr>
         <w:ind w:left="720" w:hanging="360"/>
         <w:rPr>
@@ -2489,7 +2489,7 @@
       <w:pPr>
         <w:numPr>
           <w:ilvl w:val="0"/>
-          <w:numId w:val="5"/>
+          <w:numId w:val="6"/>
         </w:numPr>
         <w:ind w:left="720" w:hanging="360"/>
         <w:rPr>
@@ -2510,7 +2510,7 @@
       <w:pPr>
         <w:numPr>
           <w:ilvl w:val="0"/>
-          <w:numId w:val="5"/>
+          <w:numId w:val="6"/>
         </w:numPr>
         <w:ind w:left="720" w:hanging="360"/>
         <w:rPr>
@@ -2531,7 +2531,7 @@
       <w:pPr>
         <w:numPr>
           <w:ilvl w:val="0"/>
-          <w:numId w:val="5"/>
+          <w:numId w:val="6"/>
         </w:numPr>
         <w:ind w:left="720" w:hanging="360"/>
         <w:rPr>
@@ -3794,7 +3794,7 @@
       <w:pPr>
         <w:numPr>
           <w:ilvl w:val="0"/>
-          <w:numId w:val="6"/>
+          <w:numId w:val="7"/>
         </w:numPr>
         <w:ind w:left="720" w:hanging="360"/>
         <w:rPr>
@@ -3814,7 +3814,7 @@
       <w:pPr>
         <w:numPr>
           <w:ilvl w:val="0"/>
-          <w:numId w:val="6"/>
+          <w:numId w:val="7"/>
         </w:numPr>
         <w:ind w:left="720" w:hanging="360"/>
         <w:rPr>
@@ -3835,7 +3835,7 @@
       <w:pPr>
         <w:numPr>
           <w:ilvl w:val="0"/>
-          <w:numId w:val="6"/>
+          <w:numId w:val="7"/>
         </w:numPr>
         <w:ind w:left="720" w:hanging="360"/>
         <w:rPr>
@@ -3856,7 +3856,7 @@
       <w:pPr>
         <w:numPr>
           <w:ilvl w:val="0"/>
-          <w:numId w:val="6"/>
+          <w:numId w:val="7"/>
         </w:numPr>
         <w:ind w:left="720" w:hanging="360"/>
         <w:rPr>
@@ -4407,24 +4407,327 @@
     </w:p>
     <w:p>
       <w:pPr>
-        <w:rPr>
-          <w:b w:val="1"/>
-          <w:color w:val="222222"/>
-        </w:rPr>
-      </w:pPr>
-      <w:r>
-        <w:rPr>
-          <w:rtl w:val="0"/>
-        </w:rPr>
-      </w:r>
-    </w:p>
-    <w:p>
-      <w:pPr>
-        <w:rPr>
-          <w:b w:val="1"/>
-          <w:color w:val="222222"/>
-        </w:rPr>
-      </w:pPr>
+        <w:rPr/>
+      </w:pPr>
+      <w:r>
+        <w:rPr>
+          <w:rtl w:val="0"/>
+        </w:rPr>
+        <w:t xml:space="preserve">Question: 4</w:t>
+      </w:r>
+    </w:p>
+    <w:p>
+      <w:pPr>
+        <w:rPr>
+          <w:color w:val="999999"/>
+        </w:rPr>
+      </w:pPr>
+      <w:r>
+        <w:rPr>
+          <w:b w:val="1"/>
+          <w:rtl w:val="0"/>
+        </w:rPr>
+        <w:t xml:space="preserve">Main​ ​Topic​ ​:​ </w:t>
+      </w:r>
+      <w:r>
+        <w:rPr>
+          <w:color w:val="999999"/>
+          <w:rtl w:val="0"/>
+        </w:rPr>
+        <w:t xml:space="preserve">Machine Learning</w:t>
+      </w:r>
+    </w:p>
+    <w:p>
+      <w:pPr>
+        <w:rPr>
+          <w:b w:val="1"/>
+          <w:color w:val="999999"/>
+        </w:rPr>
+      </w:pPr>
+      <w:r>
+        <w:rPr>
+          <w:b w:val="1"/>
+          <w:rtl w:val="0"/>
+        </w:rPr>
+        <w:t xml:space="preserve">Sub​ ​Topic​ ​:​ </w:t>
+      </w:r>
+      <w:r>
+        <w:rPr>
+          <w:b w:val="1"/>
+          <w:color w:val="999999"/>
+          <w:rtl w:val="0"/>
+        </w:rPr>
+        <w:t xml:space="preserve">Select the appropriate model(s) for a given machine learning problem </w:t>
+      </w:r>
+    </w:p>
+    <w:p>
+      <w:pPr>
+        <w:rPr>
+          <w:color w:val="999999"/>
+        </w:rPr>
+      </w:pPr>
+      <w:r>
+        <w:rPr>
+          <w:rtl w:val="0"/>
+        </w:rPr>
+      </w:r>
+    </w:p>
+    <w:p>
+      <w:pPr>
+        <w:rPr>
+          <w:b w:val="1"/>
+          <w:color w:val="999999"/>
+        </w:rPr>
+      </w:pPr>
+      <w:r>
+        <w:rPr>
+          <w:b w:val="1"/>
+          <w:rtl w:val="0"/>
+        </w:rPr>
+        <w:t xml:space="preserve">Domain: </w:t>
+      </w:r>
+      <w:r>
+        <w:rPr>
+          <w:color w:val="999999"/>
+          <w:rtl w:val="0"/>
+        </w:rPr>
+        <w:t xml:space="preserve">Modeling  </w:t>
+      </w:r>
+      <w:r>
+        <w:rPr>
+          <w:rtl w:val="0"/>
+        </w:rPr>
+      </w:r>
+    </w:p>
+    <w:p>
+      <w:pPr>
+        <w:rPr>
+          <w:b w:val="1"/>
+        </w:rPr>
+      </w:pPr>
+      <w:r>
+        <w:rPr>
+          <w:rtl w:val="0"/>
+        </w:rPr>
+      </w:r>
+    </w:p>
+    <w:p>
+      <w:pPr>
+        <w:rPr>
+          <w:rFonts w:ascii="Calibri" w:cs="Calibri" w:eastAsia="Calibri" w:hAnsi="Calibri"/>
+        </w:rPr>
+      </w:pPr>
+      <w:r>
+        <w:rPr>
+          <w:rFonts w:ascii="Calibri" w:cs="Calibri" w:eastAsia="Calibri" w:hAnsi="Calibri"/>
+          <w:b w:val="1"/>
+          <w:rtl w:val="0"/>
+        </w:rPr>
+        <w:t xml:space="preserve">Question text</w:t>
+      </w:r>
+      <w:r>
+        <w:rPr>
+          <w:rFonts w:ascii="Calibri" w:cs="Calibri" w:eastAsia="Calibri" w:hAnsi="Calibri"/>
+          <w:rtl w:val="0"/>
+        </w:rPr>
+        <w:t xml:space="preserve">: </w:t>
+      </w:r>
+    </w:p>
+    <w:p>
+      <w:pPr>
+        <w:rPr>
+          <w:color w:val="434343"/>
+        </w:rPr>
+      </w:pPr>
+      <w:r>
+        <w:rPr>
+          <w:color w:val="434343"/>
+          <w:rtl w:val="0"/>
+        </w:rPr>
+        <w:t xml:space="preserve">You are a machine learning specialist working for a government agency that uses a series of web application forms to gather citizen data for census purposes. You have been tasked with finding novel user entries as they are entered by your citizens. Where a novel user entry is defined as an outlier compared to the established set of citizen entries in your datastore. </w:t>
+      </w:r>
+    </w:p>
+    <w:p>
+      <w:pPr>
+        <w:rPr>
+          <w:color w:val="434343"/>
+        </w:rPr>
+      </w:pPr>
+      <w:r>
+        <w:rPr>
+          <w:rtl w:val="0"/>
+        </w:rPr>
+      </w:r>
+    </w:p>
+    <w:p>
+      <w:pPr>
+        <w:rPr>
+          <w:color w:val="434343"/>
+        </w:rPr>
+      </w:pPr>
+      <w:r>
+        <w:rPr>
+          <w:color w:val="434343"/>
+          <w:rtl w:val="0"/>
+        </w:rPr>
+        <w:t xml:space="preserve">You have cleaned your citizen datastore to remove any existing outliers. You now need to build a model to determine whether new entries on your web application are novel. Which algorithm best fits these requirements?</w:t>
+      </w:r>
+    </w:p>
+    <w:p>
+      <w:pPr>
+        <w:rPr>
+          <w:color w:val="434343"/>
+        </w:rPr>
+      </w:pPr>
+      <w:r>
+        <w:rPr>
+          <w:rtl w:val="0"/>
+        </w:rPr>
+      </w:r>
+    </w:p>
+    <w:p>
+      <w:pPr>
+        <w:numPr>
+          <w:ilvl w:val="0"/>
+          <w:numId w:val="2"/>
+        </w:numPr>
+        <w:ind w:left="720" w:hanging="360"/>
+        <w:rPr>
+          <w:color w:val="434343"/>
+        </w:rPr>
+      </w:pPr>
+      <w:r>
+        <w:rPr>
+          <w:color w:val="383a42"/>
+          <w:shd w:fill="fafafa" w:val="clear"/>
+          <w:rtl w:val="0"/>
+        </w:rPr>
+        <w:t xml:space="preserve">Multinomial Naive Bayes</w:t>
+      </w:r>
+    </w:p>
+    <w:p>
+      <w:pPr>
+        <w:numPr>
+          <w:ilvl w:val="0"/>
+          <w:numId w:val="2"/>
+        </w:numPr>
+        <w:ind w:left="720" w:hanging="360"/>
+        <w:rPr>
+          <w:color w:val="383a42"/>
+          <w:shd w:fill="fafafa" w:val="clear"/>
+        </w:rPr>
+      </w:pPr>
+      <w:r>
+        <w:rPr>
+          <w:color w:val="383a42"/>
+          <w:shd w:fill="fafafa" w:val="clear"/>
+          <w:rtl w:val="0"/>
+        </w:rPr>
+        <w:t xml:space="preserve">Bernoulli Naive Bayes</w:t>
+      </w:r>
+    </w:p>
+    <w:p>
+      <w:pPr>
+        <w:numPr>
+          <w:ilvl w:val="0"/>
+          <w:numId w:val="2"/>
+        </w:numPr>
+        <w:ind w:left="720" w:hanging="360"/>
+        <w:rPr>
+          <w:color w:val="383a42"/>
+          <w:shd w:fill="fafafa" w:val="clear"/>
+        </w:rPr>
+      </w:pPr>
+      <w:r>
+        <w:rPr>
+          <w:color w:val="383a42"/>
+          <w:shd w:fill="fafafa" w:val="clear"/>
+          <w:rtl w:val="0"/>
+        </w:rPr>
+        <w:t xml:space="preserve">Principal Component Analysis</w:t>
+      </w:r>
+    </w:p>
+    <w:p>
+      <w:pPr>
+        <w:numPr>
+          <w:ilvl w:val="0"/>
+          <w:numId w:val="2"/>
+        </w:numPr>
+        <w:ind w:left="720" w:hanging="360"/>
+        <w:rPr>
+          <w:color w:val="383a42"/>
+          <w:shd w:fill="fafafa" w:val="clear"/>
+        </w:rPr>
+      </w:pPr>
+      <w:r>
+        <w:rPr>
+          <w:color w:val="383a42"/>
+          <w:shd w:fill="fafafa" w:val="clear"/>
+          <w:rtl w:val="0"/>
+        </w:rPr>
+        <w:t xml:space="preserve">Support Vector Machine</w:t>
+      </w:r>
+    </w:p>
+    <w:p>
+      <w:pPr>
+        <w:rPr>
+          <w:color w:val="434343"/>
+        </w:rPr>
+      </w:pPr>
+      <w:r>
+        <w:rPr>
+          <w:rtl w:val="0"/>
+        </w:rPr>
+      </w:r>
+    </w:p>
+    <w:p>
+      <w:pPr>
+        <w:rPr>
+          <w:color w:val="434343"/>
+        </w:rPr>
+      </w:pPr>
+      <w:r>
+        <w:rPr>
+          <w:rFonts w:ascii="Calibri" w:cs="Calibri" w:eastAsia="Calibri" w:hAnsi="Calibri"/>
+          <w:b w:val="1"/>
+          <w:rtl w:val="0"/>
+        </w:rPr>
+        <w:t xml:space="preserve">Answer:</w:t>
+      </w:r>
+      <w:r>
+        <w:rPr>
+          <w:color w:val="434343"/>
+          <w:rtl w:val="0"/>
+        </w:rPr>
+        <w:t xml:space="preserve"> D</w:t>
+      </w:r>
+    </w:p>
+    <w:p>
+      <w:pPr>
+        <w:rPr>
+          <w:color w:val="434343"/>
+        </w:rPr>
+      </w:pPr>
+      <w:r>
+        <w:rPr>
+          <w:rtl w:val="0"/>
+        </w:rPr>
+      </w:r>
+    </w:p>
+    <w:p>
+      <w:pPr>
+        <w:rPr>
+          <w:color w:val="434343"/>
+        </w:rPr>
+      </w:pPr>
+      <w:r>
+        <w:rPr>
+          <w:rFonts w:ascii="Calibri" w:cs="Calibri" w:eastAsia="Calibri" w:hAnsi="Calibri"/>
+          <w:b w:val="1"/>
+          <w:rtl w:val="0"/>
+        </w:rPr>
+        <w:t xml:space="preserve">Explanation:</w:t>
+      </w:r>
       <w:r>
         <w:rPr>
           <w:rtl w:val="0"/>
@@ -4435,6 +4738,437 @@
       <w:pPr>
         <w:rPr>
           <w:color w:val="444444"/>
+          <w:highlight w:val="white"/>
+        </w:rPr>
+      </w:pPr>
+      <w:r>
+        <w:rPr>
+          <w:color w:val="434343"/>
+          <w:rtl w:val="0"/>
+        </w:rPr>
+        <w:t xml:space="preserve">Option A is incorrect</w:t>
+      </w:r>
+      <w:r>
+        <w:rPr>
+          <w:color w:val="444444"/>
+          <w:highlight w:val="white"/>
+          <w:rtl w:val="0"/>
+        </w:rPr>
+        <w:t xml:space="preserve">. The </w:t>
+      </w:r>
+      <w:r>
+        <w:rPr>
+          <w:color w:val="383a42"/>
+          <w:shd w:fill="fafafa" w:val="clear"/>
+          <w:rtl w:val="0"/>
+        </w:rPr>
+        <w:t xml:space="preserve">Multinomial Naive Bayes algorithm is best suited for classification tasks where you wish to know the frequency of a given observation. You are trying to determine whether you have a novel observation.</w:t>
+      </w:r>
+      <w:r>
+        <w:rPr>
+          <w:rtl w:val="0"/>
+        </w:rPr>
+      </w:r>
+    </w:p>
+    <w:p>
+      <w:pPr>
+        <w:rPr>
+          <w:color w:val="444444"/>
+          <w:highlight w:val="white"/>
+        </w:rPr>
+      </w:pPr>
+      <w:r>
+        <w:rPr>
+          <w:rtl w:val="0"/>
+        </w:rPr>
+      </w:r>
+    </w:p>
+    <w:p>
+      <w:pPr>
+        <w:rPr>
+          <w:color w:val="444444"/>
+          <w:highlight w:val="white"/>
+        </w:rPr>
+      </w:pPr>
+      <w:r>
+        <w:rPr>
+          <w:color w:val="444444"/>
+          <w:highlight w:val="white"/>
+          <w:rtl w:val="0"/>
+        </w:rPr>
+        <w:t xml:space="preserve">Option B is incorrect. The </w:t>
+      </w:r>
+      <w:r>
+        <w:rPr>
+          <w:color w:val="383a42"/>
+          <w:shd w:fill="fafafa" w:val="clear"/>
+          <w:rtl w:val="0"/>
+        </w:rPr>
+        <w:t xml:space="preserve">Bernoulli Naive Bayes algorithm is used in classification tasks where you wish to know whether a known class appears in your observation. You are trying to determine whether you have a novel observation.</w:t>
+      </w:r>
+      <w:r>
+        <w:rPr>
+          <w:rtl w:val="0"/>
+        </w:rPr>
+      </w:r>
+    </w:p>
+    <w:p>
+      <w:pPr>
+        <w:rPr>
+          <w:color w:val="444444"/>
+          <w:highlight w:val="white"/>
+        </w:rPr>
+      </w:pPr>
+      <w:r>
+        <w:rPr>
+          <w:rtl w:val="0"/>
+        </w:rPr>
+      </w:r>
+    </w:p>
+    <w:p>
+      <w:pPr>
+        <w:rPr>
+          <w:color w:val="444444"/>
+          <w:highlight w:val="white"/>
+        </w:rPr>
+      </w:pPr>
+      <w:r>
+        <w:rPr>
+          <w:color w:val="444444"/>
+          <w:highlight w:val="white"/>
+          <w:rtl w:val="0"/>
+        </w:rPr>
+        <w:t xml:space="preserve">Option C is incorrect. The </w:t>
+      </w:r>
+      <w:r>
+        <w:rPr>
+          <w:color w:val="383a42"/>
+          <w:shd w:fill="fafafa" w:val="clear"/>
+          <w:rtl w:val="0"/>
+        </w:rPr>
+        <w:t xml:space="preserve">Principal Component Analysis algorithm is used to reduce feature dimensionality. You are trying to determine whether you have a novel observation.</w:t>
+      </w:r>
+      <w:r>
+        <w:rPr>
+          <w:color w:val="444444"/>
+          <w:highlight w:val="white"/>
+          <w:rtl w:val="0"/>
+        </w:rPr>
+        <w:br w:type="textWrapping"/>
+      </w:r>
+    </w:p>
+    <w:p>
+      <w:pPr>
+        <w:rPr>
+          <w:color w:val="444444"/>
+          <w:highlight w:val="white"/>
+        </w:rPr>
+      </w:pPr>
+      <w:r>
+        <w:rPr>
+          <w:color w:val="444444"/>
+          <w:highlight w:val="white"/>
+          <w:rtl w:val="0"/>
+        </w:rPr>
+        <w:t xml:space="preserve">Option D is correct. The Support Vector Machine algorithm can be used when your </w:t>
+      </w:r>
+      <w:r>
+        <w:rPr>
+          <w:color w:val="444444"/>
+          <w:highlight w:val="white"/>
+          <w:rtl w:val="0"/>
+        </w:rPr>
+        <w:t xml:space="preserve">training data has no outliers and you want to detect whether a new observation is a novel entry.</w:t>
+      </w:r>
+      <w:r>
+        <w:rPr>
+          <w:rtl w:val="0"/>
+        </w:rPr>
+      </w:r>
+    </w:p>
+    <w:p>
+      <w:pPr>
+        <w:ind w:right="-360"/>
+        <w:rPr>
+          <w:color w:val="444444"/>
+          <w:highlight w:val="white"/>
+        </w:rPr>
+      </w:pPr>
+      <w:r>
+        <w:rPr>
+          <w:rtl w:val="0"/>
+        </w:rPr>
+      </w:r>
+    </w:p>
+    <w:p>
+      <w:pPr>
+        <w:rPr>
+          <w:color w:val="434343"/>
+        </w:rPr>
+      </w:pPr>
+      <w:r>
+        <w:rPr>
+          <w:rtl w:val="0"/>
+        </w:rPr>
+      </w:r>
+    </w:p>
+    <w:p>
+      <w:pPr>
+        <w:rPr>
+          <w:rFonts w:ascii="Calibri" w:cs="Calibri" w:eastAsia="Calibri" w:hAnsi="Calibri"/>
+          <w:b w:val="1"/>
+        </w:rPr>
+      </w:pPr>
+      <w:r>
+        <w:rPr>
+          <w:rFonts w:ascii="Calibri" w:cs="Calibri" w:eastAsia="Calibri" w:hAnsi="Calibri"/>
+          <w:b w:val="1"/>
+          <w:rtl w:val="0"/>
+        </w:rPr>
+        <w:t xml:space="preserve">Reference:</w:t>
+      </w:r>
+    </w:p>
+    <w:p>
+      <w:pPr>
+        <w:rPr>
+          <w:color w:val="222222"/>
+        </w:rPr>
+      </w:pPr>
+      <w:r>
+        <w:rPr>
+          <w:color w:val="444444"/>
+          <w:rtl w:val="0"/>
+        </w:rPr>
+        <w:t xml:space="preserve">Please see the SciKit Learn page titled</w:t>
+      </w:r>
+      <w:r>
+        <w:rPr>
+          <w:b w:val="1"/>
+          <w:color w:val="222222"/>
+          <w:rtl w:val="0"/>
+        </w:rPr>
+        <w:t xml:space="preserve"> </w:t>
+      </w:r>
+      <w:r>
+        <w:rPr>
+          <w:b w:val="1"/>
+          <w:color w:val="222222"/>
+          <w:rtl w:val="0"/>
+        </w:rPr>
+        <w:t xml:space="preserve">1.4. Support Vector Machines </w:t>
+      </w:r>
+      <w:r>
+        <w:rPr>
+          <w:color w:val="222222"/>
+          <w:rtl w:val="0"/>
+        </w:rPr>
+        <w:t xml:space="preserve">(</w:t>
+      </w:r>
+      <w:hyperlink r:id="rId21">
+        <w:r>
+          <w:rPr>
+            <w:color w:val="1155cc"/>
+            <w:u w:val="single"/>
+            <w:rtl w:val="0"/>
+          </w:rPr>
+          <w:t xml:space="preserve">https://scikit-learn.org/stable/modules/svm.html</w:t>
+        </w:r>
+      </w:hyperlink>
+      <w:r>
+        <w:rPr>
+          <w:color w:val="222222"/>
+          <w:rtl w:val="0"/>
+        </w:rPr>
+        <w:t xml:space="preserve">), the </w:t>
+      </w:r>
+      <w:r>
+        <w:rPr>
+          <w:color w:val="444444"/>
+          <w:rtl w:val="0"/>
+        </w:rPr>
+        <w:t xml:space="preserve">SciKit Learn page titled</w:t>
+      </w:r>
+      <w:r>
+        <w:rPr>
+          <w:b w:val="1"/>
+          <w:color w:val="222222"/>
+          <w:rtl w:val="0"/>
+        </w:rPr>
+        <w:t xml:space="preserve"> 2.7. Novelty and Outlier Detection </w:t>
+      </w:r>
+      <w:r>
+        <w:rPr>
+          <w:color w:val="222222"/>
+          <w:rtl w:val="0"/>
+        </w:rPr>
+        <w:t xml:space="preserve">(</w:t>
+      </w:r>
+      <w:hyperlink r:id="rId22">
+        <w:r>
+          <w:rPr>
+            <w:color w:val="1155cc"/>
+            <w:u w:val="single"/>
+            <w:rtl w:val="0"/>
+          </w:rPr>
+          <w:t xml:space="preserve">https://scikit-learn.org/stable/modules/outlier_detection.html#outlier-detection</w:t>
+        </w:r>
+      </w:hyperlink>
+      <w:r>
+        <w:rPr>
+          <w:color w:val="222222"/>
+          <w:rtl w:val="0"/>
+        </w:rPr>
+        <w:t xml:space="preserve">), and the Amazon SageMaker developer guide titled</w:t>
+      </w:r>
+      <w:r>
+        <w:rPr>
+          <w:b w:val="1"/>
+          <w:color w:val="222222"/>
+          <w:rtl w:val="0"/>
+        </w:rPr>
+        <w:t xml:space="preserve"> </w:t>
+      </w:r>
+      <w:r>
+        <w:rPr>
+          <w:b w:val="1"/>
+          <w:color w:val="222222"/>
+          <w:rtl w:val="0"/>
+        </w:rPr>
+        <w:t xml:space="preserve">Principal Component Analysis (PCA) Algorithm </w:t>
+      </w:r>
+      <w:r>
+        <w:rPr>
+          <w:color w:val="222222"/>
+          <w:rtl w:val="0"/>
+        </w:rPr>
+        <w:t xml:space="preserve">(</w:t>
+      </w:r>
+      <w:hyperlink r:id="rId23">
+        <w:r>
+          <w:rPr>
+            <w:color w:val="1155cc"/>
+            <w:u w:val="single"/>
+            <w:rtl w:val="0"/>
+          </w:rPr>
+          <w:t xml:space="preserve">https://docs.aws.amazon.com/sagemaker/latest/dg/pca.html</w:t>
+        </w:r>
+      </w:hyperlink>
+      <w:r>
+        <w:rPr>
+          <w:color w:val="222222"/>
+          <w:rtl w:val="0"/>
+        </w:rPr>
+        <w:t xml:space="preserve">)</w:t>
+      </w:r>
+    </w:p>
+    <w:p>
+      <w:pPr>
+        <w:rPr>
+          <w:b w:val="1"/>
+          <w:color w:val="222222"/>
+        </w:rPr>
+      </w:pPr>
+      <w:r>
+        <w:rPr>
+          <w:rtl w:val="0"/>
+        </w:rPr>
+      </w:r>
+    </w:p>
+    <w:p>
+      <w:pPr>
+        <w:rPr>
+          <w:b w:val="1"/>
+          <w:color w:val="222222"/>
+        </w:rPr>
+      </w:pPr>
+      <w:r>
+        <w:rPr>
+          <w:rtl w:val="0"/>
+        </w:rPr>
+      </w:r>
+    </w:p>
+    <w:p>
+      <w:pPr>
+        <w:rPr>
+          <w:b w:val="1"/>
+          <w:color w:val="222222"/>
+        </w:rPr>
+      </w:pPr>
+      <w:r>
+        <w:rPr>
+          <w:rtl w:val="0"/>
+        </w:rPr>
+      </w:r>
+    </w:p>
+    <w:p>
+      <w:pPr>
+        <w:rPr>
+          <w:b w:val="1"/>
+          <w:color w:val="222222"/>
+        </w:rPr>
+      </w:pPr>
+      <w:r>
+        <w:rPr>
+          <w:rtl w:val="0"/>
+        </w:rPr>
+      </w:r>
+    </w:p>
+    <w:p>
+      <w:pPr>
+        <w:rPr>
+          <w:b w:val="1"/>
+          <w:color w:val="222222"/>
+        </w:rPr>
+      </w:pPr>
+      <w:r>
+        <w:rPr>
+          <w:rtl w:val="0"/>
+        </w:rPr>
+      </w:r>
+    </w:p>
+    <w:p>
+      <w:pPr>
+        <w:rPr>
+          <w:b w:val="1"/>
+          <w:color w:val="222222"/>
+        </w:rPr>
+      </w:pPr>
+      <w:r>
+        <w:rPr>
+          <w:rtl w:val="0"/>
+        </w:rPr>
+      </w:r>
+    </w:p>
+    <w:p>
+      <w:pPr>
+        <w:rPr>
+          <w:b w:val="1"/>
+          <w:color w:val="222222"/>
+        </w:rPr>
+      </w:pPr>
+      <w:r>
+        <w:rPr>
+          <w:rtl w:val="0"/>
+        </w:rPr>
+      </w:r>
+    </w:p>
+    <w:p>
+      <w:pPr>
+        <w:rPr>
+          <w:b w:val="1"/>
+          <w:color w:val="222222"/>
+        </w:rPr>
+      </w:pPr>
+      <w:r>
+        <w:rPr>
+          <w:rtl w:val="0"/>
+        </w:rPr>
+      </w:r>
+    </w:p>
+    <w:p>
+      <w:pPr>
+        <w:rPr>
+          <w:color w:val="444444"/>
         </w:rPr>
       </w:pPr>
       <w:r>
@@ -4444,7 +5178,7 @@
       </w:r>
     </w:p>
     <w:sectPr>
-      <w:headerReference r:id="rId21" w:type="default"/>
+      <w:headerReference r:id="rId24" w:type="default"/>
       <w:pgSz w:h="15840" w:w="12240"/>
       <w:pgMar w:bottom="1440" w:top="1440" w:left="1440" w:right="1440" w:header="720" w:footer="720"/>
       <w:pgNumType w:start="1"/>
@@ -4590,8 +5324,6 @@
         <w:ind w:left="720" w:hanging="360"/>
       </w:pPr>
       <w:rPr>
-        <w:rFonts w:ascii="Arial" w:cs="Arial" w:eastAsia="Arial" w:hAnsi="Arial"/>
-        <w:b w:val="1"/>
         <w:u w:val="none"/>
       </w:rPr>
     </w:lvl>
@@ -4695,6 +5427,118 @@
   <w:abstractNum w:abstractNumId="3">
     <w:lvl w:ilvl="0">
       <w:start w:val="1"/>
+      <w:numFmt w:val="upperLetter"/>
+      <w:lvlText w:val="%1)"/>
+      <w:lvlJc w:val="left"/>
+      <w:pPr>
+        <w:ind w:left="720" w:hanging="360"/>
+      </w:pPr>
+      <w:rPr>
+        <w:rFonts w:ascii="Arial" w:cs="Arial" w:eastAsia="Arial" w:hAnsi="Arial"/>
+        <w:b w:val="1"/>
+        <w:u w:val="none"/>
+      </w:rPr>
+    </w:lvl>
+    <w:lvl w:ilvl="1">
+      <w:start w:val="1"/>
+      <w:numFmt w:val="lowerLetter"/>
+      <w:lvlText w:val="%2)"/>
+      <w:lvlJc w:val="left"/>
+      <w:pPr>
+        <w:ind w:left="1440" w:hanging="360"/>
+      </w:pPr>
+      <w:rPr>
+        <w:u w:val="none"/>
+      </w:rPr>
+    </w:lvl>
+    <w:lvl w:ilvl="2">
+      <w:start w:val="1"/>
+      <w:numFmt w:val="lowerRoman"/>
+      <w:lvlText w:val="%3)"/>
+      <w:lvlJc w:val="right"/>
+      <w:pPr>
+        <w:ind w:left="2160" w:hanging="360"/>
+      </w:pPr>
+      <w:rPr>
+        <w:u w:val="none"/>
+      </w:rPr>
+    </w:lvl>
+    <w:lvl w:ilvl="3">
+      <w:start w:val="1"/>
+      <w:numFmt w:val="decimal"/>
+      <w:lvlText w:val="(%4)"/>
+      <w:lvlJc w:val="left"/>
+      <w:pPr>
+        <w:ind w:left="2880" w:hanging="360"/>
+      </w:pPr>
+      <w:rPr>
+        <w:u w:val="none"/>
+      </w:rPr>
+    </w:lvl>
+    <w:lvl w:ilvl="4">
+      <w:start w:val="1"/>
+      <w:numFmt w:val="lowerLetter"/>
+      <w:lvlText w:val="(%5)"/>
+      <w:lvlJc w:val="left"/>
+      <w:pPr>
+        <w:ind w:left="3600" w:hanging="360"/>
+      </w:pPr>
+      <w:rPr>
+        <w:u w:val="none"/>
+      </w:rPr>
+    </w:lvl>
+    <w:lvl w:ilvl="5">
+      <w:start w:val="1"/>
+      <w:numFmt w:val="lowerRoman"/>
+      <w:lvlText w:val="(%6)"/>
+      <w:lvlJc w:val="right"/>
+      <w:pPr>
+        <w:ind w:left="4320" w:hanging="360"/>
+      </w:pPr>
+      <w:rPr>
+        <w:u w:val="none"/>
+      </w:rPr>
+    </w:lvl>
+    <w:lvl w:ilvl="6">
+      <w:start w:val="1"/>
+      <w:numFmt w:val="decimal"/>
+      <w:lvlText w:val="%7."/>
+      <w:lvlJc w:val="left"/>
+      <w:pPr>
+        <w:ind w:left="5040" w:hanging="360"/>
+      </w:pPr>
+      <w:rPr>
+        <w:u w:val="none"/>
+      </w:rPr>
+    </w:lvl>
+    <w:lvl w:ilvl="7">
+      <w:start w:val="1"/>
+      <w:numFmt w:val="lowerLetter"/>
+      <w:lvlText w:val="%8."/>
+      <w:lvlJc w:val="left"/>
+      <w:pPr>
+        <w:ind w:left="5760" w:hanging="360"/>
+      </w:pPr>
+      <w:rPr>
+        <w:u w:val="none"/>
+      </w:rPr>
+    </w:lvl>
+    <w:lvl w:ilvl="8">
+      <w:start w:val="1"/>
+      <w:numFmt w:val="lowerRoman"/>
+      <w:lvlText w:val="%9."/>
+      <w:lvlJc w:val="right"/>
+      <w:pPr>
+        <w:ind w:left="6480" w:hanging="360"/>
+      </w:pPr>
+      <w:rPr>
+        <w:u w:val="none"/>
+      </w:rPr>
+    </w:lvl>
+  </w:abstractNum>
+  <w:abstractNum w:abstractNumId="4">
+    <w:lvl w:ilvl="0">
+      <w:start w:val="1"/>
       <w:numFmt w:val="bullet"/>
       <w:lvlText w:val="●"/>
       <w:lvlJc w:val="left"/>
@@ -4802,7 +5646,7 @@
       </w:rPr>
     </w:lvl>
   </w:abstractNum>
-  <w:abstractNum w:abstractNumId="4">
+  <w:abstractNum w:abstractNumId="5">
     <w:lvl w:ilvl="0">
       <w:start w:val="1"/>
       <w:numFmt w:val="bullet"/>
@@ -4912,7 +5756,7 @@
       </w:rPr>
     </w:lvl>
   </w:abstractNum>
-  <w:abstractNum w:abstractNumId="5">
+  <w:abstractNum w:abstractNumId="6">
     <w:lvl w:ilvl="0">
       <w:start w:val="1"/>
       <w:numFmt w:val="upperLetter"/>
@@ -5022,7 +5866,7 @@
       </w:rPr>
     </w:lvl>
   </w:abstractNum>
-  <w:abstractNum w:abstractNumId="6">
+  <w:abstractNum w:abstractNumId="7">
     <w:lvl w:ilvl="0">
       <w:start w:val="1"/>
       <w:numFmt w:val="upperLetter"/>
@@ -5132,7 +5976,7 @@
       </w:rPr>
     </w:lvl>
   </w:abstractNum>
-  <w:abstractNum w:abstractNumId="7">
+  <w:abstractNum w:abstractNumId="8">
     <w:lvl w:ilvl="0">
       <w:start w:val="1"/>
       <w:numFmt w:val="bullet"/>
@@ -5242,7 +6086,7 @@
       </w:rPr>
     </w:lvl>
   </w:abstractNum>
-  <w:abstractNum w:abstractNumId="8">
+  <w:abstractNum w:abstractNumId="9">
     <w:lvl w:ilvl="0">
       <w:start w:val="1"/>
       <w:numFmt w:val="bullet"/>
@@ -5375,6 +6219,9 @@
   </w:num>
   <w:num w:numId="8">
     <w:abstractNumId w:val="8"/>
+  </w:num>
+  <w:num w:numId="9">
+    <w:abstractNumId w:val="9"/>
   </w:num>
 </w:numbering>
 </file>

</xml_diff>

<commit_message>
added questions 5 and 6 to ML supplimentary questions
</commit_message>
<xml_diff>
--- a/public/Exam Notes/ML-Vincent-ST-Jun-26.docx
+++ b/public/Exam Notes/ML-Vincent-ST-Jun-26.docx
@@ -121,7 +121,7 @@
       <w:pPr>
         <w:numPr>
           <w:ilvl w:val="0"/>
-          <w:numId w:val="8"/>
+          <w:numId w:val="10"/>
         </w:numPr>
         <w:ind w:left="720" w:hanging="360"/>
         <w:rPr>
@@ -242,7 +242,7 @@
       <w:pPr>
         <w:numPr>
           <w:ilvl w:val="0"/>
-          <w:numId w:val="4"/>
+          <w:numId w:val="6"/>
         </w:numPr>
         <w:spacing w:line="259" w:lineRule="auto"/>
         <w:ind w:left="720" w:hanging="360"/>
@@ -304,7 +304,7 @@
       <w:pPr>
         <w:numPr>
           <w:ilvl w:val="0"/>
-          <w:numId w:val="4"/>
+          <w:numId w:val="6"/>
         </w:numPr>
         <w:spacing w:line="259" w:lineRule="auto"/>
         <w:ind w:left="720" w:hanging="360"/>
@@ -403,7 +403,7 @@
       <w:pPr>
         <w:numPr>
           <w:ilvl w:val="0"/>
-          <w:numId w:val="9"/>
+          <w:numId w:val="11"/>
         </w:numPr>
         <w:ind w:left="720" w:hanging="360"/>
       </w:pPr>
@@ -418,7 +418,7 @@
       <w:pPr>
         <w:numPr>
           <w:ilvl w:val="0"/>
-          <w:numId w:val="9"/>
+          <w:numId w:val="11"/>
         </w:numPr>
         <w:ind w:left="720" w:hanging="360"/>
       </w:pPr>
@@ -433,7 +433,7 @@
       <w:pPr>
         <w:numPr>
           <w:ilvl w:val="0"/>
-          <w:numId w:val="9"/>
+          <w:numId w:val="11"/>
         </w:numPr>
         <w:ind w:left="720" w:hanging="360"/>
       </w:pPr>
@@ -460,7 +460,7 @@
       <w:pPr>
         <w:numPr>
           <w:ilvl w:val="0"/>
-          <w:numId w:val="9"/>
+          <w:numId w:val="11"/>
         </w:numPr>
         <w:ind w:left="720" w:hanging="360"/>
       </w:pPr>
@@ -476,7 +476,7 @@
       <w:pPr>
         <w:numPr>
           <w:ilvl w:val="0"/>
-          <w:numId w:val="9"/>
+          <w:numId w:val="11"/>
         </w:numPr>
         <w:ind w:left="720" w:hanging="360"/>
       </w:pPr>
@@ -505,7 +505,7 @@
       <w:pPr>
         <w:numPr>
           <w:ilvl w:val="1"/>
-          <w:numId w:val="9"/>
+          <w:numId w:val="11"/>
         </w:numPr>
         <w:ind w:left="1440" w:hanging="360"/>
       </w:pPr>
@@ -521,7 +521,7 @@
       <w:pPr>
         <w:numPr>
           <w:ilvl w:val="2"/>
-          <w:numId w:val="9"/>
+          <w:numId w:val="11"/>
         </w:numPr>
         <w:ind w:left="2160" w:hanging="360"/>
       </w:pPr>
@@ -537,7 +537,7 @@
       <w:pPr>
         <w:numPr>
           <w:ilvl w:val="2"/>
-          <w:numId w:val="9"/>
+          <w:numId w:val="11"/>
         </w:numPr>
         <w:ind w:left="2160" w:hanging="360"/>
       </w:pPr>
@@ -553,7 +553,7 @@
       <w:pPr>
         <w:numPr>
           <w:ilvl w:val="2"/>
-          <w:numId w:val="9"/>
+          <w:numId w:val="11"/>
         </w:numPr>
         <w:ind w:left="2160" w:hanging="360"/>
       </w:pPr>
@@ -569,7 +569,7 @@
       <w:pPr>
         <w:numPr>
           <w:ilvl w:val="2"/>
-          <w:numId w:val="9"/>
+          <w:numId w:val="11"/>
         </w:numPr>
         <w:ind w:left="2160" w:hanging="360"/>
       </w:pPr>
@@ -596,7 +596,7 @@
       <w:pPr>
         <w:numPr>
           <w:ilvl w:val="0"/>
-          <w:numId w:val="9"/>
+          <w:numId w:val="11"/>
         </w:numPr>
         <w:ind w:left="720" w:hanging="360"/>
       </w:pPr>
@@ -611,7 +611,7 @@
       <w:pPr>
         <w:numPr>
           <w:ilvl w:val="0"/>
-          <w:numId w:val="5"/>
+          <w:numId w:val="7"/>
         </w:numPr>
         <w:ind w:left="720" w:hanging="360"/>
       </w:pPr>
@@ -626,7 +626,7 @@
       <w:pPr>
         <w:numPr>
           <w:ilvl w:val="0"/>
-          <w:numId w:val="9"/>
+          <w:numId w:val="11"/>
         </w:numPr>
         <w:ind w:left="720" w:hanging="360"/>
       </w:pPr>
@@ -683,7 +683,7 @@
       <w:pPr>
         <w:numPr>
           <w:ilvl w:val="0"/>
-          <w:numId w:val="9"/>
+          <w:numId w:val="11"/>
         </w:numPr>
         <w:ind w:left="720" w:hanging="360"/>
       </w:pPr>
@@ -2353,33 +2353,33 @@
           <w:color w:val="434343"/>
           <w:rtl w:val="0"/>
         </w:rPr>
-        <w:t xml:space="preserve">You are a machine learning specialist working for an oil refinery company. Your team is working on a machine learning problem where you need to determine the relationship between oil well depth and oil well production. In order to select the appropriate machine learning model to use to attempt to solve the oil well production problem, you need to gain a better understanding of your data. For example, what is the correlation between your oil well depth data and your oil well production data?</w:t>
-      </w:r>
-    </w:p>
-    <w:p>
-      <w:pPr>
-        <w:rPr>
-          <w:color w:val="434343"/>
-        </w:rPr>
-      </w:pPr>
-      <w:r>
-        <w:rPr>
-          <w:rtl w:val="0"/>
-        </w:rPr>
-      </w:r>
-    </w:p>
-    <w:p>
-      <w:pPr>
-        <w:rPr>
-          <w:color w:val="434343"/>
-        </w:rPr>
-      </w:pPr>
-      <w:r>
-        <w:rPr>
-          <w:color w:val="434343"/>
-          <w:rtl w:val="0"/>
-        </w:rPr>
-        <w:t xml:space="preserve">When you examine your data visually using the Python matplotlib library, you find that your data has what looks like a non-Gaussian distribution of oil well depth and oil well production:</w:t>
+        <w:t xml:space="preserve">You are a machine learning specialist working for an oil refinery company. Your team is working on a machine learning problem where you need to determine the relationship between oil well depth and oil well production. In order to select the appropriate machine learning algorithm to use to attempt to solve the oil well production problem, you need to gain a better understanding of your data. For example, what is the correlation between your oil well depth data and your oil well production data?</w:t>
+      </w:r>
+    </w:p>
+    <w:p>
+      <w:pPr>
+        <w:rPr>
+          <w:color w:val="434343"/>
+        </w:rPr>
+      </w:pPr>
+      <w:r>
+        <w:rPr>
+          <w:rtl w:val="0"/>
+        </w:rPr>
+      </w:r>
+    </w:p>
+    <w:p>
+      <w:pPr>
+        <w:rPr>
+          <w:color w:val="434343"/>
+        </w:rPr>
+      </w:pPr>
+      <w:r>
+        <w:rPr>
+          <w:color w:val="434343"/>
+          <w:rtl w:val="0"/>
+        </w:rPr>
+        <w:t xml:space="preserve">When you examine your data visually using the python matplotlib library, you find that your data has what looks like a non-Gaussian distribution of oil well depth and oil well production:</w:t>
         <w:br w:type="textWrapping"/>
       </w:r>
       <w:hyperlink r:id="rId6">
@@ -2469,7 +2469,7 @@
       <w:pPr>
         <w:numPr>
           <w:ilvl w:val="0"/>
-          <w:numId w:val="6"/>
+          <w:numId w:val="8"/>
         </w:numPr>
         <w:ind w:left="720" w:hanging="360"/>
         <w:rPr>
@@ -2489,7 +2489,7 @@
       <w:pPr>
         <w:numPr>
           <w:ilvl w:val="0"/>
-          <w:numId w:val="6"/>
+          <w:numId w:val="8"/>
         </w:numPr>
         <w:ind w:left="720" w:hanging="360"/>
         <w:rPr>
@@ -2510,7 +2510,7 @@
       <w:pPr>
         <w:numPr>
           <w:ilvl w:val="0"/>
-          <w:numId w:val="6"/>
+          <w:numId w:val="8"/>
         </w:numPr>
         <w:ind w:left="720" w:hanging="360"/>
         <w:rPr>
@@ -2531,7 +2531,7 @@
       <w:pPr>
         <w:numPr>
           <w:ilvl w:val="0"/>
-          <w:numId w:val="6"/>
+          <w:numId w:val="8"/>
         </w:numPr>
         <w:ind w:left="720" w:hanging="360"/>
         <w:rPr>
@@ -3794,7 +3794,7 @@
       <w:pPr>
         <w:numPr>
           <w:ilvl w:val="0"/>
-          <w:numId w:val="7"/>
+          <w:numId w:val="9"/>
         </w:numPr>
         <w:ind w:left="720" w:hanging="360"/>
         <w:rPr>
@@ -3814,7 +3814,7 @@
       <w:pPr>
         <w:numPr>
           <w:ilvl w:val="0"/>
-          <w:numId w:val="7"/>
+          <w:numId w:val="9"/>
         </w:numPr>
         <w:ind w:left="720" w:hanging="360"/>
         <w:rPr>
@@ -3835,7 +3835,7 @@
       <w:pPr>
         <w:numPr>
           <w:ilvl w:val="0"/>
-          <w:numId w:val="7"/>
+          <w:numId w:val="9"/>
         </w:numPr>
         <w:ind w:left="720" w:hanging="360"/>
         <w:rPr>
@@ -3856,7 +3856,7 @@
       <w:pPr>
         <w:numPr>
           <w:ilvl w:val="0"/>
-          <w:numId w:val="7"/>
+          <w:numId w:val="9"/>
         </w:numPr>
         <w:ind w:left="720" w:hanging="360"/>
         <w:rPr>
@@ -5089,67 +5089,1312 @@
     </w:p>
     <w:p>
       <w:pPr>
-        <w:rPr>
-          <w:b w:val="1"/>
-          <w:color w:val="222222"/>
-        </w:rPr>
-      </w:pPr>
-      <w:r>
-        <w:rPr>
-          <w:rtl w:val="0"/>
-        </w:rPr>
-      </w:r>
-    </w:p>
-    <w:p>
-      <w:pPr>
-        <w:rPr>
-          <w:b w:val="1"/>
-          <w:color w:val="222222"/>
-        </w:rPr>
-      </w:pPr>
-      <w:r>
-        <w:rPr>
-          <w:rtl w:val="0"/>
-        </w:rPr>
-      </w:r>
-    </w:p>
-    <w:p>
-      <w:pPr>
-        <w:rPr>
-          <w:b w:val="1"/>
-          <w:color w:val="222222"/>
-        </w:rPr>
-      </w:pPr>
-      <w:r>
-        <w:rPr>
-          <w:rtl w:val="0"/>
-        </w:rPr>
-      </w:r>
-    </w:p>
-    <w:p>
-      <w:pPr>
-        <w:rPr>
-          <w:b w:val="1"/>
-          <w:color w:val="222222"/>
-        </w:rPr>
-      </w:pPr>
-      <w:r>
-        <w:rPr>
-          <w:rtl w:val="0"/>
-        </w:rPr>
-      </w:r>
-    </w:p>
-    <w:p>
-      <w:pPr>
-        <w:rPr>
-          <w:b w:val="1"/>
-          <w:color w:val="222222"/>
-        </w:rPr>
-      </w:pPr>
-      <w:r>
-        <w:rPr>
-          <w:rtl w:val="0"/>
-        </w:rPr>
+        <w:rPr/>
+      </w:pPr>
+      <w:r>
+        <w:rPr>
+          <w:rtl w:val="0"/>
+        </w:rPr>
+        <w:t xml:space="preserve">Question: 5</w:t>
+      </w:r>
+    </w:p>
+    <w:p>
+      <w:pPr>
+        <w:rPr>
+          <w:color w:val="999999"/>
+        </w:rPr>
+      </w:pPr>
+      <w:r>
+        <w:rPr>
+          <w:b w:val="1"/>
+          <w:rtl w:val="0"/>
+        </w:rPr>
+        <w:t xml:space="preserve">Main​ ​Topic​ ​:​ </w:t>
+      </w:r>
+      <w:r>
+        <w:rPr>
+          <w:color w:val="999999"/>
+          <w:rtl w:val="0"/>
+        </w:rPr>
+        <w:t xml:space="preserve">Machine Learning</w:t>
+      </w:r>
+    </w:p>
+    <w:p>
+      <w:pPr>
+        <w:rPr>
+          <w:b w:val="1"/>
+          <w:color w:val="999999"/>
+        </w:rPr>
+      </w:pPr>
+      <w:r>
+        <w:rPr>
+          <w:b w:val="1"/>
+          <w:rtl w:val="0"/>
+        </w:rPr>
+        <w:t xml:space="preserve">Sub​ ​Topic​ ​:​ </w:t>
+      </w:r>
+      <w:r>
+        <w:rPr>
+          <w:b w:val="1"/>
+          <w:color w:val="999999"/>
+          <w:rtl w:val="0"/>
+        </w:rPr>
+        <w:t xml:space="preserve">Select the appropriate model(s) for a given machine learning problem </w:t>
+      </w:r>
+    </w:p>
+    <w:p>
+      <w:pPr>
+        <w:rPr>
+          <w:color w:val="999999"/>
+        </w:rPr>
+      </w:pPr>
+      <w:r>
+        <w:rPr>
+          <w:rtl w:val="0"/>
+        </w:rPr>
+      </w:r>
+    </w:p>
+    <w:p>
+      <w:pPr>
+        <w:rPr>
+          <w:b w:val="1"/>
+          <w:color w:val="999999"/>
+        </w:rPr>
+      </w:pPr>
+      <w:r>
+        <w:rPr>
+          <w:b w:val="1"/>
+          <w:rtl w:val="0"/>
+        </w:rPr>
+        <w:t xml:space="preserve">Domain: </w:t>
+      </w:r>
+      <w:r>
+        <w:rPr>
+          <w:color w:val="999999"/>
+          <w:rtl w:val="0"/>
+        </w:rPr>
+        <w:t xml:space="preserve">Modeling  </w:t>
+      </w:r>
+      <w:r>
+        <w:rPr>
+          <w:rtl w:val="0"/>
+        </w:rPr>
+      </w:r>
+    </w:p>
+    <w:p>
+      <w:pPr>
+        <w:rPr>
+          <w:b w:val="1"/>
+        </w:rPr>
+      </w:pPr>
+      <w:r>
+        <w:rPr>
+          <w:rtl w:val="0"/>
+        </w:rPr>
+      </w:r>
+    </w:p>
+    <w:p>
+      <w:pPr>
+        <w:rPr>
+          <w:rFonts w:ascii="Calibri" w:cs="Calibri" w:eastAsia="Calibri" w:hAnsi="Calibri"/>
+        </w:rPr>
+      </w:pPr>
+      <w:r>
+        <w:rPr>
+          <w:rFonts w:ascii="Calibri" w:cs="Calibri" w:eastAsia="Calibri" w:hAnsi="Calibri"/>
+          <w:b w:val="1"/>
+          <w:rtl w:val="0"/>
+        </w:rPr>
+        <w:t xml:space="preserve">Question text</w:t>
+      </w:r>
+      <w:r>
+        <w:rPr>
+          <w:rFonts w:ascii="Calibri" w:cs="Calibri" w:eastAsia="Calibri" w:hAnsi="Calibri"/>
+          <w:rtl w:val="0"/>
+        </w:rPr>
+        <w:t xml:space="preserve">: </w:t>
+      </w:r>
+    </w:p>
+    <w:p>
+      <w:pPr>
+        <w:rPr>
+          <w:color w:val="434343"/>
+        </w:rPr>
+      </w:pPr>
+      <w:r>
+        <w:rPr>
+          <w:color w:val="434343"/>
+          <w:rtl w:val="0"/>
+        </w:rPr>
+        <w:t xml:space="preserve">You are a machine learning specialist working for a translation service company. Your company offers several mobile applications used for translation on smartphones and tablets. As a new feature of one of your translation apps, your company is offering a feature to generate handwritten notes from spoken text. </w:t>
+      </w:r>
+    </w:p>
+    <w:p>
+      <w:pPr>
+        <w:rPr>
+          <w:color w:val="434343"/>
+        </w:rPr>
+      </w:pPr>
+      <w:r>
+        <w:rPr>
+          <w:rtl w:val="0"/>
+        </w:rPr>
+      </w:r>
+    </w:p>
+    <w:p>
+      <w:pPr>
+        <w:rPr>
+          <w:color w:val="434343"/>
+        </w:rPr>
+      </w:pPr>
+      <w:r>
+        <w:rPr>
+          <w:color w:val="434343"/>
+          <w:rtl w:val="0"/>
+        </w:rPr>
+        <w:t xml:space="preserve">Which algorithm is the best choice for your new feature?</w:t>
+      </w:r>
+    </w:p>
+    <w:p>
+      <w:pPr>
+        <w:rPr>
+          <w:color w:val="434343"/>
+        </w:rPr>
+      </w:pPr>
+      <w:r>
+        <w:rPr>
+          <w:rtl w:val="0"/>
+        </w:rPr>
+      </w:r>
+    </w:p>
+    <w:p>
+      <w:pPr>
+        <w:numPr>
+          <w:ilvl w:val="0"/>
+          <w:numId w:val="4"/>
+        </w:numPr>
+        <w:ind w:left="720" w:hanging="360"/>
+        <w:rPr>
+          <w:color w:val="434343"/>
+        </w:rPr>
+      </w:pPr>
+      <w:r>
+        <w:rPr>
+          <w:color w:val="383a42"/>
+          <w:shd w:fill="fafafa" w:val="clear"/>
+          <w:rtl w:val="0"/>
+        </w:rPr>
+        <w:t xml:space="preserve">Long Short-Term Memory (LSTM)</w:t>
+      </w:r>
+      <w:r>
+        <w:rPr>
+          <w:rtl w:val="0"/>
+        </w:rPr>
+      </w:r>
+    </w:p>
+    <w:p>
+      <w:pPr>
+        <w:numPr>
+          <w:ilvl w:val="0"/>
+          <w:numId w:val="4"/>
+        </w:numPr>
+        <w:ind w:left="720" w:hanging="360"/>
+        <w:rPr>
+          <w:color w:val="383a42"/>
+          <w:shd w:fill="fafafa" w:val="clear"/>
+        </w:rPr>
+      </w:pPr>
+      <w:r>
+        <w:rPr>
+          <w:color w:val="383a42"/>
+          <w:shd w:fill="fafafa" w:val="clear"/>
+          <w:rtl w:val="0"/>
+        </w:rPr>
+        <w:t xml:space="preserve">Convolutional Neural Network</w:t>
+      </w:r>
+    </w:p>
+    <w:p>
+      <w:pPr>
+        <w:numPr>
+          <w:ilvl w:val="0"/>
+          <w:numId w:val="4"/>
+        </w:numPr>
+        <w:ind w:left="720" w:hanging="360"/>
+        <w:rPr>
+          <w:color w:val="383a42"/>
+          <w:shd w:fill="fafafa" w:val="clear"/>
+        </w:rPr>
+      </w:pPr>
+      <w:r>
+        <w:rPr>
+          <w:color w:val="383a42"/>
+          <w:shd w:fill="fafafa" w:val="clear"/>
+          <w:rtl w:val="0"/>
+        </w:rPr>
+        <w:t xml:space="preserve">Multilayer Perceptron</w:t>
+      </w:r>
+    </w:p>
+    <w:p>
+      <w:pPr>
+        <w:numPr>
+          <w:ilvl w:val="0"/>
+          <w:numId w:val="4"/>
+        </w:numPr>
+        <w:ind w:left="720" w:hanging="360"/>
+        <w:rPr>
+          <w:color w:val="383a42"/>
+          <w:shd w:fill="fafafa" w:val="clear"/>
+        </w:rPr>
+      </w:pPr>
+      <w:r>
+        <w:rPr>
+          <w:color w:val="383a42"/>
+          <w:shd w:fill="fafafa" w:val="clear"/>
+          <w:rtl w:val="0"/>
+        </w:rPr>
+        <w:t xml:space="preserve">Support Vector Machine</w:t>
+      </w:r>
+    </w:p>
+    <w:p>
+      <w:pPr>
+        <w:rPr>
+          <w:color w:val="434343"/>
+        </w:rPr>
+      </w:pPr>
+      <w:r>
+        <w:rPr>
+          <w:rtl w:val="0"/>
+        </w:rPr>
+      </w:r>
+    </w:p>
+    <w:p>
+      <w:pPr>
+        <w:rPr>
+          <w:color w:val="434343"/>
+        </w:rPr>
+      </w:pPr>
+      <w:r>
+        <w:rPr>
+          <w:rFonts w:ascii="Calibri" w:cs="Calibri" w:eastAsia="Calibri" w:hAnsi="Calibri"/>
+          <w:b w:val="1"/>
+          <w:rtl w:val="0"/>
+        </w:rPr>
+        <w:t xml:space="preserve">Answer:</w:t>
+      </w:r>
+      <w:r>
+        <w:rPr>
+          <w:color w:val="434343"/>
+          <w:rtl w:val="0"/>
+        </w:rPr>
+        <w:t xml:space="preserve"> A</w:t>
+      </w:r>
+    </w:p>
+    <w:p>
+      <w:pPr>
+        <w:rPr>
+          <w:color w:val="434343"/>
+        </w:rPr>
+      </w:pPr>
+      <w:r>
+        <w:rPr>
+          <w:rtl w:val="0"/>
+        </w:rPr>
+      </w:r>
+    </w:p>
+    <w:p>
+      <w:pPr>
+        <w:rPr>
+          <w:color w:val="434343"/>
+        </w:rPr>
+      </w:pPr>
+      <w:r>
+        <w:rPr>
+          <w:rFonts w:ascii="Calibri" w:cs="Calibri" w:eastAsia="Calibri" w:hAnsi="Calibri"/>
+          <w:b w:val="1"/>
+          <w:rtl w:val="0"/>
+        </w:rPr>
+        <w:t xml:space="preserve">Explanation:</w:t>
+      </w:r>
+      <w:r>
+        <w:rPr>
+          <w:rtl w:val="0"/>
+        </w:rPr>
+      </w:r>
+    </w:p>
+    <w:p>
+      <w:pPr>
+        <w:rPr>
+          <w:color w:val="444444"/>
+          <w:highlight w:val="white"/>
+        </w:rPr>
+      </w:pPr>
+      <w:r>
+        <w:rPr>
+          <w:color w:val="434343"/>
+          <w:rtl w:val="0"/>
+        </w:rPr>
+        <w:t xml:space="preserve">Option A is correct</w:t>
+      </w:r>
+      <w:r>
+        <w:rPr>
+          <w:color w:val="444444"/>
+          <w:highlight w:val="white"/>
+          <w:rtl w:val="0"/>
+        </w:rPr>
+        <w:t xml:space="preserve">. The </w:t>
+      </w:r>
+      <w:r>
+        <w:rPr>
+          <w:color w:val="383a42"/>
+          <w:shd w:fill="fafafa" w:val="clear"/>
+          <w:rtl w:val="0"/>
+        </w:rPr>
+        <w:t xml:space="preserve">Long Short-Term Memory (LSTM) can work with sequences of spoken language and can be used to generate sequenced output such as handwritten text. </w:t>
+      </w:r>
+      <w:r>
+        <w:rPr>
+          <w:rtl w:val="0"/>
+        </w:rPr>
+      </w:r>
+    </w:p>
+    <w:p>
+      <w:pPr>
+        <w:rPr>
+          <w:color w:val="444444"/>
+          <w:highlight w:val="white"/>
+        </w:rPr>
+      </w:pPr>
+      <w:r>
+        <w:rPr>
+          <w:rtl w:val="0"/>
+        </w:rPr>
+      </w:r>
+    </w:p>
+    <w:p>
+      <w:pPr>
+        <w:rPr>
+          <w:color w:val="444444"/>
+          <w:highlight w:val="white"/>
+        </w:rPr>
+      </w:pPr>
+      <w:r>
+        <w:rPr>
+          <w:color w:val="444444"/>
+          <w:highlight w:val="white"/>
+          <w:rtl w:val="0"/>
+        </w:rPr>
+        <w:t xml:space="preserve">Option B is incorrect. </w:t>
+      </w:r>
+      <w:r>
+        <w:rPr>
+          <w:color w:val="383a42"/>
+          <w:shd w:fill="fafafa" w:val="clear"/>
+          <w:rtl w:val="0"/>
+        </w:rPr>
+        <w:t xml:space="preserve">Convolutional Neural Networks are primarily used to work with image data. You are working with sound data, spoken text.</w:t>
+      </w:r>
+      <w:r>
+        <w:rPr>
+          <w:rtl w:val="0"/>
+        </w:rPr>
+      </w:r>
+    </w:p>
+    <w:p>
+      <w:pPr>
+        <w:rPr>
+          <w:color w:val="444444"/>
+          <w:highlight w:val="white"/>
+        </w:rPr>
+      </w:pPr>
+      <w:r>
+        <w:rPr>
+          <w:rtl w:val="0"/>
+        </w:rPr>
+      </w:r>
+    </w:p>
+    <w:p>
+      <w:pPr>
+        <w:rPr>
+          <w:color w:val="444444"/>
+          <w:highlight w:val="white"/>
+        </w:rPr>
+      </w:pPr>
+      <w:r>
+        <w:rPr>
+          <w:color w:val="444444"/>
+          <w:highlight w:val="white"/>
+          <w:rtl w:val="0"/>
+        </w:rPr>
+        <w:t xml:space="preserve">Option C is incorrect. The </w:t>
+      </w:r>
+      <w:r>
+        <w:rPr>
+          <w:color w:val="383a42"/>
+          <w:shd w:fill="fafafa" w:val="clear"/>
+          <w:rtl w:val="0"/>
+        </w:rPr>
+        <w:t xml:space="preserve">Multilayer Perceptron algorithm is used primarily for classification predictions and regression predictions. Your problem to solve is to convert spoken text to handwritten text.</w:t>
+      </w:r>
+      <w:r>
+        <w:rPr>
+          <w:color w:val="444444"/>
+          <w:highlight w:val="white"/>
+          <w:rtl w:val="0"/>
+        </w:rPr>
+        <w:br w:type="textWrapping"/>
+      </w:r>
+    </w:p>
+    <w:p>
+      <w:pPr>
+        <w:rPr>
+          <w:color w:val="444444"/>
+          <w:highlight w:val="white"/>
+        </w:rPr>
+      </w:pPr>
+      <w:r>
+        <w:rPr>
+          <w:color w:val="444444"/>
+          <w:highlight w:val="white"/>
+          <w:rtl w:val="0"/>
+        </w:rPr>
+        <w:t xml:space="preserve">Option D is incorrect. The Support Vector Machine algorithm is primarily used for classification, regression, and anomaly detection. </w:t>
+      </w:r>
+      <w:r>
+        <w:rPr>
+          <w:color w:val="383a42"/>
+          <w:shd w:fill="fafafa" w:val="clear"/>
+          <w:rtl w:val="0"/>
+        </w:rPr>
+        <w:t xml:space="preserve">Your problem to solve is to convert spoken text to handwritten text.</w:t>
+      </w:r>
+      <w:r>
+        <w:rPr>
+          <w:rtl w:val="0"/>
+        </w:rPr>
+      </w:r>
+    </w:p>
+    <w:p>
+      <w:pPr>
+        <w:ind w:right="-360"/>
+        <w:rPr>
+          <w:color w:val="444444"/>
+          <w:highlight w:val="white"/>
+        </w:rPr>
+      </w:pPr>
+      <w:r>
+        <w:rPr>
+          <w:rtl w:val="0"/>
+        </w:rPr>
+      </w:r>
+    </w:p>
+    <w:p>
+      <w:pPr>
+        <w:rPr>
+          <w:color w:val="434343"/>
+        </w:rPr>
+      </w:pPr>
+      <w:r>
+        <w:rPr>
+          <w:rtl w:val="0"/>
+        </w:rPr>
+      </w:r>
+    </w:p>
+    <w:p>
+      <w:pPr>
+        <w:rPr>
+          <w:rFonts w:ascii="Calibri" w:cs="Calibri" w:eastAsia="Calibri" w:hAnsi="Calibri"/>
+          <w:b w:val="1"/>
+        </w:rPr>
+      </w:pPr>
+      <w:r>
+        <w:rPr>
+          <w:rFonts w:ascii="Calibri" w:cs="Calibri" w:eastAsia="Calibri" w:hAnsi="Calibri"/>
+          <w:b w:val="1"/>
+          <w:rtl w:val="0"/>
+        </w:rPr>
+        <w:t xml:space="preserve">Reference:</w:t>
+      </w:r>
+    </w:p>
+    <w:p>
+      <w:pPr>
+        <w:rPr>
+          <w:color w:val="222222"/>
+        </w:rPr>
+      </w:pPr>
+      <w:r>
+        <w:rPr>
+          <w:color w:val="444444"/>
+          <w:rtl w:val="0"/>
+        </w:rPr>
+        <w:t xml:space="preserve">Please see the Machine Learning Mastery article titled</w:t>
+      </w:r>
+      <w:r>
+        <w:rPr>
+          <w:b w:val="1"/>
+          <w:color w:val="222222"/>
+          <w:rtl w:val="0"/>
+        </w:rPr>
+        <w:t xml:space="preserve"> </w:t>
+      </w:r>
+      <w:r>
+        <w:rPr>
+          <w:b w:val="1"/>
+          <w:color w:val="222222"/>
+          <w:rtl w:val="0"/>
+        </w:rPr>
+        <w:t xml:space="preserve">When to Use MLP, CNN, and RNN Neural Networks </w:t>
+      </w:r>
+      <w:r>
+        <w:rPr>
+          <w:color w:val="222222"/>
+          <w:rtl w:val="0"/>
+        </w:rPr>
+        <w:t xml:space="preserve">(</w:t>
+      </w:r>
+      <w:hyperlink r:id="rId24">
+        <w:r>
+          <w:rPr>
+            <w:color w:val="1155cc"/>
+            <w:u w:val="single"/>
+            <w:rtl w:val="0"/>
+          </w:rPr>
+          <w:t xml:space="preserve">https://machinelearningmastery.com/when-to-use-mlp-cnn-and-rnn-neural-networks/</w:t>
+        </w:r>
+      </w:hyperlink>
+      <w:r>
+        <w:rPr>
+          <w:color w:val="222222"/>
+          <w:rtl w:val="0"/>
+        </w:rPr>
+        <w:t xml:space="preserve">), the SciKit Learn page titled</w:t>
+      </w:r>
+      <w:r>
+        <w:rPr>
+          <w:b w:val="1"/>
+          <w:color w:val="222222"/>
+          <w:rtl w:val="0"/>
+        </w:rPr>
+        <w:t xml:space="preserve"> </w:t>
+      </w:r>
+      <w:r>
+        <w:rPr>
+          <w:b w:val="1"/>
+          <w:color w:val="222222"/>
+          <w:rtl w:val="0"/>
+        </w:rPr>
+        <w:t xml:space="preserve">1.4. Support Vector Machines </w:t>
+      </w:r>
+      <w:r>
+        <w:rPr>
+          <w:color w:val="222222"/>
+          <w:rtl w:val="0"/>
+        </w:rPr>
+        <w:t xml:space="preserve">(</w:t>
+      </w:r>
+      <w:hyperlink r:id="rId25">
+        <w:r>
+          <w:rPr>
+            <w:color w:val="1155cc"/>
+            <w:u w:val="single"/>
+            <w:rtl w:val="0"/>
+          </w:rPr>
+          <w:t xml:space="preserve">https://scikit-learn.org/stable/modules/svm.html</w:t>
+        </w:r>
+      </w:hyperlink>
+      <w:r>
+        <w:rPr>
+          <w:color w:val="222222"/>
+          <w:rtl w:val="0"/>
+        </w:rPr>
+        <w:t xml:space="preserve">), and the Wikipedia page titled </w:t>
+      </w:r>
+      <w:r>
+        <w:rPr>
+          <w:b w:val="1"/>
+          <w:color w:val="222222"/>
+          <w:rtl w:val="0"/>
+        </w:rPr>
+        <w:t xml:space="preserve">Long short-term memory </w:t>
+      </w:r>
+      <w:r>
+        <w:rPr>
+          <w:color w:val="222222"/>
+          <w:rtl w:val="0"/>
+        </w:rPr>
+        <w:t xml:space="preserve">(</w:t>
+      </w:r>
+      <w:hyperlink r:id="rId26">
+        <w:r>
+          <w:rPr>
+            <w:color w:val="1155cc"/>
+            <w:u w:val="single"/>
+            <w:rtl w:val="0"/>
+          </w:rPr>
+          <w:t xml:space="preserve">https://en.wikipedia.org/wiki/Long_short-term_memory#:~:text=Long%20short%2Dterm%20memory%20(LSTM)%20is%20an%20artificial%20recurrent,the%20field%20of%20deep%20learning.&amp;text=LSTM%20networks%20are%20well%2Dsuited,events%20in%20a%20time%20series.</w:t>
+        </w:r>
+      </w:hyperlink>
+      <w:r>
+        <w:rPr>
+          <w:color w:val="222222"/>
+          <w:rtl w:val="0"/>
+        </w:rPr>
+        <w:t xml:space="preserve">)</w:t>
+      </w:r>
+    </w:p>
+    <w:p>
+      <w:pPr>
+        <w:rPr>
+          <w:b w:val="1"/>
+          <w:color w:val="222222"/>
+        </w:rPr>
+      </w:pPr>
+      <w:r>
+        <w:rPr>
+          <w:rtl w:val="0"/>
+        </w:rPr>
+      </w:r>
+    </w:p>
+    <w:p>
+      <w:pPr>
+        <w:rPr>
+          <w:b w:val="1"/>
+          <w:color w:val="222222"/>
+        </w:rPr>
+      </w:pPr>
+      <w:r>
+        <w:rPr>
+          <w:rtl w:val="0"/>
+        </w:rPr>
+      </w:r>
+    </w:p>
+    <w:p>
+      <w:pPr>
+        <w:rPr>
+          <w:b w:val="1"/>
+          <w:color w:val="222222"/>
+        </w:rPr>
+      </w:pPr>
+      <w:r>
+        <w:rPr>
+          <w:rtl w:val="0"/>
+        </w:rPr>
+      </w:r>
+    </w:p>
+    <w:p>
+      <w:pPr>
+        <w:rPr/>
+      </w:pPr>
+      <w:r>
+        <w:rPr>
+          <w:rtl w:val="0"/>
+        </w:rPr>
+        <w:t xml:space="preserve">Question: 6</w:t>
+      </w:r>
+    </w:p>
+    <w:p>
+      <w:pPr>
+        <w:rPr>
+          <w:color w:val="999999"/>
+        </w:rPr>
+      </w:pPr>
+      <w:r>
+        <w:rPr>
+          <w:b w:val="1"/>
+          <w:rtl w:val="0"/>
+        </w:rPr>
+        <w:t xml:space="preserve">Main​ ​Topic​ ​:​ </w:t>
+      </w:r>
+      <w:r>
+        <w:rPr>
+          <w:color w:val="999999"/>
+          <w:rtl w:val="0"/>
+        </w:rPr>
+        <w:t xml:space="preserve">Machine Learning</w:t>
+      </w:r>
+    </w:p>
+    <w:p>
+      <w:pPr>
+        <w:rPr>
+          <w:b w:val="1"/>
+          <w:color w:val="999999"/>
+        </w:rPr>
+      </w:pPr>
+      <w:r>
+        <w:rPr>
+          <w:b w:val="1"/>
+          <w:rtl w:val="0"/>
+        </w:rPr>
+        <w:t xml:space="preserve">Sub​ ​Topic​ ​:​ </w:t>
+      </w:r>
+      <w:r>
+        <w:rPr>
+          <w:b w:val="1"/>
+          <w:color w:val="999999"/>
+          <w:rtl w:val="0"/>
+        </w:rPr>
+        <w:t xml:space="preserve">Select the appropriate model(s) for a given machine learning problem </w:t>
+      </w:r>
+    </w:p>
+    <w:p>
+      <w:pPr>
+        <w:rPr>
+          <w:color w:val="999999"/>
+        </w:rPr>
+      </w:pPr>
+      <w:r>
+        <w:rPr>
+          <w:rtl w:val="0"/>
+        </w:rPr>
+      </w:r>
+    </w:p>
+    <w:p>
+      <w:pPr>
+        <w:rPr>
+          <w:b w:val="1"/>
+          <w:color w:val="999999"/>
+        </w:rPr>
+      </w:pPr>
+      <w:r>
+        <w:rPr>
+          <w:b w:val="1"/>
+          <w:rtl w:val="0"/>
+        </w:rPr>
+        <w:t xml:space="preserve">Domain: </w:t>
+      </w:r>
+      <w:r>
+        <w:rPr>
+          <w:color w:val="999999"/>
+          <w:rtl w:val="0"/>
+        </w:rPr>
+        <w:t xml:space="preserve">Modeling  </w:t>
+      </w:r>
+      <w:r>
+        <w:rPr>
+          <w:rtl w:val="0"/>
+        </w:rPr>
+      </w:r>
+    </w:p>
+    <w:p>
+      <w:pPr>
+        <w:rPr>
+          <w:b w:val="1"/>
+        </w:rPr>
+      </w:pPr>
+      <w:r>
+        <w:rPr>
+          <w:rtl w:val="0"/>
+        </w:rPr>
+      </w:r>
+    </w:p>
+    <w:p>
+      <w:pPr>
+        <w:rPr>
+          <w:rFonts w:ascii="Calibri" w:cs="Calibri" w:eastAsia="Calibri" w:hAnsi="Calibri"/>
+        </w:rPr>
+      </w:pPr>
+      <w:r>
+        <w:rPr>
+          <w:rFonts w:ascii="Calibri" w:cs="Calibri" w:eastAsia="Calibri" w:hAnsi="Calibri"/>
+          <w:b w:val="1"/>
+          <w:rtl w:val="0"/>
+        </w:rPr>
+        <w:t xml:space="preserve">Question text</w:t>
+      </w:r>
+      <w:r>
+        <w:rPr>
+          <w:rFonts w:ascii="Calibri" w:cs="Calibri" w:eastAsia="Calibri" w:hAnsi="Calibri"/>
+          <w:rtl w:val="0"/>
+        </w:rPr>
+        <w:t xml:space="preserve">: </w:t>
+      </w:r>
+    </w:p>
+    <w:p>
+      <w:pPr>
+        <w:rPr>
+          <w:color w:val="434343"/>
+        </w:rPr>
+      </w:pPr>
+      <w:r>
+        <w:rPr>
+          <w:color w:val="434343"/>
+          <w:rtl w:val="0"/>
+        </w:rPr>
+        <w:t xml:space="preserve">You are a machine learning specialist working for a healthcare company where you are building a cancer detection model using a linear regression algorithm. You have gathered your data of hundreds of thousands of patients with over 100 features. However, when you train your model you notice that it appears to be over-fitting your data.</w:t>
+      </w:r>
+    </w:p>
+    <w:p>
+      <w:pPr>
+        <w:rPr>
+          <w:color w:val="434343"/>
+        </w:rPr>
+      </w:pPr>
+      <w:r>
+        <w:rPr>
+          <w:rtl w:val="0"/>
+        </w:rPr>
+      </w:r>
+    </w:p>
+    <w:p>
+      <w:pPr>
+        <w:rPr>
+          <w:color w:val="434343"/>
+        </w:rPr>
+      </w:pPr>
+      <w:r>
+        <w:rPr>
+          <w:color w:val="434343"/>
+          <w:rtl w:val="0"/>
+        </w:rPr>
+        <w:t xml:space="preserve">Which technique can you use to simultaneously correct the over-fitting and reduce your model complexity by removing less relevant features?</w:t>
+      </w:r>
+    </w:p>
+    <w:p>
+      <w:pPr>
+        <w:rPr>
+          <w:color w:val="434343"/>
+        </w:rPr>
+      </w:pPr>
+      <w:r>
+        <w:rPr>
+          <w:rtl w:val="0"/>
+        </w:rPr>
+      </w:r>
+    </w:p>
+    <w:p>
+      <w:pPr>
+        <w:numPr>
+          <w:ilvl w:val="0"/>
+          <w:numId w:val="5"/>
+        </w:numPr>
+        <w:ind w:left="720" w:hanging="360"/>
+        <w:rPr>
+          <w:color w:val="434343"/>
+        </w:rPr>
+      </w:pPr>
+      <w:r>
+        <w:rPr>
+          <w:color w:val="383a42"/>
+          <w:shd w:fill="fafafa" w:val="clear"/>
+          <w:rtl w:val="0"/>
+        </w:rPr>
+        <w:t xml:space="preserve">Use Ridge Regression</w:t>
+      </w:r>
+    </w:p>
+    <w:p>
+      <w:pPr>
+        <w:numPr>
+          <w:ilvl w:val="0"/>
+          <w:numId w:val="5"/>
+        </w:numPr>
+        <w:ind w:left="720" w:hanging="360"/>
+        <w:rPr>
+          <w:color w:val="383a42"/>
+          <w:shd w:fill="fafafa" w:val="clear"/>
+        </w:rPr>
+      </w:pPr>
+      <w:r>
+        <w:rPr>
+          <w:color w:val="383a42"/>
+          <w:shd w:fill="fafafa" w:val="clear"/>
+          <w:rtl w:val="0"/>
+        </w:rPr>
+        <w:t xml:space="preserve">Use Lasso Regression</w:t>
+      </w:r>
+    </w:p>
+    <w:p>
+      <w:pPr>
+        <w:numPr>
+          <w:ilvl w:val="0"/>
+          <w:numId w:val="5"/>
+        </w:numPr>
+        <w:ind w:left="720" w:hanging="360"/>
+        <w:rPr>
+          <w:color w:val="383a42"/>
+          <w:shd w:fill="fafafa" w:val="clear"/>
+        </w:rPr>
+      </w:pPr>
+      <w:r>
+        <w:rPr>
+          <w:color w:val="383a42"/>
+          <w:shd w:fill="fafafa" w:val="clear"/>
+          <w:rtl w:val="0"/>
+        </w:rPr>
+        <w:t xml:space="preserve">Use Stochastic Gradient Descent </w:t>
+      </w:r>
+    </w:p>
+    <w:p>
+      <w:pPr>
+        <w:numPr>
+          <w:ilvl w:val="0"/>
+          <w:numId w:val="5"/>
+        </w:numPr>
+        <w:ind w:left="720" w:hanging="360"/>
+        <w:rPr>
+          <w:color w:val="383a42"/>
+          <w:shd w:fill="fafafa" w:val="clear"/>
+        </w:rPr>
+      </w:pPr>
+      <w:r>
+        <w:rPr>
+          <w:color w:val="383a42"/>
+          <w:shd w:fill="fafafa" w:val="clear"/>
+          <w:rtl w:val="0"/>
+        </w:rPr>
+        <w:t xml:space="preserve">Use a Gaussian Process</w:t>
+      </w:r>
+    </w:p>
+    <w:p>
+      <w:pPr>
+        <w:rPr>
+          <w:color w:val="434343"/>
+        </w:rPr>
+      </w:pPr>
+      <w:r>
+        <w:rPr>
+          <w:rtl w:val="0"/>
+        </w:rPr>
+      </w:r>
+    </w:p>
+    <w:p>
+      <w:pPr>
+        <w:rPr>
+          <w:color w:val="434343"/>
+        </w:rPr>
+      </w:pPr>
+      <w:r>
+        <w:rPr>
+          <w:rFonts w:ascii="Calibri" w:cs="Calibri" w:eastAsia="Calibri" w:hAnsi="Calibri"/>
+          <w:b w:val="1"/>
+          <w:rtl w:val="0"/>
+        </w:rPr>
+        <w:t xml:space="preserve">Answer:</w:t>
+      </w:r>
+      <w:r>
+        <w:rPr>
+          <w:color w:val="434343"/>
+          <w:rtl w:val="0"/>
+        </w:rPr>
+        <w:t xml:space="preserve"> B</w:t>
+      </w:r>
+    </w:p>
+    <w:p>
+      <w:pPr>
+        <w:rPr>
+          <w:color w:val="434343"/>
+        </w:rPr>
+      </w:pPr>
+      <w:r>
+        <w:rPr>
+          <w:rtl w:val="0"/>
+        </w:rPr>
+      </w:r>
+    </w:p>
+    <w:p>
+      <w:pPr>
+        <w:rPr>
+          <w:color w:val="434343"/>
+        </w:rPr>
+      </w:pPr>
+      <w:r>
+        <w:rPr>
+          <w:rFonts w:ascii="Calibri" w:cs="Calibri" w:eastAsia="Calibri" w:hAnsi="Calibri"/>
+          <w:b w:val="1"/>
+          <w:rtl w:val="0"/>
+        </w:rPr>
+        <w:t xml:space="preserve">Explanation:</w:t>
+      </w:r>
+      <w:r>
+        <w:rPr>
+          <w:rtl w:val="0"/>
+        </w:rPr>
+      </w:r>
+    </w:p>
+    <w:p>
+      <w:pPr>
+        <w:rPr>
+          <w:color w:val="444444"/>
+          <w:highlight w:val="white"/>
+        </w:rPr>
+      </w:pPr>
+      <w:r>
+        <w:rPr>
+          <w:color w:val="434343"/>
+          <w:rtl w:val="0"/>
+        </w:rPr>
+        <w:t xml:space="preserve">Option A is incorrect</w:t>
+      </w:r>
+      <w:r>
+        <w:rPr>
+          <w:color w:val="444444"/>
+          <w:highlight w:val="white"/>
+          <w:rtl w:val="0"/>
+        </w:rPr>
+        <w:t xml:space="preserve">. The Ridge Regression approach would </w:t>
+      </w:r>
+      <w:r>
+        <w:rPr>
+          <w:color w:val="383a42"/>
+          <w:shd w:fill="fafafa" w:val="clear"/>
+          <w:rtl w:val="0"/>
+        </w:rPr>
+        <w:t xml:space="preserve">reduce the coefficients in your model but not all the way to 0. Therefore, it reduces complexity, but does not entirely eliminate any of the over 100 features in your data.</w:t>
+      </w:r>
+      <w:r>
+        <w:rPr>
+          <w:rtl w:val="0"/>
+        </w:rPr>
+      </w:r>
+    </w:p>
+    <w:p>
+      <w:pPr>
+        <w:rPr>
+          <w:color w:val="444444"/>
+          <w:highlight w:val="white"/>
+        </w:rPr>
+      </w:pPr>
+      <w:r>
+        <w:rPr>
+          <w:rtl w:val="0"/>
+        </w:rPr>
+      </w:r>
+    </w:p>
+    <w:p>
+      <w:pPr>
+        <w:rPr>
+          <w:color w:val="444444"/>
+          <w:highlight w:val="white"/>
+        </w:rPr>
+      </w:pPr>
+      <w:r>
+        <w:rPr>
+          <w:color w:val="444444"/>
+          <w:highlight w:val="white"/>
+          <w:rtl w:val="0"/>
+        </w:rPr>
+        <w:t xml:space="preserve">Option B is correct. The Lasso Regression approach would </w:t>
+      </w:r>
+      <w:r>
+        <w:rPr>
+          <w:color w:val="383a42"/>
+          <w:shd w:fill="fafafa" w:val="clear"/>
+          <w:rtl w:val="0"/>
+        </w:rPr>
+        <w:t xml:space="preserve">reduce some of the coefficients in your model to zero, effectively eliminating some of the over 100 features in your data. This will effectively reduce the complexity of your model.</w:t>
+      </w:r>
+      <w:r>
+        <w:rPr>
+          <w:rtl w:val="0"/>
+        </w:rPr>
+      </w:r>
+    </w:p>
+    <w:p>
+      <w:pPr>
+        <w:rPr>
+          <w:color w:val="444444"/>
+          <w:highlight w:val="white"/>
+        </w:rPr>
+      </w:pPr>
+      <w:r>
+        <w:rPr>
+          <w:rtl w:val="0"/>
+        </w:rPr>
+      </w:r>
+    </w:p>
+    <w:p>
+      <w:pPr>
+        <w:rPr>
+          <w:color w:val="444444"/>
+          <w:highlight w:val="white"/>
+        </w:rPr>
+      </w:pPr>
+      <w:r>
+        <w:rPr>
+          <w:color w:val="444444"/>
+          <w:highlight w:val="white"/>
+          <w:rtl w:val="0"/>
+        </w:rPr>
+        <w:t xml:space="preserve">Option C is incorrect. The </w:t>
+      </w:r>
+      <w:r>
+        <w:rPr>
+          <w:color w:val="383a42"/>
+          <w:shd w:fill="fafafa" w:val="clear"/>
+          <w:rtl w:val="0"/>
+        </w:rPr>
+        <w:t xml:space="preserve">Stochastic Gradient Descent approach can use a regularization parameter, but it cannot be used to eliminate features from your dataset. </w:t>
+      </w:r>
+      <w:r>
+        <w:rPr>
+          <w:color w:val="444444"/>
+          <w:highlight w:val="white"/>
+          <w:rtl w:val="0"/>
+        </w:rPr>
+        <w:br w:type="textWrapping"/>
+      </w:r>
+    </w:p>
+    <w:p>
+      <w:pPr>
+        <w:rPr>
+          <w:color w:val="444444"/>
+          <w:highlight w:val="white"/>
+        </w:rPr>
+      </w:pPr>
+      <w:r>
+        <w:rPr>
+          <w:color w:val="444444"/>
+          <w:highlight w:val="white"/>
+          <w:rtl w:val="0"/>
+        </w:rPr>
+        <w:t xml:space="preserve">Option D is incorrect. The </w:t>
+      </w:r>
+      <w:r>
+        <w:rPr>
+          <w:color w:val="383a42"/>
+          <w:shd w:fill="fafafa" w:val="clear"/>
+          <w:rtl w:val="0"/>
+        </w:rPr>
+        <w:t xml:space="preserve">Gaussian Process approach is used for regression problems, but it does not work well with high dimensional datasets, i.e. over a few dozen features. Your dataset has over 100 features. Also, it cannot be used to eliminate features from your dataset.</w:t>
+      </w:r>
+      <w:r>
+        <w:rPr>
+          <w:rtl w:val="0"/>
+        </w:rPr>
+      </w:r>
+    </w:p>
+    <w:p>
+      <w:pPr>
+        <w:ind w:right="-360"/>
+        <w:rPr>
+          <w:color w:val="444444"/>
+          <w:highlight w:val="white"/>
+        </w:rPr>
+      </w:pPr>
+      <w:r>
+        <w:rPr>
+          <w:rtl w:val="0"/>
+        </w:rPr>
+      </w:r>
+    </w:p>
+    <w:p>
+      <w:pPr>
+        <w:rPr>
+          <w:color w:val="434343"/>
+        </w:rPr>
+      </w:pPr>
+      <w:r>
+        <w:rPr>
+          <w:rtl w:val="0"/>
+        </w:rPr>
+      </w:r>
+    </w:p>
+    <w:p>
+      <w:pPr>
+        <w:rPr>
+          <w:rFonts w:ascii="Calibri" w:cs="Calibri" w:eastAsia="Calibri" w:hAnsi="Calibri"/>
+          <w:b w:val="1"/>
+        </w:rPr>
+      </w:pPr>
+      <w:r>
+        <w:rPr>
+          <w:rFonts w:ascii="Calibri" w:cs="Calibri" w:eastAsia="Calibri" w:hAnsi="Calibri"/>
+          <w:b w:val="1"/>
+          <w:rtl w:val="0"/>
+        </w:rPr>
+        <w:t xml:space="preserve">Reference:</w:t>
+      </w:r>
+    </w:p>
+    <w:p>
+      <w:pPr>
+        <w:rPr>
+          <w:color w:val="222222"/>
+        </w:rPr>
+      </w:pPr>
+      <w:r>
+        <w:rPr>
+          <w:color w:val="444444"/>
+          <w:rtl w:val="0"/>
+        </w:rPr>
+        <w:t xml:space="preserve">Please see the Medium article titled</w:t>
+      </w:r>
+      <w:r>
+        <w:rPr>
+          <w:b w:val="1"/>
+          <w:color w:val="222222"/>
+          <w:rtl w:val="0"/>
+        </w:rPr>
+        <w:t xml:space="preserve"> </w:t>
+      </w:r>
+      <w:r>
+        <w:rPr>
+          <w:b w:val="1"/>
+          <w:color w:val="222222"/>
+          <w:rtl w:val="0"/>
+        </w:rPr>
+        <w:t xml:space="preserve">Ridge and Lasso Regression: L1 and L2 Regularization </w:t>
+      </w:r>
+      <w:r>
+        <w:rPr>
+          <w:color w:val="222222"/>
+          <w:rtl w:val="0"/>
+        </w:rPr>
+        <w:t xml:space="preserve">(</w:t>
+      </w:r>
+      <w:hyperlink r:id="rId27">
+        <w:r>
+          <w:rPr>
+            <w:color w:val="1155cc"/>
+            <w:u w:val="single"/>
+            <w:rtl w:val="0"/>
+          </w:rPr>
+          <w:t xml:space="preserve">https://towardsdatascience.com/ridge-and-lasso-regression-a-complete-guide-with-python-scikit-learn-e20e34bcbf0b</w:t>
+        </w:r>
+      </w:hyperlink>
+      <w:r>
+        <w:rPr>
+          <w:color w:val="222222"/>
+          <w:rtl w:val="0"/>
+        </w:rPr>
+        <w:t xml:space="preserve">), and the SciKit Learn page titled</w:t>
+      </w:r>
+      <w:r>
+        <w:rPr>
+          <w:b w:val="1"/>
+          <w:color w:val="222222"/>
+          <w:rtl w:val="0"/>
+        </w:rPr>
+        <w:t xml:space="preserve"> </w:t>
+      </w:r>
+      <w:r>
+        <w:rPr>
+          <w:b w:val="1"/>
+          <w:color w:val="222222"/>
+          <w:rtl w:val="0"/>
+        </w:rPr>
+        <w:t xml:space="preserve">1. Supervised learning </w:t>
+      </w:r>
+      <w:r>
+        <w:rPr>
+          <w:color w:val="222222"/>
+          <w:rtl w:val="0"/>
+        </w:rPr>
+        <w:t xml:space="preserve">(</w:t>
+      </w:r>
+      <w:hyperlink r:id="rId28">
+        <w:r>
+          <w:rPr>
+            <w:color w:val="1155cc"/>
+            <w:u w:val="single"/>
+            <w:rtl w:val="0"/>
+          </w:rPr>
+          <w:t xml:space="preserve">https://scikit-learn.org/stable/supervised_learning.html#supervised-learning</w:t>
+        </w:r>
+      </w:hyperlink>
+      <w:r>
+        <w:rPr>
+          <w:color w:val="222222"/>
+          <w:rtl w:val="0"/>
+        </w:rPr>
+        <w:t xml:space="preserve">)</w:t>
       </w:r>
     </w:p>
     <w:p>
@@ -5178,7 +6423,7 @@
       </w:r>
     </w:p>
     <w:sectPr>
-      <w:headerReference r:id="rId24" w:type="default"/>
+      <w:headerReference r:id="rId29" w:type="default"/>
       <w:pgSz w:h="15840" w:w="12240"/>
       <w:pgMar w:bottom="1440" w:top="1440" w:left="1440" w:right="1440" w:header="720" w:footer="720"/>
       <w:pgNumType w:start="1"/>
@@ -5539,6 +6784,226 @@
   <w:abstractNum w:abstractNumId="4">
     <w:lvl w:ilvl="0">
       <w:start w:val="1"/>
+      <w:numFmt w:val="upperLetter"/>
+      <w:lvlText w:val="%1)"/>
+      <w:lvlJc w:val="left"/>
+      <w:pPr>
+        <w:ind w:left="720" w:hanging="360"/>
+      </w:pPr>
+      <w:rPr>
+        <w:u w:val="none"/>
+      </w:rPr>
+    </w:lvl>
+    <w:lvl w:ilvl="1">
+      <w:start w:val="1"/>
+      <w:numFmt w:val="lowerLetter"/>
+      <w:lvlText w:val="%2)"/>
+      <w:lvlJc w:val="left"/>
+      <w:pPr>
+        <w:ind w:left="1440" w:hanging="360"/>
+      </w:pPr>
+      <w:rPr>
+        <w:u w:val="none"/>
+      </w:rPr>
+    </w:lvl>
+    <w:lvl w:ilvl="2">
+      <w:start w:val="1"/>
+      <w:numFmt w:val="lowerRoman"/>
+      <w:lvlText w:val="%3)"/>
+      <w:lvlJc w:val="right"/>
+      <w:pPr>
+        <w:ind w:left="2160" w:hanging="360"/>
+      </w:pPr>
+      <w:rPr>
+        <w:u w:val="none"/>
+      </w:rPr>
+    </w:lvl>
+    <w:lvl w:ilvl="3">
+      <w:start w:val="1"/>
+      <w:numFmt w:val="decimal"/>
+      <w:lvlText w:val="(%4)"/>
+      <w:lvlJc w:val="left"/>
+      <w:pPr>
+        <w:ind w:left="2880" w:hanging="360"/>
+      </w:pPr>
+      <w:rPr>
+        <w:u w:val="none"/>
+      </w:rPr>
+    </w:lvl>
+    <w:lvl w:ilvl="4">
+      <w:start w:val="1"/>
+      <w:numFmt w:val="lowerLetter"/>
+      <w:lvlText w:val="(%5)"/>
+      <w:lvlJc w:val="left"/>
+      <w:pPr>
+        <w:ind w:left="3600" w:hanging="360"/>
+      </w:pPr>
+      <w:rPr>
+        <w:u w:val="none"/>
+      </w:rPr>
+    </w:lvl>
+    <w:lvl w:ilvl="5">
+      <w:start w:val="1"/>
+      <w:numFmt w:val="lowerRoman"/>
+      <w:lvlText w:val="(%6)"/>
+      <w:lvlJc w:val="right"/>
+      <w:pPr>
+        <w:ind w:left="4320" w:hanging="360"/>
+      </w:pPr>
+      <w:rPr>
+        <w:u w:val="none"/>
+      </w:rPr>
+    </w:lvl>
+    <w:lvl w:ilvl="6">
+      <w:start w:val="1"/>
+      <w:numFmt w:val="decimal"/>
+      <w:lvlText w:val="%7."/>
+      <w:lvlJc w:val="left"/>
+      <w:pPr>
+        <w:ind w:left="5040" w:hanging="360"/>
+      </w:pPr>
+      <w:rPr>
+        <w:u w:val="none"/>
+      </w:rPr>
+    </w:lvl>
+    <w:lvl w:ilvl="7">
+      <w:start w:val="1"/>
+      <w:numFmt w:val="lowerLetter"/>
+      <w:lvlText w:val="%8."/>
+      <w:lvlJc w:val="left"/>
+      <w:pPr>
+        <w:ind w:left="5760" w:hanging="360"/>
+      </w:pPr>
+      <w:rPr>
+        <w:u w:val="none"/>
+      </w:rPr>
+    </w:lvl>
+    <w:lvl w:ilvl="8">
+      <w:start w:val="1"/>
+      <w:numFmt w:val="lowerRoman"/>
+      <w:lvlText w:val="%9."/>
+      <w:lvlJc w:val="right"/>
+      <w:pPr>
+        <w:ind w:left="6480" w:hanging="360"/>
+      </w:pPr>
+      <w:rPr>
+        <w:u w:val="none"/>
+      </w:rPr>
+    </w:lvl>
+  </w:abstractNum>
+  <w:abstractNum w:abstractNumId="5">
+    <w:lvl w:ilvl="0">
+      <w:start w:val="1"/>
+      <w:numFmt w:val="upperLetter"/>
+      <w:lvlText w:val="%1)"/>
+      <w:lvlJc w:val="left"/>
+      <w:pPr>
+        <w:ind w:left="720" w:hanging="360"/>
+      </w:pPr>
+      <w:rPr>
+        <w:u w:val="none"/>
+      </w:rPr>
+    </w:lvl>
+    <w:lvl w:ilvl="1">
+      <w:start w:val="1"/>
+      <w:numFmt w:val="lowerLetter"/>
+      <w:lvlText w:val="%2)"/>
+      <w:lvlJc w:val="left"/>
+      <w:pPr>
+        <w:ind w:left="1440" w:hanging="360"/>
+      </w:pPr>
+      <w:rPr>
+        <w:u w:val="none"/>
+      </w:rPr>
+    </w:lvl>
+    <w:lvl w:ilvl="2">
+      <w:start w:val="1"/>
+      <w:numFmt w:val="lowerRoman"/>
+      <w:lvlText w:val="%3)"/>
+      <w:lvlJc w:val="right"/>
+      <w:pPr>
+        <w:ind w:left="2160" w:hanging="360"/>
+      </w:pPr>
+      <w:rPr>
+        <w:u w:val="none"/>
+      </w:rPr>
+    </w:lvl>
+    <w:lvl w:ilvl="3">
+      <w:start w:val="1"/>
+      <w:numFmt w:val="decimal"/>
+      <w:lvlText w:val="(%4)"/>
+      <w:lvlJc w:val="left"/>
+      <w:pPr>
+        <w:ind w:left="2880" w:hanging="360"/>
+      </w:pPr>
+      <w:rPr>
+        <w:u w:val="none"/>
+      </w:rPr>
+    </w:lvl>
+    <w:lvl w:ilvl="4">
+      <w:start w:val="1"/>
+      <w:numFmt w:val="lowerLetter"/>
+      <w:lvlText w:val="(%5)"/>
+      <w:lvlJc w:val="left"/>
+      <w:pPr>
+        <w:ind w:left="3600" w:hanging="360"/>
+      </w:pPr>
+      <w:rPr>
+        <w:u w:val="none"/>
+      </w:rPr>
+    </w:lvl>
+    <w:lvl w:ilvl="5">
+      <w:start w:val="1"/>
+      <w:numFmt w:val="lowerRoman"/>
+      <w:lvlText w:val="(%6)"/>
+      <w:lvlJc w:val="right"/>
+      <w:pPr>
+        <w:ind w:left="4320" w:hanging="360"/>
+      </w:pPr>
+      <w:rPr>
+        <w:u w:val="none"/>
+      </w:rPr>
+    </w:lvl>
+    <w:lvl w:ilvl="6">
+      <w:start w:val="1"/>
+      <w:numFmt w:val="decimal"/>
+      <w:lvlText w:val="%7."/>
+      <w:lvlJc w:val="left"/>
+      <w:pPr>
+        <w:ind w:left="5040" w:hanging="360"/>
+      </w:pPr>
+      <w:rPr>
+        <w:u w:val="none"/>
+      </w:rPr>
+    </w:lvl>
+    <w:lvl w:ilvl="7">
+      <w:start w:val="1"/>
+      <w:numFmt w:val="lowerLetter"/>
+      <w:lvlText w:val="%8."/>
+      <w:lvlJc w:val="left"/>
+      <w:pPr>
+        <w:ind w:left="5760" w:hanging="360"/>
+      </w:pPr>
+      <w:rPr>
+        <w:u w:val="none"/>
+      </w:rPr>
+    </w:lvl>
+    <w:lvl w:ilvl="8">
+      <w:start w:val="1"/>
+      <w:numFmt w:val="lowerRoman"/>
+      <w:lvlText w:val="%9."/>
+      <w:lvlJc w:val="right"/>
+      <w:pPr>
+        <w:ind w:left="6480" w:hanging="360"/>
+      </w:pPr>
+      <w:rPr>
+        <w:u w:val="none"/>
+      </w:rPr>
+    </w:lvl>
+  </w:abstractNum>
+  <w:abstractNum w:abstractNumId="6">
+    <w:lvl w:ilvl="0">
+      <w:start w:val="1"/>
       <w:numFmt w:val="bullet"/>
       <w:lvlText w:val="●"/>
       <w:lvlJc w:val="left"/>
@@ -5646,7 +7111,7 @@
       </w:rPr>
     </w:lvl>
   </w:abstractNum>
-  <w:abstractNum w:abstractNumId="5">
+  <w:abstractNum w:abstractNumId="7">
     <w:lvl w:ilvl="0">
       <w:start w:val="1"/>
       <w:numFmt w:val="bullet"/>
@@ -5756,7 +7221,7 @@
       </w:rPr>
     </w:lvl>
   </w:abstractNum>
-  <w:abstractNum w:abstractNumId="6">
+  <w:abstractNum w:abstractNumId="8">
     <w:lvl w:ilvl="0">
       <w:start w:val="1"/>
       <w:numFmt w:val="upperLetter"/>
@@ -5866,7 +7331,7 @@
       </w:rPr>
     </w:lvl>
   </w:abstractNum>
-  <w:abstractNum w:abstractNumId="7">
+  <w:abstractNum w:abstractNumId="9">
     <w:lvl w:ilvl="0">
       <w:start w:val="1"/>
       <w:numFmt w:val="upperLetter"/>
@@ -5976,7 +7441,7 @@
       </w:rPr>
     </w:lvl>
   </w:abstractNum>
-  <w:abstractNum w:abstractNumId="8">
+  <w:abstractNum w:abstractNumId="10">
     <w:lvl w:ilvl="0">
       <w:start w:val="1"/>
       <w:numFmt w:val="bullet"/>
@@ -6086,7 +7551,7 @@
       </w:rPr>
     </w:lvl>
   </w:abstractNum>
-  <w:abstractNum w:abstractNumId="9">
+  <w:abstractNum w:abstractNumId="11">
     <w:lvl w:ilvl="0">
       <w:start w:val="1"/>
       <w:numFmt w:val="bullet"/>
@@ -6222,6 +7687,12 @@
   </w:num>
   <w:num w:numId="9">
     <w:abstractNumId w:val="9"/>
+  </w:num>
+  <w:num w:numId="10">
+    <w:abstractNumId w:val="10"/>
+  </w:num>
+  <w:num w:numId="11">
+    <w:abstractNumId w:val="11"/>
   </w:num>
 </w:numbering>
 </file>

</xml_diff>

<commit_message>
added question 7 to the supplimental ML questions first set
</commit_message>
<xml_diff>
--- a/public/Exam Notes/ML-Vincent-ST-Jun-26.docx
+++ b/public/Exam Notes/ML-Vincent-ST-Jun-26.docx
@@ -115,288 +115,6 @@
         <w:rPr>
           <w:rtl w:val="0"/>
         </w:rPr>
-      </w:r>
-    </w:p>
-    <w:p>
-      <w:pPr>
-        <w:numPr>
-          <w:ilvl w:val="0"/>
-          <w:numId w:val="10"/>
-        </w:numPr>
-        <w:ind w:left="720" w:hanging="360"/>
-        <w:rPr>
-          <w:u w:val="none"/>
-        </w:rPr>
-      </w:pPr>
-      <w:r>
-        <w:rPr>
-          <w:rtl w:val="0"/>
-        </w:rPr>
-        <w:t xml:space="preserve">Questions around core machine learning concepts such as Pearson coefficient and Bayesian classification. </w:t>
-      </w:r>
-    </w:p>
-    <w:p>
-      <w:pPr>
-        <w:rPr/>
-      </w:pPr>
-      <w:r>
-        <w:rPr>
-          <w:rtl w:val="0"/>
-        </w:rPr>
-      </w:r>
-    </w:p>
-    <w:p>
-      <w:pPr>
-        <w:rPr>
-          <w:b w:val="1"/>
-          <w:color w:val="666666"/>
-        </w:rPr>
-      </w:pPr>
-      <w:r>
-        <w:rPr>
-          <w:b w:val="1"/>
-          <w:highlight w:val="yellow"/>
-          <w:rtl w:val="0"/>
-        </w:rPr>
-        <w:t xml:space="preserve">Delivery Timeline</w:t>
-      </w:r>
-      <w:r>
-        <w:rPr>
-          <w:rtl w:val="0"/>
-        </w:rPr>
-        <w:t xml:space="preserve">: </w:t>
-      </w:r>
-      <w:r>
-        <w:rPr>
-          <w:color w:val="666666"/>
-          <w:rtl w:val="0"/>
-        </w:rPr>
-        <w:t xml:space="preserve">July 6</w:t>
-      </w:r>
-      <w:r>
-        <w:rPr>
-          <w:rtl w:val="0"/>
-        </w:rPr>
-      </w:r>
-    </w:p>
-    <w:p>
-      <w:pPr>
-        <w:rPr>
-          <w:b w:val="1"/>
-        </w:rPr>
-      </w:pPr>
-      <w:r>
-        <w:rPr>
-          <w:rtl w:val="0"/>
-        </w:rPr>
-      </w:r>
-    </w:p>
-    <w:p>
-      <w:pPr>
-        <w:rPr>
-          <w:b w:val="1"/>
-        </w:rPr>
-      </w:pPr>
-      <w:r>
-        <w:rPr>
-          <w:b w:val="1"/>
-          <w:rtl w:val="0"/>
-        </w:rPr>
-        <w:t xml:space="preserve">Question Response Types</w:t>
-      </w:r>
-    </w:p>
-    <w:p>
-      <w:pPr>
-        <w:rPr>
-          <w:b w:val="1"/>
-        </w:rPr>
-      </w:pPr>
-      <w:r>
-        <w:rPr>
-          <w:rtl w:val="0"/>
-        </w:rPr>
-      </w:r>
-    </w:p>
-    <w:p>
-      <w:pPr>
-        <w:rPr/>
-      </w:pPr>
-      <w:r>
-        <w:rPr>
-          <w:rtl w:val="0"/>
-        </w:rPr>
-        <w:t xml:space="preserve">There are two types of questions:</w:t>
-      </w:r>
-    </w:p>
-    <w:p>
-      <w:pPr>
-        <w:rPr/>
-      </w:pPr>
-      <w:r>
-        <w:rPr>
-          <w:rtl w:val="0"/>
-        </w:rPr>
-      </w:r>
-    </w:p>
-    <w:p>
-      <w:pPr>
-        <w:numPr>
-          <w:ilvl w:val="0"/>
-          <w:numId w:val="6"/>
-        </w:numPr>
-        <w:spacing w:line="259" w:lineRule="auto"/>
-        <w:ind w:left="720" w:hanging="360"/>
-        <w:rPr>
-          <w:rFonts w:ascii="Noto Sans Symbols" w:cs="Noto Sans Symbols" w:eastAsia="Noto Sans Symbols" w:hAnsi="Noto Sans Symbols"/>
-          <w:sz w:val="24"/>
-          <w:szCs w:val="24"/>
-        </w:rPr>
-      </w:pPr>
-      <w:r>
-        <w:rPr>
-          <w:rFonts w:ascii="Calibri" w:cs="Calibri" w:eastAsia="Calibri" w:hAnsi="Calibri"/>
-          <w:sz w:val="24"/>
-          <w:szCs w:val="24"/>
-          <w:rtl w:val="0"/>
-        </w:rPr>
-        <w:t xml:space="preserve">Multiple Choice Single Response –</w:t>
-      </w:r>
-      <w:r>
-        <w:rPr>
-          <w:rFonts w:ascii="Calibri" w:cs="Calibri" w:eastAsia="Calibri" w:hAnsi="Calibri"/>
-          <w:b w:val="1"/>
-          <w:sz w:val="24"/>
-          <w:szCs w:val="24"/>
-          <w:rtl w:val="0"/>
-        </w:rPr>
-        <w:t xml:space="preserve"> 1</w:t>
-      </w:r>
-      <w:r>
-        <w:rPr>
-          <w:rFonts w:ascii="Calibri" w:cs="Calibri" w:eastAsia="Calibri" w:hAnsi="Calibri"/>
-          <w:sz w:val="24"/>
-          <w:szCs w:val="24"/>
-          <w:rtl w:val="0"/>
-        </w:rPr>
-        <w:t xml:space="preserve"> correct answer </w:t>
-      </w:r>
-      <w:r>
-        <w:rPr>
-          <w:rFonts w:ascii="Calibri" w:cs="Calibri" w:eastAsia="Calibri" w:hAnsi="Calibri"/>
-          <w:b w:val="1"/>
-          <w:sz w:val="24"/>
-          <w:szCs w:val="24"/>
-          <w:rtl w:val="0"/>
-        </w:rPr>
-        <w:t xml:space="preserve">3</w:t>
-      </w:r>
-      <w:r>
-        <w:rPr>
-          <w:rFonts w:ascii="Calibri" w:cs="Calibri" w:eastAsia="Calibri" w:hAnsi="Calibri"/>
-          <w:sz w:val="24"/>
-          <w:szCs w:val="24"/>
-          <w:rtl w:val="0"/>
-        </w:rPr>
-        <w:t xml:space="preserve"> incorrect responses (distractors).</w:t>
-      </w:r>
-    </w:p>
-    <w:p>
-      <w:pPr>
-        <w:numPr>
-          <w:ilvl w:val="0"/>
-          <w:numId w:val="6"/>
-        </w:numPr>
-        <w:spacing w:line="259" w:lineRule="auto"/>
-        <w:ind w:left="720" w:hanging="360"/>
-        <w:rPr>
-          <w:rFonts w:ascii="Noto Sans Symbols" w:cs="Noto Sans Symbols" w:eastAsia="Noto Sans Symbols" w:hAnsi="Noto Sans Symbols"/>
-          <w:sz w:val="24"/>
-          <w:szCs w:val="24"/>
-        </w:rPr>
-      </w:pPr>
-      <w:r>
-        <w:rPr>
-          <w:rFonts w:ascii="Calibri" w:cs="Calibri" w:eastAsia="Calibri" w:hAnsi="Calibri"/>
-          <w:sz w:val="24"/>
-          <w:szCs w:val="24"/>
-          <w:rtl w:val="0"/>
-        </w:rPr>
-        <w:t xml:space="preserve">Multiple Choice Multiple Response –</w:t>
-      </w:r>
-      <w:r>
-        <w:rPr>
-          <w:rFonts w:ascii="Calibri" w:cs="Calibri" w:eastAsia="Calibri" w:hAnsi="Calibri"/>
-          <w:b w:val="1"/>
-          <w:sz w:val="24"/>
-          <w:szCs w:val="24"/>
-          <w:rtl w:val="0"/>
-        </w:rPr>
-        <w:t xml:space="preserve"> 2</w:t>
-      </w:r>
-      <w:r>
-        <w:rPr>
-          <w:rFonts w:ascii="Calibri" w:cs="Calibri" w:eastAsia="Calibri" w:hAnsi="Calibri"/>
-          <w:sz w:val="24"/>
-          <w:szCs w:val="24"/>
-          <w:rtl w:val="0"/>
-        </w:rPr>
-        <w:t xml:space="preserve"> or more correct answers out of</w:t>
-      </w:r>
-      <w:r>
-        <w:rPr>
-          <w:rFonts w:ascii="Calibri" w:cs="Calibri" w:eastAsia="Calibri" w:hAnsi="Calibri"/>
-          <w:b w:val="1"/>
-          <w:sz w:val="24"/>
-          <w:szCs w:val="24"/>
-          <w:rtl w:val="0"/>
-        </w:rPr>
-        <w:t xml:space="preserve"> 5</w:t>
-      </w:r>
-      <w:r>
-        <w:rPr>
-          <w:rFonts w:ascii="Calibri" w:cs="Calibri" w:eastAsia="Calibri" w:hAnsi="Calibri"/>
-          <w:sz w:val="24"/>
-          <w:szCs w:val="24"/>
-          <w:rtl w:val="0"/>
-        </w:rPr>
-        <w:t xml:space="preserve"> or more options.</w:t>
-      </w:r>
-    </w:p>
-    <w:p>
-      <w:pPr>
-        <w:ind w:left="720" w:firstLine="0"/>
-        <w:rPr/>
-      </w:pPr>
-      <w:r>
-        <w:rPr>
-          <w:rtl w:val="0"/>
-        </w:rPr>
-      </w:r>
-    </w:p>
-    <w:p>
-      <w:pPr>
-        <w:rPr>
-          <w:b w:val="1"/>
-        </w:rPr>
-      </w:pPr>
-      <w:r>
-        <w:rPr>
-          <w:rtl w:val="0"/>
-        </w:rPr>
-      </w:r>
-    </w:p>
-    <w:p>
-      <w:pPr>
-        <w:rPr>
-          <w:b w:val="1"/>
-        </w:rPr>
-      </w:pPr>
-      <w:r>
-        <w:rPr>
-          <w:b w:val="1"/>
-          <w:rtl w:val="0"/>
-        </w:rPr>
-        <w:t xml:space="preserve">Important Note</w:t>
       </w:r>
     </w:p>
     <w:p>
@@ -406,184 +124,19 @@
           <w:numId w:val="11"/>
         </w:numPr>
         <w:ind w:left="720" w:hanging="360"/>
-      </w:pPr>
-      <w:r>
-        <w:rPr>
-          <w:rtl w:val="0"/>
-        </w:rPr>
-        <w:t xml:space="preserve">Do write Question Number for quick identification. Q# 1, Q# 2 …. &amp; so on.</w:t>
-      </w:r>
-    </w:p>
-    <w:p>
-      <w:pPr>
-        <w:numPr>
-          <w:ilvl w:val="0"/>
-          <w:numId w:val="11"/>
-        </w:numPr>
-        <w:ind w:left="720" w:hanging="360"/>
-      </w:pPr>
-      <w:r>
-        <w:rPr>
-          <w:rtl w:val="0"/>
-        </w:rPr>
-        <w:t xml:space="preserve">Please mention Domain (based on ML Specialty exam blueprint), Topic &amp; Sub-Topic (If Applicable) with every question.</w:t>
-      </w:r>
-    </w:p>
-    <w:p>
-      <w:pPr>
-        <w:numPr>
-          <w:ilvl w:val="0"/>
-          <w:numId w:val="11"/>
-        </w:numPr>
-        <w:ind w:left="720" w:hanging="360"/>
-      </w:pPr>
-      <w:r>
-        <w:rPr>
-          <w:rtl w:val="0"/>
-        </w:rPr>
-        <w:t xml:space="preserve">Note that we’re expecting standard scenario based questions &amp; NOT </w:t>
-      </w:r>
-      <w:r>
-        <w:rPr>
-          <w:rtl w:val="0"/>
-        </w:rPr>
-        <w:t xml:space="preserve">straight-forward</w:t>
-      </w:r>
-      <w:r>
-        <w:rPr>
-          <w:rtl w:val="0"/>
-        </w:rPr>
-        <w:t xml:space="preserve"> definition kind of questions.</w:t>
-      </w:r>
-    </w:p>
-    <w:p>
-      <w:pPr>
-        <w:numPr>
-          <w:ilvl w:val="0"/>
-          <w:numId w:val="11"/>
-        </w:numPr>
-        <w:ind w:left="720" w:hanging="360"/>
-      </w:pPr>
-      <w:r>
-        <w:rPr>
-          <w:color w:val="222222"/>
-          <w:rtl w:val="0"/>
-        </w:rPr>
-        <w:t xml:space="preserve">The options should not have any obviously incorrect option. We need to word the options so that all of them should appear correct for the students, but a subtle point should mark the correct answer without any ambiguity. So, one answer should be the best choice without any doubt. </w:t>
-      </w:r>
-    </w:p>
-    <w:p>
-      <w:pPr>
-        <w:numPr>
-          <w:ilvl w:val="0"/>
-          <w:numId w:val="11"/>
-        </w:numPr>
-        <w:ind w:left="720" w:hanging="360"/>
-      </w:pPr>
-      <w:r>
-        <w:rPr>
-          <w:color w:val="222222"/>
-          <w:rtl w:val="0"/>
-        </w:rPr>
-        <w:t xml:space="preserve">The answer / explanation section should contain explanations on why the answer is correct and others are incorrect. It should also contain the relevant resource link (for details) preferably from AWS documentation.</w:t>
-      </w:r>
-    </w:p>
-    <w:p>
-      <w:pPr>
-        <w:ind w:left="720" w:firstLine="0"/>
-        <w:rPr>
-          <w:color w:val="222222"/>
-        </w:rPr>
-      </w:pPr>
-      <w:r>
-        <w:rPr>
-          <w:rtl w:val="0"/>
-        </w:rPr>
-      </w:r>
-    </w:p>
-    <w:p>
-      <w:pPr>
-        <w:numPr>
-          <w:ilvl w:val="1"/>
-          <w:numId w:val="11"/>
-        </w:numPr>
-        <w:ind w:left="1440" w:hanging="360"/>
-      </w:pPr>
-      <w:r>
-        <w:rPr>
-          <w:color w:val="222222"/>
-          <w:rtl w:val="0"/>
-        </w:rPr>
-        <w:t xml:space="preserve">Example </w:t>
-      </w:r>
-    </w:p>
-    <w:p>
-      <w:pPr>
-        <w:numPr>
-          <w:ilvl w:val="2"/>
-          <w:numId w:val="11"/>
-        </w:numPr>
-        <w:ind w:left="2160" w:hanging="360"/>
-      </w:pPr>
-      <w:r>
-        <w:rPr>
-          <w:color w:val="222222"/>
-          <w:rtl w:val="0"/>
-        </w:rPr>
-        <w:t xml:space="preserve">Option A is incorrect because..</w:t>
-      </w:r>
-    </w:p>
-    <w:p>
-      <w:pPr>
-        <w:numPr>
-          <w:ilvl w:val="2"/>
-          <w:numId w:val="11"/>
-        </w:numPr>
-        <w:ind w:left="2160" w:hanging="360"/>
-      </w:pPr>
-      <w:r>
-        <w:rPr>
-          <w:color w:val="222222"/>
-          <w:rtl w:val="0"/>
-        </w:rPr>
-        <w:t xml:space="preserve">Option B is CORRECT because…</w:t>
-      </w:r>
-    </w:p>
-    <w:p>
-      <w:pPr>
-        <w:numPr>
-          <w:ilvl w:val="2"/>
-          <w:numId w:val="11"/>
-        </w:numPr>
-        <w:ind w:left="2160" w:hanging="360"/>
-      </w:pPr>
-      <w:r>
-        <w:rPr>
-          <w:color w:val="222222"/>
-          <w:rtl w:val="0"/>
-        </w:rPr>
-        <w:t xml:space="preserve">Option C is incorrect because..</w:t>
-      </w:r>
-    </w:p>
-    <w:p>
-      <w:pPr>
-        <w:numPr>
-          <w:ilvl w:val="2"/>
-          <w:numId w:val="11"/>
-        </w:numPr>
-        <w:ind w:left="2160" w:hanging="360"/>
-      </w:pPr>
-      <w:r>
-        <w:rPr>
-          <w:color w:val="222222"/>
-          <w:rtl w:val="0"/>
-        </w:rPr>
-        <w:t xml:space="preserve">Option D is incorrect because..</w:t>
-      </w:r>
-    </w:p>
-    <w:p>
-      <w:pPr>
-        <w:ind w:left="720" w:firstLine="0"/>
+        <w:rPr>
+          <w:u w:val="none"/>
+        </w:rPr>
+      </w:pPr>
+      <w:r>
+        <w:rPr>
+          <w:rtl w:val="0"/>
+        </w:rPr>
+        <w:t xml:space="preserve">Questions around core machine learning concepts such as Pearson coefficient and Bayesian classification. </w:t>
+      </w:r>
+    </w:p>
+    <w:p>
+      <w:pPr>
         <w:rPr/>
       </w:pPr>
       <w:r>
@@ -594,17 +147,95 @@
     </w:p>
     <w:p>
       <w:pPr>
-        <w:numPr>
-          <w:ilvl w:val="0"/>
-          <w:numId w:val="11"/>
-        </w:numPr>
-        <w:ind w:left="720" w:hanging="360"/>
-      </w:pPr>
-      <w:r>
-        <w:rPr>
-          <w:rtl w:val="0"/>
-        </w:rPr>
-        <w:t xml:space="preserve">Try to balance the domains based on weightage % defined in the exam blueprint.</w:t>
+        <w:rPr>
+          <w:b w:val="1"/>
+          <w:color w:val="666666"/>
+        </w:rPr>
+      </w:pPr>
+      <w:r>
+        <w:rPr>
+          <w:b w:val="1"/>
+          <w:highlight w:val="yellow"/>
+          <w:rtl w:val="0"/>
+        </w:rPr>
+        <w:t xml:space="preserve">Delivery Timeline</w:t>
+      </w:r>
+      <w:r>
+        <w:rPr>
+          <w:rtl w:val="0"/>
+        </w:rPr>
+        <w:t xml:space="preserve">: </w:t>
+      </w:r>
+      <w:r>
+        <w:rPr>
+          <w:color w:val="666666"/>
+          <w:rtl w:val="0"/>
+        </w:rPr>
+        <w:t xml:space="preserve">July 6</w:t>
+      </w:r>
+      <w:r>
+        <w:rPr>
+          <w:rtl w:val="0"/>
+        </w:rPr>
+      </w:r>
+    </w:p>
+    <w:p>
+      <w:pPr>
+        <w:rPr>
+          <w:b w:val="1"/>
+        </w:rPr>
+      </w:pPr>
+      <w:r>
+        <w:rPr>
+          <w:rtl w:val="0"/>
+        </w:rPr>
+      </w:r>
+    </w:p>
+    <w:p>
+      <w:pPr>
+        <w:rPr>
+          <w:b w:val="1"/>
+        </w:rPr>
+      </w:pPr>
+      <w:r>
+        <w:rPr>
+          <w:b w:val="1"/>
+          <w:rtl w:val="0"/>
+        </w:rPr>
+        <w:t xml:space="preserve">Question Response Types</w:t>
+      </w:r>
+    </w:p>
+    <w:p>
+      <w:pPr>
+        <w:rPr>
+          <w:b w:val="1"/>
+        </w:rPr>
+      </w:pPr>
+      <w:r>
+        <w:rPr>
+          <w:rtl w:val="0"/>
+        </w:rPr>
+      </w:r>
+    </w:p>
+    <w:p>
+      <w:pPr>
+        <w:rPr/>
+      </w:pPr>
+      <w:r>
+        <w:rPr>
+          <w:rtl w:val="0"/>
+        </w:rPr>
+        <w:t xml:space="preserve">There are two types of questions:</w:t>
+      </w:r>
+    </w:p>
+    <w:p>
+      <w:pPr>
+        <w:rPr/>
+      </w:pPr>
+      <w:r>
+        <w:rPr>
+          <w:rtl w:val="0"/>
+        </w:rPr>
       </w:r>
     </w:p>
     <w:p>
@@ -613,77 +244,181 @@
           <w:ilvl w:val="0"/>
           <w:numId w:val="7"/>
         </w:numPr>
+        <w:spacing w:line="259" w:lineRule="auto"/>
         <w:ind w:left="720" w:hanging="360"/>
-      </w:pPr>
-      <w:r>
-        <w:rPr>
-          <w:rtl w:val="0"/>
-        </w:rPr>
-        <w:t xml:space="preserve">Any AWS service or feature must be approximately 6 months old to figure out in Practice Tests. Put a note in the explanation for any latest service or feature that might be on the borderline of appearing in the real exam.</w:t>
+        <w:rPr>
+          <w:rFonts w:ascii="Noto Sans Symbols" w:cs="Noto Sans Symbols" w:eastAsia="Noto Sans Symbols" w:hAnsi="Noto Sans Symbols"/>
+          <w:sz w:val="24"/>
+          <w:szCs w:val="24"/>
+        </w:rPr>
+      </w:pPr>
+      <w:r>
+        <w:rPr>
+          <w:rFonts w:ascii="Calibri" w:cs="Calibri" w:eastAsia="Calibri" w:hAnsi="Calibri"/>
+          <w:sz w:val="24"/>
+          <w:szCs w:val="24"/>
+          <w:rtl w:val="0"/>
+        </w:rPr>
+        <w:t xml:space="preserve">Multiple Choice Single Response –</w:t>
+      </w:r>
+      <w:r>
+        <w:rPr>
+          <w:rFonts w:ascii="Calibri" w:cs="Calibri" w:eastAsia="Calibri" w:hAnsi="Calibri"/>
+          <w:b w:val="1"/>
+          <w:sz w:val="24"/>
+          <w:szCs w:val="24"/>
+          <w:rtl w:val="0"/>
+        </w:rPr>
+        <w:t xml:space="preserve"> 1</w:t>
+      </w:r>
+      <w:r>
+        <w:rPr>
+          <w:rFonts w:ascii="Calibri" w:cs="Calibri" w:eastAsia="Calibri" w:hAnsi="Calibri"/>
+          <w:sz w:val="24"/>
+          <w:szCs w:val="24"/>
+          <w:rtl w:val="0"/>
+        </w:rPr>
+        <w:t xml:space="preserve"> correct answer </w:t>
+      </w:r>
+      <w:r>
+        <w:rPr>
+          <w:rFonts w:ascii="Calibri" w:cs="Calibri" w:eastAsia="Calibri" w:hAnsi="Calibri"/>
+          <w:b w:val="1"/>
+          <w:sz w:val="24"/>
+          <w:szCs w:val="24"/>
+          <w:rtl w:val="0"/>
+        </w:rPr>
+        <w:t xml:space="preserve">3</w:t>
+      </w:r>
+      <w:r>
+        <w:rPr>
+          <w:rFonts w:ascii="Calibri" w:cs="Calibri" w:eastAsia="Calibri" w:hAnsi="Calibri"/>
+          <w:sz w:val="24"/>
+          <w:szCs w:val="24"/>
+          <w:rtl w:val="0"/>
+        </w:rPr>
+        <w:t xml:space="preserve"> incorrect responses (distractors).</w:t>
       </w:r>
     </w:p>
     <w:p>
       <w:pPr>
         <w:numPr>
           <w:ilvl w:val="0"/>
-          <w:numId w:val="11"/>
+          <w:numId w:val="7"/>
+        </w:numPr>
+        <w:spacing w:line="259" w:lineRule="auto"/>
+        <w:ind w:left="720" w:hanging="360"/>
+        <w:rPr>
+          <w:rFonts w:ascii="Noto Sans Symbols" w:cs="Noto Sans Symbols" w:eastAsia="Noto Sans Symbols" w:hAnsi="Noto Sans Symbols"/>
+          <w:sz w:val="24"/>
+          <w:szCs w:val="24"/>
+        </w:rPr>
+      </w:pPr>
+      <w:r>
+        <w:rPr>
+          <w:rFonts w:ascii="Calibri" w:cs="Calibri" w:eastAsia="Calibri" w:hAnsi="Calibri"/>
+          <w:sz w:val="24"/>
+          <w:szCs w:val="24"/>
+          <w:rtl w:val="0"/>
+        </w:rPr>
+        <w:t xml:space="preserve">Multiple Choice Multiple Response –</w:t>
+      </w:r>
+      <w:r>
+        <w:rPr>
+          <w:rFonts w:ascii="Calibri" w:cs="Calibri" w:eastAsia="Calibri" w:hAnsi="Calibri"/>
+          <w:b w:val="1"/>
+          <w:sz w:val="24"/>
+          <w:szCs w:val="24"/>
+          <w:rtl w:val="0"/>
+        </w:rPr>
+        <w:t xml:space="preserve"> 2</w:t>
+      </w:r>
+      <w:r>
+        <w:rPr>
+          <w:rFonts w:ascii="Calibri" w:cs="Calibri" w:eastAsia="Calibri" w:hAnsi="Calibri"/>
+          <w:sz w:val="24"/>
+          <w:szCs w:val="24"/>
+          <w:rtl w:val="0"/>
+        </w:rPr>
+        <w:t xml:space="preserve"> or more correct answers out of</w:t>
+      </w:r>
+      <w:r>
+        <w:rPr>
+          <w:rFonts w:ascii="Calibri" w:cs="Calibri" w:eastAsia="Calibri" w:hAnsi="Calibri"/>
+          <w:b w:val="1"/>
+          <w:sz w:val="24"/>
+          <w:szCs w:val="24"/>
+          <w:rtl w:val="0"/>
+        </w:rPr>
+        <w:t xml:space="preserve"> 5</w:t>
+      </w:r>
+      <w:r>
+        <w:rPr>
+          <w:rFonts w:ascii="Calibri" w:cs="Calibri" w:eastAsia="Calibri" w:hAnsi="Calibri"/>
+          <w:sz w:val="24"/>
+          <w:szCs w:val="24"/>
+          <w:rtl w:val="0"/>
+        </w:rPr>
+        <w:t xml:space="preserve"> or more options.</w:t>
+      </w:r>
+    </w:p>
+    <w:p>
+      <w:pPr>
+        <w:ind w:left="720" w:firstLine="0"/>
+        <w:rPr/>
+      </w:pPr>
+      <w:r>
+        <w:rPr>
+          <w:rtl w:val="0"/>
+        </w:rPr>
+      </w:r>
+    </w:p>
+    <w:p>
+      <w:pPr>
+        <w:rPr>
+          <w:b w:val="1"/>
+        </w:rPr>
+      </w:pPr>
+      <w:r>
+        <w:rPr>
+          <w:rtl w:val="0"/>
+        </w:rPr>
+      </w:r>
+    </w:p>
+    <w:p>
+      <w:pPr>
+        <w:rPr>
+          <w:b w:val="1"/>
+        </w:rPr>
+      </w:pPr>
+      <w:r>
+        <w:rPr>
+          <w:b w:val="1"/>
+          <w:rtl w:val="0"/>
+        </w:rPr>
+        <w:t xml:space="preserve">Important Note</w:t>
+      </w:r>
+    </w:p>
+    <w:p>
+      <w:pPr>
+        <w:numPr>
+          <w:ilvl w:val="0"/>
+          <w:numId w:val="12"/>
         </w:numPr>
         <w:ind w:left="720" w:hanging="360"/>
       </w:pPr>
       <w:r>
         <w:rPr>
-          <w:b w:val="1"/>
-          <w:color w:val="ff0000"/>
-          <w:rtl w:val="0"/>
-        </w:rPr>
-        <w:t xml:space="preserve">Plagiarism </w:t>
-      </w:r>
-      <w:r>
-        <w:rPr>
-          <w:rtl w:val="0"/>
-        </w:rPr>
-        <w:t xml:space="preserve">in any form - Question or in Explanation will be </w:t>
-      </w:r>
-      <w:r>
-        <w:rPr>
-          <w:b w:val="1"/>
-          <w:color w:val="ff0000"/>
-          <w:rtl w:val="0"/>
-        </w:rPr>
-        <w:t xml:space="preserve">rejected</w:t>
-      </w:r>
-      <w:r>
-        <w:rPr>
-          <w:b w:val="1"/>
-          <w:rtl w:val="0"/>
-        </w:rPr>
-        <w:t xml:space="preserve">. </w:t>
-      </w:r>
-      <w:r>
-        <w:rPr>
-          <w:rtl w:val="0"/>
-        </w:rPr>
-        <w:t xml:space="preserve">Questions &amp; Explanations should reflect your own professional experience &amp; AWS skills. Author’s who indulge in plagiarism will be </w:t>
-      </w:r>
-      <w:r>
-        <w:rPr>
-          <w:b w:val="1"/>
-          <w:rtl w:val="0"/>
-        </w:rPr>
-        <w:t xml:space="preserve">blacklisted </w:t>
-      </w:r>
-      <w:r>
-        <w:rPr>
-          <w:rtl w:val="0"/>
-        </w:rPr>
-        <w:t xml:space="preserve">&amp; dropped from our author’s list.</w:t>
+          <w:rtl w:val="0"/>
+        </w:rPr>
+        <w:t xml:space="preserve">Do write Question Number for quick identification. Q# 1, Q# 2 …. &amp; so on.</w:t>
       </w:r>
     </w:p>
     <w:p>
       <w:pPr>
         <w:numPr>
           <w:ilvl w:val="0"/>
-          <w:numId w:val="11"/>
+          <w:numId w:val="12"/>
         </w:numPr>
         <w:ind w:left="720" w:hanging="360"/>
       </w:pPr>
@@ -691,272 +426,537 @@
         <w:rPr>
           <w:rtl w:val="0"/>
         </w:rPr>
-        <w:t xml:space="preserve">The ownership of the questions once approved &amp; published on Whizlabs LMS platform, lies solely with Whizlabs Software Pvt. Ltd. You can’t share or publish it elsewhere in any circumstances.</w:t>
-      </w:r>
-    </w:p>
-    <w:p>
-      <w:pPr>
-        <w:rPr/>
-      </w:pPr>
-      <w:r>
-        <w:rPr>
-          <w:rtl w:val="0"/>
-        </w:rPr>
-      </w:r>
-    </w:p>
-    <w:p>
-      <w:pPr>
-        <w:rPr>
-          <w:b w:val="1"/>
-        </w:rPr>
-      </w:pPr>
-      <w:r>
-        <w:rPr>
-          <w:b w:val="1"/>
-          <w:rtl w:val="0"/>
-        </w:rPr>
-        <w:t xml:space="preserve">Sample Format of</w:t>
-      </w:r>
-      <w:r>
-        <w:rPr>
-          <w:rtl w:val="0"/>
-        </w:rPr>
-        <w:t xml:space="preserve"> </w:t>
-      </w:r>
-      <w:r>
-        <w:rPr>
-          <w:b w:val="1"/>
-          <w:rtl w:val="0"/>
-        </w:rPr>
-        <w:t xml:space="preserve">Questions</w:t>
-      </w:r>
-    </w:p>
-    <w:p>
-      <w:pPr>
-        <w:rPr>
-          <w:color w:val="999999"/>
-        </w:rPr>
-      </w:pPr>
-      <w:r>
-        <w:rPr>
-          <w:color w:val="999999"/>
-          <w:rtl w:val="0"/>
-        </w:rPr>
-        <w:t xml:space="preserve">----------------------------------------------------------------------------------------------------------------------------</w:t>
-      </w:r>
-    </w:p>
-    <w:p>
-      <w:pPr>
-        <w:rPr/>
-      </w:pPr>
-      <w:r>
-        <w:rPr>
-          <w:b w:val="1"/>
-          <w:rtl w:val="0"/>
-        </w:rPr>
-        <w:t xml:space="preserve">Question​ ​:​ </w:t>
-      </w:r>
-      <w:r>
-        <w:rPr>
-          <w:rtl w:val="0"/>
-        </w:rPr>
-        <w:t xml:space="preserve">#</w:t>
-      </w:r>
-    </w:p>
-    <w:p>
-      <w:pPr>
-        <w:rPr>
-          <w:color w:val="999999"/>
-        </w:rPr>
-      </w:pPr>
-      <w:r>
-        <w:rPr>
-          <w:b w:val="1"/>
-          <w:rtl w:val="0"/>
-        </w:rPr>
-        <w:t xml:space="preserve">Main​ ​Topic​ ​:​ </w:t>
-      </w:r>
-      <w:r>
-        <w:rPr>
-          <w:color w:val="999999"/>
-          <w:rtl w:val="0"/>
-        </w:rPr>
-        <w:t xml:space="preserve">&lt;    &gt;</w:t>
-      </w:r>
-    </w:p>
-    <w:p>
-      <w:pPr>
-        <w:rPr>
-          <w:color w:val="999999"/>
-        </w:rPr>
-      </w:pPr>
-      <w:r>
-        <w:rPr>
-          <w:b w:val="1"/>
-          <w:rtl w:val="0"/>
-        </w:rPr>
-        <w:t xml:space="preserve">Sub​ ​Topic​ ​:​ </w:t>
-      </w:r>
-      <w:r>
-        <w:rPr>
-          <w:color w:val="999999"/>
-          <w:rtl w:val="0"/>
-        </w:rPr>
-        <w:t xml:space="preserve">[optional]</w:t>
-      </w:r>
-    </w:p>
-    <w:p>
-      <w:pPr>
-        <w:rPr>
-          <w:b w:val="1"/>
-          <w:color w:val="999999"/>
-        </w:rPr>
-      </w:pPr>
-      <w:r>
-        <w:rPr>
-          <w:b w:val="1"/>
-          <w:rtl w:val="0"/>
-        </w:rPr>
-        <w:t xml:space="preserve">Domain: </w:t>
-      </w:r>
-      <w:r>
-        <w:rPr>
-          <w:color w:val="999999"/>
-          <w:rtl w:val="0"/>
-        </w:rPr>
-        <w:t xml:space="preserve">&lt;     &gt;</w:t>
-      </w:r>
-      <w:r>
-        <w:rPr>
-          <w:b w:val="1"/>
-          <w:color w:val="999999"/>
-          <w:rtl w:val="0"/>
-        </w:rPr>
-        <w:t xml:space="preserve"> </w:t>
-      </w:r>
-    </w:p>
-    <w:p>
-      <w:pPr>
-        <w:rPr>
-          <w:b w:val="1"/>
-        </w:rPr>
-      </w:pPr>
-      <w:r>
-        <w:rPr>
-          <w:rtl w:val="0"/>
-        </w:rPr>
-      </w:r>
-    </w:p>
-    <w:p>
-      <w:pPr>
-        <w:rPr>
-          <w:rFonts w:ascii="Calibri" w:cs="Calibri" w:eastAsia="Calibri" w:hAnsi="Calibri"/>
-        </w:rPr>
-      </w:pPr>
-      <w:r>
-        <w:rPr>
-          <w:rFonts w:ascii="Calibri" w:cs="Calibri" w:eastAsia="Calibri" w:hAnsi="Calibri"/>
-          <w:b w:val="1"/>
-          <w:rtl w:val="0"/>
-        </w:rPr>
-        <w:t xml:space="preserve">Question text</w:t>
-      </w:r>
-      <w:r>
-        <w:rPr>
-          <w:rFonts w:ascii="Calibri" w:cs="Calibri" w:eastAsia="Calibri" w:hAnsi="Calibri"/>
-          <w:rtl w:val="0"/>
-        </w:rPr>
-        <w:t xml:space="preserve">: </w:t>
-      </w:r>
-    </w:p>
-    <w:p>
-      <w:pPr>
-        <w:rPr>
-          <w:rFonts w:ascii="Calibri" w:cs="Calibri" w:eastAsia="Calibri" w:hAnsi="Calibri"/>
-        </w:rPr>
-      </w:pPr>
-      <w:r>
-        <w:rPr>
-          <w:rFonts w:ascii="Calibri" w:cs="Calibri" w:eastAsia="Calibri" w:hAnsi="Calibri"/>
-          <w:rtl w:val="0"/>
-        </w:rPr>
-        <w:t xml:space="preserve">&lt;Scenario based. Should be clear in terms of requirements. No ambiguity. No duplicate options. In case of multiple answers, at the end, you should include number of expected answers. e.g. (Select TWO) or (Select THREE) etc. For single answers this is NOT required&gt;</w:t>
-      </w:r>
-    </w:p>
-    <w:p>
-      <w:pPr>
-        <w:rPr>
-          <w:rFonts w:ascii="Calibri" w:cs="Calibri" w:eastAsia="Calibri" w:hAnsi="Calibri"/>
-        </w:rPr>
-      </w:pPr>
-      <w:r>
-        <w:rPr>
-          <w:rtl w:val="0"/>
-        </w:rPr>
+        <w:t xml:space="preserve">Please mention Domain (based on ML Specialty exam blueprint), Topic &amp; Sub-Topic (If Applicable) with every question.</w:t>
       </w:r>
     </w:p>
     <w:p>
       <w:pPr>
         <w:numPr>
           <w:ilvl w:val="0"/>
-          <w:numId w:val="3"/>
+          <w:numId w:val="12"/>
         </w:numPr>
         <w:ind w:left="720" w:hanging="360"/>
-        <w:rPr>
-          <w:rFonts w:ascii="Calibri" w:cs="Calibri" w:eastAsia="Calibri" w:hAnsi="Calibri"/>
-        </w:rPr>
-      </w:pPr>
-      <w:r>
-        <w:rPr>
-          <w:rFonts w:ascii="Calibri" w:cs="Calibri" w:eastAsia="Calibri" w:hAnsi="Calibri"/>
-          <w:rtl w:val="0"/>
-        </w:rPr>
-        <w:t xml:space="preserve">Option A...</w:t>
+      </w:pPr>
+      <w:r>
+        <w:rPr>
+          <w:rtl w:val="0"/>
+        </w:rPr>
+        <w:t xml:space="preserve">Note that we’re expecting standard scenario based questions &amp; NOT </w:t>
+      </w:r>
+      <w:r>
+        <w:rPr>
+          <w:rtl w:val="0"/>
+        </w:rPr>
+        <w:t xml:space="preserve">straight-forward</w:t>
+      </w:r>
+      <w:r>
+        <w:rPr>
+          <w:rtl w:val="0"/>
+        </w:rPr>
+        <w:t xml:space="preserve"> definition kind of questions.</w:t>
       </w:r>
     </w:p>
     <w:p>
       <w:pPr>
         <w:numPr>
           <w:ilvl w:val="0"/>
-          <w:numId w:val="3"/>
+          <w:numId w:val="12"/>
         </w:numPr>
         <w:ind w:left="720" w:hanging="360"/>
-        <w:rPr>
-          <w:rFonts w:ascii="Calibri" w:cs="Calibri" w:eastAsia="Calibri" w:hAnsi="Calibri"/>
-        </w:rPr>
-      </w:pPr>
-      <w:r>
-        <w:rPr>
-          <w:rFonts w:ascii="Calibri" w:cs="Calibri" w:eastAsia="Calibri" w:hAnsi="Calibri"/>
-          <w:rtl w:val="0"/>
-        </w:rPr>
-        <w:t xml:space="preserve">Option B...</w:t>
+      </w:pPr>
+      <w:r>
+        <w:rPr>
+          <w:color w:val="222222"/>
+          <w:rtl w:val="0"/>
+        </w:rPr>
+        <w:t xml:space="preserve">The options should not have any obviously incorrect option. We need to word the options so that all of them should appear correct for the students, but a subtle point should mark the correct answer without any ambiguity. So, one answer should be the best choice without any doubt. </w:t>
       </w:r>
     </w:p>
     <w:p>
       <w:pPr>
         <w:numPr>
           <w:ilvl w:val="0"/>
-          <w:numId w:val="3"/>
+          <w:numId w:val="12"/>
         </w:numPr>
         <w:ind w:left="720" w:hanging="360"/>
-        <w:rPr>
-          <w:rFonts w:ascii="Calibri" w:cs="Calibri" w:eastAsia="Calibri" w:hAnsi="Calibri"/>
-        </w:rPr>
-      </w:pPr>
-      <w:r>
-        <w:rPr>
-          <w:rFonts w:ascii="Calibri" w:cs="Calibri" w:eastAsia="Calibri" w:hAnsi="Calibri"/>
-          <w:rtl w:val="0"/>
-        </w:rPr>
-        <w:t xml:space="preserve">Option C...</w:t>
+      </w:pPr>
+      <w:r>
+        <w:rPr>
+          <w:color w:val="222222"/>
+          <w:rtl w:val="0"/>
+        </w:rPr>
+        <w:t xml:space="preserve">The answer / explanation section should contain explanations on why the answer is correct and others are incorrect. It should also contain the relevant resource link (for details) preferably from AWS documentation.</w:t>
+      </w:r>
+    </w:p>
+    <w:p>
+      <w:pPr>
+        <w:ind w:left="720" w:firstLine="0"/>
+        <w:rPr>
+          <w:color w:val="222222"/>
+        </w:rPr>
+      </w:pPr>
+      <w:r>
+        <w:rPr>
+          <w:rtl w:val="0"/>
+        </w:rPr>
+      </w:r>
+    </w:p>
+    <w:p>
+      <w:pPr>
+        <w:numPr>
+          <w:ilvl w:val="1"/>
+          <w:numId w:val="12"/>
+        </w:numPr>
+        <w:ind w:left="1440" w:hanging="360"/>
+      </w:pPr>
+      <w:r>
+        <w:rPr>
+          <w:color w:val="222222"/>
+          <w:rtl w:val="0"/>
+        </w:rPr>
+        <w:t xml:space="preserve">Example </w:t>
+      </w:r>
+    </w:p>
+    <w:p>
+      <w:pPr>
+        <w:numPr>
+          <w:ilvl w:val="2"/>
+          <w:numId w:val="12"/>
+        </w:numPr>
+        <w:ind w:left="2160" w:hanging="360"/>
+      </w:pPr>
+      <w:r>
+        <w:rPr>
+          <w:color w:val="222222"/>
+          <w:rtl w:val="0"/>
+        </w:rPr>
+        <w:t xml:space="preserve">Option A is incorrect because..</w:t>
+      </w:r>
+    </w:p>
+    <w:p>
+      <w:pPr>
+        <w:numPr>
+          <w:ilvl w:val="2"/>
+          <w:numId w:val="12"/>
+        </w:numPr>
+        <w:ind w:left="2160" w:hanging="360"/>
+      </w:pPr>
+      <w:r>
+        <w:rPr>
+          <w:color w:val="222222"/>
+          <w:rtl w:val="0"/>
+        </w:rPr>
+        <w:t xml:space="preserve">Option B is CORRECT because…</w:t>
+      </w:r>
+    </w:p>
+    <w:p>
+      <w:pPr>
+        <w:numPr>
+          <w:ilvl w:val="2"/>
+          <w:numId w:val="12"/>
+        </w:numPr>
+        <w:ind w:left="2160" w:hanging="360"/>
+      </w:pPr>
+      <w:r>
+        <w:rPr>
+          <w:color w:val="222222"/>
+          <w:rtl w:val="0"/>
+        </w:rPr>
+        <w:t xml:space="preserve">Option C is incorrect because..</w:t>
+      </w:r>
+    </w:p>
+    <w:p>
+      <w:pPr>
+        <w:numPr>
+          <w:ilvl w:val="2"/>
+          <w:numId w:val="12"/>
+        </w:numPr>
+        <w:ind w:left="2160" w:hanging="360"/>
+      </w:pPr>
+      <w:r>
+        <w:rPr>
+          <w:color w:val="222222"/>
+          <w:rtl w:val="0"/>
+        </w:rPr>
+        <w:t xml:space="preserve">Option D is incorrect because..</w:t>
+      </w:r>
+    </w:p>
+    <w:p>
+      <w:pPr>
+        <w:ind w:left="720" w:firstLine="0"/>
+        <w:rPr/>
+      </w:pPr>
+      <w:r>
+        <w:rPr>
+          <w:rtl w:val="0"/>
+        </w:rPr>
       </w:r>
     </w:p>
     <w:p>
       <w:pPr>
         <w:numPr>
           <w:ilvl w:val="0"/>
-          <w:numId w:val="3"/>
+          <w:numId w:val="12"/>
+        </w:numPr>
+        <w:ind w:left="720" w:hanging="360"/>
+      </w:pPr>
+      <w:r>
+        <w:rPr>
+          <w:rtl w:val="0"/>
+        </w:rPr>
+        <w:t xml:space="preserve">Try to balance the domains based on weightage % defined in the exam blueprint.</w:t>
+      </w:r>
+    </w:p>
+    <w:p>
+      <w:pPr>
+        <w:numPr>
+          <w:ilvl w:val="0"/>
+          <w:numId w:val="8"/>
+        </w:numPr>
+        <w:ind w:left="720" w:hanging="360"/>
+      </w:pPr>
+      <w:r>
+        <w:rPr>
+          <w:rtl w:val="0"/>
+        </w:rPr>
+        <w:t xml:space="preserve">Any AWS service or feature must be approximately 6 months old to figure out in Practice Tests. Put a note in the explanation for any latest service or feature that might be on the borderline of appearing in the real exam.</w:t>
+      </w:r>
+    </w:p>
+    <w:p>
+      <w:pPr>
+        <w:numPr>
+          <w:ilvl w:val="0"/>
+          <w:numId w:val="12"/>
+        </w:numPr>
+        <w:ind w:left="720" w:hanging="360"/>
+      </w:pPr>
+      <w:r>
+        <w:rPr>
+          <w:b w:val="1"/>
+          <w:color w:val="ff0000"/>
+          <w:rtl w:val="0"/>
+        </w:rPr>
+        <w:t xml:space="preserve">Plagiarism </w:t>
+      </w:r>
+      <w:r>
+        <w:rPr>
+          <w:rtl w:val="0"/>
+        </w:rPr>
+        <w:t xml:space="preserve">in any form - Question or in Explanation will be </w:t>
+      </w:r>
+      <w:r>
+        <w:rPr>
+          <w:b w:val="1"/>
+          <w:color w:val="ff0000"/>
+          <w:rtl w:val="0"/>
+        </w:rPr>
+        <w:t xml:space="preserve">rejected</w:t>
+      </w:r>
+      <w:r>
+        <w:rPr>
+          <w:b w:val="1"/>
+          <w:rtl w:val="0"/>
+        </w:rPr>
+        <w:t xml:space="preserve">. </w:t>
+      </w:r>
+      <w:r>
+        <w:rPr>
+          <w:rtl w:val="0"/>
+        </w:rPr>
+        <w:t xml:space="preserve">Questions &amp; Explanations should reflect your own professional experience &amp; AWS skills. Author’s who indulge in plagiarism will be </w:t>
+      </w:r>
+      <w:r>
+        <w:rPr>
+          <w:b w:val="1"/>
+          <w:rtl w:val="0"/>
+        </w:rPr>
+        <w:t xml:space="preserve">blacklisted </w:t>
+      </w:r>
+      <w:r>
+        <w:rPr>
+          <w:rtl w:val="0"/>
+        </w:rPr>
+        <w:t xml:space="preserve">&amp; dropped from our author’s list.</w:t>
+      </w:r>
+    </w:p>
+    <w:p>
+      <w:pPr>
+        <w:numPr>
+          <w:ilvl w:val="0"/>
+          <w:numId w:val="12"/>
+        </w:numPr>
+        <w:ind w:left="720" w:hanging="360"/>
+      </w:pPr>
+      <w:r>
+        <w:rPr>
+          <w:rtl w:val="0"/>
+        </w:rPr>
+        <w:t xml:space="preserve">The ownership of the questions once approved &amp; published on Whizlabs LMS platform, lies solely with Whizlabs Software Pvt. Ltd. You can’t share or publish it elsewhere in any circumstances.</w:t>
+      </w:r>
+    </w:p>
+    <w:p>
+      <w:pPr>
+        <w:rPr/>
+      </w:pPr>
+      <w:r>
+        <w:rPr>
+          <w:rtl w:val="0"/>
+        </w:rPr>
+      </w:r>
+    </w:p>
+    <w:p>
+      <w:pPr>
+        <w:rPr>
+          <w:b w:val="1"/>
+        </w:rPr>
+      </w:pPr>
+      <w:r>
+        <w:rPr>
+          <w:b w:val="1"/>
+          <w:rtl w:val="0"/>
+        </w:rPr>
+        <w:t xml:space="preserve">Sample Format of</w:t>
+      </w:r>
+      <w:r>
+        <w:rPr>
+          <w:rtl w:val="0"/>
+        </w:rPr>
+        <w:t xml:space="preserve"> </w:t>
+      </w:r>
+      <w:r>
+        <w:rPr>
+          <w:b w:val="1"/>
+          <w:rtl w:val="0"/>
+        </w:rPr>
+        <w:t xml:space="preserve">Questions</w:t>
+      </w:r>
+    </w:p>
+    <w:p>
+      <w:pPr>
+        <w:rPr>
+          <w:color w:val="999999"/>
+        </w:rPr>
+      </w:pPr>
+      <w:r>
+        <w:rPr>
+          <w:color w:val="999999"/>
+          <w:rtl w:val="0"/>
+        </w:rPr>
+        <w:t xml:space="preserve">----------------------------------------------------------------------------------------------------------------------------</w:t>
+      </w:r>
+    </w:p>
+    <w:p>
+      <w:pPr>
+        <w:rPr/>
+      </w:pPr>
+      <w:r>
+        <w:rPr>
+          <w:b w:val="1"/>
+          <w:rtl w:val="0"/>
+        </w:rPr>
+        <w:t xml:space="preserve">Question​ ​:​ </w:t>
+      </w:r>
+      <w:r>
+        <w:rPr>
+          <w:rtl w:val="0"/>
+        </w:rPr>
+        <w:t xml:space="preserve">#</w:t>
+      </w:r>
+    </w:p>
+    <w:p>
+      <w:pPr>
+        <w:rPr>
+          <w:color w:val="999999"/>
+        </w:rPr>
+      </w:pPr>
+      <w:r>
+        <w:rPr>
+          <w:b w:val="1"/>
+          <w:rtl w:val="0"/>
+        </w:rPr>
+        <w:t xml:space="preserve">Main​ ​Topic​ ​:​ </w:t>
+      </w:r>
+      <w:r>
+        <w:rPr>
+          <w:color w:val="999999"/>
+          <w:rtl w:val="0"/>
+        </w:rPr>
+        <w:t xml:space="preserve">&lt;    &gt;</w:t>
+      </w:r>
+    </w:p>
+    <w:p>
+      <w:pPr>
+        <w:rPr>
+          <w:color w:val="999999"/>
+        </w:rPr>
+      </w:pPr>
+      <w:r>
+        <w:rPr>
+          <w:b w:val="1"/>
+          <w:rtl w:val="0"/>
+        </w:rPr>
+        <w:t xml:space="preserve">Sub​ ​Topic​ ​:​ </w:t>
+      </w:r>
+      <w:r>
+        <w:rPr>
+          <w:color w:val="999999"/>
+          <w:rtl w:val="0"/>
+        </w:rPr>
+        <w:t xml:space="preserve">[optional]</w:t>
+      </w:r>
+    </w:p>
+    <w:p>
+      <w:pPr>
+        <w:rPr>
+          <w:b w:val="1"/>
+          <w:color w:val="999999"/>
+        </w:rPr>
+      </w:pPr>
+      <w:r>
+        <w:rPr>
+          <w:b w:val="1"/>
+          <w:rtl w:val="0"/>
+        </w:rPr>
+        <w:t xml:space="preserve">Domain: </w:t>
+      </w:r>
+      <w:r>
+        <w:rPr>
+          <w:color w:val="999999"/>
+          <w:rtl w:val="0"/>
+        </w:rPr>
+        <w:t xml:space="preserve">&lt;     &gt;</w:t>
+      </w:r>
+      <w:r>
+        <w:rPr>
+          <w:b w:val="1"/>
+          <w:color w:val="999999"/>
+          <w:rtl w:val="0"/>
+        </w:rPr>
+        <w:t xml:space="preserve"> </w:t>
+      </w:r>
+    </w:p>
+    <w:p>
+      <w:pPr>
+        <w:rPr>
+          <w:b w:val="1"/>
+        </w:rPr>
+      </w:pPr>
+      <w:r>
+        <w:rPr>
+          <w:rtl w:val="0"/>
+        </w:rPr>
+      </w:r>
+    </w:p>
+    <w:p>
+      <w:pPr>
+        <w:rPr>
+          <w:rFonts w:ascii="Calibri" w:cs="Calibri" w:eastAsia="Calibri" w:hAnsi="Calibri"/>
+        </w:rPr>
+      </w:pPr>
+      <w:r>
+        <w:rPr>
+          <w:rFonts w:ascii="Calibri" w:cs="Calibri" w:eastAsia="Calibri" w:hAnsi="Calibri"/>
+          <w:b w:val="1"/>
+          <w:rtl w:val="0"/>
+        </w:rPr>
+        <w:t xml:space="preserve">Question text</w:t>
+      </w:r>
+      <w:r>
+        <w:rPr>
+          <w:rFonts w:ascii="Calibri" w:cs="Calibri" w:eastAsia="Calibri" w:hAnsi="Calibri"/>
+          <w:rtl w:val="0"/>
+        </w:rPr>
+        <w:t xml:space="preserve">: </w:t>
+      </w:r>
+    </w:p>
+    <w:p>
+      <w:pPr>
+        <w:rPr>
+          <w:rFonts w:ascii="Calibri" w:cs="Calibri" w:eastAsia="Calibri" w:hAnsi="Calibri"/>
+        </w:rPr>
+      </w:pPr>
+      <w:r>
+        <w:rPr>
+          <w:rFonts w:ascii="Calibri" w:cs="Calibri" w:eastAsia="Calibri" w:hAnsi="Calibri"/>
+          <w:rtl w:val="0"/>
+        </w:rPr>
+        <w:t xml:space="preserve">&lt;Scenario based. Should be clear in terms of requirements. No ambiguity. No duplicate options. In case of multiple answers, at the end, you should include number of expected answers. e.g. (Select TWO) or (Select THREE) etc. For single answers this is NOT required&gt;</w:t>
+      </w:r>
+    </w:p>
+    <w:p>
+      <w:pPr>
+        <w:rPr>
+          <w:rFonts w:ascii="Calibri" w:cs="Calibri" w:eastAsia="Calibri" w:hAnsi="Calibri"/>
+        </w:rPr>
+      </w:pPr>
+      <w:r>
+        <w:rPr>
+          <w:rtl w:val="0"/>
+        </w:rPr>
+      </w:r>
+    </w:p>
+    <w:p>
+      <w:pPr>
+        <w:numPr>
+          <w:ilvl w:val="0"/>
+          <w:numId w:val="4"/>
+        </w:numPr>
+        <w:ind w:left="720" w:hanging="360"/>
+        <w:rPr>
+          <w:rFonts w:ascii="Calibri" w:cs="Calibri" w:eastAsia="Calibri" w:hAnsi="Calibri"/>
+        </w:rPr>
+      </w:pPr>
+      <w:r>
+        <w:rPr>
+          <w:rFonts w:ascii="Calibri" w:cs="Calibri" w:eastAsia="Calibri" w:hAnsi="Calibri"/>
+          <w:rtl w:val="0"/>
+        </w:rPr>
+        <w:t xml:space="preserve">Option A...</w:t>
+      </w:r>
+    </w:p>
+    <w:p>
+      <w:pPr>
+        <w:numPr>
+          <w:ilvl w:val="0"/>
+          <w:numId w:val="4"/>
+        </w:numPr>
+        <w:ind w:left="720" w:hanging="360"/>
+        <w:rPr>
+          <w:rFonts w:ascii="Calibri" w:cs="Calibri" w:eastAsia="Calibri" w:hAnsi="Calibri"/>
+        </w:rPr>
+      </w:pPr>
+      <w:r>
+        <w:rPr>
+          <w:rFonts w:ascii="Calibri" w:cs="Calibri" w:eastAsia="Calibri" w:hAnsi="Calibri"/>
+          <w:rtl w:val="0"/>
+        </w:rPr>
+        <w:t xml:space="preserve">Option B...</w:t>
+      </w:r>
+    </w:p>
+    <w:p>
+      <w:pPr>
+        <w:numPr>
+          <w:ilvl w:val="0"/>
+          <w:numId w:val="4"/>
+        </w:numPr>
+        <w:ind w:left="720" w:hanging="360"/>
+        <w:rPr>
+          <w:rFonts w:ascii="Calibri" w:cs="Calibri" w:eastAsia="Calibri" w:hAnsi="Calibri"/>
+        </w:rPr>
+      </w:pPr>
+      <w:r>
+        <w:rPr>
+          <w:rFonts w:ascii="Calibri" w:cs="Calibri" w:eastAsia="Calibri" w:hAnsi="Calibri"/>
+          <w:rtl w:val="0"/>
+        </w:rPr>
+        <w:t xml:space="preserve">Option C...</w:t>
+      </w:r>
+    </w:p>
+    <w:p>
+      <w:pPr>
+        <w:numPr>
+          <w:ilvl w:val="0"/>
+          <w:numId w:val="4"/>
         </w:numPr>
         <w:ind w:left="720" w:hanging="360"/>
         <w:rPr>
@@ -2469,7 +2469,7 @@
       <w:pPr>
         <w:numPr>
           <w:ilvl w:val="0"/>
-          <w:numId w:val="8"/>
+          <w:numId w:val="9"/>
         </w:numPr>
         <w:ind w:left="720" w:hanging="360"/>
         <w:rPr>
@@ -2489,7 +2489,7 @@
       <w:pPr>
         <w:numPr>
           <w:ilvl w:val="0"/>
-          <w:numId w:val="8"/>
+          <w:numId w:val="9"/>
         </w:numPr>
         <w:ind w:left="720" w:hanging="360"/>
         <w:rPr>
@@ -2510,7 +2510,7 @@
       <w:pPr>
         <w:numPr>
           <w:ilvl w:val="0"/>
-          <w:numId w:val="8"/>
+          <w:numId w:val="9"/>
         </w:numPr>
         <w:ind w:left="720" w:hanging="360"/>
         <w:rPr>
@@ -2531,7 +2531,7 @@
       <w:pPr>
         <w:numPr>
           <w:ilvl w:val="0"/>
-          <w:numId w:val="8"/>
+          <w:numId w:val="9"/>
         </w:numPr>
         <w:ind w:left="720" w:hanging="360"/>
         <w:rPr>
@@ -3794,7 +3794,7 @@
       <w:pPr>
         <w:numPr>
           <w:ilvl w:val="0"/>
-          <w:numId w:val="9"/>
+          <w:numId w:val="10"/>
         </w:numPr>
         <w:ind w:left="720" w:hanging="360"/>
         <w:rPr>
@@ -3814,7 +3814,7 @@
       <w:pPr>
         <w:numPr>
           <w:ilvl w:val="0"/>
-          <w:numId w:val="9"/>
+          <w:numId w:val="10"/>
         </w:numPr>
         <w:ind w:left="720" w:hanging="360"/>
         <w:rPr>
@@ -3835,7 +3835,7 @@
       <w:pPr>
         <w:numPr>
           <w:ilvl w:val="0"/>
-          <w:numId w:val="9"/>
+          <w:numId w:val="10"/>
         </w:numPr>
         <w:ind w:left="720" w:hanging="360"/>
         <w:rPr>
@@ -3856,7 +3856,7 @@
       <w:pPr>
         <w:numPr>
           <w:ilvl w:val="0"/>
-          <w:numId w:val="9"/>
+          <w:numId w:val="10"/>
         </w:numPr>
         <w:ind w:left="720" w:hanging="360"/>
         <w:rPr>
@@ -5271,7 +5271,7 @@
       <w:pPr>
         <w:numPr>
           <w:ilvl w:val="0"/>
-          <w:numId w:val="4"/>
+          <w:numId w:val="5"/>
         </w:numPr>
         <w:ind w:left="720" w:hanging="360"/>
         <w:rPr>
@@ -5296,7 +5296,7 @@
       <w:pPr>
         <w:numPr>
           <w:ilvl w:val="0"/>
-          <w:numId w:val="4"/>
+          <w:numId w:val="5"/>
         </w:numPr>
         <w:ind w:left="720" w:hanging="360"/>
         <w:rPr>
@@ -5317,7 +5317,7 @@
       <w:pPr>
         <w:numPr>
           <w:ilvl w:val="0"/>
-          <w:numId w:val="4"/>
+          <w:numId w:val="5"/>
         </w:numPr>
         <w:ind w:left="720" w:hanging="360"/>
         <w:rPr>
@@ -5338,7 +5338,7 @@
       <w:pPr>
         <w:numPr>
           <w:ilvl w:val="0"/>
-          <w:numId w:val="4"/>
+          <w:numId w:val="5"/>
         </w:numPr>
         <w:ind w:left="720" w:hanging="360"/>
         <w:rPr>
@@ -5964,7 +5964,7 @@
       <w:pPr>
         <w:numPr>
           <w:ilvl w:val="0"/>
-          <w:numId w:val="5"/>
+          <w:numId w:val="6"/>
         </w:numPr>
         <w:ind w:left="720" w:hanging="360"/>
         <w:rPr>
@@ -5984,7 +5984,7 @@
       <w:pPr>
         <w:numPr>
           <w:ilvl w:val="0"/>
-          <w:numId w:val="5"/>
+          <w:numId w:val="6"/>
         </w:numPr>
         <w:ind w:left="720" w:hanging="360"/>
         <w:rPr>
@@ -6005,7 +6005,7 @@
       <w:pPr>
         <w:numPr>
           <w:ilvl w:val="0"/>
-          <w:numId w:val="5"/>
+          <w:numId w:val="6"/>
         </w:numPr>
         <w:ind w:left="720" w:hanging="360"/>
         <w:rPr>
@@ -6026,7 +6026,7 @@
       <w:pPr>
         <w:numPr>
           <w:ilvl w:val="0"/>
-          <w:numId w:val="5"/>
+          <w:numId w:val="6"/>
         </w:numPr>
         <w:ind w:left="720" w:hanging="360"/>
         <w:rPr>
@@ -6422,8 +6422,689 @@
         </w:rPr>
       </w:r>
     </w:p>
+    <w:p>
+      <w:pPr>
+        <w:rPr/>
+      </w:pPr>
+      <w:r>
+        <w:rPr>
+          <w:rtl w:val="0"/>
+        </w:rPr>
+        <w:t xml:space="preserve">Question: 7</w:t>
+      </w:r>
+    </w:p>
+    <w:p>
+      <w:pPr>
+        <w:rPr>
+          <w:color w:val="999999"/>
+        </w:rPr>
+      </w:pPr>
+      <w:r>
+        <w:rPr>
+          <w:b w:val="1"/>
+          <w:rtl w:val="0"/>
+        </w:rPr>
+        <w:t xml:space="preserve">Main​ ​Topic​ ​:​ </w:t>
+      </w:r>
+      <w:r>
+        <w:rPr>
+          <w:color w:val="999999"/>
+          <w:rtl w:val="0"/>
+        </w:rPr>
+        <w:t xml:space="preserve">Machine Learning</w:t>
+      </w:r>
+    </w:p>
+    <w:p>
+      <w:pPr>
+        <w:rPr>
+          <w:b w:val="1"/>
+          <w:color w:val="999999"/>
+        </w:rPr>
+      </w:pPr>
+      <w:r>
+        <w:rPr>
+          <w:b w:val="1"/>
+          <w:rtl w:val="0"/>
+        </w:rPr>
+        <w:t xml:space="preserve">Sub​ ​Topic​ ​:​ </w:t>
+      </w:r>
+      <w:r>
+        <w:rPr>
+          <w:b w:val="1"/>
+          <w:color w:val="999999"/>
+          <w:rtl w:val="0"/>
+        </w:rPr>
+        <w:t xml:space="preserve">Select the appropriate model(s) for a given machine learning problem </w:t>
+      </w:r>
+    </w:p>
+    <w:p>
+      <w:pPr>
+        <w:rPr>
+          <w:color w:val="999999"/>
+        </w:rPr>
+      </w:pPr>
+      <w:r>
+        <w:rPr>
+          <w:rtl w:val="0"/>
+        </w:rPr>
+      </w:r>
+    </w:p>
+    <w:p>
+      <w:pPr>
+        <w:rPr>
+          <w:b w:val="1"/>
+          <w:color w:val="999999"/>
+        </w:rPr>
+      </w:pPr>
+      <w:r>
+        <w:rPr>
+          <w:b w:val="1"/>
+          <w:rtl w:val="0"/>
+        </w:rPr>
+        <w:t xml:space="preserve">Domain: </w:t>
+      </w:r>
+      <w:r>
+        <w:rPr>
+          <w:color w:val="999999"/>
+          <w:rtl w:val="0"/>
+        </w:rPr>
+        <w:t xml:space="preserve">Modeling  </w:t>
+      </w:r>
+      <w:r>
+        <w:rPr>
+          <w:rtl w:val="0"/>
+        </w:rPr>
+      </w:r>
+    </w:p>
+    <w:p>
+      <w:pPr>
+        <w:rPr>
+          <w:b w:val="1"/>
+        </w:rPr>
+      </w:pPr>
+      <w:r>
+        <w:rPr>
+          <w:rtl w:val="0"/>
+        </w:rPr>
+      </w:r>
+    </w:p>
+    <w:p>
+      <w:pPr>
+        <w:rPr>
+          <w:rFonts w:ascii="Calibri" w:cs="Calibri" w:eastAsia="Calibri" w:hAnsi="Calibri"/>
+        </w:rPr>
+      </w:pPr>
+      <w:r>
+        <w:rPr>
+          <w:rFonts w:ascii="Calibri" w:cs="Calibri" w:eastAsia="Calibri" w:hAnsi="Calibri"/>
+          <w:b w:val="1"/>
+          <w:rtl w:val="0"/>
+        </w:rPr>
+        <w:t xml:space="preserve">Question text</w:t>
+      </w:r>
+      <w:r>
+        <w:rPr>
+          <w:rFonts w:ascii="Calibri" w:cs="Calibri" w:eastAsia="Calibri" w:hAnsi="Calibri"/>
+          <w:rtl w:val="0"/>
+        </w:rPr>
+        <w:t xml:space="preserve">: </w:t>
+      </w:r>
+    </w:p>
+    <w:p>
+      <w:pPr>
+        <w:rPr>
+          <w:color w:val="434343"/>
+        </w:rPr>
+      </w:pPr>
+      <w:r>
+        <w:rPr>
+          <w:color w:val="434343"/>
+          <w:rtl w:val="0"/>
+        </w:rPr>
+        <w:t xml:space="preserve">You are a machine learning specialist working for a sports gambling company where you are responsible for building a machine learning model to predict the point spread and over/under of NCAA and NFL games. You have built your custom deep learning model using TensorFlow in SageMaker. You have attempted to train your model on a single GPU but you have noticed that the amount of game data you need to train with exceeds the single GPU capacity. </w:t>
+      </w:r>
+    </w:p>
+    <w:p>
+      <w:pPr>
+        <w:rPr>
+          <w:color w:val="434343"/>
+        </w:rPr>
+      </w:pPr>
+      <w:r>
+        <w:rPr>
+          <w:rtl w:val="0"/>
+        </w:rPr>
+      </w:r>
+    </w:p>
+    <w:p>
+      <w:pPr>
+        <w:rPr>
+          <w:color w:val="434343"/>
+        </w:rPr>
+      </w:pPr>
+      <w:r>
+        <w:rPr>
+          <w:color w:val="434343"/>
+          <w:rtl w:val="0"/>
+        </w:rPr>
+        <w:t xml:space="preserve">How can you change your machine learning code to get it to use multiple GPUs with the least amount of effort on your part?</w:t>
+      </w:r>
+    </w:p>
+    <w:p>
+      <w:pPr>
+        <w:rPr>
+          <w:color w:val="434343"/>
+        </w:rPr>
+      </w:pPr>
+      <w:r>
+        <w:rPr>
+          <w:rtl w:val="0"/>
+        </w:rPr>
+      </w:r>
+    </w:p>
+    <w:p>
+      <w:pPr>
+        <w:numPr>
+          <w:ilvl w:val="0"/>
+          <w:numId w:val="3"/>
+        </w:numPr>
+        <w:ind w:left="720" w:hanging="360"/>
+        <w:rPr>
+          <w:color w:val="434343"/>
+        </w:rPr>
+      </w:pPr>
+      <w:r>
+        <w:rPr>
+          <w:color w:val="383a42"/>
+          <w:shd w:fill="fafafa" w:val="clear"/>
+          <w:rtl w:val="0"/>
+        </w:rPr>
+        <w:t xml:space="preserve">Rewrite your model to use the Factorization Machines algorithm</w:t>
+      </w:r>
+    </w:p>
+    <w:p>
+      <w:pPr>
+        <w:numPr>
+          <w:ilvl w:val="0"/>
+          <w:numId w:val="3"/>
+        </w:numPr>
+        <w:ind w:left="720" w:hanging="360"/>
+        <w:rPr>
+          <w:color w:val="383a42"/>
+          <w:shd w:fill="fafafa" w:val="clear"/>
+        </w:rPr>
+      </w:pPr>
+      <w:r>
+        <w:rPr>
+          <w:color w:val="383a42"/>
+          <w:shd w:fill="fafafa" w:val="clear"/>
+          <w:rtl w:val="0"/>
+        </w:rPr>
+        <w:t xml:space="preserve">Rewrite your code in PySpark and use spark to run your code across multiple GPUs</w:t>
+      </w:r>
+    </w:p>
+    <w:p>
+      <w:pPr>
+        <w:numPr>
+          <w:ilvl w:val="0"/>
+          <w:numId w:val="3"/>
+        </w:numPr>
+        <w:ind w:left="720" w:hanging="360"/>
+        <w:rPr>
+          <w:color w:val="383a42"/>
+          <w:shd w:fill="fafafa" w:val="clear"/>
+        </w:rPr>
+      </w:pPr>
+      <w:r>
+        <w:rPr>
+          <w:color w:val="383a42"/>
+          <w:shd w:fill="fafafa" w:val="clear"/>
+          <w:rtl w:val="0"/>
+        </w:rPr>
+        <w:t xml:space="preserve">Add Horovod to your code and use its </w:t>
+      </w:r>
+      <w:r>
+        <w:rPr>
+          <w:color w:val="383a42"/>
+          <w:shd w:fill="fafafa" w:val="clear"/>
+          <w:rtl w:val="0"/>
+        </w:rPr>
+        <w:t xml:space="preserve">distributed deep learning training framework for TensorFlow</w:t>
+      </w:r>
+      <w:r>
+        <w:rPr>
+          <w:color w:val="383a42"/>
+          <w:shd w:fill="fafafa" w:val="clear"/>
+          <w:rtl w:val="0"/>
+        </w:rPr>
+        <w:t xml:space="preserve"> </w:t>
+      </w:r>
+    </w:p>
+    <w:p>
+      <w:pPr>
+        <w:numPr>
+          <w:ilvl w:val="0"/>
+          <w:numId w:val="3"/>
+        </w:numPr>
+        <w:ind w:left="720" w:hanging="360"/>
+        <w:rPr>
+          <w:color w:val="383a42"/>
+          <w:shd w:fill="fafafa" w:val="clear"/>
+        </w:rPr>
+      </w:pPr>
+      <w:r>
+        <w:rPr>
+          <w:color w:val="383a42"/>
+          <w:shd w:fill="fafafa" w:val="clear"/>
+          <w:rtl w:val="0"/>
+        </w:rPr>
+        <w:t xml:space="preserve">Rewrite your model to use the DeepAR Forecasting algorithm</w:t>
+      </w:r>
+    </w:p>
+    <w:p>
+      <w:pPr>
+        <w:rPr>
+          <w:color w:val="434343"/>
+        </w:rPr>
+      </w:pPr>
+      <w:r>
+        <w:rPr>
+          <w:rtl w:val="0"/>
+        </w:rPr>
+      </w:r>
+    </w:p>
+    <w:p>
+      <w:pPr>
+        <w:rPr>
+          <w:color w:val="434343"/>
+        </w:rPr>
+      </w:pPr>
+      <w:r>
+        <w:rPr>
+          <w:rFonts w:ascii="Calibri" w:cs="Calibri" w:eastAsia="Calibri" w:hAnsi="Calibri"/>
+          <w:b w:val="1"/>
+          <w:rtl w:val="0"/>
+        </w:rPr>
+        <w:t xml:space="preserve">Answer:</w:t>
+      </w:r>
+      <w:r>
+        <w:rPr>
+          <w:color w:val="434343"/>
+          <w:rtl w:val="0"/>
+        </w:rPr>
+        <w:t xml:space="preserve"> C</w:t>
+      </w:r>
+    </w:p>
+    <w:p>
+      <w:pPr>
+        <w:rPr>
+          <w:color w:val="434343"/>
+        </w:rPr>
+      </w:pPr>
+      <w:r>
+        <w:rPr>
+          <w:rtl w:val="0"/>
+        </w:rPr>
+      </w:r>
+    </w:p>
+    <w:p>
+      <w:pPr>
+        <w:rPr>
+          <w:color w:val="434343"/>
+        </w:rPr>
+      </w:pPr>
+      <w:r>
+        <w:rPr>
+          <w:rFonts w:ascii="Calibri" w:cs="Calibri" w:eastAsia="Calibri" w:hAnsi="Calibri"/>
+          <w:b w:val="1"/>
+          <w:rtl w:val="0"/>
+        </w:rPr>
+        <w:t xml:space="preserve">Explanation:</w:t>
+      </w:r>
+      <w:r>
+        <w:rPr>
+          <w:rtl w:val="0"/>
+        </w:rPr>
+      </w:r>
+    </w:p>
+    <w:p>
+      <w:pPr>
+        <w:rPr>
+          <w:color w:val="444444"/>
+          <w:highlight w:val="white"/>
+        </w:rPr>
+      </w:pPr>
+      <w:r>
+        <w:rPr>
+          <w:color w:val="434343"/>
+          <w:rtl w:val="0"/>
+        </w:rPr>
+        <w:t xml:space="preserve">Option A is incorrect</w:t>
+      </w:r>
+      <w:r>
+        <w:rPr>
+          <w:color w:val="444444"/>
+          <w:highlight w:val="white"/>
+          <w:rtl w:val="0"/>
+        </w:rPr>
+        <w:t xml:space="preserve">. The Factorization Machines algorithm is used for classification and regression problems, not deep learning predictions.</w:t>
+      </w:r>
+    </w:p>
+    <w:p>
+      <w:pPr>
+        <w:rPr>
+          <w:color w:val="444444"/>
+          <w:highlight w:val="white"/>
+        </w:rPr>
+      </w:pPr>
+      <w:r>
+        <w:rPr>
+          <w:rtl w:val="0"/>
+        </w:rPr>
+      </w:r>
+    </w:p>
+    <w:p>
+      <w:pPr>
+        <w:rPr>
+          <w:color w:val="444444"/>
+          <w:highlight w:val="white"/>
+        </w:rPr>
+      </w:pPr>
+      <w:r>
+        <w:rPr>
+          <w:color w:val="444444"/>
+          <w:highlight w:val="white"/>
+          <w:rtl w:val="0"/>
+        </w:rPr>
+        <w:t xml:space="preserve">Option B is incorrect. Rewriting your model in PySpark would require more work compared to using the Horovod framework.</w:t>
+      </w:r>
+    </w:p>
+    <w:p>
+      <w:pPr>
+        <w:rPr>
+          <w:color w:val="444444"/>
+          <w:highlight w:val="white"/>
+        </w:rPr>
+      </w:pPr>
+      <w:r>
+        <w:rPr>
+          <w:rtl w:val="0"/>
+        </w:rPr>
+      </w:r>
+    </w:p>
+    <w:p>
+      <w:pPr>
+        <w:rPr>
+          <w:color w:val="444444"/>
+          <w:highlight w:val="white"/>
+        </w:rPr>
+      </w:pPr>
+      <w:r>
+        <w:rPr>
+          <w:color w:val="444444"/>
+          <w:highlight w:val="white"/>
+          <w:rtl w:val="0"/>
+        </w:rPr>
+        <w:t xml:space="preserve">Option C is correct. Using the Horovod distributed deep learning training framework for TensorFlow allows you to easily distribute your training across </w:t>
+      </w:r>
+      <w:r>
+        <w:rPr>
+          <w:color w:val="444444"/>
+          <w:highlight w:val="white"/>
+          <w:rtl w:val="0"/>
+        </w:rPr>
+        <w:t xml:space="preserve">many GPUs in parallel.</w:t>
+      </w:r>
+      <w:r>
+        <w:rPr>
+          <w:color w:val="444444"/>
+          <w:highlight w:val="white"/>
+          <w:rtl w:val="0"/>
+        </w:rPr>
+        <w:br w:type="textWrapping"/>
+      </w:r>
+    </w:p>
+    <w:p>
+      <w:pPr>
+        <w:rPr>
+          <w:color w:val="444444"/>
+          <w:highlight w:val="white"/>
+        </w:rPr>
+      </w:pPr>
+      <w:r>
+        <w:rPr>
+          <w:color w:val="444444"/>
+          <w:highlight w:val="white"/>
+          <w:rtl w:val="0"/>
+        </w:rPr>
+        <w:t xml:space="preserve">Option D is incorrect. Rewriting your code to use the DeepAR algorithm would require more work compared to using the Horovod framework.</w:t>
+      </w:r>
+    </w:p>
+    <w:p>
+      <w:pPr>
+        <w:ind w:right="-360"/>
+        <w:rPr>
+          <w:color w:val="444444"/>
+          <w:highlight w:val="white"/>
+        </w:rPr>
+      </w:pPr>
+      <w:r>
+        <w:rPr>
+          <w:rtl w:val="0"/>
+        </w:rPr>
+      </w:r>
+    </w:p>
+    <w:p>
+      <w:pPr>
+        <w:rPr>
+          <w:color w:val="434343"/>
+        </w:rPr>
+      </w:pPr>
+      <w:r>
+        <w:rPr>
+          <w:rtl w:val="0"/>
+        </w:rPr>
+      </w:r>
+    </w:p>
+    <w:p>
+      <w:pPr>
+        <w:rPr>
+          <w:rFonts w:ascii="Calibri" w:cs="Calibri" w:eastAsia="Calibri" w:hAnsi="Calibri"/>
+          <w:b w:val="1"/>
+        </w:rPr>
+      </w:pPr>
+      <w:r>
+        <w:rPr>
+          <w:rFonts w:ascii="Calibri" w:cs="Calibri" w:eastAsia="Calibri" w:hAnsi="Calibri"/>
+          <w:b w:val="1"/>
+          <w:rtl w:val="0"/>
+        </w:rPr>
+        <w:t xml:space="preserve">Reference:</w:t>
+      </w:r>
+    </w:p>
+    <w:p>
+      <w:pPr>
+        <w:rPr>
+          <w:color w:val="222222"/>
+        </w:rPr>
+      </w:pPr>
+      <w:r>
+        <w:rPr>
+          <w:color w:val="444444"/>
+          <w:rtl w:val="0"/>
+        </w:rPr>
+        <w:t xml:space="preserve">Please see the GitHub page titled </w:t>
+      </w:r>
+      <w:r>
+        <w:rPr>
+          <w:b w:val="1"/>
+          <w:color w:val="222222"/>
+          <w:rtl w:val="0"/>
+        </w:rPr>
+        <w:t xml:space="preserve">Horovod</w:t>
+      </w:r>
+      <w:r>
+        <w:rPr>
+          <w:color w:val="444444"/>
+          <w:rtl w:val="0"/>
+        </w:rPr>
+        <w:t xml:space="preserve"> (</w:t>
+      </w:r>
+      <w:hyperlink r:id="rId29">
+        <w:r>
+          <w:rPr>
+            <w:color w:val="1155cc"/>
+            <w:u w:val="single"/>
+            <w:rtl w:val="0"/>
+          </w:rPr>
+          <w:t xml:space="preserve">https://github.com/horovod/horovod</w:t>
+        </w:r>
+      </w:hyperlink>
+      <w:r>
+        <w:rPr>
+          <w:color w:val="222222"/>
+          <w:rtl w:val="0"/>
+        </w:rPr>
+        <w:t xml:space="preserve">), the Amazon SageMaker developer guide titled</w:t>
+      </w:r>
+      <w:r>
+        <w:rPr>
+          <w:b w:val="1"/>
+          <w:color w:val="222222"/>
+          <w:rtl w:val="0"/>
+        </w:rPr>
+        <w:t xml:space="preserve"> </w:t>
+      </w:r>
+      <w:r>
+        <w:rPr>
+          <w:b w:val="1"/>
+          <w:color w:val="222222"/>
+          <w:rtl w:val="0"/>
+        </w:rPr>
+        <w:t xml:space="preserve">Use Amazon SageMaker built-in algorithms </w:t>
+      </w:r>
+      <w:r>
+        <w:rPr>
+          <w:color w:val="222222"/>
+          <w:rtl w:val="0"/>
+        </w:rPr>
+        <w:t xml:space="preserve">(</w:t>
+      </w:r>
+      <w:hyperlink r:id="rId30">
+        <w:r>
+          <w:rPr>
+            <w:color w:val="1155cc"/>
+            <w:u w:val="single"/>
+            <w:rtl w:val="0"/>
+          </w:rPr>
+          <w:t xml:space="preserve">https://docs.aws.amazon.com/sagemaker/latest/dg/algos.html</w:t>
+        </w:r>
+      </w:hyperlink>
+      <w:r>
+        <w:rPr>
+          <w:color w:val="222222"/>
+          <w:rtl w:val="0"/>
+        </w:rPr>
+        <w:t xml:space="preserve">), and the Medium article titled </w:t>
+      </w:r>
+      <w:r>
+        <w:rPr>
+          <w:b w:val="1"/>
+          <w:color w:val="222222"/>
+          <w:rtl w:val="0"/>
+        </w:rPr>
+        <w:t xml:space="preserve">3 Methods for Parallelization in Spark </w:t>
+      </w:r>
+      <w:r>
+        <w:rPr>
+          <w:color w:val="222222"/>
+          <w:rtl w:val="0"/>
+        </w:rPr>
+        <w:t xml:space="preserve">(</w:t>
+      </w:r>
+      <w:hyperlink r:id="rId31">
+        <w:r>
+          <w:rPr>
+            <w:color w:val="1155cc"/>
+            <w:u w:val="single"/>
+            <w:rtl w:val="0"/>
+          </w:rPr>
+          <w:t xml:space="preserve">https://towardsdatascience.com/3-methods-for-parallelization-in-spark-6a1a4333b473</w:t>
+        </w:r>
+      </w:hyperlink>
+      <w:r>
+        <w:rPr>
+          <w:color w:val="222222"/>
+          <w:rtl w:val="0"/>
+        </w:rPr>
+        <w:t xml:space="preserve">)</w:t>
+      </w:r>
+    </w:p>
+    <w:p>
+      <w:pPr>
+        <w:rPr>
+          <w:b w:val="1"/>
+          <w:color w:val="222222"/>
+        </w:rPr>
+      </w:pPr>
+      <w:r>
+        <w:rPr>
+          <w:rtl w:val="0"/>
+        </w:rPr>
+      </w:r>
+    </w:p>
+    <w:p>
+      <w:pPr>
+        <w:rPr>
+          <w:b w:val="1"/>
+          <w:color w:val="222222"/>
+        </w:rPr>
+      </w:pPr>
+      <w:r>
+        <w:rPr>
+          <w:rtl w:val="0"/>
+        </w:rPr>
+      </w:r>
+    </w:p>
+    <w:p>
+      <w:pPr>
+        <w:rPr>
+          <w:b w:val="1"/>
+          <w:color w:val="222222"/>
+        </w:rPr>
+      </w:pPr>
+      <w:r>
+        <w:rPr>
+          <w:rtl w:val="0"/>
+        </w:rPr>
+      </w:r>
+    </w:p>
+    <w:p>
+      <w:pPr>
+        <w:rPr>
+          <w:color w:val="444444"/>
+        </w:rPr>
+      </w:pPr>
+      <w:r>
+        <w:rPr>
+          <w:rtl w:val="0"/>
+        </w:rPr>
+      </w:r>
+    </w:p>
+    <w:p>
+      <w:pPr>
+        <w:rPr>
+          <w:color w:val="444444"/>
+        </w:rPr>
+      </w:pPr>
+      <w:r>
+        <w:rPr>
+          <w:rtl w:val="0"/>
+        </w:rPr>
+      </w:r>
+    </w:p>
     <w:sectPr>
-      <w:headerReference r:id="rId29" w:type="default"/>
+      <w:headerReference r:id="rId32" w:type="default"/>
       <w:pgSz w:h="15840" w:w="12240"/>
       <w:pgMar w:bottom="1440" w:top="1440" w:left="1440" w:right="1440" w:header="720" w:footer="720"/>
       <w:pgNumType w:start="1"/>
@@ -6679,8 +7360,6 @@
         <w:ind w:left="720" w:hanging="360"/>
       </w:pPr>
       <w:rPr>
-        <w:rFonts w:ascii="Arial" w:cs="Arial" w:eastAsia="Arial" w:hAnsi="Arial"/>
-        <w:b w:val="1"/>
         <w:u w:val="none"/>
       </w:rPr>
     </w:lvl>
@@ -6791,6 +7470,8 @@
         <w:ind w:left="720" w:hanging="360"/>
       </w:pPr>
       <w:rPr>
+        <w:rFonts w:ascii="Arial" w:cs="Arial" w:eastAsia="Arial" w:hAnsi="Arial"/>
+        <w:b w:val="1"/>
         <w:u w:val="none"/>
       </w:rPr>
     </w:lvl>
@@ -7004,6 +7685,116 @@
   <w:abstractNum w:abstractNumId="6">
     <w:lvl w:ilvl="0">
       <w:start w:val="1"/>
+      <w:numFmt w:val="upperLetter"/>
+      <w:lvlText w:val="%1)"/>
+      <w:lvlJc w:val="left"/>
+      <w:pPr>
+        <w:ind w:left="720" w:hanging="360"/>
+      </w:pPr>
+      <w:rPr>
+        <w:u w:val="none"/>
+      </w:rPr>
+    </w:lvl>
+    <w:lvl w:ilvl="1">
+      <w:start w:val="1"/>
+      <w:numFmt w:val="lowerLetter"/>
+      <w:lvlText w:val="%2)"/>
+      <w:lvlJc w:val="left"/>
+      <w:pPr>
+        <w:ind w:left="1440" w:hanging="360"/>
+      </w:pPr>
+      <w:rPr>
+        <w:u w:val="none"/>
+      </w:rPr>
+    </w:lvl>
+    <w:lvl w:ilvl="2">
+      <w:start w:val="1"/>
+      <w:numFmt w:val="lowerRoman"/>
+      <w:lvlText w:val="%3)"/>
+      <w:lvlJc w:val="right"/>
+      <w:pPr>
+        <w:ind w:left="2160" w:hanging="360"/>
+      </w:pPr>
+      <w:rPr>
+        <w:u w:val="none"/>
+      </w:rPr>
+    </w:lvl>
+    <w:lvl w:ilvl="3">
+      <w:start w:val="1"/>
+      <w:numFmt w:val="decimal"/>
+      <w:lvlText w:val="(%4)"/>
+      <w:lvlJc w:val="left"/>
+      <w:pPr>
+        <w:ind w:left="2880" w:hanging="360"/>
+      </w:pPr>
+      <w:rPr>
+        <w:u w:val="none"/>
+      </w:rPr>
+    </w:lvl>
+    <w:lvl w:ilvl="4">
+      <w:start w:val="1"/>
+      <w:numFmt w:val="lowerLetter"/>
+      <w:lvlText w:val="(%5)"/>
+      <w:lvlJc w:val="left"/>
+      <w:pPr>
+        <w:ind w:left="3600" w:hanging="360"/>
+      </w:pPr>
+      <w:rPr>
+        <w:u w:val="none"/>
+      </w:rPr>
+    </w:lvl>
+    <w:lvl w:ilvl="5">
+      <w:start w:val="1"/>
+      <w:numFmt w:val="lowerRoman"/>
+      <w:lvlText w:val="(%6)"/>
+      <w:lvlJc w:val="right"/>
+      <w:pPr>
+        <w:ind w:left="4320" w:hanging="360"/>
+      </w:pPr>
+      <w:rPr>
+        <w:u w:val="none"/>
+      </w:rPr>
+    </w:lvl>
+    <w:lvl w:ilvl="6">
+      <w:start w:val="1"/>
+      <w:numFmt w:val="decimal"/>
+      <w:lvlText w:val="%7."/>
+      <w:lvlJc w:val="left"/>
+      <w:pPr>
+        <w:ind w:left="5040" w:hanging="360"/>
+      </w:pPr>
+      <w:rPr>
+        <w:u w:val="none"/>
+      </w:rPr>
+    </w:lvl>
+    <w:lvl w:ilvl="7">
+      <w:start w:val="1"/>
+      <w:numFmt w:val="lowerLetter"/>
+      <w:lvlText w:val="%8."/>
+      <w:lvlJc w:val="left"/>
+      <w:pPr>
+        <w:ind w:left="5760" w:hanging="360"/>
+      </w:pPr>
+      <w:rPr>
+        <w:u w:val="none"/>
+      </w:rPr>
+    </w:lvl>
+    <w:lvl w:ilvl="8">
+      <w:start w:val="1"/>
+      <w:numFmt w:val="lowerRoman"/>
+      <w:lvlText w:val="%9."/>
+      <w:lvlJc w:val="right"/>
+      <w:pPr>
+        <w:ind w:left="6480" w:hanging="360"/>
+      </w:pPr>
+      <w:rPr>
+        <w:u w:val="none"/>
+      </w:rPr>
+    </w:lvl>
+  </w:abstractNum>
+  <w:abstractNum w:abstractNumId="7">
+    <w:lvl w:ilvl="0">
+      <w:start w:val="1"/>
       <w:numFmt w:val="bullet"/>
       <w:lvlText w:val="●"/>
       <w:lvlJc w:val="left"/>
@@ -7111,7 +7902,7 @@
       </w:rPr>
     </w:lvl>
   </w:abstractNum>
-  <w:abstractNum w:abstractNumId="7">
+  <w:abstractNum w:abstractNumId="8">
     <w:lvl w:ilvl="0">
       <w:start w:val="1"/>
       <w:numFmt w:val="bullet"/>
@@ -7221,7 +8012,7 @@
       </w:rPr>
     </w:lvl>
   </w:abstractNum>
-  <w:abstractNum w:abstractNumId="8">
+  <w:abstractNum w:abstractNumId="9">
     <w:lvl w:ilvl="0">
       <w:start w:val="1"/>
       <w:numFmt w:val="upperLetter"/>
@@ -7331,7 +8122,7 @@
       </w:rPr>
     </w:lvl>
   </w:abstractNum>
-  <w:abstractNum w:abstractNumId="9">
+  <w:abstractNum w:abstractNumId="10">
     <w:lvl w:ilvl="0">
       <w:start w:val="1"/>
       <w:numFmt w:val="upperLetter"/>
@@ -7441,7 +8232,7 @@
       </w:rPr>
     </w:lvl>
   </w:abstractNum>
-  <w:abstractNum w:abstractNumId="10">
+  <w:abstractNum w:abstractNumId="11">
     <w:lvl w:ilvl="0">
       <w:start w:val="1"/>
       <w:numFmt w:val="bullet"/>
@@ -7551,7 +8342,7 @@
       </w:rPr>
     </w:lvl>
   </w:abstractNum>
-  <w:abstractNum w:abstractNumId="11">
+  <w:abstractNum w:abstractNumId="12">
     <w:lvl w:ilvl="0">
       <w:start w:val="1"/>
       <w:numFmt w:val="bullet"/>
@@ -7693,6 +8484,9 @@
   </w:num>
   <w:num w:numId="11">
     <w:abstractNumId w:val="11"/>
+  </w:num>
+  <w:num w:numId="12">
+    <w:abstractNumId w:val="12"/>
   </w:num>
 </w:numbering>
 </file>

</xml_diff>

<commit_message>
added question 8 to the supplimental ML questions first set
</commit_message>
<xml_diff>
--- a/public/Exam Notes/ML-Vincent-ST-Jun-26.docx
+++ b/public/Exam Notes/ML-Vincent-ST-Jun-26.docx
@@ -115,288 +115,6 @@
         <w:rPr>
           <w:rtl w:val="0"/>
         </w:rPr>
-      </w:r>
-    </w:p>
-    <w:p>
-      <w:pPr>
-        <w:numPr>
-          <w:ilvl w:val="0"/>
-          <w:numId w:val="11"/>
-        </w:numPr>
-        <w:ind w:left="720" w:hanging="360"/>
-        <w:rPr>
-          <w:u w:val="none"/>
-        </w:rPr>
-      </w:pPr>
-      <w:r>
-        <w:rPr>
-          <w:rtl w:val="0"/>
-        </w:rPr>
-        <w:t xml:space="preserve">Questions around core machine learning concepts such as Pearson coefficient and Bayesian classification. </w:t>
-      </w:r>
-    </w:p>
-    <w:p>
-      <w:pPr>
-        <w:rPr/>
-      </w:pPr>
-      <w:r>
-        <w:rPr>
-          <w:rtl w:val="0"/>
-        </w:rPr>
-      </w:r>
-    </w:p>
-    <w:p>
-      <w:pPr>
-        <w:rPr>
-          <w:b w:val="1"/>
-          <w:color w:val="666666"/>
-        </w:rPr>
-      </w:pPr>
-      <w:r>
-        <w:rPr>
-          <w:b w:val="1"/>
-          <w:highlight w:val="yellow"/>
-          <w:rtl w:val="0"/>
-        </w:rPr>
-        <w:t xml:space="preserve">Delivery Timeline</w:t>
-      </w:r>
-      <w:r>
-        <w:rPr>
-          <w:rtl w:val="0"/>
-        </w:rPr>
-        <w:t xml:space="preserve">: </w:t>
-      </w:r>
-      <w:r>
-        <w:rPr>
-          <w:color w:val="666666"/>
-          <w:rtl w:val="0"/>
-        </w:rPr>
-        <w:t xml:space="preserve">July 6</w:t>
-      </w:r>
-      <w:r>
-        <w:rPr>
-          <w:rtl w:val="0"/>
-        </w:rPr>
-      </w:r>
-    </w:p>
-    <w:p>
-      <w:pPr>
-        <w:rPr>
-          <w:b w:val="1"/>
-        </w:rPr>
-      </w:pPr>
-      <w:r>
-        <w:rPr>
-          <w:rtl w:val="0"/>
-        </w:rPr>
-      </w:r>
-    </w:p>
-    <w:p>
-      <w:pPr>
-        <w:rPr>
-          <w:b w:val="1"/>
-        </w:rPr>
-      </w:pPr>
-      <w:r>
-        <w:rPr>
-          <w:b w:val="1"/>
-          <w:rtl w:val="0"/>
-        </w:rPr>
-        <w:t xml:space="preserve">Question Response Types</w:t>
-      </w:r>
-    </w:p>
-    <w:p>
-      <w:pPr>
-        <w:rPr>
-          <w:b w:val="1"/>
-        </w:rPr>
-      </w:pPr>
-      <w:r>
-        <w:rPr>
-          <w:rtl w:val="0"/>
-        </w:rPr>
-      </w:r>
-    </w:p>
-    <w:p>
-      <w:pPr>
-        <w:rPr/>
-      </w:pPr>
-      <w:r>
-        <w:rPr>
-          <w:rtl w:val="0"/>
-        </w:rPr>
-        <w:t xml:space="preserve">There are two types of questions:</w:t>
-      </w:r>
-    </w:p>
-    <w:p>
-      <w:pPr>
-        <w:rPr/>
-      </w:pPr>
-      <w:r>
-        <w:rPr>
-          <w:rtl w:val="0"/>
-        </w:rPr>
-      </w:r>
-    </w:p>
-    <w:p>
-      <w:pPr>
-        <w:numPr>
-          <w:ilvl w:val="0"/>
-          <w:numId w:val="7"/>
-        </w:numPr>
-        <w:spacing w:line="259" w:lineRule="auto"/>
-        <w:ind w:left="720" w:hanging="360"/>
-        <w:rPr>
-          <w:rFonts w:ascii="Noto Sans Symbols" w:cs="Noto Sans Symbols" w:eastAsia="Noto Sans Symbols" w:hAnsi="Noto Sans Symbols"/>
-          <w:sz w:val="24"/>
-          <w:szCs w:val="24"/>
-        </w:rPr>
-      </w:pPr>
-      <w:r>
-        <w:rPr>
-          <w:rFonts w:ascii="Calibri" w:cs="Calibri" w:eastAsia="Calibri" w:hAnsi="Calibri"/>
-          <w:sz w:val="24"/>
-          <w:szCs w:val="24"/>
-          <w:rtl w:val="0"/>
-        </w:rPr>
-        <w:t xml:space="preserve">Multiple Choice Single Response –</w:t>
-      </w:r>
-      <w:r>
-        <w:rPr>
-          <w:rFonts w:ascii="Calibri" w:cs="Calibri" w:eastAsia="Calibri" w:hAnsi="Calibri"/>
-          <w:b w:val="1"/>
-          <w:sz w:val="24"/>
-          <w:szCs w:val="24"/>
-          <w:rtl w:val="0"/>
-        </w:rPr>
-        <w:t xml:space="preserve"> 1</w:t>
-      </w:r>
-      <w:r>
-        <w:rPr>
-          <w:rFonts w:ascii="Calibri" w:cs="Calibri" w:eastAsia="Calibri" w:hAnsi="Calibri"/>
-          <w:sz w:val="24"/>
-          <w:szCs w:val="24"/>
-          <w:rtl w:val="0"/>
-        </w:rPr>
-        <w:t xml:space="preserve"> correct answer </w:t>
-      </w:r>
-      <w:r>
-        <w:rPr>
-          <w:rFonts w:ascii="Calibri" w:cs="Calibri" w:eastAsia="Calibri" w:hAnsi="Calibri"/>
-          <w:b w:val="1"/>
-          <w:sz w:val="24"/>
-          <w:szCs w:val="24"/>
-          <w:rtl w:val="0"/>
-        </w:rPr>
-        <w:t xml:space="preserve">3</w:t>
-      </w:r>
-      <w:r>
-        <w:rPr>
-          <w:rFonts w:ascii="Calibri" w:cs="Calibri" w:eastAsia="Calibri" w:hAnsi="Calibri"/>
-          <w:sz w:val="24"/>
-          <w:szCs w:val="24"/>
-          <w:rtl w:val="0"/>
-        </w:rPr>
-        <w:t xml:space="preserve"> incorrect responses (distractors).</w:t>
-      </w:r>
-    </w:p>
-    <w:p>
-      <w:pPr>
-        <w:numPr>
-          <w:ilvl w:val="0"/>
-          <w:numId w:val="7"/>
-        </w:numPr>
-        <w:spacing w:line="259" w:lineRule="auto"/>
-        <w:ind w:left="720" w:hanging="360"/>
-        <w:rPr>
-          <w:rFonts w:ascii="Noto Sans Symbols" w:cs="Noto Sans Symbols" w:eastAsia="Noto Sans Symbols" w:hAnsi="Noto Sans Symbols"/>
-          <w:sz w:val="24"/>
-          <w:szCs w:val="24"/>
-        </w:rPr>
-      </w:pPr>
-      <w:r>
-        <w:rPr>
-          <w:rFonts w:ascii="Calibri" w:cs="Calibri" w:eastAsia="Calibri" w:hAnsi="Calibri"/>
-          <w:sz w:val="24"/>
-          <w:szCs w:val="24"/>
-          <w:rtl w:val="0"/>
-        </w:rPr>
-        <w:t xml:space="preserve">Multiple Choice Multiple Response –</w:t>
-      </w:r>
-      <w:r>
-        <w:rPr>
-          <w:rFonts w:ascii="Calibri" w:cs="Calibri" w:eastAsia="Calibri" w:hAnsi="Calibri"/>
-          <w:b w:val="1"/>
-          <w:sz w:val="24"/>
-          <w:szCs w:val="24"/>
-          <w:rtl w:val="0"/>
-        </w:rPr>
-        <w:t xml:space="preserve"> 2</w:t>
-      </w:r>
-      <w:r>
-        <w:rPr>
-          <w:rFonts w:ascii="Calibri" w:cs="Calibri" w:eastAsia="Calibri" w:hAnsi="Calibri"/>
-          <w:sz w:val="24"/>
-          <w:szCs w:val="24"/>
-          <w:rtl w:val="0"/>
-        </w:rPr>
-        <w:t xml:space="preserve"> or more correct answers out of</w:t>
-      </w:r>
-      <w:r>
-        <w:rPr>
-          <w:rFonts w:ascii="Calibri" w:cs="Calibri" w:eastAsia="Calibri" w:hAnsi="Calibri"/>
-          <w:b w:val="1"/>
-          <w:sz w:val="24"/>
-          <w:szCs w:val="24"/>
-          <w:rtl w:val="0"/>
-        </w:rPr>
-        <w:t xml:space="preserve"> 5</w:t>
-      </w:r>
-      <w:r>
-        <w:rPr>
-          <w:rFonts w:ascii="Calibri" w:cs="Calibri" w:eastAsia="Calibri" w:hAnsi="Calibri"/>
-          <w:sz w:val="24"/>
-          <w:szCs w:val="24"/>
-          <w:rtl w:val="0"/>
-        </w:rPr>
-        <w:t xml:space="preserve"> or more options.</w:t>
-      </w:r>
-    </w:p>
-    <w:p>
-      <w:pPr>
-        <w:ind w:left="720" w:firstLine="0"/>
-        <w:rPr/>
-      </w:pPr>
-      <w:r>
-        <w:rPr>
-          <w:rtl w:val="0"/>
-        </w:rPr>
-      </w:r>
-    </w:p>
-    <w:p>
-      <w:pPr>
-        <w:rPr>
-          <w:b w:val="1"/>
-        </w:rPr>
-      </w:pPr>
-      <w:r>
-        <w:rPr>
-          <w:rtl w:val="0"/>
-        </w:rPr>
-      </w:r>
-    </w:p>
-    <w:p>
-      <w:pPr>
-        <w:rPr>
-          <w:b w:val="1"/>
-        </w:rPr>
-      </w:pPr>
-      <w:r>
-        <w:rPr>
-          <w:b w:val="1"/>
-          <w:rtl w:val="0"/>
-        </w:rPr>
-        <w:t xml:space="preserve">Important Note</w:t>
       </w:r>
     </w:p>
     <w:p>
@@ -406,19 +124,286 @@
           <w:numId w:val="12"/>
         </w:numPr>
         <w:ind w:left="720" w:hanging="360"/>
-      </w:pPr>
-      <w:r>
-        <w:rPr>
-          <w:rtl w:val="0"/>
-        </w:rPr>
-        <w:t xml:space="preserve">Do write Question Number for quick identification. Q# 1, Q# 2 …. &amp; so on.</w:t>
+        <w:rPr>
+          <w:u w:val="none"/>
+        </w:rPr>
+      </w:pPr>
+      <w:r>
+        <w:rPr>
+          <w:rtl w:val="0"/>
+        </w:rPr>
+        <w:t xml:space="preserve">Questions around core machine learning concepts such as Pearson coefficient and Bayesian classification. </w:t>
+      </w:r>
+    </w:p>
+    <w:p>
+      <w:pPr>
+        <w:rPr/>
+      </w:pPr>
+      <w:r>
+        <w:rPr>
+          <w:rtl w:val="0"/>
+        </w:rPr>
+      </w:r>
+    </w:p>
+    <w:p>
+      <w:pPr>
+        <w:rPr>
+          <w:b w:val="1"/>
+          <w:color w:val="666666"/>
+        </w:rPr>
+      </w:pPr>
+      <w:r>
+        <w:rPr>
+          <w:b w:val="1"/>
+          <w:highlight w:val="yellow"/>
+          <w:rtl w:val="0"/>
+        </w:rPr>
+        <w:t xml:space="preserve">Delivery Timeline</w:t>
+      </w:r>
+      <w:r>
+        <w:rPr>
+          <w:rtl w:val="0"/>
+        </w:rPr>
+        <w:t xml:space="preserve">: </w:t>
+      </w:r>
+      <w:r>
+        <w:rPr>
+          <w:color w:val="666666"/>
+          <w:rtl w:val="0"/>
+        </w:rPr>
+        <w:t xml:space="preserve">July 6</w:t>
+      </w:r>
+      <w:r>
+        <w:rPr>
+          <w:rtl w:val="0"/>
+        </w:rPr>
+      </w:r>
+    </w:p>
+    <w:p>
+      <w:pPr>
+        <w:rPr>
+          <w:b w:val="1"/>
+        </w:rPr>
+      </w:pPr>
+      <w:r>
+        <w:rPr>
+          <w:rtl w:val="0"/>
+        </w:rPr>
+      </w:r>
+    </w:p>
+    <w:p>
+      <w:pPr>
+        <w:rPr>
+          <w:b w:val="1"/>
+        </w:rPr>
+      </w:pPr>
+      <w:r>
+        <w:rPr>
+          <w:b w:val="1"/>
+          <w:rtl w:val="0"/>
+        </w:rPr>
+        <w:t xml:space="preserve">Question Response Types</w:t>
+      </w:r>
+    </w:p>
+    <w:p>
+      <w:pPr>
+        <w:rPr>
+          <w:b w:val="1"/>
+        </w:rPr>
+      </w:pPr>
+      <w:r>
+        <w:rPr>
+          <w:rtl w:val="0"/>
+        </w:rPr>
+      </w:r>
+    </w:p>
+    <w:p>
+      <w:pPr>
+        <w:rPr/>
+      </w:pPr>
+      <w:r>
+        <w:rPr>
+          <w:rtl w:val="0"/>
+        </w:rPr>
+        <w:t xml:space="preserve">There are two types of questions:</w:t>
+      </w:r>
+    </w:p>
+    <w:p>
+      <w:pPr>
+        <w:rPr/>
+      </w:pPr>
+      <w:r>
+        <w:rPr>
+          <w:rtl w:val="0"/>
+        </w:rPr>
       </w:r>
     </w:p>
     <w:p>
       <w:pPr>
         <w:numPr>
           <w:ilvl w:val="0"/>
-          <w:numId w:val="12"/>
+          <w:numId w:val="3"/>
+        </w:numPr>
+        <w:spacing w:line="259" w:lineRule="auto"/>
+        <w:ind w:left="720" w:hanging="360"/>
+        <w:rPr>
+          <w:rFonts w:ascii="Noto Sans Symbols" w:cs="Noto Sans Symbols" w:eastAsia="Noto Sans Symbols" w:hAnsi="Noto Sans Symbols"/>
+          <w:sz w:val="24"/>
+          <w:szCs w:val="24"/>
+        </w:rPr>
+      </w:pPr>
+      <w:r>
+        <w:rPr>
+          <w:rFonts w:ascii="Calibri" w:cs="Calibri" w:eastAsia="Calibri" w:hAnsi="Calibri"/>
+          <w:sz w:val="24"/>
+          <w:szCs w:val="24"/>
+          <w:rtl w:val="0"/>
+        </w:rPr>
+        <w:t xml:space="preserve">Multiple Choice Single Response –</w:t>
+      </w:r>
+      <w:r>
+        <w:rPr>
+          <w:rFonts w:ascii="Calibri" w:cs="Calibri" w:eastAsia="Calibri" w:hAnsi="Calibri"/>
+          <w:b w:val="1"/>
+          <w:sz w:val="24"/>
+          <w:szCs w:val="24"/>
+          <w:rtl w:val="0"/>
+        </w:rPr>
+        <w:t xml:space="preserve"> 1</w:t>
+      </w:r>
+      <w:r>
+        <w:rPr>
+          <w:rFonts w:ascii="Calibri" w:cs="Calibri" w:eastAsia="Calibri" w:hAnsi="Calibri"/>
+          <w:sz w:val="24"/>
+          <w:szCs w:val="24"/>
+          <w:rtl w:val="0"/>
+        </w:rPr>
+        <w:t xml:space="preserve"> correct answer </w:t>
+      </w:r>
+      <w:r>
+        <w:rPr>
+          <w:rFonts w:ascii="Calibri" w:cs="Calibri" w:eastAsia="Calibri" w:hAnsi="Calibri"/>
+          <w:b w:val="1"/>
+          <w:sz w:val="24"/>
+          <w:szCs w:val="24"/>
+          <w:rtl w:val="0"/>
+        </w:rPr>
+        <w:t xml:space="preserve">3</w:t>
+      </w:r>
+      <w:r>
+        <w:rPr>
+          <w:rFonts w:ascii="Calibri" w:cs="Calibri" w:eastAsia="Calibri" w:hAnsi="Calibri"/>
+          <w:sz w:val="24"/>
+          <w:szCs w:val="24"/>
+          <w:rtl w:val="0"/>
+        </w:rPr>
+        <w:t xml:space="preserve"> incorrect responses (distractors).</w:t>
+      </w:r>
+    </w:p>
+    <w:p>
+      <w:pPr>
+        <w:numPr>
+          <w:ilvl w:val="0"/>
+          <w:numId w:val="3"/>
+        </w:numPr>
+        <w:spacing w:line="259" w:lineRule="auto"/>
+        <w:ind w:left="720" w:hanging="360"/>
+        <w:rPr>
+          <w:rFonts w:ascii="Noto Sans Symbols" w:cs="Noto Sans Symbols" w:eastAsia="Noto Sans Symbols" w:hAnsi="Noto Sans Symbols"/>
+          <w:sz w:val="24"/>
+          <w:szCs w:val="24"/>
+        </w:rPr>
+      </w:pPr>
+      <w:r>
+        <w:rPr>
+          <w:rFonts w:ascii="Calibri" w:cs="Calibri" w:eastAsia="Calibri" w:hAnsi="Calibri"/>
+          <w:sz w:val="24"/>
+          <w:szCs w:val="24"/>
+          <w:rtl w:val="0"/>
+        </w:rPr>
+        <w:t xml:space="preserve">Multiple Choice Multiple Response –</w:t>
+      </w:r>
+      <w:r>
+        <w:rPr>
+          <w:rFonts w:ascii="Calibri" w:cs="Calibri" w:eastAsia="Calibri" w:hAnsi="Calibri"/>
+          <w:b w:val="1"/>
+          <w:sz w:val="24"/>
+          <w:szCs w:val="24"/>
+          <w:rtl w:val="0"/>
+        </w:rPr>
+        <w:t xml:space="preserve"> 2</w:t>
+      </w:r>
+      <w:r>
+        <w:rPr>
+          <w:rFonts w:ascii="Calibri" w:cs="Calibri" w:eastAsia="Calibri" w:hAnsi="Calibri"/>
+          <w:sz w:val="24"/>
+          <w:szCs w:val="24"/>
+          <w:rtl w:val="0"/>
+        </w:rPr>
+        <w:t xml:space="preserve"> or more correct answers out of</w:t>
+      </w:r>
+      <w:r>
+        <w:rPr>
+          <w:rFonts w:ascii="Calibri" w:cs="Calibri" w:eastAsia="Calibri" w:hAnsi="Calibri"/>
+          <w:b w:val="1"/>
+          <w:sz w:val="24"/>
+          <w:szCs w:val="24"/>
+          <w:rtl w:val="0"/>
+        </w:rPr>
+        <w:t xml:space="preserve"> 5</w:t>
+      </w:r>
+      <w:r>
+        <w:rPr>
+          <w:rFonts w:ascii="Calibri" w:cs="Calibri" w:eastAsia="Calibri" w:hAnsi="Calibri"/>
+          <w:sz w:val="24"/>
+          <w:szCs w:val="24"/>
+          <w:rtl w:val="0"/>
+        </w:rPr>
+        <w:t xml:space="preserve"> or more options.</w:t>
+      </w:r>
+    </w:p>
+    <w:p>
+      <w:pPr>
+        <w:ind w:left="720" w:firstLine="0"/>
+        <w:rPr/>
+      </w:pPr>
+      <w:r>
+        <w:rPr>
+          <w:rtl w:val="0"/>
+        </w:rPr>
+      </w:r>
+    </w:p>
+    <w:p>
+      <w:pPr>
+        <w:rPr>
+          <w:b w:val="1"/>
+        </w:rPr>
+      </w:pPr>
+      <w:r>
+        <w:rPr>
+          <w:rtl w:val="0"/>
+        </w:rPr>
+      </w:r>
+    </w:p>
+    <w:p>
+      <w:pPr>
+        <w:rPr>
+          <w:b w:val="1"/>
+        </w:rPr>
+      </w:pPr>
+      <w:r>
+        <w:rPr>
+          <w:b w:val="1"/>
+          <w:rtl w:val="0"/>
+        </w:rPr>
+        <w:t xml:space="preserve">Important Note</w:t>
+      </w:r>
+    </w:p>
+    <w:p>
+      <w:pPr>
+        <w:numPr>
+          <w:ilvl w:val="0"/>
+          <w:numId w:val="13"/>
         </w:numPr>
         <w:ind w:left="720" w:hanging="360"/>
       </w:pPr>
@@ -426,14 +411,14 @@
         <w:rPr>
           <w:rtl w:val="0"/>
         </w:rPr>
-        <w:t xml:space="preserve">Please mention Domain (based on ML Specialty exam blueprint), Topic &amp; Sub-Topic (If Applicable) with every question.</w:t>
+        <w:t xml:space="preserve">Do write Question Number for quick identification. Q# 1, Q# 2 …. &amp; so on.</w:t>
       </w:r>
     </w:p>
     <w:p>
       <w:pPr>
         <w:numPr>
           <w:ilvl w:val="0"/>
-          <w:numId w:val="12"/>
+          <w:numId w:val="13"/>
         </w:numPr>
         <w:ind w:left="720" w:hanging="360"/>
       </w:pPr>
@@ -441,42 +426,41 @@
         <w:rPr>
           <w:rtl w:val="0"/>
         </w:rPr>
-        <w:t xml:space="preserve">Note that we’re expecting standard scenario based questions &amp; NOT </w:t>
-      </w:r>
-      <w:r>
-        <w:rPr>
-          <w:rtl w:val="0"/>
-        </w:rPr>
-        <w:t xml:space="preserve">straight-forward</w:t>
-      </w:r>
-      <w:r>
-        <w:rPr>
-          <w:rtl w:val="0"/>
-        </w:rPr>
-        <w:t xml:space="preserve"> definition kind of questions.</w:t>
+        <w:t xml:space="preserve">Please mention Domain (based on ML Specialty exam blueprint), Topic &amp; Sub-Topic (If Applicable) with every question.</w:t>
       </w:r>
     </w:p>
     <w:p>
       <w:pPr>
         <w:numPr>
           <w:ilvl w:val="0"/>
-          <w:numId w:val="12"/>
+          <w:numId w:val="13"/>
         </w:numPr>
         <w:ind w:left="720" w:hanging="360"/>
       </w:pPr>
       <w:r>
         <w:rPr>
-          <w:color w:val="222222"/>
-          <w:rtl w:val="0"/>
-        </w:rPr>
-        <w:t xml:space="preserve">The options should not have any obviously incorrect option. We need to word the options so that all of them should appear correct for the students, but a subtle point should mark the correct answer without any ambiguity. So, one answer should be the best choice without any doubt. </w:t>
+          <w:rtl w:val="0"/>
+        </w:rPr>
+        <w:t xml:space="preserve">Note that we’re expecting standard scenario based questions &amp; NOT </w:t>
+      </w:r>
+      <w:r>
+        <w:rPr>
+          <w:rtl w:val="0"/>
+        </w:rPr>
+        <w:t xml:space="preserve">straight-forward</w:t>
+      </w:r>
+      <w:r>
+        <w:rPr>
+          <w:rtl w:val="0"/>
+        </w:rPr>
+        <w:t xml:space="preserve"> definition kind of questions.</w:t>
       </w:r>
     </w:p>
     <w:p>
       <w:pPr>
         <w:numPr>
           <w:ilvl w:val="0"/>
-          <w:numId w:val="12"/>
+          <w:numId w:val="13"/>
         </w:numPr>
         <w:ind w:left="720" w:hanging="360"/>
       </w:pPr>
@@ -485,6 +469,22 @@
           <w:color w:val="222222"/>
           <w:rtl w:val="0"/>
         </w:rPr>
+        <w:t xml:space="preserve">The options should not have any obviously incorrect option. We need to word the options so that all of them should appear correct for the students, but a subtle point should mark the correct answer without any ambiguity. So, one answer should be the best choice without any doubt. </w:t>
+      </w:r>
+    </w:p>
+    <w:p>
+      <w:pPr>
+        <w:numPr>
+          <w:ilvl w:val="0"/>
+          <w:numId w:val="13"/>
+        </w:numPr>
+        <w:ind w:left="720" w:hanging="360"/>
+      </w:pPr>
+      <w:r>
+        <w:rPr>
+          <w:color w:val="222222"/>
+          <w:rtl w:val="0"/>
+        </w:rPr>
         <w:t xml:space="preserve">The answer / explanation section should contain explanations on why the answer is correct and others are incorrect. It should also contain the relevant resource link (for details) preferably from AWS documentation.</w:t>
       </w:r>
     </w:p>
@@ -505,7 +505,7 @@
       <w:pPr>
         <w:numPr>
           <w:ilvl w:val="1"/>
-          <w:numId w:val="12"/>
+          <w:numId w:val="13"/>
         </w:numPr>
         <w:ind w:left="1440" w:hanging="360"/>
       </w:pPr>
@@ -521,7 +521,7 @@
       <w:pPr>
         <w:numPr>
           <w:ilvl w:val="2"/>
-          <w:numId w:val="12"/>
+          <w:numId w:val="13"/>
         </w:numPr>
         <w:ind w:left="2160" w:hanging="360"/>
       </w:pPr>
@@ -537,7 +537,7 @@
       <w:pPr>
         <w:numPr>
           <w:ilvl w:val="2"/>
-          <w:numId w:val="12"/>
+          <w:numId w:val="13"/>
         </w:numPr>
         <w:ind w:left="2160" w:hanging="360"/>
       </w:pPr>
@@ -553,7 +553,7 @@
       <w:pPr>
         <w:numPr>
           <w:ilvl w:val="2"/>
-          <w:numId w:val="12"/>
+          <w:numId w:val="13"/>
         </w:numPr>
         <w:ind w:left="2160" w:hanging="360"/>
       </w:pPr>
@@ -569,7 +569,7 @@
       <w:pPr>
         <w:numPr>
           <w:ilvl w:val="2"/>
-          <w:numId w:val="12"/>
+          <w:numId w:val="13"/>
         </w:numPr>
         <w:ind w:left="2160" w:hanging="360"/>
       </w:pPr>
@@ -596,7 +596,7 @@
       <w:pPr>
         <w:numPr>
           <w:ilvl w:val="0"/>
-          <w:numId w:val="12"/>
+          <w:numId w:val="13"/>
         </w:numPr>
         <w:ind w:left="720" w:hanging="360"/>
       </w:pPr>
@@ -611,7 +611,7 @@
       <w:pPr>
         <w:numPr>
           <w:ilvl w:val="0"/>
-          <w:numId w:val="8"/>
+          <w:numId w:val="9"/>
         </w:numPr>
         <w:ind w:left="720" w:hanging="360"/>
       </w:pPr>
@@ -626,7 +626,7 @@
       <w:pPr>
         <w:numPr>
           <w:ilvl w:val="0"/>
-          <w:numId w:val="12"/>
+          <w:numId w:val="13"/>
         </w:numPr>
         <w:ind w:left="720" w:hanging="360"/>
       </w:pPr>
@@ -683,7 +683,7 @@
       <w:pPr>
         <w:numPr>
           <w:ilvl w:val="0"/>
-          <w:numId w:val="12"/>
+          <w:numId w:val="13"/>
         </w:numPr>
         <w:ind w:left="720" w:hanging="360"/>
       </w:pPr>
@@ -899,7 +899,7 @@
       <w:pPr>
         <w:numPr>
           <w:ilvl w:val="0"/>
-          <w:numId w:val="4"/>
+          <w:numId w:val="6"/>
         </w:numPr>
         <w:ind w:left="720" w:hanging="360"/>
         <w:rPr>
@@ -918,7 +918,7 @@
       <w:pPr>
         <w:numPr>
           <w:ilvl w:val="0"/>
-          <w:numId w:val="4"/>
+          <w:numId w:val="6"/>
         </w:numPr>
         <w:ind w:left="720" w:hanging="360"/>
         <w:rPr>
@@ -937,7 +937,7 @@
       <w:pPr>
         <w:numPr>
           <w:ilvl w:val="0"/>
-          <w:numId w:val="4"/>
+          <w:numId w:val="6"/>
         </w:numPr>
         <w:ind w:left="720" w:hanging="360"/>
         <w:rPr>
@@ -956,7 +956,7 @@
       <w:pPr>
         <w:numPr>
           <w:ilvl w:val="0"/>
-          <w:numId w:val="4"/>
+          <w:numId w:val="6"/>
         </w:numPr>
         <w:ind w:left="720" w:hanging="360"/>
         <w:rPr>
@@ -2469,7 +2469,7 @@
       <w:pPr>
         <w:numPr>
           <w:ilvl w:val="0"/>
-          <w:numId w:val="9"/>
+          <w:numId w:val="10"/>
         </w:numPr>
         <w:ind w:left="720" w:hanging="360"/>
         <w:rPr>
@@ -2489,7 +2489,7 @@
       <w:pPr>
         <w:numPr>
           <w:ilvl w:val="0"/>
-          <w:numId w:val="9"/>
+          <w:numId w:val="10"/>
         </w:numPr>
         <w:ind w:left="720" w:hanging="360"/>
         <w:rPr>
@@ -2510,7 +2510,7 @@
       <w:pPr>
         <w:numPr>
           <w:ilvl w:val="0"/>
-          <w:numId w:val="9"/>
+          <w:numId w:val="10"/>
         </w:numPr>
         <w:ind w:left="720" w:hanging="360"/>
         <w:rPr>
@@ -2531,7 +2531,7 @@
       <w:pPr>
         <w:numPr>
           <w:ilvl w:val="0"/>
-          <w:numId w:val="9"/>
+          <w:numId w:val="10"/>
         </w:numPr>
         <w:ind w:left="720" w:hanging="360"/>
         <w:rPr>
@@ -3194,7 +3194,7 @@
       <w:pPr>
         <w:numPr>
           <w:ilvl w:val="0"/>
-          <w:numId w:val="1"/>
+          <w:numId w:val="4"/>
         </w:numPr>
         <w:ind w:left="720" w:hanging="360"/>
         <w:rPr>
@@ -3214,7 +3214,7 @@
       <w:pPr>
         <w:numPr>
           <w:ilvl w:val="0"/>
-          <w:numId w:val="1"/>
+          <w:numId w:val="4"/>
         </w:numPr>
         <w:ind w:left="720" w:hanging="360"/>
         <w:rPr>
@@ -3235,7 +3235,7 @@
       <w:pPr>
         <w:numPr>
           <w:ilvl w:val="0"/>
-          <w:numId w:val="1"/>
+          <w:numId w:val="4"/>
         </w:numPr>
         <w:ind w:left="720" w:hanging="360"/>
         <w:rPr>
@@ -3256,7 +3256,7 @@
       <w:pPr>
         <w:numPr>
           <w:ilvl w:val="0"/>
-          <w:numId w:val="1"/>
+          <w:numId w:val="4"/>
         </w:numPr>
         <w:ind w:left="720" w:hanging="360"/>
         <w:rPr>
@@ -3794,7 +3794,7 @@
       <w:pPr>
         <w:numPr>
           <w:ilvl w:val="0"/>
-          <w:numId w:val="10"/>
+          <w:numId w:val="11"/>
         </w:numPr>
         <w:ind w:left="720" w:hanging="360"/>
         <w:rPr>
@@ -3814,7 +3814,7 @@
       <w:pPr>
         <w:numPr>
           <w:ilvl w:val="0"/>
-          <w:numId w:val="10"/>
+          <w:numId w:val="11"/>
         </w:numPr>
         <w:ind w:left="720" w:hanging="360"/>
         <w:rPr>
@@ -3835,7 +3835,7 @@
       <w:pPr>
         <w:numPr>
           <w:ilvl w:val="0"/>
-          <w:numId w:val="10"/>
+          <w:numId w:val="11"/>
         </w:numPr>
         <w:ind w:left="720" w:hanging="360"/>
         <w:rPr>
@@ -3856,7 +3856,7 @@
       <w:pPr>
         <w:numPr>
           <w:ilvl w:val="0"/>
-          <w:numId w:val="10"/>
+          <w:numId w:val="11"/>
         </w:numPr>
         <w:ind w:left="720" w:hanging="360"/>
         <w:rPr>
@@ -4589,7 +4589,7 @@
       <w:pPr>
         <w:numPr>
           <w:ilvl w:val="0"/>
-          <w:numId w:val="2"/>
+          <w:numId w:val="5"/>
         </w:numPr>
         <w:ind w:left="720" w:hanging="360"/>
         <w:rPr>
@@ -4609,7 +4609,7 @@
       <w:pPr>
         <w:numPr>
           <w:ilvl w:val="0"/>
-          <w:numId w:val="2"/>
+          <w:numId w:val="5"/>
         </w:numPr>
         <w:ind w:left="720" w:hanging="360"/>
         <w:rPr>
@@ -4630,7 +4630,7 @@
       <w:pPr>
         <w:numPr>
           <w:ilvl w:val="0"/>
-          <w:numId w:val="2"/>
+          <w:numId w:val="5"/>
         </w:numPr>
         <w:ind w:left="720" w:hanging="360"/>
         <w:rPr>
@@ -4651,7 +4651,7 @@
       <w:pPr>
         <w:numPr>
           <w:ilvl w:val="0"/>
-          <w:numId w:val="2"/>
+          <w:numId w:val="5"/>
         </w:numPr>
         <w:ind w:left="720" w:hanging="360"/>
         <w:rPr>
@@ -5271,7 +5271,7 @@
       <w:pPr>
         <w:numPr>
           <w:ilvl w:val="0"/>
-          <w:numId w:val="5"/>
+          <w:numId w:val="7"/>
         </w:numPr>
         <w:ind w:left="720" w:hanging="360"/>
         <w:rPr>
@@ -5296,7 +5296,7 @@
       <w:pPr>
         <w:numPr>
           <w:ilvl w:val="0"/>
-          <w:numId w:val="5"/>
+          <w:numId w:val="7"/>
         </w:numPr>
         <w:ind w:left="720" w:hanging="360"/>
         <w:rPr>
@@ -5317,7 +5317,7 @@
       <w:pPr>
         <w:numPr>
           <w:ilvl w:val="0"/>
-          <w:numId w:val="5"/>
+          <w:numId w:val="7"/>
         </w:numPr>
         <w:ind w:left="720" w:hanging="360"/>
         <w:rPr>
@@ -5338,7 +5338,7 @@
       <w:pPr>
         <w:numPr>
           <w:ilvl w:val="0"/>
-          <w:numId w:val="5"/>
+          <w:numId w:val="7"/>
         </w:numPr>
         <w:ind w:left="720" w:hanging="360"/>
         <w:rPr>
@@ -5964,7 +5964,7 @@
       <w:pPr>
         <w:numPr>
           <w:ilvl w:val="0"/>
-          <w:numId w:val="6"/>
+          <w:numId w:val="8"/>
         </w:numPr>
         <w:ind w:left="720" w:hanging="360"/>
         <w:rPr>
@@ -5984,7 +5984,7 @@
       <w:pPr>
         <w:numPr>
           <w:ilvl w:val="0"/>
-          <w:numId w:val="6"/>
+          <w:numId w:val="8"/>
         </w:numPr>
         <w:ind w:left="720" w:hanging="360"/>
         <w:rPr>
@@ -6005,7 +6005,7 @@
       <w:pPr>
         <w:numPr>
           <w:ilvl w:val="0"/>
-          <w:numId w:val="6"/>
+          <w:numId w:val="8"/>
         </w:numPr>
         <w:ind w:left="720" w:hanging="360"/>
         <w:rPr>
@@ -6026,7 +6026,7 @@
       <w:pPr>
         <w:numPr>
           <w:ilvl w:val="0"/>
-          <w:numId w:val="6"/>
+          <w:numId w:val="8"/>
         </w:numPr>
         <w:ind w:left="720" w:hanging="360"/>
         <w:rPr>
@@ -6606,7 +6606,7 @@
       <w:pPr>
         <w:numPr>
           <w:ilvl w:val="0"/>
-          <w:numId w:val="3"/>
+          <w:numId w:val="1"/>
         </w:numPr>
         <w:ind w:left="720" w:hanging="360"/>
         <w:rPr>
@@ -6626,7 +6626,7 @@
       <w:pPr>
         <w:numPr>
           <w:ilvl w:val="0"/>
-          <w:numId w:val="3"/>
+          <w:numId w:val="1"/>
         </w:numPr>
         <w:ind w:left="720" w:hanging="360"/>
         <w:rPr>
@@ -6647,7 +6647,7 @@
       <w:pPr>
         <w:numPr>
           <w:ilvl w:val="0"/>
-          <w:numId w:val="3"/>
+          <w:numId w:val="1"/>
         </w:numPr>
         <w:ind w:left="720" w:hanging="360"/>
         <w:rPr>
@@ -6684,7 +6684,7 @@
       <w:pPr>
         <w:numPr>
           <w:ilvl w:val="0"/>
-          <w:numId w:val="3"/>
+          <w:numId w:val="1"/>
         </w:numPr>
         <w:ind w:left="720" w:hanging="360"/>
         <w:rPr>
@@ -7068,6 +7068,669 @@
     </w:p>
     <w:p>
       <w:pPr>
+        <w:rPr/>
+      </w:pPr>
+      <w:r>
+        <w:rPr>
+          <w:rtl w:val="0"/>
+        </w:rPr>
+        <w:t xml:space="preserve">Question: 8</w:t>
+      </w:r>
+    </w:p>
+    <w:p>
+      <w:pPr>
+        <w:rPr>
+          <w:color w:val="999999"/>
+        </w:rPr>
+      </w:pPr>
+      <w:r>
+        <w:rPr>
+          <w:b w:val="1"/>
+          <w:rtl w:val="0"/>
+        </w:rPr>
+        <w:t xml:space="preserve">Main​ ​Topic​ ​:​ </w:t>
+      </w:r>
+      <w:r>
+        <w:rPr>
+          <w:color w:val="999999"/>
+          <w:rtl w:val="0"/>
+        </w:rPr>
+        <w:t xml:space="preserve">Machine Learning</w:t>
+      </w:r>
+    </w:p>
+    <w:p>
+      <w:pPr>
+        <w:rPr>
+          <w:b w:val="1"/>
+          <w:color w:val="999999"/>
+        </w:rPr>
+      </w:pPr>
+      <w:r>
+        <w:rPr>
+          <w:b w:val="1"/>
+          <w:rtl w:val="0"/>
+        </w:rPr>
+        <w:t xml:space="preserve">Sub​ ​Topic​ ​:​ </w:t>
+      </w:r>
+      <w:r>
+        <w:rPr>
+          <w:b w:val="1"/>
+          <w:color w:val="999999"/>
+          <w:rtl w:val="0"/>
+        </w:rPr>
+        <w:t xml:space="preserve">Select the appropriate model(s) for a given machine learning problem </w:t>
+      </w:r>
+    </w:p>
+    <w:p>
+      <w:pPr>
+        <w:rPr>
+          <w:color w:val="999999"/>
+        </w:rPr>
+      </w:pPr>
+      <w:r>
+        <w:rPr>
+          <w:rtl w:val="0"/>
+        </w:rPr>
+      </w:r>
+    </w:p>
+    <w:p>
+      <w:pPr>
+        <w:rPr>
+          <w:b w:val="1"/>
+          <w:color w:val="999999"/>
+        </w:rPr>
+      </w:pPr>
+      <w:r>
+        <w:rPr>
+          <w:b w:val="1"/>
+          <w:rtl w:val="0"/>
+        </w:rPr>
+        <w:t xml:space="preserve">Domain: </w:t>
+      </w:r>
+      <w:r>
+        <w:rPr>
+          <w:color w:val="999999"/>
+          <w:rtl w:val="0"/>
+        </w:rPr>
+        <w:t xml:space="preserve">Modeling  </w:t>
+      </w:r>
+      <w:r>
+        <w:rPr>
+          <w:rtl w:val="0"/>
+        </w:rPr>
+      </w:r>
+    </w:p>
+    <w:p>
+      <w:pPr>
+        <w:rPr>
+          <w:b w:val="1"/>
+        </w:rPr>
+      </w:pPr>
+      <w:r>
+        <w:rPr>
+          <w:rtl w:val="0"/>
+        </w:rPr>
+      </w:r>
+    </w:p>
+    <w:p>
+      <w:pPr>
+        <w:rPr>
+          <w:rFonts w:ascii="Calibri" w:cs="Calibri" w:eastAsia="Calibri" w:hAnsi="Calibri"/>
+        </w:rPr>
+      </w:pPr>
+      <w:r>
+        <w:rPr>
+          <w:rFonts w:ascii="Calibri" w:cs="Calibri" w:eastAsia="Calibri" w:hAnsi="Calibri"/>
+          <w:b w:val="1"/>
+          <w:rtl w:val="0"/>
+        </w:rPr>
+        <w:t xml:space="preserve">Question text</w:t>
+      </w:r>
+      <w:r>
+        <w:rPr>
+          <w:rFonts w:ascii="Calibri" w:cs="Calibri" w:eastAsia="Calibri" w:hAnsi="Calibri"/>
+          <w:rtl w:val="0"/>
+        </w:rPr>
+        <w:t xml:space="preserve">: </w:t>
+      </w:r>
+    </w:p>
+    <w:p>
+      <w:pPr>
+        <w:rPr>
+          <w:color w:val="434343"/>
+        </w:rPr>
+      </w:pPr>
+      <w:r>
+        <w:rPr>
+          <w:color w:val="434343"/>
+          <w:rtl w:val="0"/>
+        </w:rPr>
+        <w:t xml:space="preserve">You are a machine learning specialist working for a credit card company where you are building a fraud detection model. You have your model built using the XGBoost algorithm and you are now attempting to find the best version of your model by performing automatic model tuning. You are creating your hyperparameter tuning job and you need to select the appropriate technique the job will use to find your best hyperparameters. You wish to run the least number of hyperparameter tuning training jobs as possible.</w:t>
+      </w:r>
+    </w:p>
+    <w:p>
+      <w:pPr>
+        <w:rPr>
+          <w:color w:val="434343"/>
+        </w:rPr>
+      </w:pPr>
+      <w:r>
+        <w:rPr>
+          <w:rtl w:val="0"/>
+        </w:rPr>
+      </w:r>
+    </w:p>
+    <w:p>
+      <w:pPr>
+        <w:rPr>
+          <w:color w:val="434343"/>
+        </w:rPr>
+      </w:pPr>
+      <w:r>
+        <w:rPr>
+          <w:color w:val="434343"/>
+          <w:rtl w:val="0"/>
+        </w:rPr>
+        <w:t xml:space="preserve">Which hyperparameter tuning technique is best suited to your requirements?</w:t>
+      </w:r>
+    </w:p>
+    <w:p>
+      <w:pPr>
+        <w:rPr>
+          <w:color w:val="434343"/>
+        </w:rPr>
+      </w:pPr>
+      <w:r>
+        <w:rPr>
+          <w:rtl w:val="0"/>
+        </w:rPr>
+      </w:r>
+    </w:p>
+    <w:p>
+      <w:pPr>
+        <w:numPr>
+          <w:ilvl w:val="0"/>
+          <w:numId w:val="2"/>
+        </w:numPr>
+        <w:ind w:left="720" w:hanging="360"/>
+        <w:rPr>
+          <w:color w:val="434343"/>
+        </w:rPr>
+      </w:pPr>
+      <w:r>
+        <w:rPr>
+          <w:color w:val="383a42"/>
+          <w:shd w:fill="fafafa" w:val="clear"/>
+          <w:rtl w:val="0"/>
+        </w:rPr>
+        <w:t xml:space="preserve">Bayesian optimization</w:t>
+      </w:r>
+    </w:p>
+    <w:p>
+      <w:pPr>
+        <w:numPr>
+          <w:ilvl w:val="0"/>
+          <w:numId w:val="2"/>
+        </w:numPr>
+        <w:ind w:left="720" w:hanging="360"/>
+        <w:rPr>
+          <w:color w:val="383a42"/>
+          <w:shd w:fill="fafafa" w:val="clear"/>
+        </w:rPr>
+      </w:pPr>
+      <w:r>
+        <w:rPr>
+          <w:color w:val="383a42"/>
+          <w:shd w:fill="fafafa" w:val="clear"/>
+          <w:rtl w:val="0"/>
+        </w:rPr>
+        <w:t xml:space="preserve">Bayesian classification</w:t>
+      </w:r>
+    </w:p>
+    <w:p>
+      <w:pPr>
+        <w:numPr>
+          <w:ilvl w:val="0"/>
+          <w:numId w:val="2"/>
+        </w:numPr>
+        <w:ind w:left="720" w:hanging="360"/>
+        <w:rPr>
+          <w:color w:val="383a42"/>
+          <w:shd w:fill="fafafa" w:val="clear"/>
+        </w:rPr>
+      </w:pPr>
+      <w:r>
+        <w:rPr>
+          <w:color w:val="383a42"/>
+          <w:shd w:fill="fafafa" w:val="clear"/>
+          <w:rtl w:val="0"/>
+        </w:rPr>
+        <w:t xml:space="preserve">Random search </w:t>
+      </w:r>
+    </w:p>
+    <w:p>
+      <w:pPr>
+        <w:numPr>
+          <w:ilvl w:val="0"/>
+          <w:numId w:val="2"/>
+        </w:numPr>
+        <w:ind w:left="720" w:hanging="360"/>
+        <w:rPr>
+          <w:color w:val="383a42"/>
+          <w:shd w:fill="fafafa" w:val="clear"/>
+        </w:rPr>
+      </w:pPr>
+      <w:r>
+        <w:rPr>
+          <w:color w:val="383a42"/>
+          <w:shd w:fill="fafafa" w:val="clear"/>
+          <w:rtl w:val="0"/>
+        </w:rPr>
+        <w:t xml:space="preserve">Logistic regression</w:t>
+      </w:r>
+    </w:p>
+    <w:p>
+      <w:pPr>
+        <w:rPr>
+          <w:color w:val="434343"/>
+        </w:rPr>
+      </w:pPr>
+      <w:r>
+        <w:rPr>
+          <w:rtl w:val="0"/>
+        </w:rPr>
+      </w:r>
+    </w:p>
+    <w:p>
+      <w:pPr>
+        <w:rPr>
+          <w:color w:val="434343"/>
+        </w:rPr>
+      </w:pPr>
+      <w:r>
+        <w:rPr>
+          <w:rFonts w:ascii="Calibri" w:cs="Calibri" w:eastAsia="Calibri" w:hAnsi="Calibri"/>
+          <w:b w:val="1"/>
+          <w:rtl w:val="0"/>
+        </w:rPr>
+        <w:t xml:space="preserve">Answer:</w:t>
+      </w:r>
+      <w:r>
+        <w:rPr>
+          <w:color w:val="434343"/>
+          <w:rtl w:val="0"/>
+        </w:rPr>
+        <w:t xml:space="preserve"> A</w:t>
+      </w:r>
+    </w:p>
+    <w:p>
+      <w:pPr>
+        <w:rPr>
+          <w:color w:val="434343"/>
+        </w:rPr>
+      </w:pPr>
+      <w:r>
+        <w:rPr>
+          <w:rtl w:val="0"/>
+        </w:rPr>
+      </w:r>
+    </w:p>
+    <w:p>
+      <w:pPr>
+        <w:rPr>
+          <w:color w:val="434343"/>
+        </w:rPr>
+      </w:pPr>
+      <w:r>
+        <w:rPr>
+          <w:rFonts w:ascii="Calibri" w:cs="Calibri" w:eastAsia="Calibri" w:hAnsi="Calibri"/>
+          <w:b w:val="1"/>
+          <w:rtl w:val="0"/>
+        </w:rPr>
+        <w:t xml:space="preserve">Explanation:</w:t>
+      </w:r>
+      <w:r>
+        <w:rPr>
+          <w:rtl w:val="0"/>
+        </w:rPr>
+      </w:r>
+    </w:p>
+    <w:p>
+      <w:pPr>
+        <w:rPr>
+          <w:color w:val="444444"/>
+          <w:highlight w:val="white"/>
+        </w:rPr>
+      </w:pPr>
+      <w:r>
+        <w:rPr>
+          <w:color w:val="434343"/>
+          <w:rtl w:val="0"/>
+        </w:rPr>
+        <w:t xml:space="preserve">Option A is correct</w:t>
+      </w:r>
+      <w:r>
+        <w:rPr>
+          <w:color w:val="444444"/>
+          <w:highlight w:val="white"/>
+          <w:rtl w:val="0"/>
+        </w:rPr>
+        <w:t xml:space="preserve">. The Bayesian optimization approach to hyperparameter tuning results in less tuning job runs than the random search method.</w:t>
+      </w:r>
+    </w:p>
+    <w:p>
+      <w:pPr>
+        <w:rPr>
+          <w:color w:val="444444"/>
+          <w:highlight w:val="white"/>
+        </w:rPr>
+      </w:pPr>
+      <w:r>
+        <w:rPr>
+          <w:rtl w:val="0"/>
+        </w:rPr>
+      </w:r>
+    </w:p>
+    <w:p>
+      <w:pPr>
+        <w:rPr>
+          <w:color w:val="444444"/>
+          <w:highlight w:val="white"/>
+        </w:rPr>
+      </w:pPr>
+      <w:r>
+        <w:rPr>
+          <w:color w:val="444444"/>
+          <w:highlight w:val="white"/>
+          <w:rtl w:val="0"/>
+        </w:rPr>
+        <w:t xml:space="preserve">Option B is incorrect. The Bayesian technique used by the hyperparameter tuning job in SageMaker is Bayesian optimization, which solves the problem using regression, not classification.</w:t>
+      </w:r>
+    </w:p>
+    <w:p>
+      <w:pPr>
+        <w:rPr>
+          <w:color w:val="444444"/>
+          <w:highlight w:val="white"/>
+        </w:rPr>
+      </w:pPr>
+      <w:r>
+        <w:rPr>
+          <w:rtl w:val="0"/>
+        </w:rPr>
+      </w:r>
+    </w:p>
+    <w:p>
+      <w:pPr>
+        <w:rPr>
+          <w:color w:val="444444"/>
+          <w:highlight w:val="white"/>
+        </w:rPr>
+      </w:pPr>
+      <w:r>
+        <w:rPr>
+          <w:color w:val="444444"/>
+          <w:highlight w:val="white"/>
+          <w:rtl w:val="0"/>
+        </w:rPr>
+        <w:t xml:space="preserve">Option C is incorrect. The random search method is a valid option when using SageMaker hyperparameter tuning, but the random search approach usually </w:t>
+      </w:r>
+      <w:r>
+        <w:rPr>
+          <w:color w:val="444444"/>
+          <w:highlight w:val="white"/>
+          <w:rtl w:val="0"/>
+        </w:rPr>
+        <w:t xml:space="preserve">requires running many more training jobs to get the best hyperparameters when compared to the Bayesian optimization approach.</w:t>
+      </w:r>
+      <w:r>
+        <w:rPr>
+          <w:color w:val="444444"/>
+          <w:highlight w:val="white"/>
+          <w:rtl w:val="0"/>
+        </w:rPr>
+        <w:br w:type="textWrapping"/>
+      </w:r>
+    </w:p>
+    <w:p>
+      <w:pPr>
+        <w:rPr>
+          <w:color w:val="444444"/>
+          <w:highlight w:val="white"/>
+        </w:rPr>
+      </w:pPr>
+      <w:r>
+        <w:rPr>
+          <w:color w:val="444444"/>
+          <w:highlight w:val="white"/>
+          <w:rtl w:val="0"/>
+        </w:rPr>
+        <w:t xml:space="preserve">Option D is incorrect. Logistic regression is not a valid option when using SageMaker hyperparameter tuning.</w:t>
+      </w:r>
+    </w:p>
+    <w:p>
+      <w:pPr>
+        <w:ind w:right="-360"/>
+        <w:rPr>
+          <w:color w:val="444444"/>
+          <w:highlight w:val="white"/>
+        </w:rPr>
+      </w:pPr>
+      <w:r>
+        <w:rPr>
+          <w:rtl w:val="0"/>
+        </w:rPr>
+      </w:r>
+    </w:p>
+    <w:p>
+      <w:pPr>
+        <w:rPr>
+          <w:color w:val="434343"/>
+        </w:rPr>
+      </w:pPr>
+      <w:r>
+        <w:rPr>
+          <w:rtl w:val="0"/>
+        </w:rPr>
+      </w:r>
+    </w:p>
+    <w:p>
+      <w:pPr>
+        <w:rPr>
+          <w:rFonts w:ascii="Calibri" w:cs="Calibri" w:eastAsia="Calibri" w:hAnsi="Calibri"/>
+          <w:b w:val="1"/>
+        </w:rPr>
+      </w:pPr>
+      <w:r>
+        <w:rPr>
+          <w:rFonts w:ascii="Calibri" w:cs="Calibri" w:eastAsia="Calibri" w:hAnsi="Calibri"/>
+          <w:b w:val="1"/>
+          <w:rtl w:val="0"/>
+        </w:rPr>
+        <w:t xml:space="preserve">Reference:</w:t>
+      </w:r>
+    </w:p>
+    <w:p>
+      <w:pPr>
+        <w:rPr>
+          <w:color w:val="222222"/>
+        </w:rPr>
+      </w:pPr>
+      <w:r>
+        <w:rPr>
+          <w:color w:val="444444"/>
+          <w:rtl w:val="0"/>
+        </w:rPr>
+        <w:t xml:space="preserve">Please see the </w:t>
+      </w:r>
+      <w:r>
+        <w:rPr>
+          <w:color w:val="222222"/>
+          <w:rtl w:val="0"/>
+        </w:rPr>
+        <w:t xml:space="preserve">Amazon SageMaker developer guide titled</w:t>
+      </w:r>
+      <w:r>
+        <w:rPr>
+          <w:b w:val="1"/>
+          <w:color w:val="222222"/>
+          <w:rtl w:val="0"/>
+        </w:rPr>
+        <w:t xml:space="preserve"> </w:t>
+      </w:r>
+      <w:r>
+        <w:rPr>
+          <w:b w:val="1"/>
+          <w:color w:val="222222"/>
+          <w:rtl w:val="0"/>
+        </w:rPr>
+        <w:t xml:space="preserve">How Hyperparameter Tuning Works</w:t>
+      </w:r>
+      <w:r>
+        <w:rPr>
+          <w:color w:val="444444"/>
+          <w:rtl w:val="0"/>
+        </w:rPr>
+        <w:t xml:space="preserve"> </w:t>
+      </w:r>
+      <w:r>
+        <w:rPr>
+          <w:color w:val="222222"/>
+          <w:rtl w:val="0"/>
+        </w:rPr>
+        <w:t xml:space="preserve">(</w:t>
+      </w:r>
+      <w:hyperlink r:id="rId32">
+        <w:r>
+          <w:rPr>
+            <w:color w:val="1155cc"/>
+            <w:u w:val="single"/>
+            <w:rtl w:val="0"/>
+          </w:rPr>
+          <w:t xml:space="preserve">https://docs.aws.amazon.com/sagemaker/latest/dg/automatic-model-tuning-how-it-works.html</w:t>
+        </w:r>
+      </w:hyperlink>
+      <w:r>
+        <w:rPr>
+          <w:color w:val="222222"/>
+          <w:rtl w:val="0"/>
+        </w:rPr>
+        <w:t xml:space="preserve">), the AWS Machine Learning blog titled</w:t>
+      </w:r>
+      <w:r>
+        <w:rPr>
+          <w:b w:val="1"/>
+          <w:color w:val="222222"/>
+          <w:rtl w:val="0"/>
+        </w:rPr>
+        <w:t xml:space="preserve"> </w:t>
+      </w:r>
+      <w:r>
+        <w:rPr>
+          <w:b w:val="1"/>
+          <w:color w:val="222222"/>
+          <w:rtl w:val="0"/>
+        </w:rPr>
+        <w:t xml:space="preserve">Amazon SageMaker automatic model tuning now supports random search and hyperparameter scaling </w:t>
+      </w:r>
+      <w:r>
+        <w:rPr>
+          <w:color w:val="222222"/>
+          <w:rtl w:val="0"/>
+        </w:rPr>
+        <w:t xml:space="preserve">(</w:t>
+      </w:r>
+      <w:hyperlink r:id="rId33">
+        <w:r>
+          <w:rPr>
+            <w:color w:val="1155cc"/>
+            <w:u w:val="single"/>
+            <w:rtl w:val="0"/>
+          </w:rPr>
+          <w:t xml:space="preserve">https://aws.amazon.com/blogs/machine-learning/amazon-sagemaker-automatic-model-tuning-now-supports-random-search-and-hyperparameter-scaling/</w:t>
+        </w:r>
+      </w:hyperlink>
+      <w:r>
+        <w:rPr>
+          <w:color w:val="222222"/>
+          <w:rtl w:val="0"/>
+        </w:rPr>
+        <w:t xml:space="preserve">), and the AWS Machine Learning blog titled</w:t>
+      </w:r>
+      <w:r>
+        <w:rPr>
+          <w:b w:val="1"/>
+          <w:color w:val="222222"/>
+          <w:rtl w:val="0"/>
+        </w:rPr>
+        <w:t xml:space="preserve"> Simplify machine learning with XGBoost and Amazon SageMaker </w:t>
+      </w:r>
+      <w:r>
+        <w:rPr>
+          <w:color w:val="222222"/>
+          <w:rtl w:val="0"/>
+        </w:rPr>
+        <w:t xml:space="preserve">(</w:t>
+      </w:r>
+      <w:hyperlink r:id="rId34">
+        <w:r>
+          <w:rPr>
+            <w:color w:val="1155cc"/>
+            <w:u w:val="single"/>
+            <w:rtl w:val="0"/>
+          </w:rPr>
+          <w:t xml:space="preserve">https://aws.amazon.com/blogs/machine-learning/simplify-machine-learning-with-xgboost-and-amazon-sagemaker/</w:t>
+        </w:r>
+      </w:hyperlink>
+      <w:r>
+        <w:rPr>
+          <w:color w:val="222222"/>
+          <w:rtl w:val="0"/>
+        </w:rPr>
+        <w:t xml:space="preserve">)</w:t>
+      </w:r>
+    </w:p>
+    <w:p>
+      <w:pPr>
+        <w:rPr>
+          <w:b w:val="1"/>
+          <w:color w:val="222222"/>
+        </w:rPr>
+      </w:pPr>
+      <w:r>
+        <w:rPr>
+          <w:rtl w:val="0"/>
+        </w:rPr>
+      </w:r>
+    </w:p>
+    <w:p>
+      <w:pPr>
+        <w:rPr>
+          <w:b w:val="1"/>
+          <w:color w:val="222222"/>
+        </w:rPr>
+      </w:pPr>
+      <w:r>
+        <w:rPr>
+          <w:rtl w:val="0"/>
+        </w:rPr>
+      </w:r>
+    </w:p>
+    <w:p>
+      <w:pPr>
+        <w:rPr>
+          <w:b w:val="1"/>
+          <w:color w:val="222222"/>
+        </w:rPr>
+      </w:pPr>
+      <w:r>
+        <w:rPr>
+          <w:rtl w:val="0"/>
+        </w:rPr>
+      </w:r>
+    </w:p>
+    <w:p>
+      <w:pPr>
         <w:rPr>
           <w:b w:val="1"/>
           <w:color w:val="222222"/>
@@ -7104,7 +7767,7 @@
       </w:r>
     </w:p>
     <w:sectPr>
-      <w:headerReference r:id="rId32" w:type="default"/>
+      <w:headerReference r:id="rId35" w:type="default"/>
       <w:pgSz w:h="15840" w:w="12240"/>
       <w:pgMar w:bottom="1440" w:top="1440" w:left="1440" w:right="1440" w:header="720" w:footer="720"/>
       <w:pgNumType w:start="1"/>
@@ -7353,6 +8016,116 @@
   <w:abstractNum w:abstractNumId="3">
     <w:lvl w:ilvl="0">
       <w:start w:val="1"/>
+      <w:numFmt w:val="bullet"/>
+      <w:lvlText w:val="●"/>
+      <w:lvlJc w:val="left"/>
+      <w:pPr>
+        <w:ind w:left="720" w:hanging="360"/>
+      </w:pPr>
+      <w:rPr>
+        <w:u w:val="none"/>
+      </w:rPr>
+    </w:lvl>
+    <w:lvl w:ilvl="1">
+      <w:start w:val="1"/>
+      <w:numFmt w:val="bullet"/>
+      <w:lvlText w:val="○"/>
+      <w:lvlJc w:val="left"/>
+      <w:pPr>
+        <w:ind w:left="1440" w:hanging="360"/>
+      </w:pPr>
+      <w:rPr>
+        <w:u w:val="none"/>
+      </w:rPr>
+    </w:lvl>
+    <w:lvl w:ilvl="2">
+      <w:start w:val="1"/>
+      <w:numFmt w:val="bullet"/>
+      <w:lvlText w:val="■"/>
+      <w:lvlJc w:val="left"/>
+      <w:pPr>
+        <w:ind w:left="2160" w:hanging="360"/>
+      </w:pPr>
+      <w:rPr>
+        <w:u w:val="none"/>
+      </w:rPr>
+    </w:lvl>
+    <w:lvl w:ilvl="3">
+      <w:start w:val="1"/>
+      <w:numFmt w:val="bullet"/>
+      <w:lvlText w:val="●"/>
+      <w:lvlJc w:val="left"/>
+      <w:pPr>
+        <w:ind w:left="2880" w:hanging="360"/>
+      </w:pPr>
+      <w:rPr>
+        <w:u w:val="none"/>
+      </w:rPr>
+    </w:lvl>
+    <w:lvl w:ilvl="4">
+      <w:start w:val="1"/>
+      <w:numFmt w:val="bullet"/>
+      <w:lvlText w:val="○"/>
+      <w:lvlJc w:val="left"/>
+      <w:pPr>
+        <w:ind w:left="3600" w:hanging="360"/>
+      </w:pPr>
+      <w:rPr>
+        <w:u w:val="none"/>
+      </w:rPr>
+    </w:lvl>
+    <w:lvl w:ilvl="5">
+      <w:start w:val="1"/>
+      <w:numFmt w:val="bullet"/>
+      <w:lvlText w:val="■"/>
+      <w:lvlJc w:val="left"/>
+      <w:pPr>
+        <w:ind w:left="4320" w:hanging="360"/>
+      </w:pPr>
+      <w:rPr>
+        <w:u w:val="none"/>
+      </w:rPr>
+    </w:lvl>
+    <w:lvl w:ilvl="6">
+      <w:start w:val="1"/>
+      <w:numFmt w:val="bullet"/>
+      <w:lvlText w:val="●"/>
+      <w:lvlJc w:val="left"/>
+      <w:pPr>
+        <w:ind w:left="5040" w:hanging="360"/>
+      </w:pPr>
+      <w:rPr>
+        <w:u w:val="none"/>
+      </w:rPr>
+    </w:lvl>
+    <w:lvl w:ilvl="7">
+      <w:start w:val="1"/>
+      <w:numFmt w:val="bullet"/>
+      <w:lvlText w:val="○"/>
+      <w:lvlJc w:val="left"/>
+      <w:pPr>
+        <w:ind w:left="5760" w:hanging="360"/>
+      </w:pPr>
+      <w:rPr>
+        <w:u w:val="none"/>
+      </w:rPr>
+    </w:lvl>
+    <w:lvl w:ilvl="8">
+      <w:start w:val="1"/>
+      <w:numFmt w:val="bullet"/>
+      <w:lvlText w:val="■"/>
+      <w:lvlJc w:val="left"/>
+      <w:pPr>
+        <w:ind w:left="6480" w:hanging="360"/>
+      </w:pPr>
+      <w:rPr>
+        <w:u w:val="none"/>
+      </w:rPr>
+    </w:lvl>
+  </w:abstractNum>
+  <w:abstractNum w:abstractNumId="4">
+    <w:lvl w:ilvl="0">
+      <w:start w:val="1"/>
       <w:numFmt w:val="upperLetter"/>
       <w:lvlText w:val="%1)"/>
       <w:lvlJc w:val="left"/>
@@ -7460,7 +8233,7 @@
       </w:rPr>
     </w:lvl>
   </w:abstractNum>
-  <w:abstractNum w:abstractNumId="4">
+  <w:abstractNum w:abstractNumId="5">
     <w:lvl w:ilvl="0">
       <w:start w:val="1"/>
       <w:numFmt w:val="upperLetter"/>
@@ -7470,8 +8243,6 @@
         <w:ind w:left="720" w:hanging="360"/>
       </w:pPr>
       <w:rPr>
-        <w:rFonts w:ascii="Arial" w:cs="Arial" w:eastAsia="Arial" w:hAnsi="Arial"/>
-        <w:b w:val="1"/>
         <w:u w:val="none"/>
       </w:rPr>
     </w:lvl>
@@ -7572,7 +8343,7 @@
       </w:rPr>
     </w:lvl>
   </w:abstractNum>
-  <w:abstractNum w:abstractNumId="5">
+  <w:abstractNum w:abstractNumId="6">
     <w:lvl w:ilvl="0">
       <w:start w:val="1"/>
       <w:numFmt w:val="upperLetter"/>
@@ -7582,6 +8353,8 @@
         <w:ind w:left="720" w:hanging="360"/>
       </w:pPr>
       <w:rPr>
+        <w:rFonts w:ascii="Arial" w:cs="Arial" w:eastAsia="Arial" w:hAnsi="Arial"/>
+        <w:b w:val="1"/>
         <w:u w:val="none"/>
       </w:rPr>
     </w:lvl>
@@ -7682,7 +8455,7 @@
       </w:rPr>
     </w:lvl>
   </w:abstractNum>
-  <w:abstractNum w:abstractNumId="6">
+  <w:abstractNum w:abstractNumId="7">
     <w:lvl w:ilvl="0">
       <w:start w:val="1"/>
       <w:numFmt w:val="upperLetter"/>
@@ -7792,7 +8565,117 @@
       </w:rPr>
     </w:lvl>
   </w:abstractNum>
-  <w:abstractNum w:abstractNumId="7">
+  <w:abstractNum w:abstractNumId="8">
+    <w:lvl w:ilvl="0">
+      <w:start w:val="1"/>
+      <w:numFmt w:val="upperLetter"/>
+      <w:lvlText w:val="%1)"/>
+      <w:lvlJc w:val="left"/>
+      <w:pPr>
+        <w:ind w:left="720" w:hanging="360"/>
+      </w:pPr>
+      <w:rPr>
+        <w:u w:val="none"/>
+      </w:rPr>
+    </w:lvl>
+    <w:lvl w:ilvl="1">
+      <w:start w:val="1"/>
+      <w:numFmt w:val="lowerLetter"/>
+      <w:lvlText w:val="%2)"/>
+      <w:lvlJc w:val="left"/>
+      <w:pPr>
+        <w:ind w:left="1440" w:hanging="360"/>
+      </w:pPr>
+      <w:rPr>
+        <w:u w:val="none"/>
+      </w:rPr>
+    </w:lvl>
+    <w:lvl w:ilvl="2">
+      <w:start w:val="1"/>
+      <w:numFmt w:val="lowerRoman"/>
+      <w:lvlText w:val="%3)"/>
+      <w:lvlJc w:val="right"/>
+      <w:pPr>
+        <w:ind w:left="2160" w:hanging="360"/>
+      </w:pPr>
+      <w:rPr>
+        <w:u w:val="none"/>
+      </w:rPr>
+    </w:lvl>
+    <w:lvl w:ilvl="3">
+      <w:start w:val="1"/>
+      <w:numFmt w:val="decimal"/>
+      <w:lvlText w:val="(%4)"/>
+      <w:lvlJc w:val="left"/>
+      <w:pPr>
+        <w:ind w:left="2880" w:hanging="360"/>
+      </w:pPr>
+      <w:rPr>
+        <w:u w:val="none"/>
+      </w:rPr>
+    </w:lvl>
+    <w:lvl w:ilvl="4">
+      <w:start w:val="1"/>
+      <w:numFmt w:val="lowerLetter"/>
+      <w:lvlText w:val="(%5)"/>
+      <w:lvlJc w:val="left"/>
+      <w:pPr>
+        <w:ind w:left="3600" w:hanging="360"/>
+      </w:pPr>
+      <w:rPr>
+        <w:u w:val="none"/>
+      </w:rPr>
+    </w:lvl>
+    <w:lvl w:ilvl="5">
+      <w:start w:val="1"/>
+      <w:numFmt w:val="lowerRoman"/>
+      <w:lvlText w:val="(%6)"/>
+      <w:lvlJc w:val="right"/>
+      <w:pPr>
+        <w:ind w:left="4320" w:hanging="360"/>
+      </w:pPr>
+      <w:rPr>
+        <w:u w:val="none"/>
+      </w:rPr>
+    </w:lvl>
+    <w:lvl w:ilvl="6">
+      <w:start w:val="1"/>
+      <w:numFmt w:val="decimal"/>
+      <w:lvlText w:val="%7."/>
+      <w:lvlJc w:val="left"/>
+      <w:pPr>
+        <w:ind w:left="5040" w:hanging="360"/>
+      </w:pPr>
+      <w:rPr>
+        <w:u w:val="none"/>
+      </w:rPr>
+    </w:lvl>
+    <w:lvl w:ilvl="7">
+      <w:start w:val="1"/>
+      <w:numFmt w:val="lowerLetter"/>
+      <w:lvlText w:val="%8."/>
+      <w:lvlJc w:val="left"/>
+      <w:pPr>
+        <w:ind w:left="5760" w:hanging="360"/>
+      </w:pPr>
+      <w:rPr>
+        <w:u w:val="none"/>
+      </w:rPr>
+    </w:lvl>
+    <w:lvl w:ilvl="8">
+      <w:start w:val="1"/>
+      <w:numFmt w:val="lowerRoman"/>
+      <w:lvlText w:val="%9."/>
+      <w:lvlJc w:val="right"/>
+      <w:pPr>
+        <w:ind w:left="6480" w:hanging="360"/>
+      </w:pPr>
+      <w:rPr>
+        <w:u w:val="none"/>
+      </w:rPr>
+    </w:lvl>
+  </w:abstractNum>
+  <w:abstractNum w:abstractNumId="9">
     <w:lvl w:ilvl="0">
       <w:start w:val="1"/>
       <w:numFmt w:val="bullet"/>
@@ -7902,7 +8785,227 @@
       </w:rPr>
     </w:lvl>
   </w:abstractNum>
-  <w:abstractNum w:abstractNumId="8">
+  <w:abstractNum w:abstractNumId="10">
+    <w:lvl w:ilvl="0">
+      <w:start w:val="1"/>
+      <w:numFmt w:val="upperLetter"/>
+      <w:lvlText w:val="%1)"/>
+      <w:lvlJc w:val="left"/>
+      <w:pPr>
+        <w:ind w:left="720" w:hanging="360"/>
+      </w:pPr>
+      <w:rPr>
+        <w:u w:val="none"/>
+      </w:rPr>
+    </w:lvl>
+    <w:lvl w:ilvl="1">
+      <w:start w:val="1"/>
+      <w:numFmt w:val="lowerLetter"/>
+      <w:lvlText w:val="%2)"/>
+      <w:lvlJc w:val="left"/>
+      <w:pPr>
+        <w:ind w:left="1440" w:hanging="360"/>
+      </w:pPr>
+      <w:rPr>
+        <w:u w:val="none"/>
+      </w:rPr>
+    </w:lvl>
+    <w:lvl w:ilvl="2">
+      <w:start w:val="1"/>
+      <w:numFmt w:val="lowerRoman"/>
+      <w:lvlText w:val="%3)"/>
+      <w:lvlJc w:val="right"/>
+      <w:pPr>
+        <w:ind w:left="2160" w:hanging="360"/>
+      </w:pPr>
+      <w:rPr>
+        <w:u w:val="none"/>
+      </w:rPr>
+    </w:lvl>
+    <w:lvl w:ilvl="3">
+      <w:start w:val="1"/>
+      <w:numFmt w:val="decimal"/>
+      <w:lvlText w:val="(%4)"/>
+      <w:lvlJc w:val="left"/>
+      <w:pPr>
+        <w:ind w:left="2880" w:hanging="360"/>
+      </w:pPr>
+      <w:rPr>
+        <w:u w:val="none"/>
+      </w:rPr>
+    </w:lvl>
+    <w:lvl w:ilvl="4">
+      <w:start w:val="1"/>
+      <w:numFmt w:val="lowerLetter"/>
+      <w:lvlText w:val="(%5)"/>
+      <w:lvlJc w:val="left"/>
+      <w:pPr>
+        <w:ind w:left="3600" w:hanging="360"/>
+      </w:pPr>
+      <w:rPr>
+        <w:u w:val="none"/>
+      </w:rPr>
+    </w:lvl>
+    <w:lvl w:ilvl="5">
+      <w:start w:val="1"/>
+      <w:numFmt w:val="lowerRoman"/>
+      <w:lvlText w:val="(%6)"/>
+      <w:lvlJc w:val="right"/>
+      <w:pPr>
+        <w:ind w:left="4320" w:hanging="360"/>
+      </w:pPr>
+      <w:rPr>
+        <w:u w:val="none"/>
+      </w:rPr>
+    </w:lvl>
+    <w:lvl w:ilvl="6">
+      <w:start w:val="1"/>
+      <w:numFmt w:val="decimal"/>
+      <w:lvlText w:val="%7."/>
+      <w:lvlJc w:val="left"/>
+      <w:pPr>
+        <w:ind w:left="5040" w:hanging="360"/>
+      </w:pPr>
+      <w:rPr>
+        <w:u w:val="none"/>
+      </w:rPr>
+    </w:lvl>
+    <w:lvl w:ilvl="7">
+      <w:start w:val="1"/>
+      <w:numFmt w:val="lowerLetter"/>
+      <w:lvlText w:val="%8."/>
+      <w:lvlJc w:val="left"/>
+      <w:pPr>
+        <w:ind w:left="5760" w:hanging="360"/>
+      </w:pPr>
+      <w:rPr>
+        <w:u w:val="none"/>
+      </w:rPr>
+    </w:lvl>
+    <w:lvl w:ilvl="8">
+      <w:start w:val="1"/>
+      <w:numFmt w:val="lowerRoman"/>
+      <w:lvlText w:val="%9."/>
+      <w:lvlJc w:val="right"/>
+      <w:pPr>
+        <w:ind w:left="6480" w:hanging="360"/>
+      </w:pPr>
+      <w:rPr>
+        <w:u w:val="none"/>
+      </w:rPr>
+    </w:lvl>
+  </w:abstractNum>
+  <w:abstractNum w:abstractNumId="11">
+    <w:lvl w:ilvl="0">
+      <w:start w:val="1"/>
+      <w:numFmt w:val="upperLetter"/>
+      <w:lvlText w:val="%1)"/>
+      <w:lvlJc w:val="left"/>
+      <w:pPr>
+        <w:ind w:left="720" w:hanging="360"/>
+      </w:pPr>
+      <w:rPr>
+        <w:u w:val="none"/>
+      </w:rPr>
+    </w:lvl>
+    <w:lvl w:ilvl="1">
+      <w:start w:val="1"/>
+      <w:numFmt w:val="lowerLetter"/>
+      <w:lvlText w:val="%2)"/>
+      <w:lvlJc w:val="left"/>
+      <w:pPr>
+        <w:ind w:left="1440" w:hanging="360"/>
+      </w:pPr>
+      <w:rPr>
+        <w:u w:val="none"/>
+      </w:rPr>
+    </w:lvl>
+    <w:lvl w:ilvl="2">
+      <w:start w:val="1"/>
+      <w:numFmt w:val="lowerRoman"/>
+      <w:lvlText w:val="%3)"/>
+      <w:lvlJc w:val="right"/>
+      <w:pPr>
+        <w:ind w:left="2160" w:hanging="360"/>
+      </w:pPr>
+      <w:rPr>
+        <w:u w:val="none"/>
+      </w:rPr>
+    </w:lvl>
+    <w:lvl w:ilvl="3">
+      <w:start w:val="1"/>
+      <w:numFmt w:val="decimal"/>
+      <w:lvlText w:val="(%4)"/>
+      <w:lvlJc w:val="left"/>
+      <w:pPr>
+        <w:ind w:left="2880" w:hanging="360"/>
+      </w:pPr>
+      <w:rPr>
+        <w:u w:val="none"/>
+      </w:rPr>
+    </w:lvl>
+    <w:lvl w:ilvl="4">
+      <w:start w:val="1"/>
+      <w:numFmt w:val="lowerLetter"/>
+      <w:lvlText w:val="(%5)"/>
+      <w:lvlJc w:val="left"/>
+      <w:pPr>
+        <w:ind w:left="3600" w:hanging="360"/>
+      </w:pPr>
+      <w:rPr>
+        <w:u w:val="none"/>
+      </w:rPr>
+    </w:lvl>
+    <w:lvl w:ilvl="5">
+      <w:start w:val="1"/>
+      <w:numFmt w:val="lowerRoman"/>
+      <w:lvlText w:val="(%6)"/>
+      <w:lvlJc w:val="right"/>
+      <w:pPr>
+        <w:ind w:left="4320" w:hanging="360"/>
+      </w:pPr>
+      <w:rPr>
+        <w:u w:val="none"/>
+      </w:rPr>
+    </w:lvl>
+    <w:lvl w:ilvl="6">
+      <w:start w:val="1"/>
+      <w:numFmt w:val="decimal"/>
+      <w:lvlText w:val="%7."/>
+      <w:lvlJc w:val="left"/>
+      <w:pPr>
+        <w:ind w:left="5040" w:hanging="360"/>
+      </w:pPr>
+      <w:rPr>
+        <w:u w:val="none"/>
+      </w:rPr>
+    </w:lvl>
+    <w:lvl w:ilvl="7">
+      <w:start w:val="1"/>
+      <w:numFmt w:val="lowerLetter"/>
+      <w:lvlText w:val="%8."/>
+      <w:lvlJc w:val="left"/>
+      <w:pPr>
+        <w:ind w:left="5760" w:hanging="360"/>
+      </w:pPr>
+      <w:rPr>
+        <w:u w:val="none"/>
+      </w:rPr>
+    </w:lvl>
+    <w:lvl w:ilvl="8">
+      <w:start w:val="1"/>
+      <w:numFmt w:val="lowerRoman"/>
+      <w:lvlText w:val="%9."/>
+      <w:lvlJc w:val="right"/>
+      <w:pPr>
+        <w:ind w:left="6480" w:hanging="360"/>
+      </w:pPr>
+      <w:rPr>
+        <w:u w:val="none"/>
+      </w:rPr>
+    </w:lvl>
+  </w:abstractNum>
+  <w:abstractNum w:abstractNumId="12">
     <w:lvl w:ilvl="0">
       <w:start w:val="1"/>
       <w:numFmt w:val="bullet"/>
@@ -8012,337 +9115,7 @@
       </w:rPr>
     </w:lvl>
   </w:abstractNum>
-  <w:abstractNum w:abstractNumId="9">
-    <w:lvl w:ilvl="0">
-      <w:start w:val="1"/>
-      <w:numFmt w:val="upperLetter"/>
-      <w:lvlText w:val="%1)"/>
-      <w:lvlJc w:val="left"/>
-      <w:pPr>
-        <w:ind w:left="720" w:hanging="360"/>
-      </w:pPr>
-      <w:rPr>
-        <w:u w:val="none"/>
-      </w:rPr>
-    </w:lvl>
-    <w:lvl w:ilvl="1">
-      <w:start w:val="1"/>
-      <w:numFmt w:val="lowerLetter"/>
-      <w:lvlText w:val="%2)"/>
-      <w:lvlJc w:val="left"/>
-      <w:pPr>
-        <w:ind w:left="1440" w:hanging="360"/>
-      </w:pPr>
-      <w:rPr>
-        <w:u w:val="none"/>
-      </w:rPr>
-    </w:lvl>
-    <w:lvl w:ilvl="2">
-      <w:start w:val="1"/>
-      <w:numFmt w:val="lowerRoman"/>
-      <w:lvlText w:val="%3)"/>
-      <w:lvlJc w:val="right"/>
-      <w:pPr>
-        <w:ind w:left="2160" w:hanging="360"/>
-      </w:pPr>
-      <w:rPr>
-        <w:u w:val="none"/>
-      </w:rPr>
-    </w:lvl>
-    <w:lvl w:ilvl="3">
-      <w:start w:val="1"/>
-      <w:numFmt w:val="decimal"/>
-      <w:lvlText w:val="(%4)"/>
-      <w:lvlJc w:val="left"/>
-      <w:pPr>
-        <w:ind w:left="2880" w:hanging="360"/>
-      </w:pPr>
-      <w:rPr>
-        <w:u w:val="none"/>
-      </w:rPr>
-    </w:lvl>
-    <w:lvl w:ilvl="4">
-      <w:start w:val="1"/>
-      <w:numFmt w:val="lowerLetter"/>
-      <w:lvlText w:val="(%5)"/>
-      <w:lvlJc w:val="left"/>
-      <w:pPr>
-        <w:ind w:left="3600" w:hanging="360"/>
-      </w:pPr>
-      <w:rPr>
-        <w:u w:val="none"/>
-      </w:rPr>
-    </w:lvl>
-    <w:lvl w:ilvl="5">
-      <w:start w:val="1"/>
-      <w:numFmt w:val="lowerRoman"/>
-      <w:lvlText w:val="(%6)"/>
-      <w:lvlJc w:val="right"/>
-      <w:pPr>
-        <w:ind w:left="4320" w:hanging="360"/>
-      </w:pPr>
-      <w:rPr>
-        <w:u w:val="none"/>
-      </w:rPr>
-    </w:lvl>
-    <w:lvl w:ilvl="6">
-      <w:start w:val="1"/>
-      <w:numFmt w:val="decimal"/>
-      <w:lvlText w:val="%7."/>
-      <w:lvlJc w:val="left"/>
-      <w:pPr>
-        <w:ind w:left="5040" w:hanging="360"/>
-      </w:pPr>
-      <w:rPr>
-        <w:u w:val="none"/>
-      </w:rPr>
-    </w:lvl>
-    <w:lvl w:ilvl="7">
-      <w:start w:val="1"/>
-      <w:numFmt w:val="lowerLetter"/>
-      <w:lvlText w:val="%8."/>
-      <w:lvlJc w:val="left"/>
-      <w:pPr>
-        <w:ind w:left="5760" w:hanging="360"/>
-      </w:pPr>
-      <w:rPr>
-        <w:u w:val="none"/>
-      </w:rPr>
-    </w:lvl>
-    <w:lvl w:ilvl="8">
-      <w:start w:val="1"/>
-      <w:numFmt w:val="lowerRoman"/>
-      <w:lvlText w:val="%9."/>
-      <w:lvlJc w:val="right"/>
-      <w:pPr>
-        <w:ind w:left="6480" w:hanging="360"/>
-      </w:pPr>
-      <w:rPr>
-        <w:u w:val="none"/>
-      </w:rPr>
-    </w:lvl>
-  </w:abstractNum>
-  <w:abstractNum w:abstractNumId="10">
-    <w:lvl w:ilvl="0">
-      <w:start w:val="1"/>
-      <w:numFmt w:val="upperLetter"/>
-      <w:lvlText w:val="%1)"/>
-      <w:lvlJc w:val="left"/>
-      <w:pPr>
-        <w:ind w:left="720" w:hanging="360"/>
-      </w:pPr>
-      <w:rPr>
-        <w:u w:val="none"/>
-      </w:rPr>
-    </w:lvl>
-    <w:lvl w:ilvl="1">
-      <w:start w:val="1"/>
-      <w:numFmt w:val="lowerLetter"/>
-      <w:lvlText w:val="%2)"/>
-      <w:lvlJc w:val="left"/>
-      <w:pPr>
-        <w:ind w:left="1440" w:hanging="360"/>
-      </w:pPr>
-      <w:rPr>
-        <w:u w:val="none"/>
-      </w:rPr>
-    </w:lvl>
-    <w:lvl w:ilvl="2">
-      <w:start w:val="1"/>
-      <w:numFmt w:val="lowerRoman"/>
-      <w:lvlText w:val="%3)"/>
-      <w:lvlJc w:val="right"/>
-      <w:pPr>
-        <w:ind w:left="2160" w:hanging="360"/>
-      </w:pPr>
-      <w:rPr>
-        <w:u w:val="none"/>
-      </w:rPr>
-    </w:lvl>
-    <w:lvl w:ilvl="3">
-      <w:start w:val="1"/>
-      <w:numFmt w:val="decimal"/>
-      <w:lvlText w:val="(%4)"/>
-      <w:lvlJc w:val="left"/>
-      <w:pPr>
-        <w:ind w:left="2880" w:hanging="360"/>
-      </w:pPr>
-      <w:rPr>
-        <w:u w:val="none"/>
-      </w:rPr>
-    </w:lvl>
-    <w:lvl w:ilvl="4">
-      <w:start w:val="1"/>
-      <w:numFmt w:val="lowerLetter"/>
-      <w:lvlText w:val="(%5)"/>
-      <w:lvlJc w:val="left"/>
-      <w:pPr>
-        <w:ind w:left="3600" w:hanging="360"/>
-      </w:pPr>
-      <w:rPr>
-        <w:u w:val="none"/>
-      </w:rPr>
-    </w:lvl>
-    <w:lvl w:ilvl="5">
-      <w:start w:val="1"/>
-      <w:numFmt w:val="lowerRoman"/>
-      <w:lvlText w:val="(%6)"/>
-      <w:lvlJc w:val="right"/>
-      <w:pPr>
-        <w:ind w:left="4320" w:hanging="360"/>
-      </w:pPr>
-      <w:rPr>
-        <w:u w:val="none"/>
-      </w:rPr>
-    </w:lvl>
-    <w:lvl w:ilvl="6">
-      <w:start w:val="1"/>
-      <w:numFmt w:val="decimal"/>
-      <w:lvlText w:val="%7."/>
-      <w:lvlJc w:val="left"/>
-      <w:pPr>
-        <w:ind w:left="5040" w:hanging="360"/>
-      </w:pPr>
-      <w:rPr>
-        <w:u w:val="none"/>
-      </w:rPr>
-    </w:lvl>
-    <w:lvl w:ilvl="7">
-      <w:start w:val="1"/>
-      <w:numFmt w:val="lowerLetter"/>
-      <w:lvlText w:val="%8."/>
-      <w:lvlJc w:val="left"/>
-      <w:pPr>
-        <w:ind w:left="5760" w:hanging="360"/>
-      </w:pPr>
-      <w:rPr>
-        <w:u w:val="none"/>
-      </w:rPr>
-    </w:lvl>
-    <w:lvl w:ilvl="8">
-      <w:start w:val="1"/>
-      <w:numFmt w:val="lowerRoman"/>
-      <w:lvlText w:val="%9."/>
-      <w:lvlJc w:val="right"/>
-      <w:pPr>
-        <w:ind w:left="6480" w:hanging="360"/>
-      </w:pPr>
-      <w:rPr>
-        <w:u w:val="none"/>
-      </w:rPr>
-    </w:lvl>
-  </w:abstractNum>
-  <w:abstractNum w:abstractNumId="11">
-    <w:lvl w:ilvl="0">
-      <w:start w:val="1"/>
-      <w:numFmt w:val="bullet"/>
-      <w:lvlText w:val="●"/>
-      <w:lvlJc w:val="left"/>
-      <w:pPr>
-        <w:ind w:left="720" w:hanging="360"/>
-      </w:pPr>
-      <w:rPr>
-        <w:u w:val="none"/>
-      </w:rPr>
-    </w:lvl>
-    <w:lvl w:ilvl="1">
-      <w:start w:val="1"/>
-      <w:numFmt w:val="bullet"/>
-      <w:lvlText w:val="○"/>
-      <w:lvlJc w:val="left"/>
-      <w:pPr>
-        <w:ind w:left="1440" w:hanging="360"/>
-      </w:pPr>
-      <w:rPr>
-        <w:u w:val="none"/>
-      </w:rPr>
-    </w:lvl>
-    <w:lvl w:ilvl="2">
-      <w:start w:val="1"/>
-      <w:numFmt w:val="bullet"/>
-      <w:lvlText w:val="■"/>
-      <w:lvlJc w:val="left"/>
-      <w:pPr>
-        <w:ind w:left="2160" w:hanging="360"/>
-      </w:pPr>
-      <w:rPr>
-        <w:u w:val="none"/>
-      </w:rPr>
-    </w:lvl>
-    <w:lvl w:ilvl="3">
-      <w:start w:val="1"/>
-      <w:numFmt w:val="bullet"/>
-      <w:lvlText w:val="●"/>
-      <w:lvlJc w:val="left"/>
-      <w:pPr>
-        <w:ind w:left="2880" w:hanging="360"/>
-      </w:pPr>
-      <w:rPr>
-        <w:u w:val="none"/>
-      </w:rPr>
-    </w:lvl>
-    <w:lvl w:ilvl="4">
-      <w:start w:val="1"/>
-      <w:numFmt w:val="bullet"/>
-      <w:lvlText w:val="○"/>
-      <w:lvlJc w:val="left"/>
-      <w:pPr>
-        <w:ind w:left="3600" w:hanging="360"/>
-      </w:pPr>
-      <w:rPr>
-        <w:u w:val="none"/>
-      </w:rPr>
-    </w:lvl>
-    <w:lvl w:ilvl="5">
-      <w:start w:val="1"/>
-      <w:numFmt w:val="bullet"/>
-      <w:lvlText w:val="■"/>
-      <w:lvlJc w:val="left"/>
-      <w:pPr>
-        <w:ind w:left="4320" w:hanging="360"/>
-      </w:pPr>
-      <w:rPr>
-        <w:u w:val="none"/>
-      </w:rPr>
-    </w:lvl>
-    <w:lvl w:ilvl="6">
-      <w:start w:val="1"/>
-      <w:numFmt w:val="bullet"/>
-      <w:lvlText w:val="●"/>
-      <w:lvlJc w:val="left"/>
-      <w:pPr>
-        <w:ind w:left="5040" w:hanging="360"/>
-      </w:pPr>
-      <w:rPr>
-        <w:u w:val="none"/>
-      </w:rPr>
-    </w:lvl>
-    <w:lvl w:ilvl="7">
-      <w:start w:val="1"/>
-      <w:numFmt w:val="bullet"/>
-      <w:lvlText w:val="○"/>
-      <w:lvlJc w:val="left"/>
-      <w:pPr>
-        <w:ind w:left="5760" w:hanging="360"/>
-      </w:pPr>
-      <w:rPr>
-        <w:u w:val="none"/>
-      </w:rPr>
-    </w:lvl>
-    <w:lvl w:ilvl="8">
-      <w:start w:val="1"/>
-      <w:numFmt w:val="bullet"/>
-      <w:lvlText w:val="■"/>
-      <w:lvlJc w:val="left"/>
-      <w:pPr>
-        <w:ind w:left="6480" w:hanging="360"/>
-      </w:pPr>
-      <w:rPr>
-        <w:u w:val="none"/>
-      </w:rPr>
-    </w:lvl>
-  </w:abstractNum>
-  <w:abstractNum w:abstractNumId="12">
+  <w:abstractNum w:abstractNumId="13">
     <w:lvl w:ilvl="0">
       <w:start w:val="1"/>
       <w:numFmt w:val="bullet"/>
@@ -8487,6 +9260,9 @@
   </w:num>
   <w:num w:numId="12">
     <w:abstractNumId w:val="12"/>
+  </w:num>
+  <w:num w:numId="13">
+    <w:abstractNumId w:val="13"/>
   </w:num>
 </w:numbering>
 </file>

</xml_diff>

<commit_message>
added questions 9 and 10 to the first set of ML suplimentary questions
</commit_message>
<xml_diff>
--- a/public/Exam Notes/ML-Vincent-ST-Jun-26.docx
+++ b/public/Exam Notes/ML-Vincent-ST-Jun-26.docx
@@ -121,7 +121,7 @@
       <w:pPr>
         <w:numPr>
           <w:ilvl w:val="0"/>
-          <w:numId w:val="12"/>
+          <w:numId w:val="14"/>
         </w:numPr>
         <w:ind w:left="720" w:hanging="360"/>
         <w:rPr>
@@ -403,7 +403,7 @@
       <w:pPr>
         <w:numPr>
           <w:ilvl w:val="0"/>
-          <w:numId w:val="13"/>
+          <w:numId w:val="15"/>
         </w:numPr>
         <w:ind w:left="720" w:hanging="360"/>
       </w:pPr>
@@ -418,7 +418,7 @@
       <w:pPr>
         <w:numPr>
           <w:ilvl w:val="0"/>
-          <w:numId w:val="13"/>
+          <w:numId w:val="15"/>
         </w:numPr>
         <w:ind w:left="720" w:hanging="360"/>
       </w:pPr>
@@ -433,7 +433,7 @@
       <w:pPr>
         <w:numPr>
           <w:ilvl w:val="0"/>
-          <w:numId w:val="13"/>
+          <w:numId w:val="15"/>
         </w:numPr>
         <w:ind w:left="720" w:hanging="360"/>
       </w:pPr>
@@ -460,7 +460,7 @@
       <w:pPr>
         <w:numPr>
           <w:ilvl w:val="0"/>
-          <w:numId w:val="13"/>
+          <w:numId w:val="15"/>
         </w:numPr>
         <w:ind w:left="720" w:hanging="360"/>
       </w:pPr>
@@ -476,7 +476,7 @@
       <w:pPr>
         <w:numPr>
           <w:ilvl w:val="0"/>
-          <w:numId w:val="13"/>
+          <w:numId w:val="15"/>
         </w:numPr>
         <w:ind w:left="720" w:hanging="360"/>
       </w:pPr>
@@ -505,7 +505,7 @@
       <w:pPr>
         <w:numPr>
           <w:ilvl w:val="1"/>
-          <w:numId w:val="13"/>
+          <w:numId w:val="15"/>
         </w:numPr>
         <w:ind w:left="1440" w:hanging="360"/>
       </w:pPr>
@@ -521,7 +521,7 @@
       <w:pPr>
         <w:numPr>
           <w:ilvl w:val="2"/>
-          <w:numId w:val="13"/>
+          <w:numId w:val="15"/>
         </w:numPr>
         <w:ind w:left="2160" w:hanging="360"/>
       </w:pPr>
@@ -537,7 +537,7 @@
       <w:pPr>
         <w:numPr>
           <w:ilvl w:val="2"/>
-          <w:numId w:val="13"/>
+          <w:numId w:val="15"/>
         </w:numPr>
         <w:ind w:left="2160" w:hanging="360"/>
       </w:pPr>
@@ -553,7 +553,7 @@
       <w:pPr>
         <w:numPr>
           <w:ilvl w:val="2"/>
-          <w:numId w:val="13"/>
+          <w:numId w:val="15"/>
         </w:numPr>
         <w:ind w:left="2160" w:hanging="360"/>
       </w:pPr>
@@ -569,7 +569,7 @@
       <w:pPr>
         <w:numPr>
           <w:ilvl w:val="2"/>
-          <w:numId w:val="13"/>
+          <w:numId w:val="15"/>
         </w:numPr>
         <w:ind w:left="2160" w:hanging="360"/>
       </w:pPr>
@@ -596,7 +596,7 @@
       <w:pPr>
         <w:numPr>
           <w:ilvl w:val="0"/>
-          <w:numId w:val="13"/>
+          <w:numId w:val="15"/>
         </w:numPr>
         <w:ind w:left="720" w:hanging="360"/>
       </w:pPr>
@@ -611,7 +611,7 @@
       <w:pPr>
         <w:numPr>
           <w:ilvl w:val="0"/>
-          <w:numId w:val="9"/>
+          <w:numId w:val="11"/>
         </w:numPr>
         <w:ind w:left="720" w:hanging="360"/>
       </w:pPr>
@@ -626,7 +626,7 @@
       <w:pPr>
         <w:numPr>
           <w:ilvl w:val="0"/>
-          <w:numId w:val="13"/>
+          <w:numId w:val="15"/>
         </w:numPr>
         <w:ind w:left="720" w:hanging="360"/>
       </w:pPr>
@@ -683,7 +683,7 @@
       <w:pPr>
         <w:numPr>
           <w:ilvl w:val="0"/>
-          <w:numId w:val="13"/>
+          <w:numId w:val="15"/>
         </w:numPr>
         <w:ind w:left="720" w:hanging="360"/>
       </w:pPr>
@@ -899,7 +899,7 @@
       <w:pPr>
         <w:numPr>
           <w:ilvl w:val="0"/>
-          <w:numId w:val="6"/>
+          <w:numId w:val="8"/>
         </w:numPr>
         <w:ind w:left="720" w:hanging="360"/>
         <w:rPr>
@@ -918,7 +918,7 @@
       <w:pPr>
         <w:numPr>
           <w:ilvl w:val="0"/>
-          <w:numId w:val="6"/>
+          <w:numId w:val="8"/>
         </w:numPr>
         <w:ind w:left="720" w:hanging="360"/>
         <w:rPr>
@@ -937,7 +937,7 @@
       <w:pPr>
         <w:numPr>
           <w:ilvl w:val="0"/>
-          <w:numId w:val="6"/>
+          <w:numId w:val="8"/>
         </w:numPr>
         <w:ind w:left="720" w:hanging="360"/>
         <w:rPr>
@@ -956,7 +956,7 @@
       <w:pPr>
         <w:numPr>
           <w:ilvl w:val="0"/>
-          <w:numId w:val="6"/>
+          <w:numId w:val="8"/>
         </w:numPr>
         <w:ind w:left="720" w:hanging="360"/>
         <w:rPr>
@@ -2469,7 +2469,7 @@
       <w:pPr>
         <w:numPr>
           <w:ilvl w:val="0"/>
-          <w:numId w:val="10"/>
+          <w:numId w:val="12"/>
         </w:numPr>
         <w:ind w:left="720" w:hanging="360"/>
         <w:rPr>
@@ -2489,7 +2489,7 @@
       <w:pPr>
         <w:numPr>
           <w:ilvl w:val="0"/>
-          <w:numId w:val="10"/>
+          <w:numId w:val="12"/>
         </w:numPr>
         <w:ind w:left="720" w:hanging="360"/>
         <w:rPr>
@@ -2510,7 +2510,7 @@
       <w:pPr>
         <w:numPr>
           <w:ilvl w:val="0"/>
-          <w:numId w:val="10"/>
+          <w:numId w:val="12"/>
         </w:numPr>
         <w:ind w:left="720" w:hanging="360"/>
         <w:rPr>
@@ -2531,7 +2531,7 @@
       <w:pPr>
         <w:numPr>
           <w:ilvl w:val="0"/>
-          <w:numId w:val="10"/>
+          <w:numId w:val="12"/>
         </w:numPr>
         <w:ind w:left="720" w:hanging="360"/>
         <w:rPr>
@@ -3194,7 +3194,7 @@
       <w:pPr>
         <w:numPr>
           <w:ilvl w:val="0"/>
-          <w:numId w:val="4"/>
+          <w:numId w:val="6"/>
         </w:numPr>
         <w:ind w:left="720" w:hanging="360"/>
         <w:rPr>
@@ -3214,7 +3214,7 @@
       <w:pPr>
         <w:numPr>
           <w:ilvl w:val="0"/>
-          <w:numId w:val="4"/>
+          <w:numId w:val="6"/>
         </w:numPr>
         <w:ind w:left="720" w:hanging="360"/>
         <w:rPr>
@@ -3235,7 +3235,7 @@
       <w:pPr>
         <w:numPr>
           <w:ilvl w:val="0"/>
-          <w:numId w:val="4"/>
+          <w:numId w:val="6"/>
         </w:numPr>
         <w:ind w:left="720" w:hanging="360"/>
         <w:rPr>
@@ -3256,7 +3256,7 @@
       <w:pPr>
         <w:numPr>
           <w:ilvl w:val="0"/>
-          <w:numId w:val="4"/>
+          <w:numId w:val="6"/>
         </w:numPr>
         <w:ind w:left="720" w:hanging="360"/>
         <w:rPr>
@@ -3794,7 +3794,7 @@
       <w:pPr>
         <w:numPr>
           <w:ilvl w:val="0"/>
-          <w:numId w:val="11"/>
+          <w:numId w:val="13"/>
         </w:numPr>
         <w:ind w:left="720" w:hanging="360"/>
         <w:rPr>
@@ -3814,7 +3814,7 @@
       <w:pPr>
         <w:numPr>
           <w:ilvl w:val="0"/>
-          <w:numId w:val="11"/>
+          <w:numId w:val="13"/>
         </w:numPr>
         <w:ind w:left="720" w:hanging="360"/>
         <w:rPr>
@@ -3835,7 +3835,7 @@
       <w:pPr>
         <w:numPr>
           <w:ilvl w:val="0"/>
-          <w:numId w:val="11"/>
+          <w:numId w:val="13"/>
         </w:numPr>
         <w:ind w:left="720" w:hanging="360"/>
         <w:rPr>
@@ -3856,7 +3856,7 @@
       <w:pPr>
         <w:numPr>
           <w:ilvl w:val="0"/>
-          <w:numId w:val="11"/>
+          <w:numId w:val="13"/>
         </w:numPr>
         <w:ind w:left="720" w:hanging="360"/>
         <w:rPr>
@@ -4589,7 +4589,7 @@
       <w:pPr>
         <w:numPr>
           <w:ilvl w:val="0"/>
-          <w:numId w:val="5"/>
+          <w:numId w:val="7"/>
         </w:numPr>
         <w:ind w:left="720" w:hanging="360"/>
         <w:rPr>
@@ -4609,7 +4609,7 @@
       <w:pPr>
         <w:numPr>
           <w:ilvl w:val="0"/>
-          <w:numId w:val="5"/>
+          <w:numId w:val="7"/>
         </w:numPr>
         <w:ind w:left="720" w:hanging="360"/>
         <w:rPr>
@@ -4630,7 +4630,7 @@
       <w:pPr>
         <w:numPr>
           <w:ilvl w:val="0"/>
-          <w:numId w:val="5"/>
+          <w:numId w:val="7"/>
         </w:numPr>
         <w:ind w:left="720" w:hanging="360"/>
         <w:rPr>
@@ -4651,7 +4651,7 @@
       <w:pPr>
         <w:numPr>
           <w:ilvl w:val="0"/>
-          <w:numId w:val="5"/>
+          <w:numId w:val="7"/>
         </w:numPr>
         <w:ind w:left="720" w:hanging="360"/>
         <w:rPr>
@@ -5271,7 +5271,7 @@
       <w:pPr>
         <w:numPr>
           <w:ilvl w:val="0"/>
-          <w:numId w:val="7"/>
+          <w:numId w:val="9"/>
         </w:numPr>
         <w:ind w:left="720" w:hanging="360"/>
         <w:rPr>
@@ -5296,7 +5296,7 @@
       <w:pPr>
         <w:numPr>
           <w:ilvl w:val="0"/>
-          <w:numId w:val="7"/>
+          <w:numId w:val="9"/>
         </w:numPr>
         <w:ind w:left="720" w:hanging="360"/>
         <w:rPr>
@@ -5317,7 +5317,7 @@
       <w:pPr>
         <w:numPr>
           <w:ilvl w:val="0"/>
-          <w:numId w:val="7"/>
+          <w:numId w:val="9"/>
         </w:numPr>
         <w:ind w:left="720" w:hanging="360"/>
         <w:rPr>
@@ -5338,7 +5338,7 @@
       <w:pPr>
         <w:numPr>
           <w:ilvl w:val="0"/>
-          <w:numId w:val="7"/>
+          <w:numId w:val="9"/>
         </w:numPr>
         <w:ind w:left="720" w:hanging="360"/>
         <w:rPr>
@@ -5964,7 +5964,7 @@
       <w:pPr>
         <w:numPr>
           <w:ilvl w:val="0"/>
-          <w:numId w:val="8"/>
+          <w:numId w:val="10"/>
         </w:numPr>
         <w:ind w:left="720" w:hanging="360"/>
         <w:rPr>
@@ -5984,7 +5984,7 @@
       <w:pPr>
         <w:numPr>
           <w:ilvl w:val="0"/>
-          <w:numId w:val="8"/>
+          <w:numId w:val="10"/>
         </w:numPr>
         <w:ind w:left="720" w:hanging="360"/>
         <w:rPr>
@@ -6005,7 +6005,7 @@
       <w:pPr>
         <w:numPr>
           <w:ilvl w:val="0"/>
-          <w:numId w:val="8"/>
+          <w:numId w:val="10"/>
         </w:numPr>
         <w:ind w:left="720" w:hanging="360"/>
         <w:rPr>
@@ -6026,7 +6026,7 @@
       <w:pPr>
         <w:numPr>
           <w:ilvl w:val="0"/>
-          <w:numId w:val="8"/>
+          <w:numId w:val="10"/>
         </w:numPr>
         <w:ind w:left="720" w:hanging="360"/>
         <w:rPr>
@@ -7712,47 +7712,1436 @@
     </w:p>
     <w:p>
       <w:pPr>
-        <w:rPr>
-          <w:b w:val="1"/>
-          <w:color w:val="222222"/>
-        </w:rPr>
-      </w:pPr>
-      <w:r>
-        <w:rPr>
-          <w:rtl w:val="0"/>
-        </w:rPr>
-      </w:r>
-    </w:p>
-    <w:p>
-      <w:pPr>
-        <w:rPr>
-          <w:b w:val="1"/>
-          <w:color w:val="222222"/>
-        </w:rPr>
-      </w:pPr>
-      <w:r>
-        <w:rPr>
-          <w:rtl w:val="0"/>
-        </w:rPr>
-      </w:r>
-    </w:p>
-    <w:p>
-      <w:pPr>
-        <w:rPr>
-          <w:b w:val="1"/>
-          <w:color w:val="222222"/>
-        </w:rPr>
-      </w:pPr>
-      <w:r>
-        <w:rPr>
-          <w:rtl w:val="0"/>
-        </w:rPr>
-      </w:r>
-    </w:p>
-    <w:p>
-      <w:pPr>
-        <w:rPr>
-          <w:color w:val="444444"/>
+        <w:rPr/>
+      </w:pPr>
+      <w:r>
+        <w:rPr>
+          <w:rtl w:val="0"/>
+        </w:rPr>
+        <w:t xml:space="preserve">Question: 9</w:t>
+      </w:r>
+    </w:p>
+    <w:p>
+      <w:pPr>
+        <w:rPr>
+          <w:color w:val="999999"/>
+        </w:rPr>
+      </w:pPr>
+      <w:r>
+        <w:rPr>
+          <w:b w:val="1"/>
+          <w:rtl w:val="0"/>
+        </w:rPr>
+        <w:t xml:space="preserve">Main​ ​Topic​ ​:​ </w:t>
+      </w:r>
+      <w:r>
+        <w:rPr>
+          <w:color w:val="999999"/>
+          <w:rtl w:val="0"/>
+        </w:rPr>
+        <w:t xml:space="preserve">Machine Learning</w:t>
+      </w:r>
+    </w:p>
+    <w:p>
+      <w:pPr>
+        <w:rPr>
+          <w:b w:val="1"/>
+          <w:color w:val="999999"/>
+        </w:rPr>
+      </w:pPr>
+      <w:r>
+        <w:rPr>
+          <w:b w:val="1"/>
+          <w:rtl w:val="0"/>
+        </w:rPr>
+        <w:t xml:space="preserve">Sub​ ​Topic​ ​:​ </w:t>
+      </w:r>
+      <w:r>
+        <w:rPr>
+          <w:b w:val="1"/>
+          <w:color w:val="999999"/>
+          <w:rtl w:val="0"/>
+        </w:rPr>
+        <w:t xml:space="preserve">Select the appropriate model(s) for a given machine learning problem </w:t>
+      </w:r>
+    </w:p>
+    <w:p>
+      <w:pPr>
+        <w:rPr>
+          <w:color w:val="999999"/>
+        </w:rPr>
+      </w:pPr>
+      <w:r>
+        <w:rPr>
+          <w:rtl w:val="0"/>
+        </w:rPr>
+      </w:r>
+    </w:p>
+    <w:p>
+      <w:pPr>
+        <w:rPr>
+          <w:b w:val="1"/>
+          <w:color w:val="999999"/>
+        </w:rPr>
+      </w:pPr>
+      <w:r>
+        <w:rPr>
+          <w:b w:val="1"/>
+          <w:rtl w:val="0"/>
+        </w:rPr>
+        <w:t xml:space="preserve">Domain: </w:t>
+      </w:r>
+      <w:r>
+        <w:rPr>
+          <w:color w:val="999999"/>
+          <w:rtl w:val="0"/>
+        </w:rPr>
+        <w:t xml:space="preserve">Modeling  </w:t>
+      </w:r>
+      <w:r>
+        <w:rPr>
+          <w:rtl w:val="0"/>
+        </w:rPr>
+      </w:r>
+    </w:p>
+    <w:p>
+      <w:pPr>
+        <w:rPr>
+          <w:b w:val="1"/>
+        </w:rPr>
+      </w:pPr>
+      <w:r>
+        <w:rPr>
+          <w:rtl w:val="0"/>
+        </w:rPr>
+      </w:r>
+    </w:p>
+    <w:p>
+      <w:pPr>
+        <w:rPr>
+          <w:rFonts w:ascii="Calibri" w:cs="Calibri" w:eastAsia="Calibri" w:hAnsi="Calibri"/>
+        </w:rPr>
+      </w:pPr>
+      <w:r>
+        <w:rPr>
+          <w:rFonts w:ascii="Calibri" w:cs="Calibri" w:eastAsia="Calibri" w:hAnsi="Calibri"/>
+          <w:b w:val="1"/>
+          <w:rtl w:val="0"/>
+        </w:rPr>
+        <w:t xml:space="preserve">Question text</w:t>
+      </w:r>
+      <w:r>
+        <w:rPr>
+          <w:rFonts w:ascii="Calibri" w:cs="Calibri" w:eastAsia="Calibri" w:hAnsi="Calibri"/>
+          <w:rtl w:val="0"/>
+        </w:rPr>
+        <w:t xml:space="preserve">: </w:t>
+      </w:r>
+    </w:p>
+    <w:p>
+      <w:pPr>
+        <w:rPr>
+          <w:color w:val="434343"/>
+        </w:rPr>
+      </w:pPr>
+      <w:r>
+        <w:rPr>
+          <w:color w:val="434343"/>
+          <w:rtl w:val="0"/>
+        </w:rPr>
+        <w:t xml:space="preserve">You are a machine learning specialist working for a social media company where your team is responsible for building a machine learning model to classify the images that your users submit to your service. You have built a neural network to classify the images. You are now performing</w:t>
+      </w:r>
+      <w:r>
+        <w:rPr>
+          <w:color w:val="434343"/>
+          <w:rtl w:val="0"/>
+        </w:rPr>
+        <w:t xml:space="preserve"> mini-batch training of the neural network and you see that your resulting training accuracy is oscillating. What is a likely reason for this issue?</w:t>
+      </w:r>
+      <w:r>
+        <w:rPr>
+          <w:rtl w:val="0"/>
+        </w:rPr>
+      </w:r>
+    </w:p>
+    <w:p>
+      <w:pPr>
+        <w:rPr>
+          <w:color w:val="434343"/>
+        </w:rPr>
+      </w:pPr>
+      <w:r>
+        <w:rPr>
+          <w:rtl w:val="0"/>
+        </w:rPr>
+      </w:r>
+    </w:p>
+    <w:p>
+      <w:pPr>
+        <w:numPr>
+          <w:ilvl w:val="0"/>
+          <w:numId w:val="4"/>
+        </w:numPr>
+        <w:ind w:left="720" w:hanging="360"/>
+        <w:rPr>
+          <w:color w:val="434343"/>
+        </w:rPr>
+      </w:pPr>
+      <w:r>
+        <w:rPr>
+          <w:color w:val="383a42"/>
+          <w:shd w:fill="fafafa" w:val="clear"/>
+          <w:rtl w:val="0"/>
+        </w:rPr>
+        <w:t xml:space="preserve">The epochs hyperparameter is set too low</w:t>
+      </w:r>
+    </w:p>
+    <w:p>
+      <w:pPr>
+        <w:numPr>
+          <w:ilvl w:val="0"/>
+          <w:numId w:val="4"/>
+        </w:numPr>
+        <w:ind w:left="720" w:hanging="360"/>
+        <w:rPr>
+          <w:color w:val="383a42"/>
+          <w:shd w:fill="fafafa" w:val="clear"/>
+        </w:rPr>
+      </w:pPr>
+      <w:r>
+        <w:rPr>
+          <w:color w:val="383a42"/>
+          <w:shd w:fill="fafafa" w:val="clear"/>
+          <w:rtl w:val="0"/>
+        </w:rPr>
+        <w:t xml:space="preserve">The momentum hyperparameter is set to 0.9</w:t>
+      </w:r>
+    </w:p>
+    <w:p>
+      <w:pPr>
+        <w:numPr>
+          <w:ilvl w:val="0"/>
+          <w:numId w:val="4"/>
+        </w:numPr>
+        <w:ind w:left="720" w:hanging="360"/>
+        <w:rPr>
+          <w:color w:val="383a42"/>
+          <w:shd w:fill="fafafa" w:val="clear"/>
+        </w:rPr>
+      </w:pPr>
+      <w:r>
+        <w:rPr>
+          <w:color w:val="383a42"/>
+          <w:shd w:fill="fafafa" w:val="clear"/>
+          <w:rtl w:val="0"/>
+        </w:rPr>
+        <w:t xml:space="preserve">The dropout hyperparameter is set to 0 </w:t>
+      </w:r>
+    </w:p>
+    <w:p>
+      <w:pPr>
+        <w:numPr>
+          <w:ilvl w:val="0"/>
+          <w:numId w:val="4"/>
+        </w:numPr>
+        <w:ind w:left="720" w:hanging="360"/>
+        <w:rPr>
+          <w:color w:val="383a42"/>
+          <w:shd w:fill="fafafa" w:val="clear"/>
+        </w:rPr>
+      </w:pPr>
+      <w:r>
+        <w:rPr>
+          <w:color w:val="383a42"/>
+          <w:shd w:fill="fafafa" w:val="clear"/>
+          <w:rtl w:val="0"/>
+        </w:rPr>
+        <w:t xml:space="preserve">The learning_rate hyperparameter is set too high</w:t>
+      </w:r>
+    </w:p>
+    <w:p>
+      <w:pPr>
+        <w:rPr>
+          <w:color w:val="434343"/>
+        </w:rPr>
+      </w:pPr>
+      <w:r>
+        <w:rPr>
+          <w:rtl w:val="0"/>
+        </w:rPr>
+      </w:r>
+    </w:p>
+    <w:p>
+      <w:pPr>
+        <w:rPr>
+          <w:color w:val="434343"/>
+        </w:rPr>
+      </w:pPr>
+      <w:r>
+        <w:rPr>
+          <w:rFonts w:ascii="Calibri" w:cs="Calibri" w:eastAsia="Calibri" w:hAnsi="Calibri"/>
+          <w:b w:val="1"/>
+          <w:rtl w:val="0"/>
+        </w:rPr>
+        <w:t xml:space="preserve">Answer:</w:t>
+      </w:r>
+      <w:r>
+        <w:rPr>
+          <w:color w:val="434343"/>
+          <w:rtl w:val="0"/>
+        </w:rPr>
+        <w:t xml:space="preserve"> D</w:t>
+      </w:r>
+    </w:p>
+    <w:p>
+      <w:pPr>
+        <w:rPr>
+          <w:color w:val="434343"/>
+        </w:rPr>
+      </w:pPr>
+      <w:r>
+        <w:rPr>
+          <w:rtl w:val="0"/>
+        </w:rPr>
+      </w:r>
+    </w:p>
+    <w:p>
+      <w:pPr>
+        <w:rPr>
+          <w:color w:val="434343"/>
+        </w:rPr>
+      </w:pPr>
+      <w:r>
+        <w:rPr>
+          <w:rFonts w:ascii="Calibri" w:cs="Calibri" w:eastAsia="Calibri" w:hAnsi="Calibri"/>
+          <w:b w:val="1"/>
+          <w:rtl w:val="0"/>
+        </w:rPr>
+        <w:t xml:space="preserve">Explanation:</w:t>
+      </w:r>
+      <w:r>
+        <w:rPr>
+          <w:rtl w:val="0"/>
+        </w:rPr>
+      </w:r>
+    </w:p>
+    <w:p>
+      <w:pPr>
+        <w:rPr>
+          <w:color w:val="444444"/>
+          <w:highlight w:val="white"/>
+        </w:rPr>
+      </w:pPr>
+      <w:r>
+        <w:rPr>
+          <w:color w:val="434343"/>
+          <w:rtl w:val="0"/>
+        </w:rPr>
+        <w:t xml:space="preserve">Option A is incorrect</w:t>
+      </w:r>
+      <w:r>
+        <w:rPr>
+          <w:color w:val="444444"/>
+          <w:highlight w:val="white"/>
+          <w:rtl w:val="0"/>
+        </w:rPr>
+        <w:t xml:space="preserve">. The epochs hyperparameter controls how many training epochs. A low epoch value will not cause oscillating accuracy results. </w:t>
+      </w:r>
+    </w:p>
+    <w:p>
+      <w:pPr>
+        <w:rPr>
+          <w:color w:val="444444"/>
+          <w:highlight w:val="white"/>
+        </w:rPr>
+      </w:pPr>
+      <w:r>
+        <w:rPr>
+          <w:rtl w:val="0"/>
+        </w:rPr>
+      </w:r>
+    </w:p>
+    <w:p>
+      <w:pPr>
+        <w:rPr>
+          <w:color w:val="444444"/>
+          <w:highlight w:val="white"/>
+        </w:rPr>
+      </w:pPr>
+      <w:r>
+        <w:rPr>
+          <w:color w:val="444444"/>
+          <w:highlight w:val="white"/>
+          <w:rtl w:val="0"/>
+        </w:rPr>
+        <w:t xml:space="preserve">Option B is incorrect. The momentum hyperparameter is used to control the speed of the optimization process. It can be used to prevent oscillations, but it would not cause oscillation. </w:t>
+      </w:r>
+    </w:p>
+    <w:p>
+      <w:pPr>
+        <w:rPr>
+          <w:color w:val="444444"/>
+          <w:highlight w:val="white"/>
+        </w:rPr>
+      </w:pPr>
+      <w:r>
+        <w:rPr>
+          <w:rtl w:val="0"/>
+        </w:rPr>
+      </w:r>
+    </w:p>
+    <w:p>
+      <w:pPr>
+        <w:rPr>
+          <w:color w:val="444444"/>
+          <w:highlight w:val="white"/>
+        </w:rPr>
+      </w:pPr>
+      <w:r>
+        <w:rPr>
+          <w:color w:val="444444"/>
+          <w:highlight w:val="white"/>
+          <w:rtl w:val="0"/>
+        </w:rPr>
+        <w:t xml:space="preserve">Option C is incorrect. The dropout hyperparameter is used to prevent overfitting. A low value, such as 0, would not cause oscillating accuracy results.</w:t>
+        <w:br w:type="textWrapping"/>
+      </w:r>
+    </w:p>
+    <w:p>
+      <w:pPr>
+        <w:rPr>
+          <w:color w:val="444444"/>
+          <w:highlight w:val="white"/>
+        </w:rPr>
+      </w:pPr>
+      <w:r>
+        <w:rPr>
+          <w:color w:val="444444"/>
+          <w:highlight w:val="white"/>
+          <w:rtl w:val="0"/>
+        </w:rPr>
+        <w:t xml:space="preserve">Option D is correct. The learning_rate hyperparameter, when set to a very high value, can cause oscillation of accuracy results.</w:t>
+      </w:r>
+    </w:p>
+    <w:p>
+      <w:pPr>
+        <w:ind w:right="-360"/>
+        <w:rPr>
+          <w:color w:val="444444"/>
+          <w:highlight w:val="white"/>
+        </w:rPr>
+      </w:pPr>
+      <w:r>
+        <w:rPr>
+          <w:rtl w:val="0"/>
+        </w:rPr>
+      </w:r>
+    </w:p>
+    <w:p>
+      <w:pPr>
+        <w:rPr>
+          <w:color w:val="434343"/>
+        </w:rPr>
+      </w:pPr>
+      <w:r>
+        <w:rPr>
+          <w:rtl w:val="0"/>
+        </w:rPr>
+      </w:r>
+    </w:p>
+    <w:p>
+      <w:pPr>
+        <w:rPr>
+          <w:rFonts w:ascii="Calibri" w:cs="Calibri" w:eastAsia="Calibri" w:hAnsi="Calibri"/>
+          <w:b w:val="1"/>
+        </w:rPr>
+      </w:pPr>
+      <w:r>
+        <w:rPr>
+          <w:rFonts w:ascii="Calibri" w:cs="Calibri" w:eastAsia="Calibri" w:hAnsi="Calibri"/>
+          <w:b w:val="1"/>
+          <w:rtl w:val="0"/>
+        </w:rPr>
+        <w:t xml:space="preserve">Reference:</w:t>
+      </w:r>
+    </w:p>
+    <w:p>
+      <w:pPr>
+        <w:rPr>
+          <w:color w:val="222222"/>
+        </w:rPr>
+      </w:pPr>
+      <w:r>
+        <w:rPr>
+          <w:color w:val="444444"/>
+          <w:rtl w:val="0"/>
+        </w:rPr>
+        <w:t xml:space="preserve">Please see the </w:t>
+      </w:r>
+      <w:r>
+        <w:rPr>
+          <w:color w:val="222222"/>
+          <w:rtl w:val="0"/>
+        </w:rPr>
+        <w:t xml:space="preserve">AWS  Machine Learning blog titled</w:t>
+      </w:r>
+      <w:r>
+        <w:rPr>
+          <w:b w:val="1"/>
+          <w:color w:val="222222"/>
+          <w:rtl w:val="0"/>
+        </w:rPr>
+        <w:t xml:space="preserve"> Amazon SageMaker automatic model tuning produces better models, faster </w:t>
+      </w:r>
+      <w:r>
+        <w:rPr>
+          <w:color w:val="222222"/>
+          <w:rtl w:val="0"/>
+        </w:rPr>
+        <w:t xml:space="preserve">(</w:t>
+      </w:r>
+      <w:hyperlink r:id="rId35">
+        <w:r>
+          <w:rPr>
+            <w:color w:val="1155cc"/>
+            <w:u w:val="single"/>
+            <w:rtl w:val="0"/>
+          </w:rPr>
+          <w:t xml:space="preserve">https://aws.amazon.com/blogs/machine-learning/amazon-sagemaker-automatic-model-tuning-produces-better-models-faster/</w:t>
+        </w:r>
+      </w:hyperlink>
+      <w:r>
+        <w:rPr>
+          <w:color w:val="222222"/>
+          <w:rtl w:val="0"/>
+        </w:rPr>
+        <w:t xml:space="preserve">), the AWS  Machine Learning blog titled</w:t>
+      </w:r>
+      <w:r>
+        <w:rPr>
+          <w:b w:val="1"/>
+          <w:color w:val="222222"/>
+          <w:rtl w:val="0"/>
+        </w:rPr>
+        <w:t xml:space="preserve"> The importance of hyperparameter tuning for scaling deep learning training to multiple GPUs </w:t>
+      </w:r>
+      <w:r>
+        <w:rPr>
+          <w:color w:val="222222"/>
+          <w:rtl w:val="0"/>
+        </w:rPr>
+        <w:t xml:space="preserve">(</w:t>
+      </w:r>
+      <w:hyperlink r:id="rId36">
+        <w:r>
+          <w:rPr>
+            <w:color w:val="1155cc"/>
+            <w:u w:val="single"/>
+            <w:rtl w:val="0"/>
+          </w:rPr>
+          <w:t xml:space="preserve">https://aws.amazon.com/blogs/machine-learning/the-importance-of-hyperparameter-tuning-for-scaling-deep-learning-training-to-multiple-gpus/</w:t>
+        </w:r>
+      </w:hyperlink>
+      <w:r>
+        <w:rPr>
+          <w:color w:val="222222"/>
+          <w:rtl w:val="0"/>
+        </w:rPr>
+        <w:t xml:space="preserve">), the Amazon SageMaker developer guide titled</w:t>
+      </w:r>
+      <w:r>
+        <w:rPr>
+          <w:b w:val="1"/>
+          <w:color w:val="222222"/>
+          <w:rtl w:val="0"/>
+        </w:rPr>
+        <w:t xml:space="preserve"> </w:t>
+      </w:r>
+      <w:r>
+        <w:rPr>
+          <w:b w:val="1"/>
+          <w:color w:val="222222"/>
+          <w:rtl w:val="0"/>
+        </w:rPr>
+        <w:t xml:space="preserve">Image Classification Hyperparameters </w:t>
+      </w:r>
+      <w:r>
+        <w:rPr>
+          <w:color w:val="222222"/>
+          <w:rtl w:val="0"/>
+        </w:rPr>
+        <w:t xml:space="preserve">(</w:t>
+      </w:r>
+      <w:hyperlink r:id="rId37">
+        <w:r>
+          <w:rPr>
+            <w:color w:val="1155cc"/>
+            <w:u w:val="single"/>
+            <w:rtl w:val="0"/>
+          </w:rPr>
+          <w:t xml:space="preserve">https://docs.aws.amazon.com/sagemaker/latest/dg/IC-Hyperparameter.html</w:t>
+        </w:r>
+      </w:hyperlink>
+      <w:r>
+        <w:rPr>
+          <w:color w:val="222222"/>
+          <w:rtl w:val="0"/>
+        </w:rPr>
+        <w:t xml:space="preserve">), the Nanonets article titled</w:t>
+      </w:r>
+      <w:r>
+        <w:rPr>
+          <w:b w:val="1"/>
+          <w:color w:val="222222"/>
+          <w:rtl w:val="0"/>
+        </w:rPr>
+        <w:t xml:space="preserve"> </w:t>
+      </w:r>
+      <w:r>
+        <w:rPr>
+          <w:b w:val="1"/>
+          <w:color w:val="222222"/>
+          <w:rtl w:val="0"/>
+        </w:rPr>
+        <w:t xml:space="preserve">How To Make Deep Learning Models That Don’t Suck </w:t>
+      </w:r>
+      <w:r>
+        <w:rPr>
+          <w:color w:val="222222"/>
+          <w:rtl w:val="0"/>
+        </w:rPr>
+        <w:t xml:space="preserve">(</w:t>
+      </w:r>
+      <w:hyperlink r:id="rId38">
+        <w:r>
+          <w:rPr>
+            <w:color w:val="1155cc"/>
+            <w:u w:val="single"/>
+            <w:rtl w:val="0"/>
+          </w:rPr>
+          <w:t xml:space="preserve">https://nanonets.com/blog/hyperparameter-optimization/</w:t>
+        </w:r>
+      </w:hyperlink>
+      <w:r>
+        <w:rPr>
+          <w:color w:val="222222"/>
+          <w:rtl w:val="0"/>
+        </w:rPr>
+        <w:t xml:space="preserve">), and the Hackernoon article titled </w:t>
+      </w:r>
+      <w:r>
+        <w:rPr>
+          <w:b w:val="1"/>
+          <w:color w:val="222222"/>
+          <w:rtl w:val="0"/>
+        </w:rPr>
+        <w:t xml:space="preserve">Hyperparameter Tuning Platforms are Becoming a New Market in the Deep Learning Space </w:t>
+      </w:r>
+      <w:r>
+        <w:rPr>
+          <w:color w:val="222222"/>
+          <w:rtl w:val="0"/>
+        </w:rPr>
+        <w:t xml:space="preserve">(</w:t>
+      </w:r>
+      <w:hyperlink r:id="rId39">
+        <w:r>
+          <w:rPr>
+            <w:color w:val="1155cc"/>
+            <w:u w:val="single"/>
+            <w:rtl w:val="0"/>
+          </w:rPr>
+          <w:t xml:space="preserve">https://medium.com/hackernoon/hyperparameter-tuning-platforms-are-becoming-a-new-market-in-the-deep-learning-space-7106f0ac1689</w:t>
+        </w:r>
+      </w:hyperlink>
+      <w:r>
+        <w:rPr>
+          <w:color w:val="222222"/>
+          <w:rtl w:val="0"/>
+        </w:rPr>
+        <w:t xml:space="preserve">)</w:t>
+      </w:r>
+    </w:p>
+    <w:p>
+      <w:pPr>
+        <w:rPr>
+          <w:b w:val="1"/>
+          <w:color w:val="222222"/>
+        </w:rPr>
+      </w:pPr>
+      <w:r>
+        <w:rPr>
+          <w:rtl w:val="0"/>
+        </w:rPr>
+      </w:r>
+    </w:p>
+    <w:p>
+      <w:pPr>
+        <w:rPr>
+          <w:b w:val="1"/>
+          <w:color w:val="222222"/>
+        </w:rPr>
+      </w:pPr>
+      <w:r>
+        <w:rPr>
+          <w:rtl w:val="0"/>
+        </w:rPr>
+      </w:r>
+    </w:p>
+    <w:p>
+      <w:pPr>
+        <w:rPr>
+          <w:b w:val="1"/>
+          <w:color w:val="222222"/>
+        </w:rPr>
+      </w:pPr>
+      <w:r>
+        <w:rPr>
+          <w:rtl w:val="0"/>
+        </w:rPr>
+      </w:r>
+    </w:p>
+    <w:p>
+      <w:pPr>
+        <w:rPr/>
+      </w:pPr>
+      <w:r>
+        <w:rPr>
+          <w:rtl w:val="0"/>
+        </w:rPr>
+        <w:t xml:space="preserve">Question: 10</w:t>
+      </w:r>
+    </w:p>
+    <w:p>
+      <w:pPr>
+        <w:rPr>
+          <w:color w:val="999999"/>
+        </w:rPr>
+      </w:pPr>
+      <w:r>
+        <w:rPr>
+          <w:b w:val="1"/>
+          <w:rtl w:val="0"/>
+        </w:rPr>
+        <w:t xml:space="preserve">Main​ ​Topic​ ​:​ </w:t>
+      </w:r>
+      <w:r>
+        <w:rPr>
+          <w:color w:val="999999"/>
+          <w:rtl w:val="0"/>
+        </w:rPr>
+        <w:t xml:space="preserve">Machine Learning</w:t>
+      </w:r>
+    </w:p>
+    <w:p>
+      <w:pPr>
+        <w:rPr>
+          <w:b w:val="1"/>
+          <w:color w:val="999999"/>
+        </w:rPr>
+      </w:pPr>
+      <w:r>
+        <w:rPr>
+          <w:b w:val="1"/>
+          <w:rtl w:val="0"/>
+        </w:rPr>
+        <w:t xml:space="preserve">Sub​ ​Topic​ ​:​ </w:t>
+      </w:r>
+      <w:r>
+        <w:rPr>
+          <w:b w:val="1"/>
+          <w:color w:val="999999"/>
+          <w:rtl w:val="0"/>
+        </w:rPr>
+        <w:t xml:space="preserve">Select the appropriate model(s) for a given machine learning problem </w:t>
+      </w:r>
+    </w:p>
+    <w:p>
+      <w:pPr>
+        <w:rPr>
+          <w:color w:val="999999"/>
+        </w:rPr>
+      </w:pPr>
+      <w:r>
+        <w:rPr>
+          <w:rtl w:val="0"/>
+        </w:rPr>
+      </w:r>
+    </w:p>
+    <w:p>
+      <w:pPr>
+        <w:rPr>
+          <w:b w:val="1"/>
+          <w:color w:val="999999"/>
+        </w:rPr>
+      </w:pPr>
+      <w:r>
+        <w:rPr>
+          <w:b w:val="1"/>
+          <w:rtl w:val="0"/>
+        </w:rPr>
+        <w:t xml:space="preserve">Domain: </w:t>
+      </w:r>
+      <w:r>
+        <w:rPr>
+          <w:color w:val="999999"/>
+          <w:rtl w:val="0"/>
+        </w:rPr>
+        <w:t xml:space="preserve">Modeling  </w:t>
+      </w:r>
+      <w:r>
+        <w:rPr>
+          <w:rtl w:val="0"/>
+        </w:rPr>
+      </w:r>
+    </w:p>
+    <w:p>
+      <w:pPr>
+        <w:rPr>
+          <w:b w:val="1"/>
+        </w:rPr>
+      </w:pPr>
+      <w:r>
+        <w:rPr>
+          <w:rtl w:val="0"/>
+        </w:rPr>
+      </w:r>
+    </w:p>
+    <w:p>
+      <w:pPr>
+        <w:rPr>
+          <w:rFonts w:ascii="Calibri" w:cs="Calibri" w:eastAsia="Calibri" w:hAnsi="Calibri"/>
+        </w:rPr>
+      </w:pPr>
+      <w:r>
+        <w:rPr>
+          <w:rFonts w:ascii="Calibri" w:cs="Calibri" w:eastAsia="Calibri" w:hAnsi="Calibri"/>
+          <w:b w:val="1"/>
+          <w:rtl w:val="0"/>
+        </w:rPr>
+        <w:t xml:space="preserve">Question text</w:t>
+      </w:r>
+      <w:r>
+        <w:rPr>
+          <w:rFonts w:ascii="Calibri" w:cs="Calibri" w:eastAsia="Calibri" w:hAnsi="Calibri"/>
+          <w:rtl w:val="0"/>
+        </w:rPr>
+        <w:t xml:space="preserve">: </w:t>
+      </w:r>
+    </w:p>
+    <w:p>
+      <w:pPr>
+        <w:rPr>
+          <w:color w:val="434343"/>
+        </w:rPr>
+      </w:pPr>
+      <w:r>
+        <w:rPr>
+          <w:color w:val="434343"/>
+          <w:rtl w:val="0"/>
+        </w:rPr>
+        <w:t xml:space="preserve">You are a machine learning specialist working for a retail clothing conglomerate. Your company sells many lines of clothing, such as budget casual wear, office casual wear, office formal wear, etc. For each of your existing products in these categories you have been using</w:t>
+      </w:r>
+      <w:r>
+        <w:rPr>
+          <w:color w:val="434343"/>
+          <w:rtl w:val="0"/>
+        </w:rPr>
+        <w:t xml:space="preserve"> autoregressive integrated moving average (ARIMA) models to forecast demand. You now wish to forecast demand for a new product based on the collective historical time series data from your existing products. Which approach should you take to forecast demand for your new product?</w:t>
+      </w:r>
+      <w:r>
+        <w:rPr>
+          <w:rtl w:val="0"/>
+        </w:rPr>
+      </w:r>
+    </w:p>
+    <w:p>
+      <w:pPr>
+        <w:rPr>
+          <w:color w:val="434343"/>
+        </w:rPr>
+      </w:pPr>
+      <w:r>
+        <w:rPr>
+          <w:rtl w:val="0"/>
+        </w:rPr>
+      </w:r>
+    </w:p>
+    <w:p>
+      <w:pPr>
+        <w:numPr>
+          <w:ilvl w:val="0"/>
+          <w:numId w:val="5"/>
+        </w:numPr>
+        <w:ind w:left="720" w:hanging="360"/>
+        <w:rPr>
+          <w:color w:val="434343"/>
+        </w:rPr>
+      </w:pPr>
+      <w:r>
+        <w:rPr>
+          <w:color w:val="383a42"/>
+          <w:shd w:fill="fafafa" w:val="clear"/>
+          <w:rtl w:val="0"/>
+        </w:rPr>
+        <w:t xml:space="preserve">Forecast demand for your new product using the XGBoost algorithm</w:t>
+      </w:r>
+    </w:p>
+    <w:p>
+      <w:pPr>
+        <w:numPr>
+          <w:ilvl w:val="0"/>
+          <w:numId w:val="5"/>
+        </w:numPr>
+        <w:ind w:left="720" w:hanging="360"/>
+        <w:rPr>
+          <w:color w:val="383a42"/>
+          <w:shd w:fill="fafafa" w:val="clear"/>
+        </w:rPr>
+      </w:pPr>
+      <w:r>
+        <w:rPr>
+          <w:color w:val="383a42"/>
+          <w:shd w:fill="fafafa" w:val="clear"/>
+          <w:rtl w:val="0"/>
+        </w:rPr>
+        <w:t xml:space="preserve">Forecast demand for your new product using the DeepAR algorithm</w:t>
+      </w:r>
+    </w:p>
+    <w:p>
+      <w:pPr>
+        <w:numPr>
+          <w:ilvl w:val="0"/>
+          <w:numId w:val="5"/>
+        </w:numPr>
+        <w:ind w:left="720" w:hanging="360"/>
+        <w:rPr>
+          <w:color w:val="383a42"/>
+          <w:shd w:fill="fafafa" w:val="clear"/>
+        </w:rPr>
+      </w:pPr>
+      <w:r>
+        <w:rPr>
+          <w:color w:val="383a42"/>
+          <w:shd w:fill="fafafa" w:val="clear"/>
+          <w:rtl w:val="0"/>
+        </w:rPr>
+        <w:t xml:space="preserve">Forecast demand for your new product using an ARIMA model</w:t>
+      </w:r>
+    </w:p>
+    <w:p>
+      <w:pPr>
+        <w:numPr>
+          <w:ilvl w:val="0"/>
+          <w:numId w:val="5"/>
+        </w:numPr>
+        <w:ind w:left="720" w:hanging="360"/>
+        <w:rPr>
+          <w:color w:val="383a42"/>
+          <w:shd w:fill="fafafa" w:val="clear"/>
+        </w:rPr>
+      </w:pPr>
+      <w:r>
+        <w:rPr>
+          <w:color w:val="383a42"/>
+          <w:shd w:fill="fafafa" w:val="clear"/>
+          <w:rtl w:val="0"/>
+        </w:rPr>
+        <w:t xml:space="preserve">Forecast demand for your new product using k-means clustering</w:t>
+      </w:r>
+    </w:p>
+    <w:p>
+      <w:pPr>
+        <w:rPr>
+          <w:color w:val="434343"/>
+        </w:rPr>
+      </w:pPr>
+      <w:r>
+        <w:rPr>
+          <w:rtl w:val="0"/>
+        </w:rPr>
+      </w:r>
+    </w:p>
+    <w:p>
+      <w:pPr>
+        <w:rPr>
+          <w:color w:val="434343"/>
+        </w:rPr>
+      </w:pPr>
+      <w:r>
+        <w:rPr>
+          <w:rFonts w:ascii="Calibri" w:cs="Calibri" w:eastAsia="Calibri" w:hAnsi="Calibri"/>
+          <w:b w:val="1"/>
+          <w:rtl w:val="0"/>
+        </w:rPr>
+        <w:t xml:space="preserve">Answer:</w:t>
+      </w:r>
+      <w:r>
+        <w:rPr>
+          <w:color w:val="434343"/>
+          <w:rtl w:val="0"/>
+        </w:rPr>
+        <w:t xml:space="preserve"> B</w:t>
+      </w:r>
+    </w:p>
+    <w:p>
+      <w:pPr>
+        <w:rPr>
+          <w:color w:val="434343"/>
+        </w:rPr>
+      </w:pPr>
+      <w:r>
+        <w:rPr>
+          <w:rtl w:val="0"/>
+        </w:rPr>
+      </w:r>
+    </w:p>
+    <w:p>
+      <w:pPr>
+        <w:rPr>
+          <w:color w:val="434343"/>
+        </w:rPr>
+      </w:pPr>
+      <w:r>
+        <w:rPr>
+          <w:rFonts w:ascii="Calibri" w:cs="Calibri" w:eastAsia="Calibri" w:hAnsi="Calibri"/>
+          <w:b w:val="1"/>
+          <w:rtl w:val="0"/>
+        </w:rPr>
+        <w:t xml:space="preserve">Explanation:</w:t>
+      </w:r>
+      <w:r>
+        <w:rPr>
+          <w:rtl w:val="0"/>
+        </w:rPr>
+      </w:r>
+    </w:p>
+    <w:p>
+      <w:pPr>
+        <w:rPr>
+          <w:color w:val="444444"/>
+          <w:highlight w:val="white"/>
+        </w:rPr>
+      </w:pPr>
+      <w:r>
+        <w:rPr>
+          <w:color w:val="434343"/>
+          <w:rtl w:val="0"/>
+        </w:rPr>
+        <w:t xml:space="preserve">Option A is incorrect</w:t>
+      </w:r>
+      <w:r>
+        <w:rPr>
+          <w:color w:val="444444"/>
+          <w:highlight w:val="white"/>
+          <w:rtl w:val="0"/>
+        </w:rPr>
+        <w:t xml:space="preserve">. The XGBoost algorithm is used to solve regression, classification, and ranking problems. It would not be a good choice for a forecasting problem. </w:t>
+      </w:r>
+    </w:p>
+    <w:p>
+      <w:pPr>
+        <w:rPr>
+          <w:color w:val="444444"/>
+          <w:highlight w:val="white"/>
+        </w:rPr>
+      </w:pPr>
+      <w:r>
+        <w:rPr>
+          <w:rtl w:val="0"/>
+        </w:rPr>
+      </w:r>
+    </w:p>
+    <w:p>
+      <w:pPr>
+        <w:rPr>
+          <w:color w:val="444444"/>
+          <w:highlight w:val="white"/>
+        </w:rPr>
+      </w:pPr>
+      <w:r>
+        <w:rPr>
+          <w:color w:val="444444"/>
+          <w:highlight w:val="white"/>
+          <w:rtl w:val="0"/>
+        </w:rPr>
+        <w:t xml:space="preserve">Option B is correct. The DeepAR Forecasting algorithm works great when you are trying to forecast using </w:t>
+      </w:r>
+      <w:r>
+        <w:rPr>
+          <w:color w:val="444444"/>
+          <w:highlight w:val="white"/>
+          <w:rtl w:val="0"/>
+        </w:rPr>
+        <w:t xml:space="preserve">many similar time series across a set of cross-sectional units. Which is exactly what you are trying to do: you have several similar time series from across your other product lines that you would now like to use to train your single model using all of these time series. The collective time series will help you predict sales for your new product.</w:t>
+      </w:r>
+      <w:r>
+        <w:rPr>
+          <w:rtl w:val="0"/>
+        </w:rPr>
+      </w:r>
+    </w:p>
+    <w:p>
+      <w:pPr>
+        <w:rPr>
+          <w:color w:val="444444"/>
+          <w:highlight w:val="white"/>
+        </w:rPr>
+      </w:pPr>
+      <w:r>
+        <w:rPr>
+          <w:rtl w:val="0"/>
+        </w:rPr>
+      </w:r>
+    </w:p>
+    <w:p>
+      <w:pPr>
+        <w:rPr>
+          <w:color w:val="444444"/>
+          <w:highlight w:val="white"/>
+        </w:rPr>
+      </w:pPr>
+      <w:r>
+        <w:rPr>
+          <w:color w:val="444444"/>
+          <w:highlight w:val="white"/>
+          <w:rtl w:val="0"/>
+        </w:rPr>
+        <w:t xml:space="preserve">Option C is incorrect. The ARIMA forecasting method uses one time series to train the model. You need to train using several time series, that’s where the DeepAR algorithm capabilities differentiate; DeepAR forecasts using many similar time series across a set of cross-sectional units.</w:t>
+        <w:br w:type="textWrapping"/>
+      </w:r>
+    </w:p>
+    <w:p>
+      <w:pPr>
+        <w:rPr>
+          <w:color w:val="444444"/>
+          <w:highlight w:val="white"/>
+        </w:rPr>
+      </w:pPr>
+      <w:r>
+        <w:rPr>
+          <w:color w:val="444444"/>
+          <w:highlight w:val="white"/>
+          <w:rtl w:val="0"/>
+        </w:rPr>
+        <w:t xml:space="preserve">Option D is incorrect. K-means clustering is used to find discrete groupings in your data. K-means does not fit your problem definition as well as the DeepAR algorithm.</w:t>
+      </w:r>
+    </w:p>
+    <w:p>
+      <w:pPr>
+        <w:ind w:right="-360"/>
+        <w:rPr>
+          <w:color w:val="444444"/>
+          <w:highlight w:val="white"/>
+        </w:rPr>
+      </w:pPr>
+      <w:r>
+        <w:rPr>
+          <w:rtl w:val="0"/>
+        </w:rPr>
+      </w:r>
+    </w:p>
+    <w:p>
+      <w:pPr>
+        <w:rPr>
+          <w:color w:val="434343"/>
+        </w:rPr>
+      </w:pPr>
+      <w:r>
+        <w:rPr>
+          <w:rtl w:val="0"/>
+        </w:rPr>
+      </w:r>
+    </w:p>
+    <w:p>
+      <w:pPr>
+        <w:rPr>
+          <w:rFonts w:ascii="Calibri" w:cs="Calibri" w:eastAsia="Calibri" w:hAnsi="Calibri"/>
+          <w:b w:val="1"/>
+        </w:rPr>
+      </w:pPr>
+      <w:r>
+        <w:rPr>
+          <w:rFonts w:ascii="Calibri" w:cs="Calibri" w:eastAsia="Calibri" w:hAnsi="Calibri"/>
+          <w:b w:val="1"/>
+          <w:rtl w:val="0"/>
+        </w:rPr>
+        <w:t xml:space="preserve">Reference:</w:t>
+      </w:r>
+    </w:p>
+    <w:p>
+      <w:pPr>
+        <w:rPr>
+          <w:color w:val="222222"/>
+        </w:rPr>
+      </w:pPr>
+      <w:r>
+        <w:rPr>
+          <w:color w:val="444444"/>
+          <w:rtl w:val="0"/>
+        </w:rPr>
+        <w:t xml:space="preserve">Please see the Amazon SageMaker developer guide titled </w:t>
+      </w:r>
+      <w:r>
+        <w:rPr>
+          <w:b w:val="1"/>
+          <w:color w:val="222222"/>
+          <w:rtl w:val="0"/>
+        </w:rPr>
+        <w:t xml:space="preserve">K-Means Algorithm </w:t>
+      </w:r>
+      <w:r>
+        <w:rPr>
+          <w:color w:val="222222"/>
+          <w:rtl w:val="0"/>
+        </w:rPr>
+        <w:t xml:space="preserve">(</w:t>
+      </w:r>
+      <w:hyperlink r:id="rId40">
+        <w:r>
+          <w:rPr>
+            <w:color w:val="1155cc"/>
+            <w:u w:val="single"/>
+            <w:rtl w:val="0"/>
+          </w:rPr>
+          <w:t xml:space="preserve">https://docs.aws.amazon.com/sagemaker/latest/dg/k-means.html</w:t>
+        </w:r>
+      </w:hyperlink>
+      <w:r>
+        <w:rPr>
+          <w:color w:val="222222"/>
+          <w:rtl w:val="0"/>
+        </w:rPr>
+        <w:t xml:space="preserve">), the </w:t>
+      </w:r>
+      <w:r>
+        <w:rPr>
+          <w:color w:val="444444"/>
+          <w:rtl w:val="0"/>
+        </w:rPr>
+        <w:t xml:space="preserve">Amazon SageMaker developer guide titled </w:t>
+      </w:r>
+      <w:r>
+        <w:rPr>
+          <w:b w:val="1"/>
+          <w:color w:val="222222"/>
+          <w:rtl w:val="0"/>
+        </w:rPr>
+        <w:t xml:space="preserve">XGBoost Algorithm</w:t>
+      </w:r>
+      <w:r>
+        <w:rPr>
+          <w:color w:val="444444"/>
+          <w:rtl w:val="0"/>
+        </w:rPr>
+        <w:t xml:space="preserve"> (</w:t>
+      </w:r>
+      <w:hyperlink r:id="rId41">
+        <w:r>
+          <w:rPr>
+            <w:color w:val="1155cc"/>
+            <w:u w:val="single"/>
+            <w:rtl w:val="0"/>
+          </w:rPr>
+          <w:t xml:space="preserve">https://docs.aws.amazon.com/sagemaker/latest/dg/xgboost.html</w:t>
+        </w:r>
+      </w:hyperlink>
+      <w:r>
+        <w:rPr>
+          <w:color w:val="222222"/>
+          <w:rtl w:val="0"/>
+        </w:rPr>
+        <w:t xml:space="preserve">), the </w:t>
+      </w:r>
+      <w:r>
+        <w:rPr>
+          <w:color w:val="444444"/>
+          <w:rtl w:val="0"/>
+        </w:rPr>
+        <w:t xml:space="preserve">Amazon SageMaker developer guide titled</w:t>
+      </w:r>
+      <w:r>
+        <w:rPr>
+          <w:b w:val="1"/>
+          <w:color w:val="222222"/>
+          <w:rtl w:val="0"/>
+        </w:rPr>
+        <w:t xml:space="preserve"> DeepAR Forecasting Algorithm </w:t>
+      </w:r>
+      <w:r>
+        <w:rPr>
+          <w:color w:val="222222"/>
+          <w:rtl w:val="0"/>
+        </w:rPr>
+        <w:t xml:space="preserve">(</w:t>
+      </w:r>
+      <w:hyperlink r:id="rId42">
+        <w:r>
+          <w:rPr>
+            <w:color w:val="1155cc"/>
+            <w:u w:val="single"/>
+            <w:rtl w:val="0"/>
+          </w:rPr>
+          <w:t xml:space="preserve">https://docs.aws.amazon.com/sagemaker/latest/dg/deepar.html</w:t>
+        </w:r>
+      </w:hyperlink>
+      <w:r>
+        <w:rPr>
+          <w:color w:val="222222"/>
+          <w:rtl w:val="0"/>
+        </w:rPr>
+        <w:t xml:space="preserve">), and the Medium article titled</w:t>
+      </w:r>
+      <w:r>
+        <w:rPr>
+          <w:b w:val="1"/>
+          <w:color w:val="222222"/>
+          <w:rtl w:val="0"/>
+        </w:rPr>
+        <w:t xml:space="preserve"> </w:t>
+      </w:r>
+      <w:r>
+        <w:rPr>
+          <w:b w:val="1"/>
+          <w:color w:val="222222"/>
+          <w:rtl w:val="0"/>
+        </w:rPr>
+        <w:t xml:space="preserve">Understanding Auto Regressive Moving Average Model — ARIMA </w:t>
+      </w:r>
+      <w:r>
+        <w:rPr>
+          <w:color w:val="222222"/>
+          <w:rtl w:val="0"/>
+        </w:rPr>
+        <w:t xml:space="preserve">(</w:t>
+      </w:r>
+      <w:hyperlink r:id="rId43">
+        <w:r>
+          <w:rPr>
+            <w:color w:val="1155cc"/>
+            <w:u w:val="single"/>
+            <w:rtl w:val="0"/>
+          </w:rPr>
+          <w:t xml:space="preserve">https://medium.com/fintechexplained/understanding-auto-regressive-model-arima-4bd463b7a1bb</w:t>
+        </w:r>
+      </w:hyperlink>
+      <w:r>
+        <w:rPr>
+          <w:color w:val="222222"/>
+          <w:rtl w:val="0"/>
+        </w:rPr>
+        <w:t xml:space="preserve">)</w:t>
+      </w:r>
+    </w:p>
+    <w:p>
+      <w:pPr>
+        <w:rPr>
+          <w:b w:val="1"/>
+          <w:color w:val="222222"/>
+        </w:rPr>
+      </w:pPr>
+      <w:r>
+        <w:rPr>
+          <w:rtl w:val="0"/>
+        </w:rPr>
+      </w:r>
+    </w:p>
+    <w:p>
+      <w:pPr>
+        <w:rPr>
+          <w:b w:val="1"/>
+          <w:color w:val="222222"/>
+        </w:rPr>
+      </w:pPr>
+      <w:r>
+        <w:rPr>
+          <w:rtl w:val="0"/>
+        </w:rPr>
+      </w:r>
+    </w:p>
+    <w:p>
+      <w:pPr>
+        <w:rPr>
+          <w:b w:val="1"/>
+          <w:color w:val="222222"/>
+        </w:rPr>
+      </w:pPr>
+      <w:r>
+        <w:rPr>
+          <w:rtl w:val="0"/>
+        </w:rPr>
+      </w:r>
+    </w:p>
+    <w:p>
+      <w:pPr>
+        <w:rPr>
+          <w:b w:val="1"/>
+          <w:color w:val="222222"/>
+        </w:rPr>
+      </w:pPr>
+      <w:r>
+        <w:rPr>
+          <w:rtl w:val="0"/>
+        </w:rPr>
+      </w:r>
+    </w:p>
+    <w:p>
+      <w:pPr>
+        <w:rPr>
+          <w:b w:val="1"/>
+          <w:color w:val="222222"/>
+        </w:rPr>
+      </w:pPr>
+      <w:r>
+        <w:rPr>
+          <w:rtl w:val="0"/>
+        </w:rPr>
+      </w:r>
+    </w:p>
+    <w:p>
+      <w:pPr>
+        <w:rPr>
+          <w:b w:val="1"/>
+          <w:color w:val="222222"/>
+        </w:rPr>
+      </w:pPr>
+      <w:r>
+        <w:rPr>
+          <w:rtl w:val="0"/>
+        </w:rPr>
+      </w:r>
+    </w:p>
+    <w:p>
+      <w:pPr>
+        <w:rPr>
+          <w:b w:val="1"/>
+          <w:color w:val="222222"/>
+        </w:rPr>
+      </w:pPr>
+      <w:r>
+        <w:rPr>
+          <w:rtl w:val="0"/>
+        </w:rPr>
+      </w:r>
+    </w:p>
+    <w:p>
+      <w:pPr>
+        <w:rPr>
+          <w:b w:val="1"/>
+          <w:color w:val="222222"/>
+        </w:rPr>
+      </w:pPr>
+      <w:r>
+        <w:rPr>
+          <w:rtl w:val="0"/>
+        </w:rPr>
+      </w:r>
+    </w:p>
+    <w:p>
+      <w:pPr>
+        <w:rPr>
+          <w:b w:val="1"/>
+          <w:color w:val="222222"/>
         </w:rPr>
       </w:pPr>
       <w:r>
@@ -7774,7 +9163,7 @@
       </w:r>
     </w:p>
     <w:sectPr>
-      <w:headerReference r:id="rId35" w:type="default"/>
+      <w:headerReference r:id="rId44" w:type="default"/>
       <w:pgSz w:h="15840" w:w="12240"/>
       <w:pgMar w:bottom="1440" w:top="1440" w:left="1440" w:right="1440" w:header="720" w:footer="720"/>
       <w:pgNumType w:start="1"/>
@@ -8360,8 +9749,6 @@
         <w:ind w:left="720" w:hanging="360"/>
       </w:pPr>
       <w:rPr>
-        <w:rFonts w:ascii="Arial" w:cs="Arial" w:eastAsia="Arial" w:hAnsi="Arial"/>
-        <w:b w:val="1"/>
         <w:u w:val="none"/>
       </w:rPr>
     </w:lvl>
@@ -8582,6 +9969,8 @@
         <w:ind w:left="720" w:hanging="360"/>
       </w:pPr>
       <w:rPr>
+        <w:rFonts w:ascii="Arial" w:cs="Arial" w:eastAsia="Arial" w:hAnsi="Arial"/>
+        <w:b w:val="1"/>
         <w:u w:val="none"/>
       </w:rPr>
     </w:lvl>
@@ -8685,6 +10074,226 @@
   <w:abstractNum w:abstractNumId="9">
     <w:lvl w:ilvl="0">
       <w:start w:val="1"/>
+      <w:numFmt w:val="upperLetter"/>
+      <w:lvlText w:val="%1)"/>
+      <w:lvlJc w:val="left"/>
+      <w:pPr>
+        <w:ind w:left="720" w:hanging="360"/>
+      </w:pPr>
+      <w:rPr>
+        <w:u w:val="none"/>
+      </w:rPr>
+    </w:lvl>
+    <w:lvl w:ilvl="1">
+      <w:start w:val="1"/>
+      <w:numFmt w:val="lowerLetter"/>
+      <w:lvlText w:val="%2)"/>
+      <w:lvlJc w:val="left"/>
+      <w:pPr>
+        <w:ind w:left="1440" w:hanging="360"/>
+      </w:pPr>
+      <w:rPr>
+        <w:u w:val="none"/>
+      </w:rPr>
+    </w:lvl>
+    <w:lvl w:ilvl="2">
+      <w:start w:val="1"/>
+      <w:numFmt w:val="lowerRoman"/>
+      <w:lvlText w:val="%3)"/>
+      <w:lvlJc w:val="right"/>
+      <w:pPr>
+        <w:ind w:left="2160" w:hanging="360"/>
+      </w:pPr>
+      <w:rPr>
+        <w:u w:val="none"/>
+      </w:rPr>
+    </w:lvl>
+    <w:lvl w:ilvl="3">
+      <w:start w:val="1"/>
+      <w:numFmt w:val="decimal"/>
+      <w:lvlText w:val="(%4)"/>
+      <w:lvlJc w:val="left"/>
+      <w:pPr>
+        <w:ind w:left="2880" w:hanging="360"/>
+      </w:pPr>
+      <w:rPr>
+        <w:u w:val="none"/>
+      </w:rPr>
+    </w:lvl>
+    <w:lvl w:ilvl="4">
+      <w:start w:val="1"/>
+      <w:numFmt w:val="lowerLetter"/>
+      <w:lvlText w:val="(%5)"/>
+      <w:lvlJc w:val="left"/>
+      <w:pPr>
+        <w:ind w:left="3600" w:hanging="360"/>
+      </w:pPr>
+      <w:rPr>
+        <w:u w:val="none"/>
+      </w:rPr>
+    </w:lvl>
+    <w:lvl w:ilvl="5">
+      <w:start w:val="1"/>
+      <w:numFmt w:val="lowerRoman"/>
+      <w:lvlText w:val="(%6)"/>
+      <w:lvlJc w:val="right"/>
+      <w:pPr>
+        <w:ind w:left="4320" w:hanging="360"/>
+      </w:pPr>
+      <w:rPr>
+        <w:u w:val="none"/>
+      </w:rPr>
+    </w:lvl>
+    <w:lvl w:ilvl="6">
+      <w:start w:val="1"/>
+      <w:numFmt w:val="decimal"/>
+      <w:lvlText w:val="%7."/>
+      <w:lvlJc w:val="left"/>
+      <w:pPr>
+        <w:ind w:left="5040" w:hanging="360"/>
+      </w:pPr>
+      <w:rPr>
+        <w:u w:val="none"/>
+      </w:rPr>
+    </w:lvl>
+    <w:lvl w:ilvl="7">
+      <w:start w:val="1"/>
+      <w:numFmt w:val="lowerLetter"/>
+      <w:lvlText w:val="%8."/>
+      <w:lvlJc w:val="left"/>
+      <w:pPr>
+        <w:ind w:left="5760" w:hanging="360"/>
+      </w:pPr>
+      <w:rPr>
+        <w:u w:val="none"/>
+      </w:rPr>
+    </w:lvl>
+    <w:lvl w:ilvl="8">
+      <w:start w:val="1"/>
+      <w:numFmt w:val="lowerRoman"/>
+      <w:lvlText w:val="%9."/>
+      <w:lvlJc w:val="right"/>
+      <w:pPr>
+        <w:ind w:left="6480" w:hanging="360"/>
+      </w:pPr>
+      <w:rPr>
+        <w:u w:val="none"/>
+      </w:rPr>
+    </w:lvl>
+  </w:abstractNum>
+  <w:abstractNum w:abstractNumId="10">
+    <w:lvl w:ilvl="0">
+      <w:start w:val="1"/>
+      <w:numFmt w:val="upperLetter"/>
+      <w:lvlText w:val="%1)"/>
+      <w:lvlJc w:val="left"/>
+      <w:pPr>
+        <w:ind w:left="720" w:hanging="360"/>
+      </w:pPr>
+      <w:rPr>
+        <w:u w:val="none"/>
+      </w:rPr>
+    </w:lvl>
+    <w:lvl w:ilvl="1">
+      <w:start w:val="1"/>
+      <w:numFmt w:val="lowerLetter"/>
+      <w:lvlText w:val="%2)"/>
+      <w:lvlJc w:val="left"/>
+      <w:pPr>
+        <w:ind w:left="1440" w:hanging="360"/>
+      </w:pPr>
+      <w:rPr>
+        <w:u w:val="none"/>
+      </w:rPr>
+    </w:lvl>
+    <w:lvl w:ilvl="2">
+      <w:start w:val="1"/>
+      <w:numFmt w:val="lowerRoman"/>
+      <w:lvlText w:val="%3)"/>
+      <w:lvlJc w:val="right"/>
+      <w:pPr>
+        <w:ind w:left="2160" w:hanging="360"/>
+      </w:pPr>
+      <w:rPr>
+        <w:u w:val="none"/>
+      </w:rPr>
+    </w:lvl>
+    <w:lvl w:ilvl="3">
+      <w:start w:val="1"/>
+      <w:numFmt w:val="decimal"/>
+      <w:lvlText w:val="(%4)"/>
+      <w:lvlJc w:val="left"/>
+      <w:pPr>
+        <w:ind w:left="2880" w:hanging="360"/>
+      </w:pPr>
+      <w:rPr>
+        <w:u w:val="none"/>
+      </w:rPr>
+    </w:lvl>
+    <w:lvl w:ilvl="4">
+      <w:start w:val="1"/>
+      <w:numFmt w:val="lowerLetter"/>
+      <w:lvlText w:val="(%5)"/>
+      <w:lvlJc w:val="left"/>
+      <w:pPr>
+        <w:ind w:left="3600" w:hanging="360"/>
+      </w:pPr>
+      <w:rPr>
+        <w:u w:val="none"/>
+      </w:rPr>
+    </w:lvl>
+    <w:lvl w:ilvl="5">
+      <w:start w:val="1"/>
+      <w:numFmt w:val="lowerRoman"/>
+      <w:lvlText w:val="(%6)"/>
+      <w:lvlJc w:val="right"/>
+      <w:pPr>
+        <w:ind w:left="4320" w:hanging="360"/>
+      </w:pPr>
+      <w:rPr>
+        <w:u w:val="none"/>
+      </w:rPr>
+    </w:lvl>
+    <w:lvl w:ilvl="6">
+      <w:start w:val="1"/>
+      <w:numFmt w:val="decimal"/>
+      <w:lvlText w:val="%7."/>
+      <w:lvlJc w:val="left"/>
+      <w:pPr>
+        <w:ind w:left="5040" w:hanging="360"/>
+      </w:pPr>
+      <w:rPr>
+        <w:u w:val="none"/>
+      </w:rPr>
+    </w:lvl>
+    <w:lvl w:ilvl="7">
+      <w:start w:val="1"/>
+      <w:numFmt w:val="lowerLetter"/>
+      <w:lvlText w:val="%8."/>
+      <w:lvlJc w:val="left"/>
+      <w:pPr>
+        <w:ind w:left="5760" w:hanging="360"/>
+      </w:pPr>
+      <w:rPr>
+        <w:u w:val="none"/>
+      </w:rPr>
+    </w:lvl>
+    <w:lvl w:ilvl="8">
+      <w:start w:val="1"/>
+      <w:numFmt w:val="lowerRoman"/>
+      <w:lvlText w:val="%9."/>
+      <w:lvlJc w:val="right"/>
+      <w:pPr>
+        <w:ind w:left="6480" w:hanging="360"/>
+      </w:pPr>
+      <w:rPr>
+        <w:u w:val="none"/>
+      </w:rPr>
+    </w:lvl>
+  </w:abstractNum>
+  <w:abstractNum w:abstractNumId="11">
+    <w:lvl w:ilvl="0">
+      <w:start w:val="1"/>
       <w:numFmt w:val="bullet"/>
       <w:lvlText w:val="●"/>
       <w:lvlJc w:val="left"/>
@@ -8792,7 +10401,7 @@
       </w:rPr>
     </w:lvl>
   </w:abstractNum>
-  <w:abstractNum w:abstractNumId="10">
+  <w:abstractNum w:abstractNumId="12">
     <w:lvl w:ilvl="0">
       <w:start w:val="1"/>
       <w:numFmt w:val="upperLetter"/>
@@ -8902,7 +10511,7 @@
       </w:rPr>
     </w:lvl>
   </w:abstractNum>
-  <w:abstractNum w:abstractNumId="11">
+  <w:abstractNum w:abstractNumId="13">
     <w:lvl w:ilvl="0">
       <w:start w:val="1"/>
       <w:numFmt w:val="upperLetter"/>
@@ -9012,7 +10621,7 @@
       </w:rPr>
     </w:lvl>
   </w:abstractNum>
-  <w:abstractNum w:abstractNumId="12">
+  <w:abstractNum w:abstractNumId="14">
     <w:lvl w:ilvl="0">
       <w:start w:val="1"/>
       <w:numFmt w:val="bullet"/>
@@ -9122,7 +10731,7 @@
       </w:rPr>
     </w:lvl>
   </w:abstractNum>
-  <w:abstractNum w:abstractNumId="13">
+  <w:abstractNum w:abstractNumId="15">
     <w:lvl w:ilvl="0">
       <w:start w:val="1"/>
       <w:numFmt w:val="bullet"/>
@@ -9270,6 +10879,12 @@
   </w:num>
   <w:num w:numId="13">
     <w:abstractNumId w:val="13"/>
+  </w:num>
+  <w:num w:numId="14">
+    <w:abstractNumId w:val="14"/>
+  </w:num>
+  <w:num w:numId="15">
+    <w:abstractNumId w:val="15"/>
   </w:num>
 </w:numbering>
 </file>

</xml_diff>